<commit_message>
Paged api for doctors.
</commit_message>
<xml_diff>
--- a/Infodoctor Web API specs.docx
+++ b/Infodoctor Web API specs.docx
@@ -10897,6 +10897,7 @@
     </w:p>
     <w:p>
       <w:pPr>
+        <w:spacing w:after="0" w:line="240" w:lineRule="auto"/>
         <w:contextualSpacing w:val="0"/>
         <w:rPr/>
       </w:pPr>
@@ -10909,6 +10910,7 @@
     </w:p>
     <w:p>
       <w:pPr>
+        <w:spacing w:after="0" w:line="240" w:lineRule="auto"/>
         <w:contextualSpacing w:val="0"/>
         <w:rPr/>
       </w:pPr>
@@ -10921,6 +10923,7 @@
     </w:p>
     <w:p>
       <w:pPr>
+        <w:spacing w:after="0" w:line="240" w:lineRule="auto"/>
         <w:contextualSpacing w:val="0"/>
         <w:rPr/>
       </w:pPr>
@@ -10933,6 +10936,7 @@
     </w:p>
     <w:p>
       <w:pPr>
+        <w:spacing w:after="0" w:line="240" w:lineRule="auto"/>
         <w:contextualSpacing w:val="0"/>
         <w:rPr/>
       </w:pPr>
@@ -10945,6 +10949,7 @@
     </w:p>
     <w:p>
       <w:pPr>
+        <w:spacing w:after="0" w:line="240" w:lineRule="auto"/>
         <w:contextualSpacing w:val="0"/>
         <w:rPr/>
       </w:pPr>
@@ -10959,6 +10964,7 @@
     </w:p>
     <w:p>
       <w:pPr>
+        <w:spacing w:after="0" w:line="240" w:lineRule="auto"/>
         <w:contextualSpacing w:val="0"/>
         <w:rPr/>
       </w:pPr>
@@ -10971,6 +10977,7 @@
     </w:p>
     <w:p>
       <w:pPr>
+        <w:spacing w:after="0" w:line="240" w:lineRule="auto"/>
         <w:contextualSpacing w:val="0"/>
         <w:rPr/>
       </w:pPr>
@@ -10983,6 +10990,7 @@
     </w:p>
     <w:p>
       <w:pPr>
+        <w:spacing w:after="0" w:line="240" w:lineRule="auto"/>
         <w:contextualSpacing w:val="0"/>
         <w:rPr/>
       </w:pPr>
@@ -10995,6 +11003,7 @@
     </w:p>
     <w:p>
       <w:pPr>
+        <w:spacing w:after="0" w:line="240" w:lineRule="auto"/>
         <w:contextualSpacing w:val="0"/>
         <w:rPr/>
       </w:pPr>
@@ -11007,6 +11016,7 @@
     </w:p>
     <w:p>
       <w:pPr>
+        <w:spacing w:after="0" w:line="240" w:lineRule="auto"/>
         <w:contextualSpacing w:val="0"/>
         <w:rPr/>
       </w:pPr>
@@ -11019,6 +11029,7 @@
     </w:p>
     <w:p>
       <w:pPr>
+        <w:spacing w:after="0" w:line="240" w:lineRule="auto"/>
         <w:contextualSpacing w:val="0"/>
         <w:rPr/>
       </w:pPr>
@@ -11031,6 +11042,7 @@
     </w:p>
     <w:p>
       <w:pPr>
+        <w:spacing w:after="0" w:line="240" w:lineRule="auto"/>
         <w:contextualSpacing w:val="0"/>
         <w:rPr/>
       </w:pPr>
@@ -11043,6 +11055,7 @@
     </w:p>
     <w:p>
       <w:pPr>
+        <w:spacing w:after="0" w:line="240" w:lineRule="auto"/>
         <w:contextualSpacing w:val="0"/>
         <w:rPr/>
       </w:pPr>
@@ -11055,6 +11068,7 @@
     </w:p>
     <w:p>
       <w:pPr>
+        <w:spacing w:after="0" w:line="240" w:lineRule="auto"/>
         <w:contextualSpacing w:val="0"/>
         <w:rPr/>
       </w:pPr>
@@ -11067,6 +11081,7 @@
     </w:p>
     <w:p>
       <w:pPr>
+        <w:spacing w:after="0" w:line="240" w:lineRule="auto"/>
         <w:contextualSpacing w:val="0"/>
         <w:rPr/>
       </w:pPr>
@@ -11079,6 +11094,7 @@
     </w:p>
     <w:p>
       <w:pPr>
+        <w:spacing w:after="0" w:line="240" w:lineRule="auto"/>
         <w:contextualSpacing w:val="0"/>
         <w:rPr/>
       </w:pPr>
@@ -11091,6 +11107,7 @@
     </w:p>
     <w:p>
       <w:pPr>
+        <w:spacing w:after="0" w:line="240" w:lineRule="auto"/>
         <w:contextualSpacing w:val="0"/>
         <w:rPr/>
       </w:pPr>
@@ -11103,6 +11120,7 @@
     </w:p>
     <w:p>
       <w:pPr>
+        <w:spacing w:after="0" w:line="240" w:lineRule="auto"/>
         <w:contextualSpacing w:val="0"/>
         <w:rPr/>
       </w:pPr>
@@ -11115,6 +11133,7 @@
     </w:p>
     <w:p>
       <w:pPr>
+        <w:spacing w:after="0" w:line="240" w:lineRule="auto"/>
         <w:contextualSpacing w:val="0"/>
         <w:rPr/>
       </w:pPr>
@@ -11127,6 +11146,7 @@
     </w:p>
     <w:p>
       <w:pPr>
+        <w:spacing w:after="0" w:line="240" w:lineRule="auto"/>
         <w:contextualSpacing w:val="0"/>
         <w:rPr/>
       </w:pPr>
@@ -11139,6 +11159,7 @@
     </w:p>
     <w:p>
       <w:pPr>
+        <w:spacing w:after="0" w:line="240" w:lineRule="auto"/>
         <w:contextualSpacing w:val="0"/>
         <w:rPr/>
       </w:pPr>
@@ -11151,6 +11172,7 @@
     </w:p>
     <w:p>
       <w:pPr>
+        <w:spacing w:after="0" w:line="240" w:lineRule="auto"/>
         <w:contextualSpacing w:val="0"/>
         <w:rPr/>
       </w:pPr>
@@ -11163,6 +11185,7 @@
     </w:p>
     <w:p>
       <w:pPr>
+        <w:spacing w:after="0" w:line="240" w:lineRule="auto"/>
         <w:contextualSpacing w:val="0"/>
         <w:rPr/>
       </w:pPr>
@@ -11175,6 +11198,7 @@
     </w:p>
     <w:p>
       <w:pPr>
+        <w:spacing w:after="0" w:line="240" w:lineRule="auto"/>
         <w:contextualSpacing w:val="0"/>
         <w:rPr/>
       </w:pPr>
@@ -11187,6 +11211,7 @@
     </w:p>
     <w:p>
       <w:pPr>
+        <w:spacing w:after="0" w:line="240" w:lineRule="auto"/>
         <w:contextualSpacing w:val="0"/>
         <w:rPr/>
       </w:pPr>
@@ -11199,6 +11224,7 @@
     </w:p>
     <w:p>
       <w:pPr>
+        <w:spacing w:after="0" w:line="240" w:lineRule="auto"/>
         <w:contextualSpacing w:val="0"/>
         <w:rPr/>
       </w:pPr>
@@ -11211,6 +11237,7 @@
     </w:p>
     <w:p>
       <w:pPr>
+        <w:spacing w:after="0" w:line="240" w:lineRule="auto"/>
         <w:contextualSpacing w:val="0"/>
         <w:rPr/>
       </w:pPr>
@@ -11223,6 +11250,7 @@
     </w:p>
     <w:p>
       <w:pPr>
+        <w:spacing w:after="0" w:line="240" w:lineRule="auto"/>
         <w:contextualSpacing w:val="0"/>
         <w:rPr/>
       </w:pPr>
@@ -11235,53 +11263,32 @@
     </w:p>
     <w:p>
       <w:pPr>
-        <w:contextualSpacing w:val="0"/>
-        <w:rPr/>
-      </w:pPr>
-      <w:r>
-        <w:rPr>
-          <w:rtl w:val="0"/>
-        </w:rPr>
-      </w:r>
-    </w:p>
-    <w:p>
-      <w:pPr>
-        <w:contextualSpacing w:val="0"/>
-        <w:rPr/>
-      </w:pPr>
-      <w:r>
-        <w:rPr>
-          <w:rtl w:val="0"/>
-        </w:rPr>
-        <w:t xml:space="preserve">Получение врача по численому id:</w:t>
-      </w:r>
-    </w:p>
-    <w:p>
-      <w:pPr>
-        <w:contextualSpacing w:val="0"/>
-        <w:rPr/>
-      </w:pPr>
-      <w:r>
-        <w:rPr>
-          <w:rtl w:val="0"/>
-        </w:rPr>
-        <w:t xml:space="preserve">URL: /api/doctor,</w:t>
-      </w:r>
-    </w:p>
-    <w:p>
-      <w:pPr>
-        <w:contextualSpacing w:val="0"/>
-        <w:rPr/>
-      </w:pPr>
-      <w:r>
-        <w:rPr>
-          <w:rtl w:val="0"/>
-        </w:rPr>
-        <w:t xml:space="preserve">PARAM: id(int),</w:t>
-      </w:r>
-    </w:p>
-    <w:p>
-      <w:pPr>
+        <w:spacing w:after="0" w:line="240" w:lineRule="auto"/>
+        <w:contextualSpacing w:val="0"/>
+        <w:rPr/>
+      </w:pPr>
+      <w:r>
+        <w:rPr>
+          <w:rtl w:val="0"/>
+        </w:rPr>
+      </w:r>
+    </w:p>
+    <w:p>
+      <w:pPr>
+        <w:spacing w:after="0" w:line="240" w:lineRule="auto"/>
+        <w:contextualSpacing w:val="0"/>
+        <w:rPr/>
+      </w:pPr>
+      <w:r>
+        <w:rPr>
+          <w:rtl w:val="0"/>
+        </w:rPr>
+        <w:t xml:space="preserve">Пагинация врачей</w:t>
+      </w:r>
+    </w:p>
+    <w:p>
+      <w:pPr>
+        <w:spacing w:after="0" w:line="240" w:lineRule="auto"/>
         <w:contextualSpacing w:val="0"/>
         <w:rPr/>
       </w:pPr>
@@ -11294,6 +11301,20 @@
     </w:p>
     <w:p>
       <w:pPr>
+        <w:spacing w:after="0" w:line="240" w:lineRule="auto"/>
+        <w:contextualSpacing w:val="0"/>
+        <w:rPr/>
+      </w:pPr>
+      <w:r>
+        <w:rPr>
+          <w:rtl w:val="0"/>
+        </w:rPr>
+        <w:t xml:space="preserve">URL: /api/doctor/page/2/2 где /api/doctor/page/элементов на страницу/номер страницы,</w:t>
+      </w:r>
+    </w:p>
+    <w:p>
+      <w:pPr>
+        <w:spacing w:after="0" w:line="240" w:lineRule="auto"/>
         <w:contextualSpacing w:val="0"/>
         <w:rPr/>
       </w:pPr>
@@ -11306,6 +11327,7 @@
     </w:p>
     <w:p>
       <w:pPr>
+        <w:spacing w:after="0" w:line="240" w:lineRule="auto"/>
         <w:contextualSpacing w:val="0"/>
         <w:rPr/>
       </w:pPr>
@@ -11320,6 +11342,7 @@
     </w:p>
     <w:p>
       <w:pPr>
+        <w:spacing w:after="0" w:line="240" w:lineRule="auto"/>
         <w:contextualSpacing w:val="0"/>
         <w:rPr/>
       </w:pPr>
@@ -11332,6 +11355,7 @@
     </w:p>
     <w:p>
       <w:pPr>
+        <w:spacing w:after="0" w:line="240" w:lineRule="auto"/>
         <w:contextualSpacing w:val="0"/>
         <w:rPr/>
       </w:pPr>
@@ -11344,6 +11368,7 @@
     </w:p>
     <w:p>
       <w:pPr>
+        <w:spacing w:after="0" w:line="240" w:lineRule="auto"/>
         <w:contextualSpacing w:val="0"/>
         <w:rPr/>
       </w:pPr>
@@ -11356,114 +11381,33 @@
     </w:p>
     <w:p>
       <w:pPr>
-        <w:contextualSpacing w:val="0"/>
-        <w:rPr/>
-      </w:pPr>
-      <w:r>
-        <w:rPr>
-          <w:rtl w:val="0"/>
-        </w:rPr>
-        <w:t xml:space="preserve">            "Id": 1,</w:t>
-      </w:r>
-    </w:p>
-    <w:p>
-      <w:pPr>
-        <w:contextualSpacing w:val="0"/>
-        <w:rPr/>
-      </w:pPr>
-      <w:r>
-        <w:rPr>
-          <w:rtl w:val="0"/>
-        </w:rPr>
-        <w:t xml:space="preserve">            "Name": "Степанов Иван Степанович",</w:t>
-      </w:r>
-    </w:p>
-    <w:p>
-      <w:pPr>
-        <w:contextualSpacing w:val="0"/>
-        <w:rPr/>
-      </w:pPr>
-      <w:r>
-        <w:rPr>
-          <w:rtl w:val="0"/>
-        </w:rPr>
-        <w:t xml:space="preserve">            "Email": "giperivan2@gmail.com",</w:t>
-      </w:r>
-    </w:p>
-    <w:p>
-      <w:pPr>
-        <w:contextualSpacing w:val="0"/>
-        <w:rPr/>
-      </w:pPr>
-      <w:r>
-        <w:rPr>
-          <w:rtl w:val="0"/>
-        </w:rPr>
-        <w:t xml:space="preserve">            "Experience": 20,</w:t>
-      </w:r>
-    </w:p>
-    <w:p>
-      <w:pPr>
-        <w:contextualSpacing w:val="0"/>
-        <w:rPr/>
-      </w:pPr>
-      <w:r>
-        <w:rPr>
-          <w:rtl w:val="0"/>
-        </w:rPr>
-        <w:t xml:space="preserve">            "Manipulation": "Может что-то отлично.",</w:t>
-      </w:r>
-    </w:p>
-    <w:p>
-      <w:pPr>
-        <w:contextualSpacing w:val="0"/>
-        <w:rPr/>
-      </w:pPr>
-      <w:r>
-        <w:rPr>
-          <w:rtl w:val="0"/>
-        </w:rPr>
-        <w:t xml:space="preserve">            "Address": {</w:t>
-      </w:r>
-    </w:p>
-    <w:p>
-      <w:pPr>
-        <w:contextualSpacing w:val="0"/>
-        <w:rPr/>
-      </w:pPr>
-      <w:r>
-        <w:rPr>
-          <w:rtl w:val="0"/>
-        </w:rPr>
-        <w:t xml:space="preserve">                "Street": "пр-т. Независимости 58",</w:t>
-      </w:r>
-    </w:p>
-    <w:p>
-      <w:pPr>
-        <w:contextualSpacing w:val="0"/>
-        <w:rPr/>
-      </w:pPr>
-      <w:r>
-        <w:rPr>
-          <w:rtl w:val="0"/>
-        </w:rPr>
-        <w:t xml:space="preserve">                "City": "Минск",</w:t>
-      </w:r>
-    </w:p>
-    <w:p>
-      <w:pPr>
-        <w:contextualSpacing w:val="0"/>
-        <w:rPr/>
-      </w:pPr>
-      <w:r>
-        <w:rPr>
-          <w:rtl w:val="0"/>
-        </w:rPr>
-        <w:t xml:space="preserve">                "ClinicPhones": [</w:t>
-      </w:r>
-    </w:p>
-    <w:p>
-      <w:pPr>
+        <w:spacing w:after="0" w:line="240" w:lineRule="auto"/>
+        <w:contextualSpacing w:val="0"/>
+        <w:rPr/>
+      </w:pPr>
+      <w:r>
+        <w:rPr>
+          <w:rtl w:val="0"/>
+        </w:rPr>
+        <w:t xml:space="preserve">            "Doctors": </w:t>
+      </w:r>
+    </w:p>
+    <w:p>
+      <w:pPr>
+        <w:spacing w:after="0" w:line="240" w:lineRule="auto"/>
+        <w:contextualSpacing w:val="0"/>
+        <w:rPr/>
+      </w:pPr>
+      <w:r>
+        <w:rPr>
+          <w:rtl w:val="0"/>
+        </w:rPr>
+        <w:t xml:space="preserve">            [</w:t>
+      </w:r>
+    </w:p>
+    <w:p>
+      <w:pPr>
+        <w:spacing w:after="0" w:line="240" w:lineRule="auto"/>
         <w:contextualSpacing w:val="0"/>
         <w:rPr/>
       </w:pPr>
@@ -11476,30 +11420,605 @@
     </w:p>
     <w:p>
       <w:pPr>
-        <w:contextualSpacing w:val="0"/>
-        <w:rPr/>
-      </w:pPr>
-      <w:r>
-        <w:rPr>
-          <w:rtl w:val="0"/>
-        </w:rPr>
-        <w:t xml:space="preserve">                    "Desc": "",</w:t>
-      </w:r>
-    </w:p>
-    <w:p>
-      <w:pPr>
-        <w:contextualSpacing w:val="0"/>
-        <w:rPr/>
-      </w:pPr>
-      <w:r>
-        <w:rPr>
-          <w:rtl w:val="0"/>
-        </w:rPr>
-        <w:t xml:space="preserve">                    "Phone": "+375 29 110 12 12"</w:t>
-      </w:r>
-    </w:p>
-    <w:p>
-      <w:pPr>
+        <w:spacing w:after="0" w:line="240" w:lineRule="auto"/>
+        <w:contextualSpacing w:val="0"/>
+        <w:rPr/>
+      </w:pPr>
+      <w:r>
+        <w:rPr>
+          <w:rtl w:val="0"/>
+        </w:rPr>
+        <w:t xml:space="preserve">                    "Id": 3,</w:t>
+      </w:r>
+    </w:p>
+    <w:p>
+      <w:pPr>
+        <w:spacing w:after="0" w:line="240" w:lineRule="auto"/>
+        <w:contextualSpacing w:val="0"/>
+        <w:rPr/>
+      </w:pPr>
+      <w:r>
+        <w:rPr>
+          <w:rtl w:val="0"/>
+        </w:rPr>
+        <w:t xml:space="preserve">                    "Name": "Степанов Степан Степанович",</w:t>
+      </w:r>
+    </w:p>
+    <w:p>
+      <w:pPr>
+        <w:spacing w:after="0" w:line="240" w:lineRule="auto"/>
+        <w:contextualSpacing w:val="0"/>
+        <w:rPr/>
+      </w:pPr>
+      <w:r>
+        <w:rPr>
+          <w:rtl w:val="0"/>
+        </w:rPr>
+        <w:t xml:space="preserve">                    "Email": "infosuperstepa1999@gmail.com",</w:t>
+      </w:r>
+    </w:p>
+    <w:p>
+      <w:pPr>
+        <w:spacing w:after="0" w:line="240" w:lineRule="auto"/>
+        <w:contextualSpacing w:val="0"/>
+        <w:rPr/>
+      </w:pPr>
+      <w:r>
+        <w:rPr>
+          <w:rtl w:val="0"/>
+        </w:rPr>
+        <w:t xml:space="preserve">                    "Experience": 14,</w:t>
+      </w:r>
+    </w:p>
+    <w:p>
+      <w:pPr>
+        <w:spacing w:after="0" w:line="240" w:lineRule="auto"/>
+        <w:contextualSpacing w:val="0"/>
+        <w:rPr/>
+      </w:pPr>
+      <w:r>
+        <w:rPr>
+          <w:rtl w:val="0"/>
+        </w:rPr>
+        <w:t xml:space="preserve">                    "Manipulation": "Может что-то хорошо.",</w:t>
+      </w:r>
+    </w:p>
+    <w:p>
+      <w:pPr>
+        <w:spacing w:after="0" w:line="240" w:lineRule="auto"/>
+        <w:contextualSpacing w:val="0"/>
+        <w:rPr/>
+      </w:pPr>
+      <w:r>
+        <w:rPr>
+          <w:rtl w:val="0"/>
+        </w:rPr>
+        <w:t xml:space="preserve">                    "Address": {</w:t>
+      </w:r>
+    </w:p>
+    <w:p>
+      <w:pPr>
+        <w:spacing w:after="0" w:line="240" w:lineRule="auto"/>
+        <w:contextualSpacing w:val="0"/>
+        <w:rPr/>
+      </w:pPr>
+      <w:r>
+        <w:rPr>
+          <w:rtl w:val="0"/>
+        </w:rPr>
+        <w:t xml:space="preserve">                        "Street": "ул.Сурганова 47Б",</w:t>
+      </w:r>
+    </w:p>
+    <w:p>
+      <w:pPr>
+        <w:spacing w:after="0" w:line="240" w:lineRule="auto"/>
+        <w:contextualSpacing w:val="0"/>
+        <w:rPr/>
+      </w:pPr>
+      <w:r>
+        <w:rPr>
+          <w:rtl w:val="0"/>
+        </w:rPr>
+        <w:t xml:space="preserve">                        "City": "Минск",</w:t>
+      </w:r>
+    </w:p>
+    <w:p>
+      <w:pPr>
+        <w:spacing w:after="0" w:line="240" w:lineRule="auto"/>
+        <w:contextualSpacing w:val="0"/>
+        <w:rPr/>
+      </w:pPr>
+      <w:r>
+        <w:rPr>
+          <w:rtl w:val="0"/>
+        </w:rPr>
+        <w:t xml:space="preserve">                        "ClinicPhones": [</w:t>
+      </w:r>
+    </w:p>
+    <w:p>
+      <w:pPr>
+        <w:spacing w:after="0" w:line="240" w:lineRule="auto"/>
+        <w:contextualSpacing w:val="0"/>
+        <w:rPr/>
+      </w:pPr>
+      <w:r>
+        <w:rPr>
+          <w:rtl w:val="0"/>
+        </w:rPr>
+        <w:t xml:space="preserve">                        {</w:t>
+      </w:r>
+    </w:p>
+    <w:p>
+      <w:pPr>
+        <w:spacing w:after="0" w:line="240" w:lineRule="auto"/>
+        <w:contextualSpacing w:val="0"/>
+        <w:rPr/>
+      </w:pPr>
+      <w:r>
+        <w:rPr>
+          <w:rtl w:val="0"/>
+        </w:rPr>
+        <w:t xml:space="preserve">                            "Desc": "",</w:t>
+      </w:r>
+    </w:p>
+    <w:p>
+      <w:pPr>
+        <w:spacing w:after="0" w:line="240" w:lineRule="auto"/>
+        <w:contextualSpacing w:val="0"/>
+        <w:rPr/>
+      </w:pPr>
+      <w:r>
+        <w:rPr>
+          <w:rtl w:val="0"/>
+        </w:rPr>
+        <w:t xml:space="preserve">                            "Phone": "159"</w:t>
+      </w:r>
+    </w:p>
+    <w:p>
+      <w:pPr>
+        <w:spacing w:after="0" w:line="240" w:lineRule="auto"/>
+        <w:contextualSpacing w:val="0"/>
+        <w:rPr/>
+      </w:pPr>
+      <w:r>
+        <w:rPr>
+          <w:rtl w:val="0"/>
+        </w:rPr>
+        <w:t xml:space="preserve">                        },</w:t>
+      </w:r>
+    </w:p>
+    <w:p>
+      <w:pPr>
+        <w:spacing w:after="0" w:line="240" w:lineRule="auto"/>
+        <w:contextualSpacing w:val="0"/>
+        <w:rPr/>
+      </w:pPr>
+      <w:r>
+        <w:rPr>
+          <w:rtl w:val="0"/>
+        </w:rPr>
+        <w:t xml:space="preserve">                        {</w:t>
+      </w:r>
+    </w:p>
+    <w:p>
+      <w:pPr>
+        <w:spacing w:after="0" w:line="240" w:lineRule="auto"/>
+        <w:contextualSpacing w:val="0"/>
+        <w:rPr/>
+      </w:pPr>
+      <w:r>
+        <w:rPr>
+          <w:rtl w:val="0"/>
+        </w:rPr>
+        <w:t xml:space="preserve">                            "Desc": "",</w:t>
+      </w:r>
+    </w:p>
+    <w:p>
+      <w:pPr>
+        <w:spacing w:after="0" w:line="240" w:lineRule="auto"/>
+        <w:contextualSpacing w:val="0"/>
+        <w:rPr/>
+      </w:pPr>
+      <w:r>
+        <w:rPr>
+          <w:rtl w:val="0"/>
+        </w:rPr>
+        <w:t xml:space="preserve">                            "Phone": "(017) 296 62 72"</w:t>
+      </w:r>
+    </w:p>
+    <w:p>
+      <w:pPr>
+        <w:spacing w:after="0" w:line="240" w:lineRule="auto"/>
+        <w:contextualSpacing w:val="0"/>
+        <w:rPr/>
+      </w:pPr>
+      <w:r>
+        <w:rPr>
+          <w:rtl w:val="0"/>
+        </w:rPr>
+        <w:t xml:space="preserve">                        }</w:t>
+      </w:r>
+    </w:p>
+    <w:p>
+      <w:pPr>
+        <w:spacing w:after="0" w:line="240" w:lineRule="auto"/>
+        <w:contextualSpacing w:val="0"/>
+        <w:rPr/>
+      </w:pPr>
+      <w:r>
+        <w:rPr>
+          <w:rtl w:val="0"/>
+        </w:rPr>
+        <w:t xml:space="preserve">                        ]</w:t>
+      </w:r>
+    </w:p>
+    <w:p>
+      <w:pPr>
+        <w:spacing w:after="0" w:line="240" w:lineRule="auto"/>
+        <w:contextualSpacing w:val="0"/>
+        <w:rPr/>
+      </w:pPr>
+      <w:r>
+        <w:rPr>
+          <w:rtl w:val="0"/>
+        </w:rPr>
+        <w:t xml:space="preserve">                    },</w:t>
+      </w:r>
+    </w:p>
+    <w:p>
+      <w:pPr>
+        <w:spacing w:after="0" w:line="240" w:lineRule="auto"/>
+        <w:contextualSpacing w:val="0"/>
+        <w:rPr/>
+      </w:pPr>
+      <w:r>
+        <w:rPr>
+          <w:rtl w:val="0"/>
+        </w:rPr>
+        <w:t xml:space="preserve">                    "Specialization": "Массажист",</w:t>
+      </w:r>
+    </w:p>
+    <w:p>
+      <w:pPr>
+        <w:spacing w:after="0" w:line="240" w:lineRule="auto"/>
+        <w:contextualSpacing w:val="0"/>
+        <w:rPr/>
+      </w:pPr>
+      <w:r>
+        <w:rPr>
+          <w:rtl w:val="0"/>
+        </w:rPr>
+        <w:t xml:space="preserve">                    "Category": "Вторая категории",</w:t>
+      </w:r>
+    </w:p>
+    <w:p>
+      <w:pPr>
+        <w:spacing w:after="0" w:line="240" w:lineRule="auto"/>
+        <w:contextualSpacing w:val="0"/>
+        <w:rPr/>
+      </w:pPr>
+      <w:r>
+        <w:rPr>
+          <w:rtl w:val="0"/>
+        </w:rPr>
+        <w:t xml:space="preserve">                    "ClinicsId": [</w:t>
+      </w:r>
+    </w:p>
+    <w:p>
+      <w:pPr>
+        <w:spacing w:after="0" w:line="240" w:lineRule="auto"/>
+        <w:contextualSpacing w:val="0"/>
+        <w:rPr/>
+      </w:pPr>
+      <w:r>
+        <w:rPr>
+          <w:rtl w:val="0"/>
+        </w:rPr>
+        <w:t xml:space="preserve">                        1</w:t>
+      </w:r>
+    </w:p>
+    <w:p>
+      <w:pPr>
+        <w:spacing w:after="0" w:line="240" w:lineRule="auto"/>
+        <w:contextualSpacing w:val="0"/>
+        <w:rPr/>
+      </w:pPr>
+      <w:r>
+        <w:rPr>
+          <w:rtl w:val="0"/>
+        </w:rPr>
+        <w:t xml:space="preserve">                    ]</w:t>
+      </w:r>
+    </w:p>
+    <w:p>
+      <w:pPr>
+        <w:spacing w:after="0" w:line="240" w:lineRule="auto"/>
+        <w:contextualSpacing w:val="0"/>
+        <w:rPr/>
+      </w:pPr>
+      <w:r>
+        <w:rPr>
+          <w:rtl w:val="0"/>
+        </w:rPr>
+        <w:t xml:space="preserve">                },</w:t>
+      </w:r>
+    </w:p>
+    <w:p>
+      <w:pPr>
+        <w:spacing w:after="0" w:line="240" w:lineRule="auto"/>
+        <w:contextualSpacing w:val="0"/>
+        <w:rPr/>
+      </w:pPr>
+      <w:r>
+        <w:rPr>
+          <w:rtl w:val="0"/>
+        </w:rPr>
+        <w:t xml:space="preserve">                {</w:t>
+      </w:r>
+    </w:p>
+    <w:p>
+      <w:pPr>
+        <w:spacing w:after="0" w:line="240" w:lineRule="auto"/>
+        <w:contextualSpacing w:val="0"/>
+        <w:rPr/>
+      </w:pPr>
+      <w:r>
+        <w:rPr>
+          <w:rtl w:val="0"/>
+        </w:rPr>
+        <w:t xml:space="preserve">                    "Id": 4,</w:t>
+      </w:r>
+    </w:p>
+    <w:p>
+      <w:pPr>
+        <w:spacing w:after="0" w:line="240" w:lineRule="auto"/>
+        <w:contextualSpacing w:val="0"/>
+        <w:rPr/>
+      </w:pPr>
+      <w:r>
+        <w:rPr>
+          <w:rtl w:val="0"/>
+        </w:rPr>
+        <w:t xml:space="preserve">                    "Name": "Иванов Степан Степанович",</w:t>
+      </w:r>
+    </w:p>
+    <w:p>
+      <w:pPr>
+        <w:spacing w:after="0" w:line="240" w:lineRule="auto"/>
+        <w:contextualSpacing w:val="0"/>
+        <w:rPr/>
+      </w:pPr>
+      <w:r>
+        <w:rPr>
+          <w:rtl w:val="0"/>
+        </w:rPr>
+        <w:t xml:space="preserve">                    "Email": "tainiidoctor2@gmail.com",</w:t>
+      </w:r>
+    </w:p>
+    <w:p>
+      <w:pPr>
+        <w:spacing w:after="0" w:line="240" w:lineRule="auto"/>
+        <w:contextualSpacing w:val="0"/>
+        <w:rPr/>
+      </w:pPr>
+      <w:r>
+        <w:rPr>
+          <w:rtl w:val="0"/>
+        </w:rPr>
+        <w:t xml:space="preserve">                    "Experience": 14,</w:t>
+      </w:r>
+    </w:p>
+    <w:p>
+      <w:pPr>
+        <w:spacing w:after="0" w:line="240" w:lineRule="auto"/>
+        <w:contextualSpacing w:val="0"/>
+        <w:rPr/>
+      </w:pPr>
+      <w:r>
+        <w:rPr>
+          <w:rtl w:val="0"/>
+        </w:rPr>
+        <w:t xml:space="preserve">                    "Manipulation": "Может что-то хорошо.",</w:t>
+      </w:r>
+    </w:p>
+    <w:p>
+      <w:pPr>
+        <w:spacing w:after="0" w:line="240" w:lineRule="auto"/>
+        <w:contextualSpacing w:val="0"/>
+        <w:rPr/>
+      </w:pPr>
+      <w:r>
+        <w:rPr>
+          <w:rtl w:val="0"/>
+        </w:rPr>
+        <w:t xml:space="preserve">                    "Address": {</w:t>
+      </w:r>
+    </w:p>
+    <w:p>
+      <w:pPr>
+        <w:spacing w:after="0" w:line="240" w:lineRule="auto"/>
+        <w:contextualSpacing w:val="0"/>
+        <w:rPr/>
+      </w:pPr>
+      <w:r>
+        <w:rPr>
+          <w:rtl w:val="0"/>
+        </w:rPr>
+        <w:t xml:space="preserve">                        "Street": "пр-т. Независимости 58",</w:t>
+      </w:r>
+    </w:p>
+    <w:p>
+      <w:pPr>
+        <w:spacing w:after="0" w:line="240" w:lineRule="auto"/>
+        <w:contextualSpacing w:val="0"/>
+        <w:rPr/>
+      </w:pPr>
+      <w:r>
+        <w:rPr>
+          <w:rtl w:val="0"/>
+        </w:rPr>
+        <w:t xml:space="preserve">                        "City": "Минск",</w:t>
+      </w:r>
+    </w:p>
+    <w:p>
+      <w:pPr>
+        <w:spacing w:after="0" w:line="240" w:lineRule="auto"/>
+        <w:contextualSpacing w:val="0"/>
+        <w:rPr/>
+      </w:pPr>
+      <w:r>
+        <w:rPr>
+          <w:rtl w:val="0"/>
+        </w:rPr>
+        <w:t xml:space="preserve">                        "ClinicPhones": [</w:t>
+      </w:r>
+    </w:p>
+    <w:p>
+      <w:pPr>
+        <w:spacing w:after="0" w:line="240" w:lineRule="auto"/>
+        <w:contextualSpacing w:val="0"/>
+        <w:rPr/>
+      </w:pPr>
+      <w:r>
+        <w:rPr>
+          <w:rtl w:val="0"/>
+        </w:rPr>
+        <w:t xml:space="preserve">                        {</w:t>
+      </w:r>
+    </w:p>
+    <w:p>
+      <w:pPr>
+        <w:spacing w:after="0" w:line="240" w:lineRule="auto"/>
+        <w:contextualSpacing w:val="0"/>
+        <w:rPr/>
+      </w:pPr>
+      <w:r>
+        <w:rPr>
+          <w:rtl w:val="0"/>
+        </w:rPr>
+        <w:t xml:space="preserve">                            "Desc": "",</w:t>
+      </w:r>
+    </w:p>
+    <w:p>
+      <w:pPr>
+        <w:spacing w:after="0" w:line="240" w:lineRule="auto"/>
+        <w:contextualSpacing w:val="0"/>
+        <w:rPr/>
+      </w:pPr>
+      <w:r>
+        <w:rPr>
+          <w:rtl w:val="0"/>
+        </w:rPr>
+        <w:t xml:space="preserve">                            "Phone": "+375 29 110 12 12"</w:t>
+      </w:r>
+    </w:p>
+    <w:p>
+      <w:pPr>
+        <w:spacing w:after="0" w:line="240" w:lineRule="auto"/>
+        <w:contextualSpacing w:val="0"/>
+        <w:rPr/>
+      </w:pPr>
+      <w:r>
+        <w:rPr>
+          <w:rtl w:val="0"/>
+        </w:rPr>
+        <w:t xml:space="preserve">                        }</w:t>
+      </w:r>
+    </w:p>
+    <w:p>
+      <w:pPr>
+        <w:spacing w:after="0" w:line="240" w:lineRule="auto"/>
+        <w:contextualSpacing w:val="0"/>
+        <w:rPr/>
+      </w:pPr>
+      <w:r>
+        <w:rPr>
+          <w:rtl w:val="0"/>
+        </w:rPr>
+        <w:t xml:space="preserve">                        ]</w:t>
+      </w:r>
+    </w:p>
+    <w:p>
+      <w:pPr>
+        <w:spacing w:after="0" w:line="240" w:lineRule="auto"/>
+        <w:contextualSpacing w:val="0"/>
+        <w:rPr/>
+      </w:pPr>
+      <w:r>
+        <w:rPr>
+          <w:rtl w:val="0"/>
+        </w:rPr>
+        <w:t xml:space="preserve">                    },</w:t>
+      </w:r>
+    </w:p>
+    <w:p>
+      <w:pPr>
+        <w:spacing w:after="0" w:line="240" w:lineRule="auto"/>
+        <w:contextualSpacing w:val="0"/>
+        <w:rPr/>
+      </w:pPr>
+      <w:r>
+        <w:rPr>
+          <w:rtl w:val="0"/>
+        </w:rPr>
+        <w:t xml:space="preserve">                    "Specialization": "Онколог",</w:t>
+      </w:r>
+    </w:p>
+    <w:p>
+      <w:pPr>
+        <w:spacing w:after="0" w:line="240" w:lineRule="auto"/>
+        <w:contextualSpacing w:val="0"/>
+        <w:rPr/>
+      </w:pPr>
+      <w:r>
+        <w:rPr>
+          <w:rtl w:val="0"/>
+        </w:rPr>
+        <w:t xml:space="preserve">                    "Category": "Кандидат в доктора медицинских наук",</w:t>
+      </w:r>
+    </w:p>
+    <w:p>
+      <w:pPr>
+        <w:spacing w:after="0" w:line="240" w:lineRule="auto"/>
+        <w:contextualSpacing w:val="0"/>
+        <w:rPr/>
+      </w:pPr>
+      <w:r>
+        <w:rPr>
+          <w:rtl w:val="0"/>
+        </w:rPr>
+        <w:t xml:space="preserve">                    "ClinicsId": [</w:t>
+      </w:r>
+    </w:p>
+    <w:p>
+      <w:pPr>
+        <w:spacing w:after="0" w:line="240" w:lineRule="auto"/>
+        <w:contextualSpacing w:val="0"/>
+        <w:rPr/>
+      </w:pPr>
+      <w:r>
+        <w:rPr>
+          <w:rtl w:val="0"/>
+        </w:rPr>
+        <w:t xml:space="preserve">                        2</w:t>
+      </w:r>
+    </w:p>
+    <w:p>
+      <w:pPr>
+        <w:spacing w:after="0" w:line="240" w:lineRule="auto"/>
+        <w:contextualSpacing w:val="0"/>
+        <w:rPr/>
+      </w:pPr>
+      <w:r>
+        <w:rPr>
+          <w:rtl w:val="0"/>
+        </w:rPr>
+        <w:t xml:space="preserve">                    ]</w:t>
+      </w:r>
+    </w:p>
+    <w:p>
+      <w:pPr>
+        <w:spacing w:after="0" w:line="240" w:lineRule="auto"/>
         <w:contextualSpacing w:val="0"/>
         <w:rPr/>
       </w:pPr>
@@ -11512,66 +12031,72 @@
     </w:p>
     <w:p>
       <w:pPr>
-        <w:contextualSpacing w:val="0"/>
-        <w:rPr/>
-      </w:pPr>
-      <w:r>
-        <w:rPr>
-          <w:rtl w:val="0"/>
-        </w:rPr>
-        <w:t xml:space="preserve">                ]</w:t>
-      </w:r>
-    </w:p>
-    <w:p>
-      <w:pPr>
-        <w:contextualSpacing w:val="0"/>
-        <w:rPr/>
-      </w:pPr>
-      <w:r>
-        <w:rPr>
-          <w:rtl w:val="0"/>
-        </w:rPr>
-        <w:t xml:space="preserve">            },</w:t>
-      </w:r>
-    </w:p>
-    <w:p>
-      <w:pPr>
-        <w:contextualSpacing w:val="0"/>
-        <w:rPr/>
-      </w:pPr>
-      <w:r>
-        <w:rPr>
-          <w:rtl w:val="0"/>
-        </w:rPr>
-        <w:t xml:space="preserve">            "Specialization": "Аллерголог",</w:t>
-      </w:r>
-    </w:p>
-    <w:p>
-      <w:pPr>
-        <w:contextualSpacing w:val="0"/>
-        <w:rPr/>
-      </w:pPr>
-      <w:r>
-        <w:rPr>
-          <w:rtl w:val="0"/>
-        </w:rPr>
-        <w:t xml:space="preserve">            "Category": "Первая категория",</w:t>
-      </w:r>
-    </w:p>
-    <w:p>
-      <w:pPr>
-        <w:contextualSpacing w:val="0"/>
-        <w:rPr/>
-      </w:pPr>
-      <w:r>
-        <w:rPr>
-          <w:rtl w:val="0"/>
-        </w:rPr>
-        <w:t xml:space="preserve">            "ClinicsId": [ 1,2 ]</w:t>
-      </w:r>
-    </w:p>
-    <w:p>
-      <w:pPr>
+        <w:spacing w:after="0" w:line="240" w:lineRule="auto"/>
+        <w:contextualSpacing w:val="0"/>
+        <w:rPr/>
+      </w:pPr>
+      <w:r>
+        <w:rPr>
+          <w:rtl w:val="0"/>
+        </w:rPr>
+        <w:t xml:space="preserve">            ],</w:t>
+      </w:r>
+    </w:p>
+    <w:p>
+      <w:pPr>
+        <w:spacing w:after="0" w:line="240" w:lineRule="auto"/>
+        <w:contextualSpacing w:val="0"/>
+        <w:rPr/>
+      </w:pPr>
+      <w:r>
+        <w:rPr>
+          <w:rtl w:val="0"/>
+        </w:rPr>
+        <w:t xml:space="preserve">            "TotalCount": 5,</w:t>
+      </w:r>
+    </w:p>
+    <w:p>
+      <w:pPr>
+        <w:spacing w:after="0" w:line="240" w:lineRule="auto"/>
+        <w:contextualSpacing w:val="0"/>
+        <w:rPr/>
+      </w:pPr>
+      <w:r>
+        <w:rPr>
+          <w:rtl w:val="0"/>
+        </w:rPr>
+        <w:t xml:space="preserve">            "Page": 2,</w:t>
+      </w:r>
+    </w:p>
+    <w:p>
+      <w:pPr>
+        <w:spacing w:after="0" w:line="240" w:lineRule="auto"/>
+        <w:contextualSpacing w:val="0"/>
+        <w:rPr/>
+      </w:pPr>
+      <w:r>
+        <w:rPr>
+          <w:rtl w:val="0"/>
+        </w:rPr>
+        <w:t xml:space="preserve">            "PageSize": 2,</w:t>
+      </w:r>
+    </w:p>
+    <w:p>
+      <w:pPr>
+        <w:spacing w:after="0" w:line="240" w:lineRule="auto"/>
+        <w:contextualSpacing w:val="0"/>
+        <w:rPr/>
+      </w:pPr>
+      <w:r>
+        <w:rPr>
+          <w:rtl w:val="0"/>
+        </w:rPr>
+        <w:t xml:space="preserve">            "TotalPages": 3</w:t>
+      </w:r>
+    </w:p>
+    <w:p>
+      <w:pPr>
+        <w:spacing w:after="0" w:line="240" w:lineRule="auto"/>
         <w:contextualSpacing w:val="0"/>
         <w:rPr/>
       </w:pPr>
@@ -11584,18 +12109,43 @@
     </w:p>
     <w:p>
       <w:pPr>
-        <w:contextualSpacing w:val="0"/>
-        <w:rPr/>
-      </w:pPr>
-      <w:r>
-        <w:rPr>
-          <w:rtl w:val="0"/>
-        </w:rPr>
-      </w:r>
-    </w:p>
-    <w:p>
-      <w:pPr>
-        <w:spacing w:after="0" w:lineRule="auto"/>
+        <w:spacing w:after="0" w:line="240" w:lineRule="auto"/>
+        <w:contextualSpacing w:val="0"/>
+        <w:rPr/>
+      </w:pPr>
+      <w:r>
+        <w:rPr>
+          <w:rtl w:val="0"/>
+        </w:rPr>
+      </w:r>
+    </w:p>
+    <w:p>
+      <w:pPr>
+        <w:spacing w:after="0" w:line="240" w:lineRule="auto"/>
+        <w:contextualSpacing w:val="0"/>
+        <w:rPr/>
+      </w:pPr>
+      <w:r>
+        <w:rPr>
+          <w:rtl w:val="0"/>
+        </w:rPr>
+      </w:r>
+    </w:p>
+    <w:p>
+      <w:pPr>
+        <w:spacing w:after="0" w:line="240" w:lineRule="auto"/>
+        <w:contextualSpacing w:val="0"/>
+        <w:rPr/>
+      </w:pPr>
+      <w:r>
+        <w:rPr>
+          <w:rtl w:val="0"/>
+        </w:rPr>
+      </w:r>
+    </w:p>
+    <w:p>
+      <w:pPr>
+        <w:spacing w:after="0" w:line="240" w:lineRule="auto"/>
         <w:contextualSpacing w:val="0"/>
         <w:rPr/>
       </w:pPr>

</xml_diff>

<commit_message>
Add doctor review api. Add rates to clinic and doctor.
</commit_message>
<xml_diff>
--- a/Infodoctor Web API specs.docx
+++ b/Infodoctor Web API specs.docx
@@ -358,10 +358,7 @@
             <w:keepNext w:val="0"/>
             <w:keepLines w:val="0"/>
             <w:widowControl w:val="0"/>
-            <w:tabs>
-              <w:tab w:val="right" w:pos="10456"/>
-            </w:tabs>
-            <w:spacing w:after="100" w:before="0" w:line="276" w:lineRule="auto"/>
+            <w:spacing w:after="0" w:before="0" w:line="276" w:lineRule="auto"/>
             <w:ind w:left="0" w:right="0" w:firstLine="0"/>
             <w:contextualSpacing w:val="0"/>
             <w:jc w:val="left"/>
@@ -411,6 +408,37 @@
     </w:sdt>
     <w:p>
       <w:pPr>
+        <w:keepNext w:val="0"/>
+        <w:keepLines w:val="0"/>
+        <w:widowControl w:val="0"/>
+        <w:tabs>
+          <w:tab w:val="right" w:pos="10456"/>
+        </w:tabs>
+        <w:spacing w:after="100" w:before="0" w:line="276" w:lineRule="auto"/>
+        <w:ind w:left="0" w:right="0" w:firstLine="0"/>
+        <w:contextualSpacing w:val="0"/>
+        <w:jc w:val="left"/>
+        <w:rPr>
+          <w:rFonts w:ascii="Calibri" w:cs="Calibri" w:eastAsia="Calibri" w:hAnsi="Calibri"/>
+          <w:b w:val="0"/>
+          <w:i w:val="0"/>
+          <w:smallCaps w:val="0"/>
+          <w:strike w:val="0"/>
+          <w:color w:val="000000"/>
+          <w:sz w:val="22"/>
+          <w:szCs w:val="22"/>
+          <w:u w:val="none"/>
+          <w:vertAlign w:val="baseline"/>
+        </w:rPr>
+      </w:pPr>
+      <w:r>
+        <w:rPr>
+          <w:rtl w:val="0"/>
+        </w:rPr>
+      </w:r>
+    </w:p>
+    <w:p>
+      <w:pPr>
         <w:tabs>
           <w:tab w:val="right" w:pos="10456"/>
         </w:tabs>
@@ -459,6 +487,17 @@
     </w:p>
     <w:p>
       <w:pPr>
+        <w:contextualSpacing w:val="0"/>
+        <w:rPr/>
+      </w:pPr>
+      <w:r>
+        <w:rPr>
+          <w:rtl w:val="0"/>
+        </w:rPr>
+      </w:r>
+    </w:p>
+    <w:p>
+      <w:pPr>
         <w:spacing w:after="0" w:lineRule="auto"/>
         <w:contextualSpacing w:val="0"/>
         <w:rPr/>
@@ -914,7 +953,7 @@
         <w:bidiVisual w:val="0"/>
         <w:tblW w:w="9345.0" w:type="dxa"/>
         <w:jc w:val="left"/>
-        <w:tblInd w:w="-230.0" w:type="dxa"/>
+        <w:tblInd w:w="-345.0" w:type="dxa"/>
         <w:tblBorders>
           <w:top w:color="000000" w:space="0" w:sz="4" w:val="single"/>
           <w:left w:color="000000" w:space="0" w:sz="4" w:val="single"/>
@@ -2112,7 +2151,7 @@
         <w:bidiVisual w:val="0"/>
         <w:tblW w:w="10456.0" w:type="dxa"/>
         <w:jc w:val="left"/>
-        <w:tblInd w:w="-230.0" w:type="dxa"/>
+        <w:tblInd w:w="-345.0" w:type="dxa"/>
         <w:tblBorders>
           <w:top w:color="000000" w:space="0" w:sz="4" w:val="single"/>
           <w:left w:color="000000" w:space="0" w:sz="4" w:val="single"/>
@@ -3987,7 +4026,7 @@
         <w:bidiVisual w:val="0"/>
         <w:tblW w:w="9345.0" w:type="dxa"/>
         <w:jc w:val="left"/>
-        <w:tblInd w:w="-230.0" w:type="dxa"/>
+        <w:tblInd w:w="-345.0" w:type="dxa"/>
         <w:tblBorders>
           <w:top w:color="000000" w:space="0" w:sz="4" w:val="single"/>
           <w:left w:color="000000" w:space="0" w:sz="4" w:val="single"/>
@@ -7789,7 +7828,7 @@
         <w:bidiVisual w:val="0"/>
         <w:tblW w:w="9345.0" w:type="dxa"/>
         <w:jc w:val="left"/>
-        <w:tblInd w:w="-230.0" w:type="dxa"/>
+        <w:tblInd w:w="-345.0" w:type="dxa"/>
         <w:tblBorders>
           <w:top w:color="000000" w:space="0" w:sz="4" w:val="single"/>
           <w:left w:color="000000" w:space="0" w:sz="4" w:val="single"/>
@@ -8255,7 +8294,7 @@
         <w:bidiVisual w:val="0"/>
         <w:tblW w:w="9345.0" w:type="dxa"/>
         <w:jc w:val="left"/>
-        <w:tblInd w:w="-230.0" w:type="dxa"/>
+        <w:tblInd w:w="-345.0" w:type="dxa"/>
         <w:tblBorders>
           <w:top w:color="000000" w:space="0" w:sz="4" w:val="single"/>
           <w:left w:color="000000" w:space="0" w:sz="4" w:val="single"/>
@@ -8546,7 +8585,7 @@
         <w:bidiVisual w:val="0"/>
         <w:tblW w:w="9345.0" w:type="dxa"/>
         <w:jc w:val="left"/>
-        <w:tblInd w:w="-230.0" w:type="dxa"/>
+        <w:tblInd w:w="-345.0" w:type="dxa"/>
         <w:tblBorders>
           <w:top w:color="000000" w:space="0" w:sz="4" w:val="single"/>
           <w:left w:color="000000" w:space="0" w:sz="4" w:val="single"/>
@@ -10897,6 +10936,17 @@
     </w:p>
     <w:p>
       <w:pPr>
+        <w:contextualSpacing w:val="0"/>
+        <w:rPr/>
+      </w:pPr>
+      <w:r>
+        <w:rPr>
+          <w:rtl w:val="0"/>
+        </w:rPr>
+      </w:r>
+    </w:p>
+    <w:p>
+      <w:pPr>
         <w:spacing w:after="0" w:line="240" w:lineRule="auto"/>
         <w:contextualSpacing w:val="0"/>
         <w:rPr/>
@@ -12109,58 +12159,1631 @@
     </w:p>
     <w:p>
       <w:pPr>
-        <w:spacing w:after="0" w:line="240" w:lineRule="auto"/>
-        <w:contextualSpacing w:val="0"/>
-        <w:rPr/>
-      </w:pPr>
-      <w:r>
-        <w:rPr>
-          <w:rtl w:val="0"/>
-        </w:rPr>
-      </w:r>
-    </w:p>
-    <w:p>
-      <w:pPr>
-        <w:spacing w:after="0" w:line="240" w:lineRule="auto"/>
-        <w:contextualSpacing w:val="0"/>
-        <w:rPr/>
-      </w:pPr>
-      <w:r>
-        <w:rPr>
-          <w:rtl w:val="0"/>
-        </w:rPr>
-      </w:r>
-    </w:p>
-    <w:p>
-      <w:pPr>
-        <w:spacing w:after="0" w:line="240" w:lineRule="auto"/>
-        <w:contextualSpacing w:val="0"/>
-        <w:rPr/>
-      </w:pPr>
-      <w:r>
-        <w:rPr>
-          <w:rtl w:val="0"/>
-        </w:rPr>
-      </w:r>
-    </w:p>
-    <w:p>
-      <w:pPr>
-        <w:spacing w:after="0" w:line="240" w:lineRule="auto"/>
-        <w:contextualSpacing w:val="0"/>
-        <w:rPr/>
-      </w:pPr>
-      <w:r>
-        <w:rPr>
-          <w:rtl w:val="0"/>
-        </w:rPr>
-      </w:r>
-    </w:p>
-    <w:p>
-      <w:pPr>
-        <w:spacing w:after="0" w:lineRule="auto"/>
-        <w:contextualSpacing w:val="0"/>
-        <w:rPr/>
-      </w:pPr>
+        <w:spacing w:after="0" w:lineRule="auto"/>
+        <w:contextualSpacing w:val="0"/>
+        <w:rPr/>
+      </w:pPr>
+      <w:r>
+        <w:rPr>
+          <w:rtl w:val="0"/>
+        </w:rPr>
+      </w:r>
+    </w:p>
+    <w:p>
+      <w:pPr>
+        <w:spacing w:after="0" w:lineRule="auto"/>
+        <w:contextualSpacing w:val="0"/>
+        <w:rPr/>
+      </w:pPr>
+      <w:r>
+        <w:rPr>
+          <w:rtl w:val="0"/>
+        </w:rPr>
+      </w:r>
+    </w:p>
+    <w:p>
+      <w:pPr>
+        <w:spacing w:after="0" w:lineRule="auto"/>
+        <w:contextualSpacing w:val="0"/>
+        <w:rPr/>
+      </w:pPr>
+      <w:r>
+        <w:rPr>
+          <w:rtl w:val="0"/>
+        </w:rPr>
+      </w:r>
+    </w:p>
+    <w:p>
+      <w:pPr>
+        <w:spacing w:after="0" w:lineRule="auto"/>
+        <w:contextualSpacing w:val="0"/>
+        <w:rPr/>
+      </w:pPr>
+      <w:r>
+        <w:rPr>
+          <w:rtl w:val="0"/>
+        </w:rPr>
+      </w:r>
+    </w:p>
+    <w:p>
+      <w:pPr>
+        <w:spacing w:after="0" w:lineRule="auto"/>
+        <w:contextualSpacing w:val="0"/>
+        <w:rPr/>
+      </w:pPr>
+      <w:r>
+        <w:rPr>
+          <w:rtl w:val="0"/>
+        </w:rPr>
+      </w:r>
+    </w:p>
+    <w:p>
+      <w:pPr>
+        <w:spacing w:after="0" w:lineRule="auto"/>
+        <w:contextualSpacing w:val="0"/>
+        <w:rPr/>
+      </w:pPr>
+      <w:r>
+        <w:rPr>
+          <w:rtl w:val="0"/>
+        </w:rPr>
+      </w:r>
+    </w:p>
+    <w:p>
+      <w:pPr>
+        <w:spacing w:after="0" w:lineRule="auto"/>
+        <w:contextualSpacing w:val="0"/>
+        <w:rPr/>
+      </w:pPr>
+      <w:r>
+        <w:rPr>
+          <w:rtl w:val="0"/>
+        </w:rPr>
+      </w:r>
+    </w:p>
+    <w:p>
+      <w:pPr>
+        <w:spacing w:after="0" w:lineRule="auto"/>
+        <w:contextualSpacing w:val="0"/>
+        <w:rPr/>
+      </w:pPr>
+      <w:r>
+        <w:rPr>
+          <w:rtl w:val="0"/>
+        </w:rPr>
+      </w:r>
+    </w:p>
+    <w:p>
+      <w:pPr>
+        <w:spacing w:after="0" w:lineRule="auto"/>
+        <w:contextualSpacing w:val="0"/>
+        <w:rPr/>
+      </w:pPr>
+      <w:r>
+        <w:rPr>
+          <w:rtl w:val="0"/>
+        </w:rPr>
+      </w:r>
+    </w:p>
+    <w:p>
+      <w:pPr>
+        <w:spacing w:after="0" w:lineRule="auto"/>
+        <w:contextualSpacing w:val="0"/>
+        <w:rPr/>
+      </w:pPr>
+      <w:r>
+        <w:rPr>
+          <w:rtl w:val="0"/>
+        </w:rPr>
+      </w:r>
+    </w:p>
+    <w:p>
+      <w:pPr>
+        <w:spacing w:after="0" w:lineRule="auto"/>
+        <w:contextualSpacing w:val="0"/>
+        <w:rPr/>
+      </w:pPr>
+      <w:r>
+        <w:rPr>
+          <w:rtl w:val="0"/>
+        </w:rPr>
+      </w:r>
+    </w:p>
+    <w:p>
+      <w:pPr>
+        <w:spacing w:after="0" w:lineRule="auto"/>
+        <w:contextualSpacing w:val="0"/>
+        <w:rPr/>
+      </w:pPr>
+      <w:r>
+        <w:rPr>
+          <w:rtl w:val="0"/>
+        </w:rPr>
+      </w:r>
+    </w:p>
+    <w:p>
+      <w:pPr>
+        <w:spacing w:after="0" w:lineRule="auto"/>
+        <w:contextualSpacing w:val="0"/>
+        <w:rPr/>
+      </w:pPr>
+      <w:r>
+        <w:rPr>
+          <w:rtl w:val="0"/>
+        </w:rPr>
+      </w:r>
+    </w:p>
+    <w:p>
+      <w:pPr>
+        <w:spacing w:after="0" w:lineRule="auto"/>
+        <w:contextualSpacing w:val="0"/>
+        <w:rPr/>
+      </w:pPr>
+      <w:r>
+        <w:rPr>
+          <w:rtl w:val="0"/>
+        </w:rPr>
+      </w:r>
+    </w:p>
+    <w:p>
+      <w:pPr>
+        <w:spacing w:after="0" w:lineRule="auto"/>
+        <w:contextualSpacing w:val="0"/>
+        <w:rPr/>
+      </w:pPr>
+      <w:r>
+        <w:rPr>
+          <w:rtl w:val="0"/>
+        </w:rPr>
+      </w:r>
+    </w:p>
+    <w:p>
+      <w:pPr>
+        <w:spacing w:after="0" w:lineRule="auto"/>
+        <w:contextualSpacing w:val="0"/>
+        <w:rPr/>
+      </w:pPr>
+      <w:r>
+        <w:rPr>
+          <w:rtl w:val="0"/>
+        </w:rPr>
+      </w:r>
+    </w:p>
+    <w:p>
+      <w:pPr>
+        <w:spacing w:after="0" w:lineRule="auto"/>
+        <w:contextualSpacing w:val="0"/>
+        <w:rPr/>
+      </w:pPr>
+      <w:r>
+        <w:rPr>
+          <w:rtl w:val="0"/>
+        </w:rPr>
+      </w:r>
+    </w:p>
+    <w:p>
+      <w:pPr>
+        <w:spacing w:after="0" w:lineRule="auto"/>
+        <w:contextualSpacing w:val="0"/>
+        <w:rPr/>
+      </w:pPr>
+      <w:r>
+        <w:rPr>
+          <w:rtl w:val="0"/>
+        </w:rPr>
+      </w:r>
+    </w:p>
+    <w:p>
+      <w:pPr>
+        <w:spacing w:after="0" w:lineRule="auto"/>
+        <w:contextualSpacing w:val="0"/>
+        <w:rPr/>
+      </w:pPr>
+      <w:r>
+        <w:rPr>
+          <w:rtl w:val="0"/>
+        </w:rPr>
+        <w:t xml:space="preserve">Работа с отзывами на врачей</w:t>
+      </w:r>
+    </w:p>
+    <w:p>
+      <w:pPr>
+        <w:spacing w:after="0" w:lineRule="auto"/>
+        <w:contextualSpacing w:val="0"/>
+        <w:rPr/>
+      </w:pPr>
+      <w:r>
+        <w:rPr>
+          <w:rtl w:val="0"/>
+        </w:rPr>
+      </w:r>
+    </w:p>
+    <w:p>
+      <w:pPr>
+        <w:contextualSpacing w:val="0"/>
+        <w:rPr/>
+      </w:pPr>
+      <w:r>
+        <w:rPr>
+          <w:rtl w:val="0"/>
+        </w:rPr>
+        <w:t xml:space="preserve">Получение всего списка отзывов на врачей:</w:t>
+      </w:r>
+    </w:p>
+    <w:p>
+      <w:pPr>
+        <w:spacing w:after="0" w:lineRule="auto"/>
+        <w:contextualSpacing w:val="0"/>
+        <w:rPr/>
+      </w:pPr>
+      <w:r>
+        <w:rPr>
+          <w:sz w:val="20"/>
+          <w:szCs w:val="20"/>
+          <w:rtl w:val="0"/>
+        </w:rPr>
+        <w:t xml:space="preserve">METHOD: GET,</w:t>
+      </w:r>
+      <w:r>
+        <w:rPr>
+          <w:rtl w:val="0"/>
+        </w:rPr>
+      </w:r>
+    </w:p>
+    <w:p>
+      <w:pPr>
+        <w:spacing w:after="0" w:lineRule="auto"/>
+        <w:contextualSpacing w:val="0"/>
+        <w:rPr/>
+      </w:pPr>
+      <w:r>
+        <w:rPr>
+          <w:sz w:val="20"/>
+          <w:szCs w:val="20"/>
+          <w:rtl w:val="0"/>
+        </w:rPr>
+        <w:t xml:space="preserve">URL: /api/doctorreview,</w:t>
+      </w:r>
+      <w:r>
+        <w:rPr>
+          <w:rtl w:val="0"/>
+        </w:rPr>
+      </w:r>
+    </w:p>
+    <w:p>
+      <w:pPr>
+        <w:spacing w:after="0" w:lineRule="auto"/>
+        <w:contextualSpacing w:val="0"/>
+        <w:rPr/>
+      </w:pPr>
+      <w:r>
+        <w:rPr>
+          <w:sz w:val="20"/>
+          <w:szCs w:val="20"/>
+          <w:rtl w:val="0"/>
+        </w:rPr>
+        <w:t xml:space="preserve">HEADER: none,</w:t>
+      </w:r>
+      <w:r>
+        <w:rPr>
+          <w:rtl w:val="0"/>
+        </w:rPr>
+      </w:r>
+    </w:p>
+    <w:p>
+      <w:pPr>
+        <w:spacing w:after="0" w:lineRule="auto"/>
+        <w:contextualSpacing w:val="0"/>
+        <w:rPr/>
+      </w:pPr>
+      <w:r>
+        <w:rPr>
+          <w:sz w:val="20"/>
+          <w:szCs w:val="20"/>
+          <w:rtl w:val="0"/>
+        </w:rPr>
+        <w:t xml:space="preserve">BODY:</w:t>
+        <w:tab/>
+        <w:t xml:space="preserve">none,</w:t>
+      </w:r>
+      <w:r>
+        <w:rPr>
+          <w:rtl w:val="0"/>
+        </w:rPr>
+      </w:r>
+    </w:p>
+    <w:p>
+      <w:pPr>
+        <w:spacing w:after="0" w:lineRule="auto"/>
+        <w:contextualSpacing w:val="0"/>
+        <w:rPr/>
+      </w:pPr>
+      <w:r>
+        <w:rPr>
+          <w:sz w:val="20"/>
+          <w:szCs w:val="20"/>
+          <w:rtl w:val="0"/>
+        </w:rPr>
+        <w:t xml:space="preserve">Ответ:</w:t>
+      </w:r>
+      <w:r>
+        <w:rPr>
+          <w:rtl w:val="0"/>
+        </w:rPr>
+      </w:r>
+    </w:p>
+    <w:p>
+      <w:pPr>
+        <w:spacing w:after="0" w:lineRule="auto"/>
+        <w:contextualSpacing w:val="0"/>
+        <w:rPr/>
+      </w:pPr>
+      <w:r>
+        <w:rPr>
+          <w:sz w:val="20"/>
+          <w:szCs w:val="20"/>
+          <w:rtl w:val="0"/>
+        </w:rPr>
+        <w:t xml:space="preserve">    Json List</w:t>
+      </w:r>
+      <w:r>
+        <w:rPr>
+          <w:rtl w:val="0"/>
+        </w:rPr>
+      </w:r>
+    </w:p>
+    <w:p>
+      <w:pPr>
+        <w:spacing w:after="0" w:lineRule="auto"/>
+        <w:contextualSpacing w:val="0"/>
+        <w:rPr>
+          <w:rFonts w:ascii="Consolas" w:cs="Consolas" w:eastAsia="Consolas" w:hAnsi="Consolas"/>
+          <w:sz w:val="16"/>
+          <w:szCs w:val="16"/>
+        </w:rPr>
+      </w:pPr>
+      <w:r>
+        <w:rPr>
+          <w:rFonts w:ascii="Consolas" w:cs="Consolas" w:eastAsia="Consolas" w:hAnsi="Consolas"/>
+          <w:sz w:val="16"/>
+          <w:szCs w:val="16"/>
+          <w:rtl w:val="0"/>
+        </w:rPr>
+        <w:t xml:space="preserve">        [</w:t>
+      </w:r>
+    </w:p>
+    <w:p>
+      <w:pPr>
+        <w:spacing w:after="0" w:lineRule="auto"/>
+        <w:contextualSpacing w:val="0"/>
+        <w:rPr>
+          <w:rFonts w:ascii="Consolas" w:cs="Consolas" w:eastAsia="Consolas" w:hAnsi="Consolas"/>
+          <w:sz w:val="16"/>
+          <w:szCs w:val="16"/>
+        </w:rPr>
+      </w:pPr>
+      <w:r>
+        <w:rPr>
+          <w:rFonts w:ascii="Consolas" w:cs="Consolas" w:eastAsia="Consolas" w:hAnsi="Consolas"/>
+          <w:sz w:val="16"/>
+          <w:szCs w:val="16"/>
+          <w:rtl w:val="0"/>
+        </w:rPr>
+        <w:t xml:space="preserve">            {</w:t>
+      </w:r>
+    </w:p>
+    <w:p>
+      <w:pPr>
+        <w:spacing w:after="0" w:lineRule="auto"/>
+        <w:ind w:left="1440" w:firstLine="0"/>
+        <w:contextualSpacing w:val="0"/>
+        <w:rPr>
+          <w:rFonts w:ascii="Consolas" w:cs="Consolas" w:eastAsia="Consolas" w:hAnsi="Consolas"/>
+          <w:sz w:val="16"/>
+          <w:szCs w:val="16"/>
+        </w:rPr>
+      </w:pPr>
+      <w:r>
+        <w:rPr>
+          <w:rFonts w:ascii="Consolas" w:cs="Consolas" w:eastAsia="Consolas" w:hAnsi="Consolas"/>
+          <w:sz w:val="16"/>
+          <w:szCs w:val="16"/>
+          <w:rtl w:val="0"/>
+        </w:rPr>
+        <w:t xml:space="preserve">    "DoctorId": 1,</w:t>
+      </w:r>
+    </w:p>
+    <w:p>
+      <w:pPr>
+        <w:spacing w:after="0" w:lineRule="auto"/>
+        <w:ind w:left="1440" w:firstLine="0"/>
+        <w:contextualSpacing w:val="0"/>
+        <w:rPr>
+          <w:rFonts w:ascii="Consolas" w:cs="Consolas" w:eastAsia="Consolas" w:hAnsi="Consolas"/>
+          <w:sz w:val="16"/>
+          <w:szCs w:val="16"/>
+        </w:rPr>
+      </w:pPr>
+      <w:r>
+        <w:rPr>
+          <w:rFonts w:ascii="Consolas" w:cs="Consolas" w:eastAsia="Consolas" w:hAnsi="Consolas"/>
+          <w:sz w:val="16"/>
+          <w:szCs w:val="16"/>
+          <w:rtl w:val="0"/>
+        </w:rPr>
+        <w:t xml:space="preserve">    "Id": 1,</w:t>
+      </w:r>
+    </w:p>
+    <w:p>
+      <w:pPr>
+        <w:spacing w:after="0" w:lineRule="auto"/>
+        <w:ind w:left="1440" w:firstLine="0"/>
+        <w:contextualSpacing w:val="0"/>
+        <w:rPr>
+          <w:rFonts w:ascii="Consolas" w:cs="Consolas" w:eastAsia="Consolas" w:hAnsi="Consolas"/>
+          <w:sz w:val="16"/>
+          <w:szCs w:val="16"/>
+        </w:rPr>
+      </w:pPr>
+      <w:r>
+        <w:rPr>
+          <w:rFonts w:ascii="Consolas" w:cs="Consolas" w:eastAsia="Consolas" w:hAnsi="Consolas"/>
+          <w:sz w:val="16"/>
+          <w:szCs w:val="16"/>
+          <w:rtl w:val="0"/>
+        </w:rPr>
+        <w:t xml:space="preserve">    "UserId": "7d374085-71e4-4819-8d09-91cfc8239463",</w:t>
+      </w:r>
+    </w:p>
+    <w:p>
+      <w:pPr>
+        <w:spacing w:after="0" w:lineRule="auto"/>
+        <w:ind w:left="1440" w:firstLine="0"/>
+        <w:contextualSpacing w:val="0"/>
+        <w:rPr>
+          <w:rFonts w:ascii="Consolas" w:cs="Consolas" w:eastAsia="Consolas" w:hAnsi="Consolas"/>
+          <w:sz w:val="16"/>
+          <w:szCs w:val="16"/>
+        </w:rPr>
+      </w:pPr>
+      <w:r>
+        <w:rPr>
+          <w:rFonts w:ascii="Consolas" w:cs="Consolas" w:eastAsia="Consolas" w:hAnsi="Consolas"/>
+          <w:sz w:val="16"/>
+          <w:szCs w:val="16"/>
+          <w:rtl w:val="0"/>
+        </w:rPr>
+        <w:t xml:space="preserve">    "UserName": "user0",</w:t>
+      </w:r>
+    </w:p>
+    <w:p>
+      <w:pPr>
+        <w:spacing w:after="0" w:lineRule="auto"/>
+        <w:ind w:left="1440" w:firstLine="0"/>
+        <w:contextualSpacing w:val="0"/>
+        <w:rPr>
+          <w:rFonts w:ascii="Consolas" w:cs="Consolas" w:eastAsia="Consolas" w:hAnsi="Consolas"/>
+          <w:sz w:val="16"/>
+          <w:szCs w:val="16"/>
+        </w:rPr>
+      </w:pPr>
+      <w:r>
+        <w:rPr>
+          <w:rFonts w:ascii="Consolas" w:cs="Consolas" w:eastAsia="Consolas" w:hAnsi="Consolas"/>
+          <w:sz w:val="16"/>
+          <w:szCs w:val="16"/>
+          <w:rtl w:val="0"/>
+        </w:rPr>
+        <w:t xml:space="preserve">    "Text": "orem Ipsum is simply dummy text of the printing and typesetting industry. Lorem Ipsum has been the industry's standard dummy text ever since the 1500s, when an unknown printer took a galley of type and scrambled it to make a type specimen book. It has survived not only five centuries, but also the leap into electronic typesetting, remaining essentially unchanged. It was popularised in the 1960s with the release of Letraset sheets containing Lorem Ipsum passages, and more recently with desktop publishing software like Aldus PageMaker including versions of Lorem Ipsum.",</w:t>
+      </w:r>
+    </w:p>
+    <w:p>
+      <w:pPr>
+        <w:spacing w:after="0" w:lineRule="auto"/>
+        <w:ind w:left="1440" w:firstLine="0"/>
+        <w:contextualSpacing w:val="0"/>
+        <w:rPr>
+          <w:rFonts w:ascii="Consolas" w:cs="Consolas" w:eastAsia="Consolas" w:hAnsi="Consolas"/>
+          <w:sz w:val="16"/>
+          <w:szCs w:val="16"/>
+        </w:rPr>
+      </w:pPr>
+      <w:r>
+        <w:rPr>
+          <w:rFonts w:ascii="Consolas" w:cs="Consolas" w:eastAsia="Consolas" w:hAnsi="Consolas"/>
+          <w:sz w:val="16"/>
+          <w:szCs w:val="16"/>
+          <w:rtl w:val="0"/>
+        </w:rPr>
+        <w:t xml:space="preserve">    "PublishTime": "2016-11-16T02:12:57.377",</w:t>
+      </w:r>
+    </w:p>
+    <w:p>
+      <w:pPr>
+        <w:spacing w:after="0" w:lineRule="auto"/>
+        <w:ind w:left="1440" w:firstLine="0"/>
+        <w:contextualSpacing w:val="0"/>
+        <w:rPr>
+          <w:rFonts w:ascii="Consolas" w:cs="Consolas" w:eastAsia="Consolas" w:hAnsi="Consolas"/>
+          <w:sz w:val="16"/>
+          <w:szCs w:val="16"/>
+        </w:rPr>
+      </w:pPr>
+      <w:r>
+        <w:rPr>
+          <w:rFonts w:ascii="Consolas" w:cs="Consolas" w:eastAsia="Consolas" w:hAnsi="Consolas"/>
+          <w:sz w:val="16"/>
+          <w:szCs w:val="16"/>
+          <w:rtl w:val="0"/>
+        </w:rPr>
+        <w:t xml:space="preserve">    "RatePrice": 4,</w:t>
+      </w:r>
+    </w:p>
+    <w:p>
+      <w:pPr>
+        <w:spacing w:after="0" w:lineRule="auto"/>
+        <w:ind w:left="1440" w:firstLine="0"/>
+        <w:contextualSpacing w:val="0"/>
+        <w:rPr>
+          <w:rFonts w:ascii="Consolas" w:cs="Consolas" w:eastAsia="Consolas" w:hAnsi="Consolas"/>
+          <w:sz w:val="16"/>
+          <w:szCs w:val="16"/>
+        </w:rPr>
+      </w:pPr>
+      <w:r>
+        <w:rPr>
+          <w:rFonts w:ascii="Consolas" w:cs="Consolas" w:eastAsia="Consolas" w:hAnsi="Consolas"/>
+          <w:sz w:val="16"/>
+          <w:szCs w:val="16"/>
+          <w:rtl w:val="0"/>
+        </w:rPr>
+        <w:t xml:space="preserve">    "RateQuality": 3,</w:t>
+      </w:r>
+    </w:p>
+    <w:p>
+      <w:pPr>
+        <w:spacing w:after="0" w:lineRule="auto"/>
+        <w:ind w:left="1440" w:firstLine="0"/>
+        <w:contextualSpacing w:val="0"/>
+        <w:rPr>
+          <w:rFonts w:ascii="Consolas" w:cs="Consolas" w:eastAsia="Consolas" w:hAnsi="Consolas"/>
+          <w:sz w:val="16"/>
+          <w:szCs w:val="16"/>
+        </w:rPr>
+      </w:pPr>
+      <w:r>
+        <w:rPr>
+          <w:rFonts w:ascii="Consolas" w:cs="Consolas" w:eastAsia="Consolas" w:hAnsi="Consolas"/>
+          <w:sz w:val="16"/>
+          <w:szCs w:val="16"/>
+          <w:rtl w:val="0"/>
+        </w:rPr>
+        <w:t xml:space="preserve">    "RatePoliteness": 3</w:t>
+      </w:r>
+    </w:p>
+    <w:p>
+      <w:pPr>
+        <w:spacing w:after="0" w:lineRule="auto"/>
+        <w:ind w:left="720" w:firstLine="0"/>
+        <w:contextualSpacing w:val="0"/>
+        <w:rPr>
+          <w:rFonts w:ascii="Consolas" w:cs="Consolas" w:eastAsia="Consolas" w:hAnsi="Consolas"/>
+          <w:sz w:val="16"/>
+          <w:szCs w:val="16"/>
+        </w:rPr>
+      </w:pPr>
+      <w:r>
+        <w:rPr>
+          <w:rFonts w:ascii="Consolas" w:cs="Consolas" w:eastAsia="Consolas" w:hAnsi="Consolas"/>
+          <w:sz w:val="16"/>
+          <w:szCs w:val="16"/>
+          <w:rtl w:val="0"/>
+        </w:rPr>
+        <w:t xml:space="preserve">    },</w:t>
+      </w:r>
+    </w:p>
+    <w:p>
+      <w:pPr>
+        <w:spacing w:after="0" w:lineRule="auto"/>
+        <w:contextualSpacing w:val="0"/>
+        <w:rPr>
+          <w:rFonts w:ascii="Consolas" w:cs="Consolas" w:eastAsia="Consolas" w:hAnsi="Consolas"/>
+          <w:sz w:val="16"/>
+          <w:szCs w:val="16"/>
+        </w:rPr>
+      </w:pPr>
+      <w:r>
+        <w:rPr>
+          <w:rFonts w:ascii="Consolas" w:cs="Consolas" w:eastAsia="Consolas" w:hAnsi="Consolas"/>
+          <w:sz w:val="16"/>
+          <w:szCs w:val="16"/>
+          <w:rtl w:val="0"/>
+        </w:rPr>
+        <w:t xml:space="preserve">            ...</w:t>
+      </w:r>
+    </w:p>
+    <w:p>
+      <w:pPr>
+        <w:spacing w:after="0" w:lineRule="auto"/>
+        <w:contextualSpacing w:val="0"/>
+        <w:rPr>
+          <w:rFonts w:ascii="Consolas" w:cs="Consolas" w:eastAsia="Consolas" w:hAnsi="Consolas"/>
+          <w:sz w:val="16"/>
+          <w:szCs w:val="16"/>
+        </w:rPr>
+      </w:pPr>
+      <w:r>
+        <w:rPr>
+          <w:rFonts w:ascii="Consolas" w:cs="Consolas" w:eastAsia="Consolas" w:hAnsi="Consolas"/>
+          <w:sz w:val="16"/>
+          <w:szCs w:val="16"/>
+          <w:rtl w:val="0"/>
+        </w:rPr>
+        <w:t xml:space="preserve">        ]</w:t>
+      </w:r>
+    </w:p>
+    <w:p>
+      <w:pPr>
+        <w:spacing w:after="0" w:lineRule="auto"/>
+        <w:contextualSpacing w:val="0"/>
+        <w:rPr/>
+      </w:pPr>
+      <w:r>
+        <w:rPr>
+          <w:rtl w:val="0"/>
+        </w:rPr>
+      </w:r>
+    </w:p>
+    <w:p>
+      <w:pPr>
+        <w:spacing w:after="0" w:lineRule="auto"/>
+        <w:contextualSpacing w:val="0"/>
+        <w:rPr/>
+      </w:pPr>
+      <w:r>
+        <w:rPr>
+          <w:rtl w:val="0"/>
+        </w:rPr>
+      </w:r>
+    </w:p>
+    <w:p>
+      <w:pPr>
+        <w:contextualSpacing w:val="0"/>
+        <w:rPr/>
+      </w:pPr>
+      <w:r>
+        <w:rPr>
+          <w:rtl w:val="0"/>
+        </w:rPr>
+        <w:t xml:space="preserve">Получение отзыва на врача по численному id:</w:t>
+      </w:r>
+    </w:p>
+    <w:p>
+      <w:pPr>
+        <w:spacing w:after="0" w:lineRule="auto"/>
+        <w:contextualSpacing w:val="0"/>
+        <w:rPr/>
+      </w:pPr>
+      <w:r>
+        <w:rPr>
+          <w:sz w:val="20"/>
+          <w:szCs w:val="20"/>
+          <w:rtl w:val="0"/>
+        </w:rPr>
+        <w:t xml:space="preserve">URL: /api/doctorreview,</w:t>
+      </w:r>
+      <w:r>
+        <w:rPr>
+          <w:rtl w:val="0"/>
+        </w:rPr>
+      </w:r>
+    </w:p>
+    <w:p>
+      <w:pPr>
+        <w:spacing w:after="0" w:lineRule="auto"/>
+        <w:contextualSpacing w:val="0"/>
+        <w:rPr/>
+      </w:pPr>
+      <w:r>
+        <w:rPr>
+          <w:sz w:val="20"/>
+          <w:szCs w:val="20"/>
+          <w:rtl w:val="0"/>
+        </w:rPr>
+        <w:t xml:space="preserve">PARAM: id(int),</w:t>
+      </w:r>
+      <w:r>
+        <w:rPr>
+          <w:rtl w:val="0"/>
+        </w:rPr>
+      </w:r>
+    </w:p>
+    <w:p>
+      <w:pPr>
+        <w:spacing w:after="0" w:lineRule="auto"/>
+        <w:contextualSpacing w:val="0"/>
+        <w:rPr/>
+      </w:pPr>
+      <w:r>
+        <w:rPr>
+          <w:sz w:val="20"/>
+          <w:szCs w:val="20"/>
+          <w:rtl w:val="0"/>
+        </w:rPr>
+        <w:t xml:space="preserve">METHOD: GET,</w:t>
+      </w:r>
+      <w:r>
+        <w:rPr>
+          <w:rtl w:val="0"/>
+        </w:rPr>
+      </w:r>
+    </w:p>
+    <w:p>
+      <w:pPr>
+        <w:spacing w:after="0" w:lineRule="auto"/>
+        <w:contextualSpacing w:val="0"/>
+        <w:rPr/>
+      </w:pPr>
+      <w:r>
+        <w:rPr>
+          <w:sz w:val="20"/>
+          <w:szCs w:val="20"/>
+          <w:rtl w:val="0"/>
+        </w:rPr>
+        <w:t xml:space="preserve">HEADER: none,</w:t>
+      </w:r>
+      <w:r>
+        <w:rPr>
+          <w:rtl w:val="0"/>
+        </w:rPr>
+      </w:r>
+    </w:p>
+    <w:p>
+      <w:pPr>
+        <w:spacing w:after="0" w:lineRule="auto"/>
+        <w:contextualSpacing w:val="0"/>
+        <w:rPr/>
+      </w:pPr>
+      <w:r>
+        <w:rPr>
+          <w:sz w:val="20"/>
+          <w:szCs w:val="20"/>
+          <w:rtl w:val="0"/>
+        </w:rPr>
+        <w:t xml:space="preserve">BODY:</w:t>
+        <w:tab/>
+        <w:t xml:space="preserve">none,</w:t>
+      </w:r>
+      <w:r>
+        <w:rPr>
+          <w:rtl w:val="0"/>
+        </w:rPr>
+      </w:r>
+    </w:p>
+    <w:p>
+      <w:pPr>
+        <w:spacing w:after="0" w:lineRule="auto"/>
+        <w:contextualSpacing w:val="0"/>
+        <w:rPr/>
+      </w:pPr>
+      <w:r>
+        <w:rPr>
+          <w:sz w:val="20"/>
+          <w:szCs w:val="20"/>
+          <w:rtl w:val="0"/>
+        </w:rPr>
+        <w:t xml:space="preserve">Ответ:</w:t>
+      </w:r>
+      <w:r>
+        <w:rPr>
+          <w:rtl w:val="0"/>
+        </w:rPr>
+      </w:r>
+    </w:p>
+    <w:p>
+      <w:pPr>
+        <w:spacing w:after="0" w:lineRule="auto"/>
+        <w:contextualSpacing w:val="0"/>
+        <w:rPr/>
+      </w:pPr>
+      <w:r>
+        <w:rPr>
+          <w:sz w:val="20"/>
+          <w:szCs w:val="20"/>
+          <w:rtl w:val="0"/>
+        </w:rPr>
+        <w:t xml:space="preserve">    Json объект</w:t>
+      </w:r>
+      <w:r>
+        <w:rPr>
+          <w:rtl w:val="0"/>
+        </w:rPr>
+      </w:r>
+    </w:p>
+    <w:p>
+      <w:pPr>
+        <w:spacing w:after="0" w:lineRule="auto"/>
+        <w:contextualSpacing w:val="0"/>
+        <w:rPr>
+          <w:rFonts w:ascii="Consolas" w:cs="Consolas" w:eastAsia="Consolas" w:hAnsi="Consolas"/>
+          <w:sz w:val="16"/>
+          <w:szCs w:val="16"/>
+        </w:rPr>
+      </w:pPr>
+      <w:r>
+        <w:rPr>
+          <w:rFonts w:ascii="Consolas" w:cs="Consolas" w:eastAsia="Consolas" w:hAnsi="Consolas"/>
+          <w:sz w:val="16"/>
+          <w:szCs w:val="16"/>
+          <w:rtl w:val="0"/>
+        </w:rPr>
+        <w:t xml:space="preserve">        {</w:t>
+      </w:r>
+    </w:p>
+    <w:p>
+      <w:pPr>
+        <w:spacing w:after="0" w:lineRule="auto"/>
+        <w:ind w:left="720" w:firstLine="720"/>
+        <w:contextualSpacing w:val="0"/>
+        <w:rPr>
+          <w:rFonts w:ascii="Consolas" w:cs="Consolas" w:eastAsia="Consolas" w:hAnsi="Consolas"/>
+          <w:sz w:val="16"/>
+          <w:szCs w:val="16"/>
+        </w:rPr>
+      </w:pPr>
+      <w:r>
+        <w:rPr>
+          <w:rFonts w:ascii="Consolas" w:cs="Consolas" w:eastAsia="Consolas" w:hAnsi="Consolas"/>
+          <w:sz w:val="16"/>
+          <w:szCs w:val="16"/>
+          <w:rtl w:val="0"/>
+        </w:rPr>
+        <w:t xml:space="preserve">"DoctorId": 1,</w:t>
+      </w:r>
+    </w:p>
+    <w:p>
+      <w:pPr>
+        <w:spacing w:after="0" w:lineRule="auto"/>
+        <w:ind w:left="1440" w:firstLine="0"/>
+        <w:contextualSpacing w:val="0"/>
+        <w:rPr>
+          <w:rFonts w:ascii="Consolas" w:cs="Consolas" w:eastAsia="Consolas" w:hAnsi="Consolas"/>
+          <w:sz w:val="16"/>
+          <w:szCs w:val="16"/>
+        </w:rPr>
+      </w:pPr>
+      <w:r>
+        <w:rPr>
+          <w:rFonts w:ascii="Consolas" w:cs="Consolas" w:eastAsia="Consolas" w:hAnsi="Consolas"/>
+          <w:sz w:val="16"/>
+          <w:szCs w:val="16"/>
+          <w:rtl w:val="0"/>
+        </w:rPr>
+        <w:t xml:space="preserve">"Id": 1,</w:t>
+      </w:r>
+    </w:p>
+    <w:p>
+      <w:pPr>
+        <w:spacing w:after="0" w:lineRule="auto"/>
+        <w:ind w:left="1440" w:firstLine="0"/>
+        <w:contextualSpacing w:val="0"/>
+        <w:rPr>
+          <w:rFonts w:ascii="Consolas" w:cs="Consolas" w:eastAsia="Consolas" w:hAnsi="Consolas"/>
+          <w:sz w:val="16"/>
+          <w:szCs w:val="16"/>
+        </w:rPr>
+      </w:pPr>
+      <w:r>
+        <w:rPr>
+          <w:rFonts w:ascii="Consolas" w:cs="Consolas" w:eastAsia="Consolas" w:hAnsi="Consolas"/>
+          <w:sz w:val="16"/>
+          <w:szCs w:val="16"/>
+          <w:rtl w:val="0"/>
+        </w:rPr>
+        <w:t xml:space="preserve">"UserId": "7d374085-71e4-4819-8d09-91cfc8239463",</w:t>
+      </w:r>
+    </w:p>
+    <w:p>
+      <w:pPr>
+        <w:spacing w:after="0" w:lineRule="auto"/>
+        <w:ind w:left="1440" w:firstLine="0"/>
+        <w:contextualSpacing w:val="0"/>
+        <w:rPr>
+          <w:rFonts w:ascii="Consolas" w:cs="Consolas" w:eastAsia="Consolas" w:hAnsi="Consolas"/>
+          <w:sz w:val="16"/>
+          <w:szCs w:val="16"/>
+        </w:rPr>
+      </w:pPr>
+      <w:r>
+        <w:rPr>
+          <w:rFonts w:ascii="Consolas" w:cs="Consolas" w:eastAsia="Consolas" w:hAnsi="Consolas"/>
+          <w:sz w:val="16"/>
+          <w:szCs w:val="16"/>
+          <w:rtl w:val="0"/>
+        </w:rPr>
+        <w:t xml:space="preserve">"UserName": "user0",</w:t>
+      </w:r>
+    </w:p>
+    <w:p>
+      <w:pPr>
+        <w:spacing w:after="0" w:lineRule="auto"/>
+        <w:ind w:left="1440" w:firstLine="0"/>
+        <w:contextualSpacing w:val="0"/>
+        <w:rPr>
+          <w:rFonts w:ascii="Consolas" w:cs="Consolas" w:eastAsia="Consolas" w:hAnsi="Consolas"/>
+          <w:sz w:val="16"/>
+          <w:szCs w:val="16"/>
+        </w:rPr>
+      </w:pPr>
+      <w:r>
+        <w:rPr>
+          <w:rFonts w:ascii="Consolas" w:cs="Consolas" w:eastAsia="Consolas" w:hAnsi="Consolas"/>
+          <w:sz w:val="16"/>
+          <w:szCs w:val="16"/>
+          <w:rtl w:val="0"/>
+        </w:rPr>
+        <w:t xml:space="preserve">"Text": "orem Ipsum is simply dummy text of the printing and typesetting industry. Lorem Ipsum has been the industry's standard dummy text ever since the 1500s, when an unknown printer took a galley of type and scrambled it to make a type specimen book. It has survived not only five centuries, but also the leap into electronic typesetting, remaining essentially unchanged. It was popularised in the 1960s with the release of Letraset sheets containing Lorem Ipsum passages, and more recently with desktop publishing software like Aldus PageMaker including versions of Lorem Ipsum.",</w:t>
+      </w:r>
+    </w:p>
+    <w:p>
+      <w:pPr>
+        <w:spacing w:after="0" w:lineRule="auto"/>
+        <w:ind w:left="1440" w:firstLine="0"/>
+        <w:contextualSpacing w:val="0"/>
+        <w:rPr>
+          <w:rFonts w:ascii="Consolas" w:cs="Consolas" w:eastAsia="Consolas" w:hAnsi="Consolas"/>
+          <w:sz w:val="16"/>
+          <w:szCs w:val="16"/>
+        </w:rPr>
+      </w:pPr>
+      <w:r>
+        <w:rPr>
+          <w:rFonts w:ascii="Consolas" w:cs="Consolas" w:eastAsia="Consolas" w:hAnsi="Consolas"/>
+          <w:sz w:val="16"/>
+          <w:szCs w:val="16"/>
+          <w:rtl w:val="0"/>
+        </w:rPr>
+        <w:t xml:space="preserve">"PublishTime": "2016-11-16T02:12:57.377",</w:t>
+      </w:r>
+    </w:p>
+    <w:p>
+      <w:pPr>
+        <w:spacing w:after="0" w:lineRule="auto"/>
+        <w:ind w:left="1440" w:firstLine="0"/>
+        <w:contextualSpacing w:val="0"/>
+        <w:rPr>
+          <w:rFonts w:ascii="Consolas" w:cs="Consolas" w:eastAsia="Consolas" w:hAnsi="Consolas"/>
+          <w:sz w:val="16"/>
+          <w:szCs w:val="16"/>
+        </w:rPr>
+      </w:pPr>
+      <w:r>
+        <w:rPr>
+          <w:rFonts w:ascii="Consolas" w:cs="Consolas" w:eastAsia="Consolas" w:hAnsi="Consolas"/>
+          <w:sz w:val="16"/>
+          <w:szCs w:val="16"/>
+          <w:rtl w:val="0"/>
+        </w:rPr>
+        <w:t xml:space="preserve">"RatePrice": 4,</w:t>
+      </w:r>
+    </w:p>
+    <w:p>
+      <w:pPr>
+        <w:spacing w:after="0" w:lineRule="auto"/>
+        <w:ind w:left="1440" w:firstLine="0"/>
+        <w:contextualSpacing w:val="0"/>
+        <w:rPr>
+          <w:rFonts w:ascii="Consolas" w:cs="Consolas" w:eastAsia="Consolas" w:hAnsi="Consolas"/>
+          <w:sz w:val="16"/>
+          <w:szCs w:val="16"/>
+        </w:rPr>
+      </w:pPr>
+      <w:r>
+        <w:rPr>
+          <w:rFonts w:ascii="Consolas" w:cs="Consolas" w:eastAsia="Consolas" w:hAnsi="Consolas"/>
+          <w:sz w:val="16"/>
+          <w:szCs w:val="16"/>
+          <w:rtl w:val="0"/>
+        </w:rPr>
+        <w:t xml:space="preserve">"RateQuality": 3,</w:t>
+      </w:r>
+    </w:p>
+    <w:p>
+      <w:pPr>
+        <w:spacing w:after="0" w:lineRule="auto"/>
+        <w:ind w:left="1440" w:firstLine="0"/>
+        <w:contextualSpacing w:val="0"/>
+        <w:rPr>
+          <w:rFonts w:ascii="Consolas" w:cs="Consolas" w:eastAsia="Consolas" w:hAnsi="Consolas"/>
+          <w:sz w:val="16"/>
+          <w:szCs w:val="16"/>
+        </w:rPr>
+      </w:pPr>
+      <w:r>
+        <w:rPr>
+          <w:rFonts w:ascii="Consolas" w:cs="Consolas" w:eastAsia="Consolas" w:hAnsi="Consolas"/>
+          <w:sz w:val="16"/>
+          <w:szCs w:val="16"/>
+          <w:rtl w:val="0"/>
+        </w:rPr>
+        <w:t xml:space="preserve">"RatePoliteness": 3</w:t>
+      </w:r>
+    </w:p>
+    <w:p>
+      <w:pPr>
+        <w:spacing w:after="0" w:lineRule="auto"/>
+        <w:ind w:left="720" w:firstLine="0"/>
+        <w:contextualSpacing w:val="0"/>
+        <w:rPr>
+          <w:rFonts w:ascii="Consolas" w:cs="Consolas" w:eastAsia="Consolas" w:hAnsi="Consolas"/>
+          <w:sz w:val="16"/>
+          <w:szCs w:val="16"/>
+        </w:rPr>
+      </w:pPr>
+      <w:r>
+        <w:rPr>
+          <w:rFonts w:ascii="Consolas" w:cs="Consolas" w:eastAsia="Consolas" w:hAnsi="Consolas"/>
+          <w:sz w:val="16"/>
+          <w:szCs w:val="16"/>
+          <w:rtl w:val="0"/>
+        </w:rPr>
+        <w:t xml:space="preserve">}</w:t>
+      </w:r>
+    </w:p>
+    <w:p>
+      <w:pPr>
+        <w:spacing w:after="0" w:lineRule="auto"/>
+        <w:contextualSpacing w:val="0"/>
+        <w:rPr/>
+      </w:pPr>
+      <w:r>
+        <w:rPr>
+          <w:rtl w:val="0"/>
+        </w:rPr>
+      </w:r>
+    </w:p>
+    <w:p>
+      <w:pPr>
+        <w:spacing w:after="0" w:lineRule="auto"/>
+        <w:contextualSpacing w:val="0"/>
+        <w:rPr/>
+      </w:pPr>
+      <w:r>
+        <w:rPr>
+          <w:rtl w:val="0"/>
+        </w:rPr>
+      </w:r>
+    </w:p>
+    <w:p>
+      <w:pPr>
+        <w:spacing w:after="0" w:lineRule="auto"/>
+        <w:contextualSpacing w:val="0"/>
+        <w:rPr/>
+      </w:pPr>
+      <w:r>
+        <w:rPr>
+          <w:rtl w:val="0"/>
+        </w:rPr>
+      </w:r>
+    </w:p>
+    <w:p>
+      <w:pPr>
+        <w:spacing w:after="0" w:lineRule="auto"/>
+        <w:contextualSpacing w:val="0"/>
+        <w:rPr/>
+      </w:pPr>
+      <w:r>
+        <w:rPr>
+          <w:rtl w:val="0"/>
+        </w:rPr>
+      </w:r>
+    </w:p>
+    <w:p>
+      <w:pPr>
+        <w:contextualSpacing w:val="0"/>
+        <w:rPr/>
+      </w:pPr>
+      <w:r>
+        <w:rPr>
+          <w:rtl w:val="0"/>
+        </w:rPr>
+        <w:t xml:space="preserve">Добавление нового города:</w:t>
+      </w:r>
+    </w:p>
+    <w:p>
+      <w:pPr>
+        <w:spacing w:after="0" w:lineRule="auto"/>
+        <w:contextualSpacing w:val="0"/>
+        <w:rPr/>
+      </w:pPr>
+      <w:r>
+        <w:rPr>
+          <w:sz w:val="20"/>
+          <w:szCs w:val="20"/>
+          <w:rtl w:val="0"/>
+        </w:rPr>
+        <w:t xml:space="preserve">METHOD: POST,</w:t>
+      </w:r>
+      <w:r>
+        <w:rPr>
+          <w:rtl w:val="0"/>
+        </w:rPr>
+      </w:r>
+    </w:p>
+    <w:p>
+      <w:pPr>
+        <w:spacing w:after="0" w:lineRule="auto"/>
+        <w:contextualSpacing w:val="0"/>
+        <w:rPr/>
+      </w:pPr>
+      <w:r>
+        <w:rPr>
+          <w:sz w:val="20"/>
+          <w:szCs w:val="20"/>
+          <w:rtl w:val="0"/>
+        </w:rPr>
+        <w:t xml:space="preserve">URL: /api/doctorreview,</w:t>
+      </w:r>
+      <w:r>
+        <w:rPr>
+          <w:rtl w:val="0"/>
+        </w:rPr>
+      </w:r>
+    </w:p>
+    <w:p>
+      <w:pPr>
+        <w:spacing w:after="0" w:lineRule="auto"/>
+        <w:contextualSpacing w:val="0"/>
+        <w:rPr/>
+      </w:pPr>
+      <w:r>
+        <w:rPr>
+          <w:sz w:val="20"/>
+          <w:szCs w:val="20"/>
+          <w:rtl w:val="0"/>
+        </w:rPr>
+        <w:t xml:space="preserve">PARAM: none,</w:t>
+      </w:r>
+      <w:r>
+        <w:rPr>
+          <w:rtl w:val="0"/>
+        </w:rPr>
+      </w:r>
+    </w:p>
+    <w:p>
+      <w:pPr>
+        <w:spacing w:after="0" w:lineRule="auto"/>
+        <w:contextualSpacing w:val="0"/>
+        <w:rPr/>
+      </w:pPr>
+      <w:r>
+        <w:rPr>
+          <w:sz w:val="20"/>
+          <w:szCs w:val="20"/>
+          <w:rtl w:val="0"/>
+        </w:rPr>
+        <w:t xml:space="preserve">HEADER: </w:t>
+      </w:r>
+      <w:r>
+        <w:rPr>
+          <w:rtl w:val="0"/>
+        </w:rPr>
+      </w:r>
+    </w:p>
+    <w:p>
+      <w:pPr>
+        <w:spacing w:after="0" w:lineRule="auto"/>
+        <w:contextualSpacing w:val="0"/>
+        <w:rPr/>
+      </w:pPr>
+      <w:r>
+        <w:rPr>
+          <w:sz w:val="20"/>
+          <w:szCs w:val="20"/>
+          <w:rtl w:val="0"/>
+        </w:rPr>
+        <w:t xml:space="preserve">    Authorization : Bearer token,</w:t>
+      </w:r>
+      <w:r>
+        <w:rPr>
+          <w:rtl w:val="0"/>
+        </w:rPr>
+      </w:r>
+    </w:p>
+    <w:p>
+      <w:pPr>
+        <w:spacing w:after="0" w:lineRule="auto"/>
+        <w:contextualSpacing w:val="0"/>
+        <w:rPr/>
+      </w:pPr>
+      <w:r>
+        <w:rPr>
+          <w:sz w:val="20"/>
+          <w:szCs w:val="20"/>
+          <w:rtl w:val="0"/>
+        </w:rPr>
+        <w:t xml:space="preserve">    Content-Type : application/x-www-form-urlencoded,</w:t>
+      </w:r>
+      <w:r>
+        <w:rPr>
+          <w:rtl w:val="0"/>
+        </w:rPr>
+      </w:r>
+    </w:p>
+    <w:p>
+      <w:pPr>
+        <w:spacing w:after="0" w:lineRule="auto"/>
+        <w:contextualSpacing w:val="0"/>
+        <w:rPr>
+          <w:sz w:val="20"/>
+          <w:szCs w:val="20"/>
+        </w:rPr>
+      </w:pPr>
+      <w:r>
+        <w:rPr>
+          <w:sz w:val="20"/>
+          <w:szCs w:val="20"/>
+          <w:rtl w:val="0"/>
+        </w:rPr>
+        <w:t xml:space="preserve">BODY:</w:t>
+        <w:tab/>
+      </w:r>
+    </w:p>
+    <w:p>
+      <w:pPr>
+        <w:spacing w:after="0" w:lineRule="auto"/>
+        <w:contextualSpacing w:val="0"/>
+        <w:rPr>
+          <w:sz w:val="20"/>
+          <w:szCs w:val="20"/>
+        </w:rPr>
+      </w:pPr>
+      <w:r>
+        <w:rPr>
+          <w:sz w:val="20"/>
+          <w:szCs w:val="20"/>
+          <w:rtl w:val="0"/>
+        </w:rPr>
+        <w:t xml:space="preserve">JSON</w:t>
+      </w:r>
+    </w:p>
+    <w:p>
+      <w:pPr>
+        <w:spacing w:after="0" w:lineRule="auto"/>
+        <w:contextualSpacing w:val="0"/>
+        <w:rPr>
+          <w:sz w:val="20"/>
+          <w:szCs w:val="20"/>
+        </w:rPr>
+      </w:pPr>
+      <w:r>
+        <w:rPr>
+          <w:sz w:val="20"/>
+          <w:szCs w:val="20"/>
+          <w:rtl w:val="0"/>
+        </w:rPr>
+        <w:tab/>
+        <w:t xml:space="preserve">{</w:t>
+      </w:r>
+    </w:p>
+    <w:p>
+      <w:pPr>
+        <w:spacing w:after="0" w:lineRule="auto"/>
+        <w:contextualSpacing w:val="0"/>
+        <w:rPr>
+          <w:sz w:val="20"/>
+          <w:szCs w:val="20"/>
+        </w:rPr>
+      </w:pPr>
+      <w:r>
+        <w:rPr>
+          <w:sz w:val="20"/>
+          <w:szCs w:val="20"/>
+          <w:rtl w:val="0"/>
+        </w:rPr>
+        <w:t xml:space="preserve">   </w:t>
+        <w:tab/>
+        <w:tab/>
+        <w:t xml:space="preserve">"DoctorId": 3,</w:t>
+      </w:r>
+    </w:p>
+    <w:p>
+      <w:pPr>
+        <w:spacing w:after="0" w:lineRule="auto"/>
+        <w:contextualSpacing w:val="0"/>
+        <w:rPr>
+          <w:sz w:val="20"/>
+          <w:szCs w:val="20"/>
+        </w:rPr>
+      </w:pPr>
+      <w:r>
+        <w:rPr>
+          <w:sz w:val="20"/>
+          <w:szCs w:val="20"/>
+          <w:rtl w:val="0"/>
+        </w:rPr>
+        <w:t xml:space="preserve">    </w:t>
+        <w:tab/>
+        <w:tab/>
+        <w:t xml:space="preserve">"Text": "Test",</w:t>
+      </w:r>
+    </w:p>
+    <w:p>
+      <w:pPr>
+        <w:spacing w:after="0" w:lineRule="auto"/>
+        <w:contextualSpacing w:val="0"/>
+        <w:rPr>
+          <w:sz w:val="20"/>
+          <w:szCs w:val="20"/>
+        </w:rPr>
+      </w:pPr>
+      <w:r>
+        <w:rPr>
+          <w:sz w:val="20"/>
+          <w:szCs w:val="20"/>
+          <w:rtl w:val="0"/>
+        </w:rPr>
+        <w:t xml:space="preserve">    </w:t>
+        <w:tab/>
+        <w:tab/>
+        <w:t xml:space="preserve">"RatePrice": 3,</w:t>
+      </w:r>
+    </w:p>
+    <w:p>
+      <w:pPr>
+        <w:spacing w:after="0" w:lineRule="auto"/>
+        <w:contextualSpacing w:val="0"/>
+        <w:rPr>
+          <w:sz w:val="20"/>
+          <w:szCs w:val="20"/>
+        </w:rPr>
+      </w:pPr>
+      <w:r>
+        <w:rPr>
+          <w:sz w:val="20"/>
+          <w:szCs w:val="20"/>
+          <w:rtl w:val="0"/>
+        </w:rPr>
+        <w:t xml:space="preserve">    </w:t>
+        <w:tab/>
+        <w:tab/>
+        <w:t xml:space="preserve">"RateQuality": 4,</w:t>
+      </w:r>
+    </w:p>
+    <w:p>
+      <w:pPr>
+        <w:spacing w:after="0" w:lineRule="auto"/>
+        <w:contextualSpacing w:val="0"/>
+        <w:rPr>
+          <w:sz w:val="20"/>
+          <w:szCs w:val="20"/>
+        </w:rPr>
+      </w:pPr>
+      <w:r>
+        <w:rPr>
+          <w:sz w:val="20"/>
+          <w:szCs w:val="20"/>
+          <w:rtl w:val="0"/>
+        </w:rPr>
+        <w:t xml:space="preserve">    </w:t>
+        <w:tab/>
+        <w:tab/>
+        <w:t xml:space="preserve">"RatePoliteness": 3</w:t>
+      </w:r>
+    </w:p>
+    <w:p>
+      <w:pPr>
+        <w:spacing w:after="0" w:lineRule="auto"/>
+        <w:ind w:firstLine="720"/>
+        <w:contextualSpacing w:val="0"/>
+        <w:rPr>
+          <w:sz w:val="20"/>
+          <w:szCs w:val="20"/>
+        </w:rPr>
+      </w:pPr>
+      <w:r>
+        <w:rPr>
+          <w:sz w:val="20"/>
+          <w:szCs w:val="20"/>
+          <w:rtl w:val="0"/>
+        </w:rPr>
+        <w:t xml:space="preserve">}</w:t>
+      </w:r>
+    </w:p>
+    <w:p>
+      <w:pPr>
+        <w:spacing w:after="0" w:lineRule="auto"/>
+        <w:ind w:firstLine="720"/>
+        <w:contextualSpacing w:val="0"/>
+        <w:rPr>
+          <w:sz w:val="20"/>
+          <w:szCs w:val="20"/>
+        </w:rPr>
+      </w:pPr>
+      <w:r>
+        <w:rPr>
+          <w:rtl w:val="0"/>
+        </w:rPr>
+      </w:r>
+    </w:p>
+    <w:p>
+      <w:pPr>
+        <w:spacing w:after="0" w:lineRule="auto"/>
+        <w:contextualSpacing w:val="0"/>
+        <w:rPr/>
+      </w:pPr>
+      <w:r>
+        <w:rPr>
+          <w:sz w:val="20"/>
+          <w:szCs w:val="20"/>
+          <w:rtl w:val="0"/>
+        </w:rPr>
+        <w:t xml:space="preserve">Ответ: none</w:t>
+      </w:r>
+      <w:r>
+        <w:rPr>
+          <w:rtl w:val="0"/>
+        </w:rPr>
+      </w:r>
+    </w:p>
+    <w:p>
+      <w:pPr>
+        <w:spacing w:after="0" w:lineRule="auto"/>
+        <w:contextualSpacing w:val="0"/>
+        <w:rPr/>
+      </w:pPr>
+      <w:r>
+        <w:rPr>
+          <w:rtl w:val="0"/>
+        </w:rPr>
+      </w:r>
+    </w:p>
+    <w:p>
+      <w:pPr>
+        <w:contextualSpacing w:val="0"/>
+        <w:rPr/>
+      </w:pPr>
+      <w:r>
+        <w:rPr>
+          <w:rtl w:val="0"/>
+        </w:rPr>
+        <w:t xml:space="preserve">Удаление существующего города:</w:t>
+      </w:r>
+    </w:p>
+    <w:p>
+      <w:pPr>
+        <w:spacing w:after="0" w:lineRule="auto"/>
+        <w:contextualSpacing w:val="0"/>
+        <w:rPr/>
+      </w:pPr>
+      <w:r>
+        <w:rPr>
+          <w:sz w:val="20"/>
+          <w:szCs w:val="20"/>
+          <w:rtl w:val="0"/>
+        </w:rPr>
+        <w:t xml:space="preserve">METHOD: DELETE,</w:t>
+      </w:r>
+      <w:r>
+        <w:rPr>
+          <w:rtl w:val="0"/>
+        </w:rPr>
+      </w:r>
+    </w:p>
+    <w:p>
+      <w:pPr>
+        <w:spacing w:after="0" w:lineRule="auto"/>
+        <w:contextualSpacing w:val="0"/>
+        <w:rPr/>
+      </w:pPr>
+      <w:r>
+        <w:rPr>
+          <w:sz w:val="20"/>
+          <w:szCs w:val="20"/>
+          <w:rtl w:val="0"/>
+        </w:rPr>
+        <w:t xml:space="preserve">URL: /api/doctorreview,</w:t>
+      </w:r>
+      <w:r>
+        <w:rPr>
+          <w:rtl w:val="0"/>
+        </w:rPr>
+      </w:r>
+    </w:p>
+    <w:p>
+      <w:pPr>
+        <w:spacing w:after="0" w:lineRule="auto"/>
+        <w:contextualSpacing w:val="0"/>
+        <w:rPr/>
+      </w:pPr>
+      <w:r>
+        <w:rPr>
+          <w:sz w:val="20"/>
+          <w:szCs w:val="20"/>
+          <w:rtl w:val="0"/>
+        </w:rPr>
+        <w:t xml:space="preserve">PARAM: id(int),</w:t>
+      </w:r>
+      <w:r>
+        <w:rPr>
+          <w:rtl w:val="0"/>
+        </w:rPr>
+      </w:r>
+    </w:p>
+    <w:p>
+      <w:pPr>
+        <w:spacing w:after="0" w:lineRule="auto"/>
+        <w:contextualSpacing w:val="0"/>
+        <w:rPr/>
+      </w:pPr>
+      <w:r>
+        <w:rPr>
+          <w:sz w:val="20"/>
+          <w:szCs w:val="20"/>
+          <w:rtl w:val="0"/>
+        </w:rPr>
+        <w:t xml:space="preserve">HEADER: </w:t>
+      </w:r>
+      <w:r>
+        <w:rPr>
+          <w:rtl w:val="0"/>
+        </w:rPr>
+      </w:r>
+    </w:p>
+    <w:p>
+      <w:pPr>
+        <w:spacing w:after="0" w:lineRule="auto"/>
+        <w:contextualSpacing w:val="0"/>
+        <w:rPr/>
+      </w:pPr>
+      <w:r>
+        <w:rPr>
+          <w:sz w:val="20"/>
+          <w:szCs w:val="20"/>
+          <w:rtl w:val="0"/>
+        </w:rPr>
+        <w:t xml:space="preserve">    Authorization : Bearer token,</w:t>
+      </w:r>
+      <w:r>
+        <w:rPr>
+          <w:rtl w:val="0"/>
+        </w:rPr>
+      </w:r>
+    </w:p>
+    <w:p>
+      <w:pPr>
+        <w:spacing w:after="0" w:lineRule="auto"/>
+        <w:contextualSpacing w:val="0"/>
+        <w:rPr/>
+      </w:pPr>
+      <w:r>
+        <w:rPr>
+          <w:sz w:val="20"/>
+          <w:szCs w:val="20"/>
+          <w:rtl w:val="0"/>
+        </w:rPr>
+        <w:t xml:space="preserve">BODY: none,</w:t>
+      </w:r>
+      <w:r>
+        <w:rPr>
+          <w:rtl w:val="0"/>
+        </w:rPr>
+      </w:r>
+    </w:p>
+    <w:p>
+      <w:pPr>
+        <w:spacing w:after="0" w:lineRule="auto"/>
+        <w:contextualSpacing w:val="0"/>
+        <w:rPr/>
+      </w:pPr>
+      <w:r>
+        <w:rPr>
+          <w:sz w:val="20"/>
+          <w:szCs w:val="20"/>
+          <w:rtl w:val="0"/>
+        </w:rPr>
+        <w:t xml:space="preserve">Ответ: none</w:t>
+      </w:r>
       <w:r>
         <w:rPr>
           <w:rtl w:val="0"/>
@@ -12447,18 +14070,150 @@
         <w:right w:w="115.0" w:type="dxa"/>
       </w:tblCellMar>
     </w:tblPr>
-    <w:tblStylePr w:type="band1Horz"/>
-    <w:tblStylePr w:type="band1Vert"/>
-    <w:tblStylePr w:type="band2Horz"/>
-    <w:tblStylePr w:type="band2Vert"/>
-    <w:tblStylePr w:type="firstCol"/>
-    <w:tblStylePr w:type="firstRow"/>
-    <w:tblStylePr w:type="lastCol"/>
-    <w:tblStylePr w:type="lastRow"/>
-    <w:tblStylePr w:type="neCell"/>
-    <w:tblStylePr w:type="nwCell"/>
-    <w:tblStylePr w:type="seCell"/>
-    <w:tblStylePr w:type="swCell"/>
+    <w:tblStylePr w:type="band1Horz">
+      <w:pPr>
+        <w:contextualSpacing w:val="1"/>
+      </w:pPr>
+      <w:rPr/>
+      <w:tcPr>
+        <w:tcMar>
+          <w:left w:w="115.0" w:type="dxa"/>
+          <w:right w:w="115.0" w:type="dxa"/>
+        </w:tcMar>
+      </w:tcPr>
+    </w:tblStylePr>
+    <w:tblStylePr w:type="band1Vert">
+      <w:pPr>
+        <w:contextualSpacing w:val="1"/>
+      </w:pPr>
+      <w:rPr/>
+      <w:tcPr>
+        <w:tcMar>
+          <w:left w:w="115.0" w:type="dxa"/>
+          <w:right w:w="115.0" w:type="dxa"/>
+        </w:tcMar>
+      </w:tcPr>
+    </w:tblStylePr>
+    <w:tblStylePr w:type="band2Horz">
+      <w:pPr>
+        <w:contextualSpacing w:val="1"/>
+      </w:pPr>
+      <w:rPr/>
+      <w:tcPr>
+        <w:tcMar>
+          <w:left w:w="115.0" w:type="dxa"/>
+          <w:right w:w="115.0" w:type="dxa"/>
+        </w:tcMar>
+      </w:tcPr>
+    </w:tblStylePr>
+    <w:tblStylePr w:type="band2Vert">
+      <w:pPr>
+        <w:contextualSpacing w:val="1"/>
+      </w:pPr>
+      <w:rPr/>
+      <w:tcPr>
+        <w:tcMar>
+          <w:left w:w="115.0" w:type="dxa"/>
+          <w:right w:w="115.0" w:type="dxa"/>
+        </w:tcMar>
+      </w:tcPr>
+    </w:tblStylePr>
+    <w:tblStylePr w:type="firstCol">
+      <w:pPr>
+        <w:contextualSpacing w:val="1"/>
+      </w:pPr>
+      <w:rPr/>
+      <w:tcPr>
+        <w:tcMar>
+          <w:left w:w="115.0" w:type="dxa"/>
+          <w:right w:w="115.0" w:type="dxa"/>
+        </w:tcMar>
+      </w:tcPr>
+    </w:tblStylePr>
+    <w:tblStylePr w:type="firstRow">
+      <w:pPr>
+        <w:contextualSpacing w:val="1"/>
+      </w:pPr>
+      <w:rPr/>
+      <w:tcPr>
+        <w:tcMar>
+          <w:left w:w="115.0" w:type="dxa"/>
+          <w:right w:w="115.0" w:type="dxa"/>
+        </w:tcMar>
+      </w:tcPr>
+    </w:tblStylePr>
+    <w:tblStylePr w:type="lastCol">
+      <w:pPr>
+        <w:contextualSpacing w:val="1"/>
+      </w:pPr>
+      <w:rPr/>
+      <w:tcPr>
+        <w:tcMar>
+          <w:left w:w="115.0" w:type="dxa"/>
+          <w:right w:w="115.0" w:type="dxa"/>
+        </w:tcMar>
+      </w:tcPr>
+    </w:tblStylePr>
+    <w:tblStylePr w:type="lastRow">
+      <w:pPr>
+        <w:contextualSpacing w:val="1"/>
+      </w:pPr>
+      <w:rPr/>
+      <w:tcPr>
+        <w:tcMar>
+          <w:left w:w="115.0" w:type="dxa"/>
+          <w:right w:w="115.0" w:type="dxa"/>
+        </w:tcMar>
+      </w:tcPr>
+    </w:tblStylePr>
+    <w:tblStylePr w:type="neCell">
+      <w:pPr>
+        <w:contextualSpacing w:val="1"/>
+      </w:pPr>
+      <w:rPr/>
+      <w:tcPr>
+        <w:tcMar>
+          <w:left w:w="115.0" w:type="dxa"/>
+          <w:right w:w="115.0" w:type="dxa"/>
+        </w:tcMar>
+      </w:tcPr>
+    </w:tblStylePr>
+    <w:tblStylePr w:type="nwCell">
+      <w:pPr>
+        <w:contextualSpacing w:val="1"/>
+      </w:pPr>
+      <w:rPr/>
+      <w:tcPr>
+        <w:tcMar>
+          <w:left w:w="115.0" w:type="dxa"/>
+          <w:right w:w="115.0" w:type="dxa"/>
+        </w:tcMar>
+      </w:tcPr>
+    </w:tblStylePr>
+    <w:tblStylePr w:type="seCell">
+      <w:pPr>
+        <w:contextualSpacing w:val="1"/>
+      </w:pPr>
+      <w:rPr/>
+      <w:tcPr>
+        <w:tcMar>
+          <w:left w:w="115.0" w:type="dxa"/>
+          <w:right w:w="115.0" w:type="dxa"/>
+        </w:tcMar>
+      </w:tcPr>
+    </w:tblStylePr>
+    <w:tblStylePr w:type="swCell">
+      <w:pPr>
+        <w:contextualSpacing w:val="1"/>
+      </w:pPr>
+      <w:rPr/>
+      <w:tcPr>
+        <w:tcMar>
+          <w:left w:w="115.0" w:type="dxa"/>
+          <w:right w:w="115.0" w:type="dxa"/>
+        </w:tcMar>
+      </w:tcPr>
+    </w:tblStylePr>
   </w:style>
   <w:style w:type="table" w:styleId="Table2">
     <w:basedOn w:val="TableNormal"/>
@@ -12481,18 +14236,150 @@
         <w:right w:w="115.0" w:type="dxa"/>
       </w:tblCellMar>
     </w:tblPr>
-    <w:tblStylePr w:type="band1Horz"/>
-    <w:tblStylePr w:type="band1Vert"/>
-    <w:tblStylePr w:type="band2Horz"/>
-    <w:tblStylePr w:type="band2Vert"/>
-    <w:tblStylePr w:type="firstCol"/>
-    <w:tblStylePr w:type="firstRow"/>
-    <w:tblStylePr w:type="lastCol"/>
-    <w:tblStylePr w:type="lastRow"/>
-    <w:tblStylePr w:type="neCell"/>
-    <w:tblStylePr w:type="nwCell"/>
-    <w:tblStylePr w:type="seCell"/>
-    <w:tblStylePr w:type="swCell"/>
+    <w:tblStylePr w:type="band1Horz">
+      <w:pPr>
+        <w:contextualSpacing w:val="1"/>
+      </w:pPr>
+      <w:rPr/>
+      <w:tcPr>
+        <w:tcMar>
+          <w:left w:w="115.0" w:type="dxa"/>
+          <w:right w:w="115.0" w:type="dxa"/>
+        </w:tcMar>
+      </w:tcPr>
+    </w:tblStylePr>
+    <w:tblStylePr w:type="band1Vert">
+      <w:pPr>
+        <w:contextualSpacing w:val="1"/>
+      </w:pPr>
+      <w:rPr/>
+      <w:tcPr>
+        <w:tcMar>
+          <w:left w:w="115.0" w:type="dxa"/>
+          <w:right w:w="115.0" w:type="dxa"/>
+        </w:tcMar>
+      </w:tcPr>
+    </w:tblStylePr>
+    <w:tblStylePr w:type="band2Horz">
+      <w:pPr>
+        <w:contextualSpacing w:val="1"/>
+      </w:pPr>
+      <w:rPr/>
+      <w:tcPr>
+        <w:tcMar>
+          <w:left w:w="115.0" w:type="dxa"/>
+          <w:right w:w="115.0" w:type="dxa"/>
+        </w:tcMar>
+      </w:tcPr>
+    </w:tblStylePr>
+    <w:tblStylePr w:type="band2Vert">
+      <w:pPr>
+        <w:contextualSpacing w:val="1"/>
+      </w:pPr>
+      <w:rPr/>
+      <w:tcPr>
+        <w:tcMar>
+          <w:left w:w="115.0" w:type="dxa"/>
+          <w:right w:w="115.0" w:type="dxa"/>
+        </w:tcMar>
+      </w:tcPr>
+    </w:tblStylePr>
+    <w:tblStylePr w:type="firstCol">
+      <w:pPr>
+        <w:contextualSpacing w:val="1"/>
+      </w:pPr>
+      <w:rPr/>
+      <w:tcPr>
+        <w:tcMar>
+          <w:left w:w="115.0" w:type="dxa"/>
+          <w:right w:w="115.0" w:type="dxa"/>
+        </w:tcMar>
+      </w:tcPr>
+    </w:tblStylePr>
+    <w:tblStylePr w:type="firstRow">
+      <w:pPr>
+        <w:contextualSpacing w:val="1"/>
+      </w:pPr>
+      <w:rPr/>
+      <w:tcPr>
+        <w:tcMar>
+          <w:left w:w="115.0" w:type="dxa"/>
+          <w:right w:w="115.0" w:type="dxa"/>
+        </w:tcMar>
+      </w:tcPr>
+    </w:tblStylePr>
+    <w:tblStylePr w:type="lastCol">
+      <w:pPr>
+        <w:contextualSpacing w:val="1"/>
+      </w:pPr>
+      <w:rPr/>
+      <w:tcPr>
+        <w:tcMar>
+          <w:left w:w="115.0" w:type="dxa"/>
+          <w:right w:w="115.0" w:type="dxa"/>
+        </w:tcMar>
+      </w:tcPr>
+    </w:tblStylePr>
+    <w:tblStylePr w:type="lastRow">
+      <w:pPr>
+        <w:contextualSpacing w:val="1"/>
+      </w:pPr>
+      <w:rPr/>
+      <w:tcPr>
+        <w:tcMar>
+          <w:left w:w="115.0" w:type="dxa"/>
+          <w:right w:w="115.0" w:type="dxa"/>
+        </w:tcMar>
+      </w:tcPr>
+    </w:tblStylePr>
+    <w:tblStylePr w:type="neCell">
+      <w:pPr>
+        <w:contextualSpacing w:val="1"/>
+      </w:pPr>
+      <w:rPr/>
+      <w:tcPr>
+        <w:tcMar>
+          <w:left w:w="115.0" w:type="dxa"/>
+          <w:right w:w="115.0" w:type="dxa"/>
+        </w:tcMar>
+      </w:tcPr>
+    </w:tblStylePr>
+    <w:tblStylePr w:type="nwCell">
+      <w:pPr>
+        <w:contextualSpacing w:val="1"/>
+      </w:pPr>
+      <w:rPr/>
+      <w:tcPr>
+        <w:tcMar>
+          <w:left w:w="115.0" w:type="dxa"/>
+          <w:right w:w="115.0" w:type="dxa"/>
+        </w:tcMar>
+      </w:tcPr>
+    </w:tblStylePr>
+    <w:tblStylePr w:type="seCell">
+      <w:pPr>
+        <w:contextualSpacing w:val="1"/>
+      </w:pPr>
+      <w:rPr/>
+      <w:tcPr>
+        <w:tcMar>
+          <w:left w:w="115.0" w:type="dxa"/>
+          <w:right w:w="115.0" w:type="dxa"/>
+        </w:tcMar>
+      </w:tcPr>
+    </w:tblStylePr>
+    <w:tblStylePr w:type="swCell">
+      <w:pPr>
+        <w:contextualSpacing w:val="1"/>
+      </w:pPr>
+      <w:rPr/>
+      <w:tcPr>
+        <w:tcMar>
+          <w:left w:w="115.0" w:type="dxa"/>
+          <w:right w:w="115.0" w:type="dxa"/>
+        </w:tcMar>
+      </w:tcPr>
+    </w:tblStylePr>
   </w:style>
   <w:style w:type="table" w:styleId="Table3">
     <w:basedOn w:val="TableNormal"/>
@@ -12515,18 +14402,150 @@
         <w:right w:w="115.0" w:type="dxa"/>
       </w:tblCellMar>
     </w:tblPr>
-    <w:tblStylePr w:type="band1Horz"/>
-    <w:tblStylePr w:type="band1Vert"/>
-    <w:tblStylePr w:type="band2Horz"/>
-    <w:tblStylePr w:type="band2Vert"/>
-    <w:tblStylePr w:type="firstCol"/>
-    <w:tblStylePr w:type="firstRow"/>
-    <w:tblStylePr w:type="lastCol"/>
-    <w:tblStylePr w:type="lastRow"/>
-    <w:tblStylePr w:type="neCell"/>
-    <w:tblStylePr w:type="nwCell"/>
-    <w:tblStylePr w:type="seCell"/>
-    <w:tblStylePr w:type="swCell"/>
+    <w:tblStylePr w:type="band1Horz">
+      <w:pPr>
+        <w:contextualSpacing w:val="1"/>
+      </w:pPr>
+      <w:rPr/>
+      <w:tcPr>
+        <w:tcMar>
+          <w:left w:w="115.0" w:type="dxa"/>
+          <w:right w:w="115.0" w:type="dxa"/>
+        </w:tcMar>
+      </w:tcPr>
+    </w:tblStylePr>
+    <w:tblStylePr w:type="band1Vert">
+      <w:pPr>
+        <w:contextualSpacing w:val="1"/>
+      </w:pPr>
+      <w:rPr/>
+      <w:tcPr>
+        <w:tcMar>
+          <w:left w:w="115.0" w:type="dxa"/>
+          <w:right w:w="115.0" w:type="dxa"/>
+        </w:tcMar>
+      </w:tcPr>
+    </w:tblStylePr>
+    <w:tblStylePr w:type="band2Horz">
+      <w:pPr>
+        <w:contextualSpacing w:val="1"/>
+      </w:pPr>
+      <w:rPr/>
+      <w:tcPr>
+        <w:tcMar>
+          <w:left w:w="115.0" w:type="dxa"/>
+          <w:right w:w="115.0" w:type="dxa"/>
+        </w:tcMar>
+      </w:tcPr>
+    </w:tblStylePr>
+    <w:tblStylePr w:type="band2Vert">
+      <w:pPr>
+        <w:contextualSpacing w:val="1"/>
+      </w:pPr>
+      <w:rPr/>
+      <w:tcPr>
+        <w:tcMar>
+          <w:left w:w="115.0" w:type="dxa"/>
+          <w:right w:w="115.0" w:type="dxa"/>
+        </w:tcMar>
+      </w:tcPr>
+    </w:tblStylePr>
+    <w:tblStylePr w:type="firstCol">
+      <w:pPr>
+        <w:contextualSpacing w:val="1"/>
+      </w:pPr>
+      <w:rPr/>
+      <w:tcPr>
+        <w:tcMar>
+          <w:left w:w="115.0" w:type="dxa"/>
+          <w:right w:w="115.0" w:type="dxa"/>
+        </w:tcMar>
+      </w:tcPr>
+    </w:tblStylePr>
+    <w:tblStylePr w:type="firstRow">
+      <w:pPr>
+        <w:contextualSpacing w:val="1"/>
+      </w:pPr>
+      <w:rPr/>
+      <w:tcPr>
+        <w:tcMar>
+          <w:left w:w="115.0" w:type="dxa"/>
+          <w:right w:w="115.0" w:type="dxa"/>
+        </w:tcMar>
+      </w:tcPr>
+    </w:tblStylePr>
+    <w:tblStylePr w:type="lastCol">
+      <w:pPr>
+        <w:contextualSpacing w:val="1"/>
+      </w:pPr>
+      <w:rPr/>
+      <w:tcPr>
+        <w:tcMar>
+          <w:left w:w="115.0" w:type="dxa"/>
+          <w:right w:w="115.0" w:type="dxa"/>
+        </w:tcMar>
+      </w:tcPr>
+    </w:tblStylePr>
+    <w:tblStylePr w:type="lastRow">
+      <w:pPr>
+        <w:contextualSpacing w:val="1"/>
+      </w:pPr>
+      <w:rPr/>
+      <w:tcPr>
+        <w:tcMar>
+          <w:left w:w="115.0" w:type="dxa"/>
+          <w:right w:w="115.0" w:type="dxa"/>
+        </w:tcMar>
+      </w:tcPr>
+    </w:tblStylePr>
+    <w:tblStylePr w:type="neCell">
+      <w:pPr>
+        <w:contextualSpacing w:val="1"/>
+      </w:pPr>
+      <w:rPr/>
+      <w:tcPr>
+        <w:tcMar>
+          <w:left w:w="115.0" w:type="dxa"/>
+          <w:right w:w="115.0" w:type="dxa"/>
+        </w:tcMar>
+      </w:tcPr>
+    </w:tblStylePr>
+    <w:tblStylePr w:type="nwCell">
+      <w:pPr>
+        <w:contextualSpacing w:val="1"/>
+      </w:pPr>
+      <w:rPr/>
+      <w:tcPr>
+        <w:tcMar>
+          <w:left w:w="115.0" w:type="dxa"/>
+          <w:right w:w="115.0" w:type="dxa"/>
+        </w:tcMar>
+      </w:tcPr>
+    </w:tblStylePr>
+    <w:tblStylePr w:type="seCell">
+      <w:pPr>
+        <w:contextualSpacing w:val="1"/>
+      </w:pPr>
+      <w:rPr/>
+      <w:tcPr>
+        <w:tcMar>
+          <w:left w:w="115.0" w:type="dxa"/>
+          <w:right w:w="115.0" w:type="dxa"/>
+        </w:tcMar>
+      </w:tcPr>
+    </w:tblStylePr>
+    <w:tblStylePr w:type="swCell">
+      <w:pPr>
+        <w:contextualSpacing w:val="1"/>
+      </w:pPr>
+      <w:rPr/>
+      <w:tcPr>
+        <w:tcMar>
+          <w:left w:w="115.0" w:type="dxa"/>
+          <w:right w:w="115.0" w:type="dxa"/>
+        </w:tcMar>
+      </w:tcPr>
+    </w:tblStylePr>
   </w:style>
   <w:style w:type="table" w:styleId="Table4">
     <w:basedOn w:val="TableNormal"/>
@@ -12549,18 +14568,150 @@
         <w:right w:w="115.0" w:type="dxa"/>
       </w:tblCellMar>
     </w:tblPr>
-    <w:tblStylePr w:type="band1Horz"/>
-    <w:tblStylePr w:type="band1Vert"/>
-    <w:tblStylePr w:type="band2Horz"/>
-    <w:tblStylePr w:type="band2Vert"/>
-    <w:tblStylePr w:type="firstCol"/>
-    <w:tblStylePr w:type="firstRow"/>
-    <w:tblStylePr w:type="lastCol"/>
-    <w:tblStylePr w:type="lastRow"/>
-    <w:tblStylePr w:type="neCell"/>
-    <w:tblStylePr w:type="nwCell"/>
-    <w:tblStylePr w:type="seCell"/>
-    <w:tblStylePr w:type="swCell"/>
+    <w:tblStylePr w:type="band1Horz">
+      <w:pPr>
+        <w:contextualSpacing w:val="1"/>
+      </w:pPr>
+      <w:rPr/>
+      <w:tcPr>
+        <w:tcMar>
+          <w:left w:w="115.0" w:type="dxa"/>
+          <w:right w:w="115.0" w:type="dxa"/>
+        </w:tcMar>
+      </w:tcPr>
+    </w:tblStylePr>
+    <w:tblStylePr w:type="band1Vert">
+      <w:pPr>
+        <w:contextualSpacing w:val="1"/>
+      </w:pPr>
+      <w:rPr/>
+      <w:tcPr>
+        <w:tcMar>
+          <w:left w:w="115.0" w:type="dxa"/>
+          <w:right w:w="115.0" w:type="dxa"/>
+        </w:tcMar>
+      </w:tcPr>
+    </w:tblStylePr>
+    <w:tblStylePr w:type="band2Horz">
+      <w:pPr>
+        <w:contextualSpacing w:val="1"/>
+      </w:pPr>
+      <w:rPr/>
+      <w:tcPr>
+        <w:tcMar>
+          <w:left w:w="115.0" w:type="dxa"/>
+          <w:right w:w="115.0" w:type="dxa"/>
+        </w:tcMar>
+      </w:tcPr>
+    </w:tblStylePr>
+    <w:tblStylePr w:type="band2Vert">
+      <w:pPr>
+        <w:contextualSpacing w:val="1"/>
+      </w:pPr>
+      <w:rPr/>
+      <w:tcPr>
+        <w:tcMar>
+          <w:left w:w="115.0" w:type="dxa"/>
+          <w:right w:w="115.0" w:type="dxa"/>
+        </w:tcMar>
+      </w:tcPr>
+    </w:tblStylePr>
+    <w:tblStylePr w:type="firstCol">
+      <w:pPr>
+        <w:contextualSpacing w:val="1"/>
+      </w:pPr>
+      <w:rPr/>
+      <w:tcPr>
+        <w:tcMar>
+          <w:left w:w="115.0" w:type="dxa"/>
+          <w:right w:w="115.0" w:type="dxa"/>
+        </w:tcMar>
+      </w:tcPr>
+    </w:tblStylePr>
+    <w:tblStylePr w:type="firstRow">
+      <w:pPr>
+        <w:contextualSpacing w:val="1"/>
+      </w:pPr>
+      <w:rPr/>
+      <w:tcPr>
+        <w:tcMar>
+          <w:left w:w="115.0" w:type="dxa"/>
+          <w:right w:w="115.0" w:type="dxa"/>
+        </w:tcMar>
+      </w:tcPr>
+    </w:tblStylePr>
+    <w:tblStylePr w:type="lastCol">
+      <w:pPr>
+        <w:contextualSpacing w:val="1"/>
+      </w:pPr>
+      <w:rPr/>
+      <w:tcPr>
+        <w:tcMar>
+          <w:left w:w="115.0" w:type="dxa"/>
+          <w:right w:w="115.0" w:type="dxa"/>
+        </w:tcMar>
+      </w:tcPr>
+    </w:tblStylePr>
+    <w:tblStylePr w:type="lastRow">
+      <w:pPr>
+        <w:contextualSpacing w:val="1"/>
+      </w:pPr>
+      <w:rPr/>
+      <w:tcPr>
+        <w:tcMar>
+          <w:left w:w="115.0" w:type="dxa"/>
+          <w:right w:w="115.0" w:type="dxa"/>
+        </w:tcMar>
+      </w:tcPr>
+    </w:tblStylePr>
+    <w:tblStylePr w:type="neCell">
+      <w:pPr>
+        <w:contextualSpacing w:val="1"/>
+      </w:pPr>
+      <w:rPr/>
+      <w:tcPr>
+        <w:tcMar>
+          <w:left w:w="115.0" w:type="dxa"/>
+          <w:right w:w="115.0" w:type="dxa"/>
+        </w:tcMar>
+      </w:tcPr>
+    </w:tblStylePr>
+    <w:tblStylePr w:type="nwCell">
+      <w:pPr>
+        <w:contextualSpacing w:val="1"/>
+      </w:pPr>
+      <w:rPr/>
+      <w:tcPr>
+        <w:tcMar>
+          <w:left w:w="115.0" w:type="dxa"/>
+          <w:right w:w="115.0" w:type="dxa"/>
+        </w:tcMar>
+      </w:tcPr>
+    </w:tblStylePr>
+    <w:tblStylePr w:type="seCell">
+      <w:pPr>
+        <w:contextualSpacing w:val="1"/>
+      </w:pPr>
+      <w:rPr/>
+      <w:tcPr>
+        <w:tcMar>
+          <w:left w:w="115.0" w:type="dxa"/>
+          <w:right w:w="115.0" w:type="dxa"/>
+        </w:tcMar>
+      </w:tcPr>
+    </w:tblStylePr>
+    <w:tblStylePr w:type="swCell">
+      <w:pPr>
+        <w:contextualSpacing w:val="1"/>
+      </w:pPr>
+      <w:rPr/>
+      <w:tcPr>
+        <w:tcMar>
+          <w:left w:w="115.0" w:type="dxa"/>
+          <w:right w:w="115.0" w:type="dxa"/>
+        </w:tcMar>
+      </w:tcPr>
+    </w:tblStylePr>
   </w:style>
   <w:style w:type="table" w:styleId="Table5">
     <w:basedOn w:val="TableNormal"/>
@@ -12583,18 +14734,150 @@
         <w:right w:w="115.0" w:type="dxa"/>
       </w:tblCellMar>
     </w:tblPr>
-    <w:tblStylePr w:type="band1Horz"/>
-    <w:tblStylePr w:type="band1Vert"/>
-    <w:tblStylePr w:type="band2Horz"/>
-    <w:tblStylePr w:type="band2Vert"/>
-    <w:tblStylePr w:type="firstCol"/>
-    <w:tblStylePr w:type="firstRow"/>
-    <w:tblStylePr w:type="lastCol"/>
-    <w:tblStylePr w:type="lastRow"/>
-    <w:tblStylePr w:type="neCell"/>
-    <w:tblStylePr w:type="nwCell"/>
-    <w:tblStylePr w:type="seCell"/>
-    <w:tblStylePr w:type="swCell"/>
+    <w:tblStylePr w:type="band1Horz">
+      <w:pPr>
+        <w:contextualSpacing w:val="1"/>
+      </w:pPr>
+      <w:rPr/>
+      <w:tcPr>
+        <w:tcMar>
+          <w:left w:w="115.0" w:type="dxa"/>
+          <w:right w:w="115.0" w:type="dxa"/>
+        </w:tcMar>
+      </w:tcPr>
+    </w:tblStylePr>
+    <w:tblStylePr w:type="band1Vert">
+      <w:pPr>
+        <w:contextualSpacing w:val="1"/>
+      </w:pPr>
+      <w:rPr/>
+      <w:tcPr>
+        <w:tcMar>
+          <w:left w:w="115.0" w:type="dxa"/>
+          <w:right w:w="115.0" w:type="dxa"/>
+        </w:tcMar>
+      </w:tcPr>
+    </w:tblStylePr>
+    <w:tblStylePr w:type="band2Horz">
+      <w:pPr>
+        <w:contextualSpacing w:val="1"/>
+      </w:pPr>
+      <w:rPr/>
+      <w:tcPr>
+        <w:tcMar>
+          <w:left w:w="115.0" w:type="dxa"/>
+          <w:right w:w="115.0" w:type="dxa"/>
+        </w:tcMar>
+      </w:tcPr>
+    </w:tblStylePr>
+    <w:tblStylePr w:type="band2Vert">
+      <w:pPr>
+        <w:contextualSpacing w:val="1"/>
+      </w:pPr>
+      <w:rPr/>
+      <w:tcPr>
+        <w:tcMar>
+          <w:left w:w="115.0" w:type="dxa"/>
+          <w:right w:w="115.0" w:type="dxa"/>
+        </w:tcMar>
+      </w:tcPr>
+    </w:tblStylePr>
+    <w:tblStylePr w:type="firstCol">
+      <w:pPr>
+        <w:contextualSpacing w:val="1"/>
+      </w:pPr>
+      <w:rPr/>
+      <w:tcPr>
+        <w:tcMar>
+          <w:left w:w="115.0" w:type="dxa"/>
+          <w:right w:w="115.0" w:type="dxa"/>
+        </w:tcMar>
+      </w:tcPr>
+    </w:tblStylePr>
+    <w:tblStylePr w:type="firstRow">
+      <w:pPr>
+        <w:contextualSpacing w:val="1"/>
+      </w:pPr>
+      <w:rPr/>
+      <w:tcPr>
+        <w:tcMar>
+          <w:left w:w="115.0" w:type="dxa"/>
+          <w:right w:w="115.0" w:type="dxa"/>
+        </w:tcMar>
+      </w:tcPr>
+    </w:tblStylePr>
+    <w:tblStylePr w:type="lastCol">
+      <w:pPr>
+        <w:contextualSpacing w:val="1"/>
+      </w:pPr>
+      <w:rPr/>
+      <w:tcPr>
+        <w:tcMar>
+          <w:left w:w="115.0" w:type="dxa"/>
+          <w:right w:w="115.0" w:type="dxa"/>
+        </w:tcMar>
+      </w:tcPr>
+    </w:tblStylePr>
+    <w:tblStylePr w:type="lastRow">
+      <w:pPr>
+        <w:contextualSpacing w:val="1"/>
+      </w:pPr>
+      <w:rPr/>
+      <w:tcPr>
+        <w:tcMar>
+          <w:left w:w="115.0" w:type="dxa"/>
+          <w:right w:w="115.0" w:type="dxa"/>
+        </w:tcMar>
+      </w:tcPr>
+    </w:tblStylePr>
+    <w:tblStylePr w:type="neCell">
+      <w:pPr>
+        <w:contextualSpacing w:val="1"/>
+      </w:pPr>
+      <w:rPr/>
+      <w:tcPr>
+        <w:tcMar>
+          <w:left w:w="115.0" w:type="dxa"/>
+          <w:right w:w="115.0" w:type="dxa"/>
+        </w:tcMar>
+      </w:tcPr>
+    </w:tblStylePr>
+    <w:tblStylePr w:type="nwCell">
+      <w:pPr>
+        <w:contextualSpacing w:val="1"/>
+      </w:pPr>
+      <w:rPr/>
+      <w:tcPr>
+        <w:tcMar>
+          <w:left w:w="115.0" w:type="dxa"/>
+          <w:right w:w="115.0" w:type="dxa"/>
+        </w:tcMar>
+      </w:tcPr>
+    </w:tblStylePr>
+    <w:tblStylePr w:type="seCell">
+      <w:pPr>
+        <w:contextualSpacing w:val="1"/>
+      </w:pPr>
+      <w:rPr/>
+      <w:tcPr>
+        <w:tcMar>
+          <w:left w:w="115.0" w:type="dxa"/>
+          <w:right w:w="115.0" w:type="dxa"/>
+        </w:tcMar>
+      </w:tcPr>
+    </w:tblStylePr>
+    <w:tblStylePr w:type="swCell">
+      <w:pPr>
+        <w:contextualSpacing w:val="1"/>
+      </w:pPr>
+      <w:rPr/>
+      <w:tcPr>
+        <w:tcMar>
+          <w:left w:w="115.0" w:type="dxa"/>
+          <w:right w:w="115.0" w:type="dxa"/>
+        </w:tcMar>
+      </w:tcPr>
+    </w:tblStylePr>
   </w:style>
   <w:style w:type="table" w:styleId="Table6">
     <w:basedOn w:val="TableNormal"/>
@@ -12617,18 +14900,150 @@
         <w:right w:w="115.0" w:type="dxa"/>
       </w:tblCellMar>
     </w:tblPr>
-    <w:tblStylePr w:type="band1Horz"/>
-    <w:tblStylePr w:type="band1Vert"/>
-    <w:tblStylePr w:type="band2Horz"/>
-    <w:tblStylePr w:type="band2Vert"/>
-    <w:tblStylePr w:type="firstCol"/>
-    <w:tblStylePr w:type="firstRow"/>
-    <w:tblStylePr w:type="lastCol"/>
-    <w:tblStylePr w:type="lastRow"/>
-    <w:tblStylePr w:type="neCell"/>
-    <w:tblStylePr w:type="nwCell"/>
-    <w:tblStylePr w:type="seCell"/>
-    <w:tblStylePr w:type="swCell"/>
+    <w:tblStylePr w:type="band1Horz">
+      <w:pPr>
+        <w:contextualSpacing w:val="1"/>
+      </w:pPr>
+      <w:rPr/>
+      <w:tcPr>
+        <w:tcMar>
+          <w:left w:w="115.0" w:type="dxa"/>
+          <w:right w:w="115.0" w:type="dxa"/>
+        </w:tcMar>
+      </w:tcPr>
+    </w:tblStylePr>
+    <w:tblStylePr w:type="band1Vert">
+      <w:pPr>
+        <w:contextualSpacing w:val="1"/>
+      </w:pPr>
+      <w:rPr/>
+      <w:tcPr>
+        <w:tcMar>
+          <w:left w:w="115.0" w:type="dxa"/>
+          <w:right w:w="115.0" w:type="dxa"/>
+        </w:tcMar>
+      </w:tcPr>
+    </w:tblStylePr>
+    <w:tblStylePr w:type="band2Horz">
+      <w:pPr>
+        <w:contextualSpacing w:val="1"/>
+      </w:pPr>
+      <w:rPr/>
+      <w:tcPr>
+        <w:tcMar>
+          <w:left w:w="115.0" w:type="dxa"/>
+          <w:right w:w="115.0" w:type="dxa"/>
+        </w:tcMar>
+      </w:tcPr>
+    </w:tblStylePr>
+    <w:tblStylePr w:type="band2Vert">
+      <w:pPr>
+        <w:contextualSpacing w:val="1"/>
+      </w:pPr>
+      <w:rPr/>
+      <w:tcPr>
+        <w:tcMar>
+          <w:left w:w="115.0" w:type="dxa"/>
+          <w:right w:w="115.0" w:type="dxa"/>
+        </w:tcMar>
+      </w:tcPr>
+    </w:tblStylePr>
+    <w:tblStylePr w:type="firstCol">
+      <w:pPr>
+        <w:contextualSpacing w:val="1"/>
+      </w:pPr>
+      <w:rPr/>
+      <w:tcPr>
+        <w:tcMar>
+          <w:left w:w="115.0" w:type="dxa"/>
+          <w:right w:w="115.0" w:type="dxa"/>
+        </w:tcMar>
+      </w:tcPr>
+    </w:tblStylePr>
+    <w:tblStylePr w:type="firstRow">
+      <w:pPr>
+        <w:contextualSpacing w:val="1"/>
+      </w:pPr>
+      <w:rPr/>
+      <w:tcPr>
+        <w:tcMar>
+          <w:left w:w="115.0" w:type="dxa"/>
+          <w:right w:w="115.0" w:type="dxa"/>
+        </w:tcMar>
+      </w:tcPr>
+    </w:tblStylePr>
+    <w:tblStylePr w:type="lastCol">
+      <w:pPr>
+        <w:contextualSpacing w:val="1"/>
+      </w:pPr>
+      <w:rPr/>
+      <w:tcPr>
+        <w:tcMar>
+          <w:left w:w="115.0" w:type="dxa"/>
+          <w:right w:w="115.0" w:type="dxa"/>
+        </w:tcMar>
+      </w:tcPr>
+    </w:tblStylePr>
+    <w:tblStylePr w:type="lastRow">
+      <w:pPr>
+        <w:contextualSpacing w:val="1"/>
+      </w:pPr>
+      <w:rPr/>
+      <w:tcPr>
+        <w:tcMar>
+          <w:left w:w="115.0" w:type="dxa"/>
+          <w:right w:w="115.0" w:type="dxa"/>
+        </w:tcMar>
+      </w:tcPr>
+    </w:tblStylePr>
+    <w:tblStylePr w:type="neCell">
+      <w:pPr>
+        <w:contextualSpacing w:val="1"/>
+      </w:pPr>
+      <w:rPr/>
+      <w:tcPr>
+        <w:tcMar>
+          <w:left w:w="115.0" w:type="dxa"/>
+          <w:right w:w="115.0" w:type="dxa"/>
+        </w:tcMar>
+      </w:tcPr>
+    </w:tblStylePr>
+    <w:tblStylePr w:type="nwCell">
+      <w:pPr>
+        <w:contextualSpacing w:val="1"/>
+      </w:pPr>
+      <w:rPr/>
+      <w:tcPr>
+        <w:tcMar>
+          <w:left w:w="115.0" w:type="dxa"/>
+          <w:right w:w="115.0" w:type="dxa"/>
+        </w:tcMar>
+      </w:tcPr>
+    </w:tblStylePr>
+    <w:tblStylePr w:type="seCell">
+      <w:pPr>
+        <w:contextualSpacing w:val="1"/>
+      </w:pPr>
+      <w:rPr/>
+      <w:tcPr>
+        <w:tcMar>
+          <w:left w:w="115.0" w:type="dxa"/>
+          <w:right w:w="115.0" w:type="dxa"/>
+        </w:tcMar>
+      </w:tcPr>
+    </w:tblStylePr>
+    <w:tblStylePr w:type="swCell">
+      <w:pPr>
+        <w:contextualSpacing w:val="1"/>
+      </w:pPr>
+      <w:rPr/>
+      <w:tcPr>
+        <w:tcMar>
+          <w:left w:w="115.0" w:type="dxa"/>
+          <w:right w:w="115.0" w:type="dxa"/>
+        </w:tcMar>
+      </w:tcPr>
+    </w:tblStylePr>
   </w:style>
 </w:styles>
 </file>
</xml_diff>

<commit_message>
Article api. Update for images service.
</commit_message>
<xml_diff>
--- a/Infodoctor Web API specs.docx
+++ b/Infodoctor Web API specs.docx
@@ -95,28 +95,13 @@
       <w:sdtContent>
         <w:p>
           <w:pPr>
-            <w:keepNext w:val="0"/>
-            <w:keepLines w:val="0"/>
-            <w:widowControl w:val="0"/>
             <w:tabs>
-              <w:tab w:val="right" w:pos="10456"/>
+              <w:tab w:val="right" w:pos="10465.511811023624"/>
             </w:tabs>
-            <w:spacing w:after="100" w:before="0" w:line="276" w:lineRule="auto"/>
-            <w:ind w:left="0" w:right="0" w:firstLine="0"/>
+            <w:spacing w:before="80" w:line="240" w:lineRule="auto"/>
+            <w:ind w:left="0" w:firstLine="0"/>
             <w:contextualSpacing w:val="0"/>
-            <w:jc w:val="left"/>
-            <w:rPr>
-              <w:rFonts w:ascii="Calibri" w:cs="Calibri" w:eastAsia="Calibri" w:hAnsi="Calibri"/>
-              <w:b w:val="0"/>
-              <w:i w:val="0"/>
-              <w:smallCaps w:val="0"/>
-              <w:strike w:val="0"/>
-              <w:color w:val="000000"/>
-              <w:sz w:val="22"/>
-              <w:szCs w:val="22"/>
-              <w:u w:val="none"/>
-              <w:vertAlign w:val="baseline"/>
-            </w:rPr>
+            <w:rPr/>
           </w:pPr>
           <w:r>
             <w:fldChar w:fldCharType="begin"/>
@@ -126,23 +111,34 @@
           <w:hyperlink w:anchor="_gjdgxs">
             <w:r>
               <w:rPr>
-                <w:rFonts w:ascii="Calibri" w:cs="Calibri" w:eastAsia="Calibri" w:hAnsi="Calibri"/>
-                <w:b w:val="0"/>
-                <w:i w:val="0"/>
-                <w:smallCaps w:val="0"/>
-                <w:strike w:val="0"/>
-                <w:color w:val="000000"/>
-                <w:sz w:val="22"/>
-                <w:szCs w:val="22"/>
-                <w:u w:val="none"/>
-                <w:vertAlign w:val="baseline"/>
+                <w:b w:val="1"/>
                 <w:rtl w:val="0"/>
               </w:rPr>
               <w:t xml:space="preserve">Работа с юзерами</w:t>
-              <w:tab/>
-              <w:t xml:space="preserve">2</w:t>
             </w:r>
           </w:hyperlink>
+          <w:r>
+            <w:rPr>
+              <w:b w:val="1"/>
+              <w:rtl w:val="0"/>
+            </w:rPr>
+            <w:tab/>
+          </w:r>
+          <w:r>
+            <w:fldChar w:fldCharType="begin"/>
+            <w:instrText xml:space="preserve"> PAGEREF _gjdgxs \h </w:instrText>
+            <w:fldChar w:fldCharType="separate"/>
+          </w:r>
+          <w:r>
+            <w:rPr>
+              <w:b w:val="1"/>
+              <w:rtl w:val="0"/>
+            </w:rPr>
+            <w:t xml:space="preserve">2</w:t>
+          </w:r>
+          <w:r>
+            <w:fldChar w:fldCharType="end"/>
+          </w:r>
           <w:r>
             <w:rPr>
               <w:rtl w:val="0"/>
@@ -151,49 +147,45 @@
         </w:p>
         <w:p>
           <w:pPr>
-            <w:keepNext w:val="0"/>
-            <w:keepLines w:val="0"/>
-            <w:widowControl w:val="0"/>
             <w:tabs>
-              <w:tab w:val="right" w:pos="10456"/>
+              <w:tab w:val="right" w:pos="10465.511811023624"/>
             </w:tabs>
-            <w:spacing w:after="100" w:before="0" w:line="276" w:lineRule="auto"/>
-            <w:ind w:left="0" w:right="0" w:firstLine="0"/>
+            <w:spacing w:before="200" w:line="240" w:lineRule="auto"/>
+            <w:ind w:left="0" w:firstLine="0"/>
             <w:contextualSpacing w:val="0"/>
-            <w:jc w:val="left"/>
-            <w:rPr>
-              <w:rFonts w:ascii="Calibri" w:cs="Calibri" w:eastAsia="Calibri" w:hAnsi="Calibri"/>
-              <w:b w:val="0"/>
-              <w:i w:val="0"/>
-              <w:smallCaps w:val="0"/>
-              <w:strike w:val="0"/>
-              <w:color w:val="000000"/>
-              <w:sz w:val="22"/>
-              <w:szCs w:val="22"/>
-              <w:u w:val="none"/>
-              <w:vertAlign w:val="baseline"/>
-            </w:rPr>
+            <w:rPr/>
           </w:pPr>
           <w:hyperlink w:anchor="_30j0zll">
             <w:r>
               <w:rPr>
-                <w:rFonts w:ascii="Calibri" w:cs="Calibri" w:eastAsia="Calibri" w:hAnsi="Calibri"/>
-                <w:b w:val="0"/>
-                <w:i w:val="0"/>
-                <w:smallCaps w:val="0"/>
-                <w:strike w:val="0"/>
-                <w:color w:val="000000"/>
-                <w:sz w:val="22"/>
-                <w:szCs w:val="22"/>
-                <w:u w:val="none"/>
-                <w:vertAlign w:val="baseline"/>
+                <w:b w:val="1"/>
                 <w:rtl w:val="0"/>
               </w:rPr>
               <w:t xml:space="preserve">Работа с клиниками</w:t>
-              <w:tab/>
-              <w:t xml:space="preserve">3</w:t>
             </w:r>
           </w:hyperlink>
+          <w:r>
+            <w:rPr>
+              <w:b w:val="1"/>
+              <w:rtl w:val="0"/>
+            </w:rPr>
+            <w:tab/>
+          </w:r>
+          <w:r>
+            <w:fldChar w:fldCharType="begin"/>
+            <w:instrText xml:space="preserve"> PAGEREF _30j0zll \h </w:instrText>
+            <w:fldChar w:fldCharType="separate"/>
+          </w:r>
+          <w:r>
+            <w:rPr>
+              <w:b w:val="1"/>
+              <w:rtl w:val="0"/>
+            </w:rPr>
+            <w:t xml:space="preserve">3</w:t>
+          </w:r>
+          <w:r>
+            <w:fldChar w:fldCharType="end"/>
+          </w:r>
           <w:r>
             <w:rPr>
               <w:rtl w:val="0"/>
@@ -202,49 +194,45 @@
         </w:p>
         <w:p>
           <w:pPr>
-            <w:keepNext w:val="0"/>
-            <w:keepLines w:val="0"/>
-            <w:widowControl w:val="0"/>
             <w:tabs>
-              <w:tab w:val="right" w:pos="10456"/>
+              <w:tab w:val="right" w:pos="10465.511811023624"/>
             </w:tabs>
-            <w:spacing w:after="100" w:before="0" w:line="276" w:lineRule="auto"/>
-            <w:ind w:left="0" w:right="0" w:firstLine="0"/>
+            <w:spacing w:before="200" w:line="240" w:lineRule="auto"/>
+            <w:ind w:left="0" w:firstLine="0"/>
             <w:contextualSpacing w:val="0"/>
-            <w:jc w:val="left"/>
-            <w:rPr>
-              <w:rFonts w:ascii="Calibri" w:cs="Calibri" w:eastAsia="Calibri" w:hAnsi="Calibri"/>
-              <w:b w:val="0"/>
-              <w:i w:val="0"/>
-              <w:smallCaps w:val="0"/>
-              <w:strike w:val="0"/>
-              <w:color w:val="000000"/>
-              <w:sz w:val="22"/>
-              <w:szCs w:val="22"/>
-              <w:u w:val="none"/>
-              <w:vertAlign w:val="baseline"/>
-            </w:rPr>
+            <w:rPr/>
           </w:pPr>
           <w:hyperlink w:anchor="_3znysh7">
             <w:r>
               <w:rPr>
-                <w:rFonts w:ascii="Calibri" w:cs="Calibri" w:eastAsia="Calibri" w:hAnsi="Calibri"/>
-                <w:b w:val="0"/>
-                <w:i w:val="0"/>
-                <w:smallCaps w:val="0"/>
-                <w:strike w:val="0"/>
-                <w:color w:val="000000"/>
-                <w:sz w:val="22"/>
-                <w:szCs w:val="22"/>
-                <w:u w:val="none"/>
-                <w:vertAlign w:val="baseline"/>
+                <w:b w:val="1"/>
                 <w:rtl w:val="0"/>
               </w:rPr>
               <w:t xml:space="preserve">Работа c api городов</w:t>
-              <w:tab/>
-              <w:t xml:space="preserve">4</w:t>
             </w:r>
           </w:hyperlink>
+          <w:r>
+            <w:rPr>
+              <w:b w:val="1"/>
+              <w:rtl w:val="0"/>
+            </w:rPr>
+            <w:tab/>
+          </w:r>
+          <w:r>
+            <w:fldChar w:fldCharType="begin"/>
+            <w:instrText xml:space="preserve"> PAGEREF _3znysh7 \h </w:instrText>
+            <w:fldChar w:fldCharType="separate"/>
+          </w:r>
+          <w:r>
+            <w:rPr>
+              <w:b w:val="1"/>
+              <w:rtl w:val="0"/>
+            </w:rPr>
+            <w:t xml:space="preserve">4</w:t>
+          </w:r>
+          <w:r>
+            <w:fldChar w:fldCharType="end"/>
+          </w:r>
           <w:r>
             <w:rPr>
               <w:rtl w:val="0"/>
@@ -253,49 +241,45 @@
         </w:p>
         <w:p>
           <w:pPr>
-            <w:keepNext w:val="0"/>
-            <w:keepLines w:val="0"/>
-            <w:widowControl w:val="0"/>
             <w:tabs>
-              <w:tab w:val="right" w:pos="10456"/>
+              <w:tab w:val="right" w:pos="10465.511811023624"/>
             </w:tabs>
-            <w:spacing w:after="100" w:before="0" w:line="276" w:lineRule="auto"/>
-            <w:ind w:left="0" w:right="0" w:firstLine="0"/>
+            <w:spacing w:before="200" w:line="240" w:lineRule="auto"/>
+            <w:ind w:left="0" w:firstLine="0"/>
             <w:contextualSpacing w:val="0"/>
-            <w:jc w:val="left"/>
-            <w:rPr>
-              <w:rFonts w:ascii="Calibri" w:cs="Calibri" w:eastAsia="Calibri" w:hAnsi="Calibri"/>
-              <w:b w:val="0"/>
-              <w:i w:val="0"/>
-              <w:smallCaps w:val="0"/>
-              <w:strike w:val="0"/>
-              <w:color w:val="000000"/>
-              <w:sz w:val="22"/>
-              <w:szCs w:val="22"/>
-              <w:u w:val="none"/>
-              <w:vertAlign w:val="baseline"/>
-            </w:rPr>
+            <w:rPr/>
           </w:pPr>
           <w:hyperlink w:anchor="_2et92p0">
             <w:r>
               <w:rPr>
-                <w:rFonts w:ascii="Calibri" w:cs="Calibri" w:eastAsia="Calibri" w:hAnsi="Calibri"/>
-                <w:b w:val="0"/>
-                <w:i w:val="0"/>
-                <w:smallCaps w:val="0"/>
-                <w:strike w:val="0"/>
-                <w:color w:val="000000"/>
-                <w:sz w:val="22"/>
-                <w:szCs w:val="22"/>
-                <w:u w:val="none"/>
-                <w:vertAlign w:val="baseline"/>
+                <w:b w:val="1"/>
                 <w:rtl w:val="0"/>
               </w:rPr>
               <w:t xml:space="preserve">Работа с отзывами на клиники</w:t>
-              <w:tab/>
-              <w:t xml:space="preserve">6</w:t>
             </w:r>
           </w:hyperlink>
+          <w:r>
+            <w:rPr>
+              <w:b w:val="1"/>
+              <w:rtl w:val="0"/>
+            </w:rPr>
+            <w:tab/>
+          </w:r>
+          <w:r>
+            <w:fldChar w:fldCharType="begin"/>
+            <w:instrText xml:space="preserve"> PAGEREF _2et92p0 \h </w:instrText>
+            <w:fldChar w:fldCharType="separate"/>
+          </w:r>
+          <w:r>
+            <w:rPr>
+              <w:b w:val="1"/>
+              <w:rtl w:val="0"/>
+            </w:rPr>
+            <w:t xml:space="preserve">6</w:t>
+          </w:r>
+          <w:r>
+            <w:fldChar w:fldCharType="end"/>
+          </w:r>
           <w:r>
             <w:rPr>
               <w:rtl w:val="0"/>
@@ -304,49 +288,45 @@
         </w:p>
         <w:p>
           <w:pPr>
-            <w:keepNext w:val="0"/>
-            <w:keepLines w:val="0"/>
-            <w:widowControl w:val="0"/>
             <w:tabs>
-              <w:tab w:val="right" w:pos="10456"/>
+              <w:tab w:val="right" w:pos="10465.511811023624"/>
             </w:tabs>
-            <w:spacing w:after="100" w:before="0" w:line="276" w:lineRule="auto"/>
-            <w:ind w:left="0" w:right="0" w:firstLine="0"/>
+            <w:spacing w:before="200" w:line="240" w:lineRule="auto"/>
+            <w:ind w:left="0" w:firstLine="0"/>
             <w:contextualSpacing w:val="0"/>
-            <w:jc w:val="left"/>
-            <w:rPr>
-              <w:rFonts w:ascii="Calibri" w:cs="Calibri" w:eastAsia="Calibri" w:hAnsi="Calibri"/>
-              <w:b w:val="0"/>
-              <w:i w:val="0"/>
-              <w:smallCaps w:val="0"/>
-              <w:strike w:val="0"/>
-              <w:color w:val="000000"/>
-              <w:sz w:val="22"/>
-              <w:szCs w:val="22"/>
-              <w:u w:val="none"/>
-              <w:vertAlign w:val="baseline"/>
-            </w:rPr>
+            <w:rPr/>
           </w:pPr>
           <w:hyperlink w:anchor="_3dy6vkm">
             <w:r>
               <w:rPr>
-                <w:rFonts w:ascii="Calibri" w:cs="Calibri" w:eastAsia="Calibri" w:hAnsi="Calibri"/>
-                <w:b w:val="0"/>
-                <w:i w:val="0"/>
-                <w:smallCaps w:val="0"/>
-                <w:strike w:val="0"/>
-                <w:color w:val="000000"/>
-                <w:sz w:val="22"/>
-                <w:szCs w:val="22"/>
-                <w:u w:val="none"/>
-                <w:vertAlign w:val="baseline"/>
-                <w:rtl w:val="0"/>
-              </w:rPr>
-              <w:t xml:space="preserve">Работа с чем-то</w:t>
-              <w:tab/>
-              <w:t xml:space="preserve">7</w:t>
+                <w:b w:val="1"/>
+                <w:rtl w:val="0"/>
+              </w:rPr>
+              <w:t xml:space="preserve">Категории врачей</w:t>
             </w:r>
           </w:hyperlink>
+          <w:r>
+            <w:rPr>
+              <w:b w:val="1"/>
+              <w:rtl w:val="0"/>
+            </w:rPr>
+            <w:tab/>
+          </w:r>
+          <w:r>
+            <w:fldChar w:fldCharType="begin"/>
+            <w:instrText xml:space="preserve"> PAGEREF _3dy6vkm \h </w:instrText>
+            <w:fldChar w:fldCharType="separate"/>
+          </w:r>
+          <w:r>
+            <w:rPr>
+              <w:b w:val="1"/>
+              <w:rtl w:val="0"/>
+            </w:rPr>
+            <w:t xml:space="preserve">8</w:t>
+          </w:r>
+          <w:r>
+            <w:fldChar w:fldCharType="end"/>
+          </w:r>
           <w:r>
             <w:rPr>
               <w:rtl w:val="0"/>
@@ -355,46 +335,92 @@
         </w:p>
         <w:p>
           <w:pPr>
-            <w:keepNext w:val="0"/>
-            <w:keepLines w:val="0"/>
-            <w:widowControl w:val="0"/>
-            <w:spacing w:after="0" w:before="0" w:line="276" w:lineRule="auto"/>
-            <w:ind w:left="0" w:right="0" w:firstLine="0"/>
+            <w:tabs>
+              <w:tab w:val="right" w:pos="10465.511811023624"/>
+            </w:tabs>
+            <w:spacing w:before="200" w:line="240" w:lineRule="auto"/>
+            <w:ind w:left="0" w:firstLine="0"/>
             <w:contextualSpacing w:val="0"/>
-            <w:jc w:val="left"/>
-            <w:rPr>
-              <w:rFonts w:ascii="Calibri" w:cs="Calibri" w:eastAsia="Calibri" w:hAnsi="Calibri"/>
-              <w:b w:val="0"/>
-              <w:i w:val="0"/>
-              <w:smallCaps w:val="0"/>
-              <w:strike w:val="0"/>
-              <w:color w:val="000000"/>
-              <w:sz w:val="22"/>
-              <w:szCs w:val="22"/>
-              <w:u w:val="none"/>
-              <w:vertAlign w:val="baseline"/>
-            </w:rPr>
+            <w:rPr/>
           </w:pPr>
           <w:hyperlink w:anchor="_1t3h5sf">
             <w:r>
               <w:rPr>
-                <w:rFonts w:ascii="Calibri" w:cs="Calibri" w:eastAsia="Calibri" w:hAnsi="Calibri"/>
-                <w:b w:val="0"/>
-                <w:i w:val="0"/>
-                <w:smallCaps w:val="0"/>
-                <w:strike w:val="0"/>
-                <w:color w:val="000000"/>
-                <w:sz w:val="22"/>
-                <w:szCs w:val="22"/>
-                <w:u w:val="none"/>
-                <w:vertAlign w:val="baseline"/>
-                <w:rtl w:val="0"/>
-              </w:rPr>
-              <w:t xml:space="preserve">Работа с чем-то</w:t>
-              <w:tab/>
-              <w:t xml:space="preserve">7</w:t>
+                <w:b w:val="1"/>
+                <w:rtl w:val="0"/>
+              </w:rPr>
+              <w:t xml:space="preserve">Специализации врачей</w:t>
             </w:r>
           </w:hyperlink>
+          <w:r>
+            <w:rPr>
+              <w:b w:val="1"/>
+              <w:rtl w:val="0"/>
+            </w:rPr>
+            <w:tab/>
+          </w:r>
+          <w:r>
+            <w:fldChar w:fldCharType="begin"/>
+            <w:instrText xml:space="preserve"> PAGEREF _1t3h5sf \h </w:instrText>
+            <w:fldChar w:fldCharType="separate"/>
+          </w:r>
+          <w:r>
+            <w:rPr>
+              <w:b w:val="1"/>
+              <w:rtl w:val="0"/>
+            </w:rPr>
+            <w:t xml:space="preserve">9</w:t>
+          </w:r>
+          <w:r>
+            <w:fldChar w:fldCharType="end"/>
+          </w:r>
+          <w:r>
+            <w:rPr>
+              <w:rtl w:val="0"/>
+            </w:rPr>
+          </w:r>
+        </w:p>
+        <w:p>
+          <w:pPr>
+            <w:tabs>
+              <w:tab w:val="right" w:pos="10465.511811023624"/>
+            </w:tabs>
+            <w:spacing w:after="80" w:before="200" w:line="240" w:lineRule="auto"/>
+            <w:ind w:left="0" w:firstLine="0"/>
+            <w:contextualSpacing w:val="0"/>
+            <w:rPr/>
+          </w:pPr>
+          <w:hyperlink w:anchor="_8xexruvdehqo">
+            <w:r>
+              <w:rPr>
+                <w:b w:val="1"/>
+                <w:rtl w:val="0"/>
+              </w:rPr>
+              <w:t xml:space="preserve">Статьи</w:t>
+            </w:r>
+          </w:hyperlink>
+          <w:r>
+            <w:rPr>
+              <w:b w:val="1"/>
+              <w:rtl w:val="0"/>
+            </w:rPr>
+            <w:tab/>
+          </w:r>
+          <w:r>
+            <w:fldChar w:fldCharType="begin"/>
+            <w:instrText xml:space="preserve"> PAGEREF _8xexruvdehqo \h </w:instrText>
+            <w:fldChar w:fldCharType="separate"/>
+          </w:r>
+          <w:r>
+            <w:rPr>
+              <w:b w:val="1"/>
+              <w:rtl w:val="0"/>
+            </w:rPr>
+            <w:t xml:space="preserve">14</w:t>
+          </w:r>
+          <w:r>
+            <w:fldChar w:fldCharType="end"/>
+          </w:r>
           <w:r>
             <w:rPr>
               <w:rtl w:val="0"/>
@@ -13788,6 +13814,1532 @@
         <w:rPr>
           <w:rtl w:val="0"/>
         </w:rPr>
+      </w:r>
+    </w:p>
+    <w:p>
+      <w:pPr>
+        <w:spacing w:after="0" w:lineRule="auto"/>
+        <w:contextualSpacing w:val="0"/>
+        <w:rPr/>
+      </w:pPr>
+      <w:r>
+        <w:rPr>
+          <w:rtl w:val="0"/>
+        </w:rPr>
+      </w:r>
+    </w:p>
+    <w:p>
+      <w:pPr>
+        <w:spacing w:after="0" w:lineRule="auto"/>
+        <w:contextualSpacing w:val="0"/>
+        <w:rPr/>
+      </w:pPr>
+      <w:r>
+        <w:rPr>
+          <w:rtl w:val="0"/>
+        </w:rPr>
+      </w:r>
+    </w:p>
+    <w:p>
+      <w:pPr>
+        <w:spacing w:after="0" w:lineRule="auto"/>
+        <w:contextualSpacing w:val="0"/>
+        <w:rPr/>
+      </w:pPr>
+      <w:r>
+        <w:rPr>
+          <w:rtl w:val="0"/>
+        </w:rPr>
+      </w:r>
+    </w:p>
+    <w:p>
+      <w:pPr>
+        <w:pStyle w:val="Heading1"/>
+        <w:contextualSpacing w:val="0"/>
+        <w:rPr>
+          <w:sz w:val="24"/>
+          <w:szCs w:val="24"/>
+        </w:rPr>
+      </w:pPr>
+      <w:bookmarkStart w:colFirst="0" w:colLast="0" w:name="_lckxsxhrv0ft" w:id="8"/>
+      <w:bookmarkEnd w:id="8"/>
+      <w:r>
+        <w:rPr>
+          <w:rtl w:val="0"/>
+        </w:rPr>
+      </w:r>
+    </w:p>
+    <w:p>
+      <w:r>
+        <w:br w:type="page"/>
+      </w:r>
+    </w:p>
+    <w:p>
+      <w:pPr>
+        <w:pStyle w:val="Heading1"/>
+        <w:contextualSpacing w:val="0"/>
+        <w:rPr>
+          <w:sz w:val="24"/>
+          <w:szCs w:val="24"/>
+        </w:rPr>
+      </w:pPr>
+      <w:bookmarkStart w:colFirst="0" w:colLast="0" w:name="_djiqs0u32e56" w:id="9"/>
+      <w:bookmarkEnd w:id="9"/>
+      <w:r>
+        <w:rPr>
+          <w:rtl w:val="0"/>
+        </w:rPr>
+      </w:r>
+    </w:p>
+    <w:p>
+      <w:pPr>
+        <w:pStyle w:val="Heading1"/>
+        <w:contextualSpacing w:val="0"/>
+        <w:rPr>
+          <w:sz w:val="24"/>
+          <w:szCs w:val="24"/>
+        </w:rPr>
+      </w:pPr>
+      <w:bookmarkStart w:colFirst="0" w:colLast="0" w:name="_8xexruvdehqo" w:id="10"/>
+      <w:bookmarkEnd w:id="10"/>
+      <w:r>
+        <w:rPr>
+          <w:sz w:val="24"/>
+          <w:szCs w:val="24"/>
+          <w:rtl w:val="0"/>
+        </w:rPr>
+        <w:t xml:space="preserve">Статьи</w:t>
+      </w:r>
+    </w:p>
+    <w:p>
+      <w:pPr>
+        <w:spacing w:after="0" w:lineRule="auto"/>
+        <w:contextualSpacing w:val="0"/>
+        <w:rPr/>
+      </w:pPr>
+      <w:r>
+        <w:rPr>
+          <w:rtl w:val="0"/>
+        </w:rPr>
+      </w:r>
+    </w:p>
+    <w:p>
+      <w:pPr>
+        <w:spacing w:after="0" w:lineRule="auto"/>
+        <w:contextualSpacing w:val="0"/>
+        <w:rPr/>
+      </w:pPr>
+      <w:r>
+        <w:rPr>
+          <w:rtl w:val="0"/>
+        </w:rPr>
+        <w:t xml:space="preserve">Получение всего списка статей:</w:t>
+      </w:r>
+    </w:p>
+    <w:p>
+      <w:pPr>
+        <w:spacing w:after="0" w:lineRule="auto"/>
+        <w:contextualSpacing w:val="0"/>
+        <w:rPr/>
+      </w:pPr>
+      <w:r>
+        <w:rPr>
+          <w:rtl w:val="0"/>
+        </w:rPr>
+        <w:t xml:space="preserve">METHOD: GET,</w:t>
+      </w:r>
+    </w:p>
+    <w:p>
+      <w:pPr>
+        <w:spacing w:after="0" w:lineRule="auto"/>
+        <w:contextualSpacing w:val="0"/>
+        <w:rPr/>
+      </w:pPr>
+      <w:r>
+        <w:rPr>
+          <w:rtl w:val="0"/>
+        </w:rPr>
+        <w:t xml:space="preserve">URL: /api/articles,</w:t>
+      </w:r>
+    </w:p>
+    <w:p>
+      <w:pPr>
+        <w:spacing w:after="0" w:lineRule="auto"/>
+        <w:contextualSpacing w:val="0"/>
+        <w:rPr/>
+      </w:pPr>
+      <w:r>
+        <w:rPr>
+          <w:rtl w:val="0"/>
+        </w:rPr>
+        <w:t xml:space="preserve">HEADER: none,</w:t>
+      </w:r>
+    </w:p>
+    <w:p>
+      <w:pPr>
+        <w:spacing w:after="0" w:lineRule="auto"/>
+        <w:contextualSpacing w:val="0"/>
+        <w:rPr/>
+      </w:pPr>
+      <w:r>
+        <w:rPr>
+          <w:rtl w:val="0"/>
+        </w:rPr>
+        <w:t xml:space="preserve">BODY:</w:t>
+        <w:tab/>
+        <w:t xml:space="preserve">none,</w:t>
+      </w:r>
+    </w:p>
+    <w:p>
+      <w:pPr>
+        <w:spacing w:after="0" w:lineRule="auto"/>
+        <w:contextualSpacing w:val="0"/>
+        <w:rPr/>
+      </w:pPr>
+      <w:r>
+        <w:rPr>
+          <w:rtl w:val="0"/>
+        </w:rPr>
+        <w:t xml:space="preserve">Ответ:</w:t>
+      </w:r>
+    </w:p>
+    <w:p>
+      <w:pPr>
+        <w:spacing w:after="0" w:lineRule="auto"/>
+        <w:contextualSpacing w:val="0"/>
+        <w:rPr/>
+      </w:pPr>
+      <w:r>
+        <w:rPr>
+          <w:rtl w:val="0"/>
+        </w:rPr>
+        <w:t xml:space="preserve">    Json List</w:t>
+      </w:r>
+    </w:p>
+    <w:p>
+      <w:pPr>
+        <w:spacing w:after="0" w:lineRule="auto"/>
+        <w:contextualSpacing w:val="0"/>
+        <w:rPr/>
+      </w:pPr>
+      <w:r>
+        <w:rPr>
+          <w:rtl w:val="0"/>
+        </w:rPr>
+        <w:t xml:space="preserve">        [</w:t>
+      </w:r>
+    </w:p>
+    <w:p>
+      <w:pPr>
+        <w:spacing w:after="0" w:lineRule="auto"/>
+        <w:contextualSpacing w:val="0"/>
+        <w:rPr/>
+      </w:pPr>
+      <w:r>
+        <w:rPr>
+          <w:rtl w:val="0"/>
+        </w:rPr>
+        <w:t xml:space="preserve">            {</w:t>
+      </w:r>
+    </w:p>
+    <w:p>
+      <w:pPr>
+        <w:spacing w:after="0" w:lineRule="auto"/>
+        <w:contextualSpacing w:val="0"/>
+        <w:rPr/>
+      </w:pPr>
+      <w:r>
+        <w:rPr>
+          <w:rtl w:val="0"/>
+        </w:rPr>
+        <w:t xml:space="preserve">                "Id": 1,</w:t>
+      </w:r>
+    </w:p>
+    <w:p>
+      <w:pPr>
+        <w:spacing w:after="0" w:lineRule="auto"/>
+        <w:contextualSpacing w:val="0"/>
+        <w:rPr/>
+      </w:pPr>
+      <w:r>
+        <w:rPr>
+          <w:rtl w:val="0"/>
+        </w:rPr>
+        <w:t xml:space="preserve">                "Title": "test1",</w:t>
+      </w:r>
+    </w:p>
+    <w:p>
+      <w:pPr>
+        <w:spacing w:after="0" w:lineRule="auto"/>
+        <w:contextualSpacing w:val="0"/>
+        <w:rPr/>
+      </w:pPr>
+      <w:r>
+        <w:rPr>
+          <w:rtl w:val="0"/>
+        </w:rPr>
+        <w:t xml:space="preserve">                "Content": "&lt;article&gt;&lt;h1&gt;Test1&lt;/h1&gt;&lt;p&gt;&lt;img src=\"\"/&gt;&lt;/p&gt;&lt;/article&gt;",</w:t>
+      </w:r>
+    </w:p>
+    <w:p>
+      <w:pPr>
+        <w:spacing w:after="0" w:lineRule="auto"/>
+        <w:contextualSpacing w:val="0"/>
+        <w:rPr/>
+      </w:pPr>
+      <w:r>
+        <w:rPr>
+          <w:rtl w:val="0"/>
+        </w:rPr>
+        <w:t xml:space="preserve">                "PublishDate": "2017-03-15T22:00:52.61",</w:t>
+      </w:r>
+    </w:p>
+    <w:p>
+      <w:pPr>
+        <w:spacing w:after="0" w:lineRule="auto"/>
+        <w:contextualSpacing w:val="0"/>
+        <w:rPr/>
+      </w:pPr>
+      <w:r>
+        <w:rPr>
+          <w:rtl w:val="0"/>
+        </w:rPr>
+        <w:t xml:space="preserve">                "Author": "admin"</w:t>
+      </w:r>
+    </w:p>
+    <w:p>
+      <w:pPr>
+        <w:spacing w:after="0" w:lineRule="auto"/>
+        <w:contextualSpacing w:val="0"/>
+        <w:rPr/>
+      </w:pPr>
+      <w:r>
+        <w:rPr>
+          <w:rtl w:val="0"/>
+        </w:rPr>
+        <w:t xml:space="preserve">            },</w:t>
+      </w:r>
+    </w:p>
+    <w:p>
+      <w:pPr>
+        <w:spacing w:after="0" w:lineRule="auto"/>
+        <w:contextualSpacing w:val="0"/>
+        <w:rPr/>
+      </w:pPr>
+      <w:r>
+        <w:rPr>
+          <w:rtl w:val="0"/>
+        </w:rPr>
+        <w:t xml:space="preserve">            ...</w:t>
+      </w:r>
+    </w:p>
+    <w:p>
+      <w:pPr>
+        <w:spacing w:after="0" w:lineRule="auto"/>
+        <w:contextualSpacing w:val="0"/>
+        <w:rPr/>
+      </w:pPr>
+      <w:r>
+        <w:rPr>
+          <w:rtl w:val="0"/>
+        </w:rPr>
+        <w:t xml:space="preserve">        ]</w:t>
+      </w:r>
+    </w:p>
+    <w:p>
+      <w:pPr>
+        <w:spacing w:after="0" w:lineRule="auto"/>
+        <w:contextualSpacing w:val="0"/>
+        <w:rPr/>
+      </w:pPr>
+      <w:r>
+        <w:rPr>
+          <w:rtl w:val="0"/>
+        </w:rPr>
+      </w:r>
+    </w:p>
+    <w:p>
+      <w:pPr>
+        <w:spacing w:after="0" w:lineRule="auto"/>
+        <w:contextualSpacing w:val="0"/>
+        <w:rPr/>
+      </w:pPr>
+      <w:r>
+        <w:rPr>
+          <w:rtl w:val="0"/>
+        </w:rPr>
+        <w:t xml:space="preserve">Получение статьи по численному id:</w:t>
+      </w:r>
+    </w:p>
+    <w:p>
+      <w:pPr>
+        <w:spacing w:after="0" w:lineRule="auto"/>
+        <w:contextualSpacing w:val="0"/>
+        <w:rPr/>
+      </w:pPr>
+      <w:r>
+        <w:rPr>
+          <w:rtl w:val="0"/>
+        </w:rPr>
+        <w:t xml:space="preserve">METHOD: GET,</w:t>
+      </w:r>
+    </w:p>
+    <w:p>
+      <w:pPr>
+        <w:spacing w:after="0" w:lineRule="auto"/>
+        <w:contextualSpacing w:val="0"/>
+        <w:rPr/>
+      </w:pPr>
+      <w:r>
+        <w:rPr>
+          <w:rtl w:val="0"/>
+        </w:rPr>
+        <w:t xml:space="preserve">URL: /api/articles,</w:t>
+      </w:r>
+    </w:p>
+    <w:p>
+      <w:pPr>
+        <w:spacing w:after="0" w:lineRule="auto"/>
+        <w:contextualSpacing w:val="0"/>
+        <w:rPr/>
+      </w:pPr>
+      <w:r>
+        <w:rPr>
+          <w:rtl w:val="0"/>
+        </w:rPr>
+        <w:t xml:space="preserve">PARAM: id(int),</w:t>
+      </w:r>
+    </w:p>
+    <w:p>
+      <w:pPr>
+        <w:spacing w:after="0" w:lineRule="auto"/>
+        <w:contextualSpacing w:val="0"/>
+        <w:rPr/>
+      </w:pPr>
+      <w:r>
+        <w:rPr>
+          <w:rtl w:val="0"/>
+        </w:rPr>
+        <w:t xml:space="preserve">HEADER: none,</w:t>
+      </w:r>
+    </w:p>
+    <w:p>
+      <w:pPr>
+        <w:spacing w:after="0" w:lineRule="auto"/>
+        <w:contextualSpacing w:val="0"/>
+        <w:rPr/>
+      </w:pPr>
+      <w:r>
+        <w:rPr>
+          <w:rtl w:val="0"/>
+        </w:rPr>
+        <w:t xml:space="preserve">BODY:</w:t>
+        <w:tab/>
+        <w:t xml:space="preserve">none,</w:t>
+      </w:r>
+    </w:p>
+    <w:p>
+      <w:pPr>
+        <w:spacing w:after="0" w:lineRule="auto"/>
+        <w:contextualSpacing w:val="0"/>
+        <w:rPr/>
+      </w:pPr>
+      <w:r>
+        <w:rPr>
+          <w:rtl w:val="0"/>
+        </w:rPr>
+        <w:t xml:space="preserve">Ответ:</w:t>
+      </w:r>
+    </w:p>
+    <w:p>
+      <w:pPr>
+        <w:spacing w:after="0" w:lineRule="auto"/>
+        <w:contextualSpacing w:val="0"/>
+        <w:rPr/>
+      </w:pPr>
+      <w:r>
+        <w:rPr>
+          <w:rtl w:val="0"/>
+        </w:rPr>
+        <w:t xml:space="preserve">    Json объект</w:t>
+      </w:r>
+    </w:p>
+    <w:p>
+      <w:pPr>
+        <w:spacing w:after="0" w:lineRule="auto"/>
+        <w:contextualSpacing w:val="0"/>
+        <w:rPr/>
+      </w:pPr>
+      <w:r>
+        <w:rPr>
+          <w:rtl w:val="0"/>
+        </w:rPr>
+        <w:t xml:space="preserve">        {</w:t>
+      </w:r>
+    </w:p>
+    <w:p>
+      <w:pPr>
+        <w:spacing w:after="0" w:lineRule="auto"/>
+        <w:contextualSpacing w:val="0"/>
+        <w:rPr/>
+      </w:pPr>
+      <w:r>
+        <w:rPr>
+          <w:rtl w:val="0"/>
+        </w:rPr>
+        <w:t xml:space="preserve">            "Id": 1,</w:t>
+      </w:r>
+    </w:p>
+    <w:p>
+      <w:pPr>
+        <w:spacing w:after="0" w:lineRule="auto"/>
+        <w:contextualSpacing w:val="0"/>
+        <w:rPr/>
+      </w:pPr>
+      <w:r>
+        <w:rPr>
+          <w:rtl w:val="0"/>
+        </w:rPr>
+        <w:t xml:space="preserve">            "Title": "test1",</w:t>
+      </w:r>
+    </w:p>
+    <w:p>
+      <w:pPr>
+        <w:spacing w:after="0" w:lineRule="auto"/>
+        <w:contextualSpacing w:val="0"/>
+        <w:rPr/>
+      </w:pPr>
+      <w:r>
+        <w:rPr>
+          <w:rtl w:val="0"/>
+        </w:rPr>
+        <w:t xml:space="preserve">            "Content": "&lt;article&gt;&lt;h1&gt;Test1&lt;/h1&gt;&lt;p&gt;&lt;img src=\"\"/&gt;&lt;/p&gt;&lt;/article&gt;",</w:t>
+      </w:r>
+    </w:p>
+    <w:p>
+      <w:pPr>
+        <w:spacing w:after="0" w:lineRule="auto"/>
+        <w:contextualSpacing w:val="0"/>
+        <w:rPr/>
+      </w:pPr>
+      <w:r>
+        <w:rPr>
+          <w:rtl w:val="0"/>
+        </w:rPr>
+        <w:t xml:space="preserve">            "PublishDate": "2017-03-15T22:00:52.61",</w:t>
+      </w:r>
+    </w:p>
+    <w:p>
+      <w:pPr>
+        <w:spacing w:after="0" w:lineRule="auto"/>
+        <w:contextualSpacing w:val="0"/>
+        <w:rPr/>
+      </w:pPr>
+      <w:r>
+        <w:rPr>
+          <w:rtl w:val="0"/>
+        </w:rPr>
+        <w:t xml:space="preserve">            "Author": "admin"</w:t>
+      </w:r>
+    </w:p>
+    <w:p>
+      <w:pPr>
+        <w:spacing w:after="0" w:lineRule="auto"/>
+        <w:contextualSpacing w:val="0"/>
+        <w:rPr/>
+      </w:pPr>
+      <w:r>
+        <w:rPr>
+          <w:rtl w:val="0"/>
+        </w:rPr>
+        <w:t xml:space="preserve">        }</w:t>
+      </w:r>
+    </w:p>
+    <w:p>
+      <w:pPr>
+        <w:spacing w:after="0" w:lineRule="auto"/>
+        <w:contextualSpacing w:val="0"/>
+        <w:rPr/>
+      </w:pPr>
+      <w:r>
+        <w:rPr>
+          <w:rtl w:val="0"/>
+        </w:rPr>
+      </w:r>
+    </w:p>
+    <w:p>
+      <w:pPr>
+        <w:spacing w:after="0" w:lineRule="auto"/>
+        <w:contextualSpacing w:val="0"/>
+        <w:rPr/>
+      </w:pPr>
+      <w:r>
+        <w:rPr>
+          <w:rtl w:val="0"/>
+        </w:rPr>
+        <w:t xml:space="preserve">METHOD: GET,</w:t>
+      </w:r>
+    </w:p>
+    <w:p>
+      <w:pPr>
+        <w:spacing w:after="0" w:lineRule="auto"/>
+        <w:contextualSpacing w:val="0"/>
+        <w:rPr/>
+      </w:pPr>
+      <w:r>
+        <w:rPr>
+          <w:rtl w:val="0"/>
+        </w:rPr>
+        <w:t xml:space="preserve">URL: /api/articles/page/2/2 где /api/articles/page/элементов на страницу/номер страницы,</w:t>
+      </w:r>
+    </w:p>
+    <w:p>
+      <w:pPr>
+        <w:spacing w:after="0" w:lineRule="auto"/>
+        <w:contextualSpacing w:val="0"/>
+        <w:rPr/>
+      </w:pPr>
+      <w:r>
+        <w:rPr>
+          <w:rtl w:val="0"/>
+        </w:rPr>
+        <w:t xml:space="preserve">HEADER: none,</w:t>
+      </w:r>
+    </w:p>
+    <w:p>
+      <w:pPr>
+        <w:spacing w:after="0" w:lineRule="auto"/>
+        <w:contextualSpacing w:val="0"/>
+        <w:rPr/>
+      </w:pPr>
+      <w:r>
+        <w:rPr>
+          <w:rtl w:val="0"/>
+        </w:rPr>
+        <w:t xml:space="preserve">BODY:</w:t>
+        <w:tab/>
+        <w:t xml:space="preserve">none,</w:t>
+      </w:r>
+    </w:p>
+    <w:p>
+      <w:pPr>
+        <w:spacing w:after="0" w:lineRule="auto"/>
+        <w:contextualSpacing w:val="0"/>
+        <w:rPr/>
+      </w:pPr>
+      <w:r>
+        <w:rPr>
+          <w:rtl w:val="0"/>
+        </w:rPr>
+        <w:t xml:space="preserve">Ответ:</w:t>
+      </w:r>
+    </w:p>
+    <w:p>
+      <w:pPr>
+        <w:spacing w:after="0" w:lineRule="auto"/>
+        <w:contextualSpacing w:val="0"/>
+        <w:rPr/>
+      </w:pPr>
+      <w:r>
+        <w:rPr>
+          <w:rtl w:val="0"/>
+        </w:rPr>
+        <w:t xml:space="preserve">     Json объект</w:t>
+      </w:r>
+    </w:p>
+    <w:p>
+      <w:pPr>
+        <w:spacing w:after="0" w:lineRule="auto"/>
+        <w:contextualSpacing w:val="0"/>
+        <w:rPr/>
+      </w:pPr>
+      <w:r>
+        <w:rPr>
+          <w:rtl w:val="0"/>
+        </w:rPr>
+        <w:t xml:space="preserve">        {</w:t>
+      </w:r>
+    </w:p>
+    <w:p>
+      <w:pPr>
+        <w:spacing w:after="0" w:lineRule="auto"/>
+        <w:contextualSpacing w:val="0"/>
+        <w:rPr/>
+      </w:pPr>
+      <w:r>
+        <w:rPr>
+          <w:rtl w:val="0"/>
+        </w:rPr>
+        <w:t xml:space="preserve">            "Articles": </w:t>
+      </w:r>
+    </w:p>
+    <w:p>
+      <w:pPr>
+        <w:spacing w:after="0" w:lineRule="auto"/>
+        <w:contextualSpacing w:val="0"/>
+        <w:rPr/>
+      </w:pPr>
+      <w:r>
+        <w:rPr>
+          <w:rtl w:val="0"/>
+        </w:rPr>
+        <w:t xml:space="preserve">            [</w:t>
+      </w:r>
+    </w:p>
+    <w:p>
+      <w:pPr>
+        <w:spacing w:after="0" w:lineRule="auto"/>
+        <w:contextualSpacing w:val="0"/>
+        <w:rPr/>
+      </w:pPr>
+      <w:r>
+        <w:rPr>
+          <w:rtl w:val="0"/>
+        </w:rPr>
+        <w:t xml:space="preserve">                {</w:t>
+      </w:r>
+    </w:p>
+    <w:p>
+      <w:pPr>
+        <w:spacing w:after="0" w:lineRule="auto"/>
+        <w:contextualSpacing w:val="0"/>
+        <w:rPr/>
+      </w:pPr>
+      <w:r>
+        <w:rPr>
+          <w:rtl w:val="0"/>
+        </w:rPr>
+        <w:t xml:space="preserve">                    "Id": 1,</w:t>
+      </w:r>
+    </w:p>
+    <w:p>
+      <w:pPr>
+        <w:spacing w:after="0" w:lineRule="auto"/>
+        <w:contextualSpacing w:val="0"/>
+        <w:rPr/>
+      </w:pPr>
+      <w:r>
+        <w:rPr>
+          <w:rtl w:val="0"/>
+        </w:rPr>
+        <w:t xml:space="preserve">                    "Title": "test1",</w:t>
+      </w:r>
+    </w:p>
+    <w:p>
+      <w:pPr>
+        <w:spacing w:after="0" w:lineRule="auto"/>
+        <w:contextualSpacing w:val="0"/>
+        <w:rPr/>
+      </w:pPr>
+      <w:r>
+        <w:rPr>
+          <w:rtl w:val="0"/>
+        </w:rPr>
+        <w:t xml:space="preserve">                    "Content": "&lt;article&gt;&lt;h1&gt;Test1&lt;/h1&gt;&lt;p&gt;&lt;img src=\"\"/&gt;&lt;/p&gt;&lt;/article&gt;",</w:t>
+      </w:r>
+    </w:p>
+    <w:p>
+      <w:pPr>
+        <w:spacing w:after="0" w:lineRule="auto"/>
+        <w:contextualSpacing w:val="0"/>
+        <w:rPr/>
+      </w:pPr>
+      <w:r>
+        <w:rPr>
+          <w:rtl w:val="0"/>
+        </w:rPr>
+        <w:t xml:space="preserve">                    "PublishDate": "2017-03-15T22:00:52.61",</w:t>
+      </w:r>
+    </w:p>
+    <w:p>
+      <w:pPr>
+        <w:spacing w:after="0" w:lineRule="auto"/>
+        <w:contextualSpacing w:val="0"/>
+        <w:rPr/>
+      </w:pPr>
+      <w:r>
+        <w:rPr>
+          <w:rtl w:val="0"/>
+        </w:rPr>
+        <w:t xml:space="preserve">                    "Author": "admin"</w:t>
+      </w:r>
+    </w:p>
+    <w:p>
+      <w:pPr>
+        <w:spacing w:after="0" w:lineRule="auto"/>
+        <w:contextualSpacing w:val="0"/>
+        <w:rPr/>
+      </w:pPr>
+      <w:r>
+        <w:rPr>
+          <w:rtl w:val="0"/>
+        </w:rPr>
+        <w:t xml:space="preserve">                },</w:t>
+      </w:r>
+    </w:p>
+    <w:p>
+      <w:pPr>
+        <w:spacing w:after="0" w:lineRule="auto"/>
+        <w:contextualSpacing w:val="0"/>
+        <w:rPr/>
+      </w:pPr>
+      <w:r>
+        <w:rPr>
+          <w:rtl w:val="0"/>
+        </w:rPr>
+        <w:t xml:space="preserve">                ...</w:t>
+      </w:r>
+    </w:p>
+    <w:p>
+      <w:pPr>
+        <w:spacing w:after="0" w:lineRule="auto"/>
+        <w:contextualSpacing w:val="0"/>
+        <w:rPr/>
+      </w:pPr>
+      <w:r>
+        <w:rPr>
+          <w:rtl w:val="0"/>
+        </w:rPr>
+        <w:t xml:space="preserve">            ],</w:t>
+      </w:r>
+    </w:p>
+    <w:p>
+      <w:pPr>
+        <w:spacing w:after="0" w:lineRule="auto"/>
+        <w:contextualSpacing w:val="0"/>
+        <w:rPr/>
+      </w:pPr>
+      <w:r>
+        <w:rPr>
+          <w:rtl w:val="0"/>
+        </w:rPr>
+        <w:t xml:space="preserve">            "TotalCount": 1,</w:t>
+      </w:r>
+    </w:p>
+    <w:p>
+      <w:pPr>
+        <w:spacing w:after="0" w:lineRule="auto"/>
+        <w:contextualSpacing w:val="0"/>
+        <w:rPr/>
+      </w:pPr>
+      <w:r>
+        <w:rPr>
+          <w:rtl w:val="0"/>
+        </w:rPr>
+        <w:t xml:space="preserve">            "Page": 1,</w:t>
+      </w:r>
+    </w:p>
+    <w:p>
+      <w:pPr>
+        <w:spacing w:after="0" w:lineRule="auto"/>
+        <w:contextualSpacing w:val="0"/>
+        <w:rPr/>
+      </w:pPr>
+      <w:r>
+        <w:rPr>
+          <w:rtl w:val="0"/>
+        </w:rPr>
+        <w:t xml:space="preserve">            "PageSize": 5,</w:t>
+      </w:r>
+    </w:p>
+    <w:p>
+      <w:pPr>
+        <w:spacing w:after="0" w:lineRule="auto"/>
+        <w:contextualSpacing w:val="0"/>
+        <w:rPr/>
+      </w:pPr>
+      <w:r>
+        <w:rPr>
+          <w:rtl w:val="0"/>
+        </w:rPr>
+        <w:t xml:space="preserve">            "TotalPages": 1</w:t>
+      </w:r>
+    </w:p>
+    <w:p>
+      <w:pPr>
+        <w:spacing w:after="0" w:lineRule="auto"/>
+        <w:contextualSpacing w:val="0"/>
+        <w:rPr/>
+      </w:pPr>
+      <w:r>
+        <w:rPr>
+          <w:rtl w:val="0"/>
+        </w:rPr>
+        <w:t xml:space="preserve">        }</w:t>
+      </w:r>
+    </w:p>
+    <w:p>
+      <w:pPr>
+        <w:spacing w:after="0" w:lineRule="auto"/>
+        <w:contextualSpacing w:val="0"/>
+        <w:rPr/>
+      </w:pPr>
+      <w:r>
+        <w:rPr>
+          <w:rtl w:val="0"/>
+        </w:rPr>
+      </w:r>
+    </w:p>
+    <w:p>
+      <w:pPr>
+        <w:spacing w:after="0" w:lineRule="auto"/>
+        <w:contextualSpacing w:val="0"/>
+        <w:rPr/>
+      </w:pPr>
+      <w:r>
+        <w:rPr>
+          <w:rtl w:val="0"/>
+        </w:rPr>
+        <w:t xml:space="preserve">Загрузка изображения для новости:</w:t>
+      </w:r>
+    </w:p>
+    <w:p>
+      <w:pPr>
+        <w:spacing w:after="0" w:lineRule="auto"/>
+        <w:contextualSpacing w:val="0"/>
+        <w:rPr/>
+      </w:pPr>
+      <w:r>
+        <w:rPr>
+          <w:rtl w:val="0"/>
+        </w:rPr>
+        <w:t xml:space="preserve">METHOD: POST,</w:t>
+      </w:r>
+    </w:p>
+    <w:p>
+      <w:pPr>
+        <w:spacing w:after="0" w:lineRule="auto"/>
+        <w:contextualSpacing w:val="0"/>
+        <w:rPr/>
+      </w:pPr>
+      <w:r>
+        <w:rPr>
+          <w:rtl w:val="0"/>
+        </w:rPr>
+        <w:t xml:space="preserve">URL: /api/articles/postimage,</w:t>
+      </w:r>
+    </w:p>
+    <w:p>
+      <w:pPr>
+        <w:spacing w:after="0" w:lineRule="auto"/>
+        <w:contextualSpacing w:val="0"/>
+        <w:rPr/>
+      </w:pPr>
+      <w:r>
+        <w:rPr>
+          <w:rtl w:val="0"/>
+        </w:rPr>
+        <w:t xml:space="preserve">PARAM: none,</w:t>
+      </w:r>
+    </w:p>
+    <w:p>
+      <w:pPr>
+        <w:spacing w:after="0" w:lineRule="auto"/>
+        <w:contextualSpacing w:val="0"/>
+        <w:rPr/>
+      </w:pPr>
+      <w:r>
+        <w:rPr>
+          <w:rtl w:val="0"/>
+        </w:rPr>
+        <w:t xml:space="preserve">HEADER: </w:t>
+      </w:r>
+    </w:p>
+    <w:p>
+      <w:pPr>
+        <w:spacing w:after="0" w:lineRule="auto"/>
+        <w:contextualSpacing w:val="0"/>
+        <w:rPr/>
+      </w:pPr>
+      <w:r>
+        <w:rPr>
+          <w:rtl w:val="0"/>
+        </w:rPr>
+        <w:t xml:space="preserve">    Authorization : Bearer token(доступ есть только у администратора и модератора),</w:t>
+      </w:r>
+    </w:p>
+    <w:p>
+      <w:pPr>
+        <w:spacing w:after="0" w:lineRule="auto"/>
+        <w:contextualSpacing w:val="0"/>
+        <w:rPr/>
+      </w:pPr>
+      <w:r>
+        <w:rPr>
+          <w:rtl w:val="0"/>
+        </w:rPr>
+        <w:t xml:space="preserve">    Content-Type : form-dara,</w:t>
+      </w:r>
+    </w:p>
+    <w:p>
+      <w:pPr>
+        <w:spacing w:after="0" w:lineRule="auto"/>
+        <w:contextualSpacing w:val="0"/>
+        <w:rPr/>
+      </w:pPr>
+      <w:r>
+        <w:rPr>
+          <w:rtl w:val="0"/>
+        </w:rPr>
+        <w:t xml:space="preserve">BODY:</w:t>
+        <w:tab/>
+        <w:t xml:space="preserve">картинка типа "file",</w:t>
+      </w:r>
+    </w:p>
+    <w:p>
+      <w:pPr>
+        <w:spacing w:after="0" w:lineRule="auto"/>
+        <w:contextualSpacing w:val="0"/>
+        <w:rPr/>
+      </w:pPr>
+      <w:r>
+        <w:rPr>
+          <w:rtl w:val="0"/>
+        </w:rPr>
+        <w:t xml:space="preserve">Ответ: </w:t>
+      </w:r>
+    </w:p>
+    <w:p>
+      <w:pPr>
+        <w:spacing w:after="0" w:lineRule="auto"/>
+        <w:contextualSpacing w:val="0"/>
+        <w:rPr/>
+      </w:pPr>
+      <w:r>
+        <w:rPr>
+          <w:rtl w:val="0"/>
+        </w:rPr>
+        <w:t xml:space="preserve">    string </w:t>
+      </w:r>
+    </w:p>
+    <w:p>
+      <w:pPr>
+        <w:spacing w:after="0" w:lineRule="auto"/>
+        <w:contextualSpacing w:val="0"/>
+        <w:rPr/>
+      </w:pPr>
+      <w:r>
+        <w:rPr>
+          <w:rtl w:val="0"/>
+        </w:rPr>
+        <w:t xml:space="preserve">        Если в ответе пришла пустая строка, то изображение не загрузилось</w:t>
+      </w:r>
+    </w:p>
+    <w:p>
+      <w:pPr>
+        <w:spacing w:after="0" w:lineRule="auto"/>
+        <w:contextualSpacing w:val="0"/>
+        <w:rPr/>
+      </w:pPr>
+      <w:r>
+        <w:rPr>
+          <w:rtl w:val="0"/>
+        </w:rPr>
+        <w:t xml:space="preserve">        Если изображение загружено приходит полная ссылка на это изображение</w:t>
+      </w:r>
+    </w:p>
+    <w:p>
+      <w:pPr>
+        <w:spacing w:after="0" w:lineRule="auto"/>
+        <w:contextualSpacing w:val="0"/>
+        <w:rPr/>
+      </w:pPr>
+      <w:r>
+        <w:rPr>
+          <w:rtl w:val="0"/>
+        </w:rPr>
+      </w:r>
+    </w:p>
+    <w:p>
+      <w:pPr>
+        <w:spacing w:after="0" w:lineRule="auto"/>
+        <w:contextualSpacing w:val="0"/>
+        <w:rPr/>
+      </w:pPr>
+      <w:r>
+        <w:rPr>
+          <w:rtl w:val="0"/>
+        </w:rPr>
+        <w:t xml:space="preserve">Добавление новой статьи:</w:t>
+      </w:r>
+    </w:p>
+    <w:p>
+      <w:pPr>
+        <w:spacing w:after="0" w:lineRule="auto"/>
+        <w:contextualSpacing w:val="0"/>
+        <w:rPr/>
+      </w:pPr>
+      <w:r>
+        <w:rPr>
+          <w:rtl w:val="0"/>
+        </w:rPr>
+        <w:t xml:space="preserve">METHOD: POST,</w:t>
+      </w:r>
+    </w:p>
+    <w:p>
+      <w:pPr>
+        <w:spacing w:after="0" w:lineRule="auto"/>
+        <w:contextualSpacing w:val="0"/>
+        <w:rPr/>
+      </w:pPr>
+      <w:r>
+        <w:rPr>
+          <w:rtl w:val="0"/>
+        </w:rPr>
+        <w:t xml:space="preserve">URL: /api/articles,</w:t>
+      </w:r>
+    </w:p>
+    <w:p>
+      <w:pPr>
+        <w:spacing w:after="0" w:lineRule="auto"/>
+        <w:contextualSpacing w:val="0"/>
+        <w:rPr/>
+      </w:pPr>
+      <w:r>
+        <w:rPr>
+          <w:rtl w:val="0"/>
+        </w:rPr>
+        <w:t xml:space="preserve">PARAM: none,</w:t>
+      </w:r>
+    </w:p>
+    <w:p>
+      <w:pPr>
+        <w:spacing w:after="0" w:lineRule="auto"/>
+        <w:contextualSpacing w:val="0"/>
+        <w:rPr/>
+      </w:pPr>
+      <w:r>
+        <w:rPr>
+          <w:rtl w:val="0"/>
+        </w:rPr>
+        <w:t xml:space="preserve">HEADER: </w:t>
+      </w:r>
+    </w:p>
+    <w:p>
+      <w:pPr>
+        <w:spacing w:after="0" w:lineRule="auto"/>
+        <w:contextualSpacing w:val="0"/>
+        <w:rPr/>
+      </w:pPr>
+      <w:r>
+        <w:rPr>
+          <w:rtl w:val="0"/>
+        </w:rPr>
+        <w:t xml:space="preserve">    Authorization : Bearer token(доступ есть только у администратора и модератора),</w:t>
+      </w:r>
+    </w:p>
+    <w:p>
+      <w:pPr>
+        <w:spacing w:after="0" w:lineRule="auto"/>
+        <w:contextualSpacing w:val="0"/>
+        <w:rPr/>
+      </w:pPr>
+      <w:r>
+        <w:rPr>
+          <w:rtl w:val="0"/>
+        </w:rPr>
+        <w:t xml:space="preserve">    Content-Type : application/json; charset=utf-8,</w:t>
+      </w:r>
+    </w:p>
+    <w:p>
+      <w:pPr>
+        <w:spacing w:after="0" w:lineRule="auto"/>
+        <w:contextualSpacing w:val="0"/>
+        <w:rPr/>
+      </w:pPr>
+      <w:r>
+        <w:rPr>
+          <w:rtl w:val="0"/>
+        </w:rPr>
+        <w:t xml:space="preserve">BODY:</w:t>
+      </w:r>
+    </w:p>
+    <w:p>
+      <w:pPr>
+        <w:spacing w:after="0" w:lineRule="auto"/>
+        <w:contextualSpacing w:val="0"/>
+        <w:rPr/>
+      </w:pPr>
+      <w:r>
+        <w:rPr>
+          <w:rtl w:val="0"/>
+        </w:rPr>
+        <w:t xml:space="preserve">    Json объект</w:t>
+      </w:r>
+    </w:p>
+    <w:p>
+      <w:pPr>
+        <w:spacing w:after="0" w:lineRule="auto"/>
+        <w:contextualSpacing w:val="0"/>
+        <w:rPr/>
+      </w:pPr>
+      <w:r>
+        <w:rPr>
+          <w:rtl w:val="0"/>
+        </w:rPr>
+        <w:t xml:space="preserve">        {</w:t>
+      </w:r>
+    </w:p>
+    <w:p>
+      <w:pPr>
+        <w:spacing w:after="0" w:lineRule="auto"/>
+        <w:contextualSpacing w:val="0"/>
+        <w:rPr/>
+      </w:pPr>
+      <w:r>
+        <w:rPr>
+          <w:rtl w:val="0"/>
+        </w:rPr>
+        <w:t xml:space="preserve">            "title":"test1",</w:t>
+      </w:r>
+    </w:p>
+    <w:p>
+      <w:pPr>
+        <w:spacing w:after="0" w:lineRule="auto"/>
+        <w:contextualSpacing w:val="0"/>
+        <w:rPr/>
+      </w:pPr>
+      <w:r>
+        <w:rPr>
+          <w:rtl w:val="0"/>
+        </w:rPr>
+        <w:t xml:space="preserve">            "content": "&lt;article&gt;&lt;h1&gt;Test1&lt;/h1&gt;&lt;p&gt;&lt;img src=\"\"/&gt;&lt;/p&gt;&lt;/article&gt;"</w:t>
+      </w:r>
+    </w:p>
+    <w:p>
+      <w:pPr>
+        <w:spacing w:after="0" w:lineRule="auto"/>
+        <w:contextualSpacing w:val="0"/>
+        <w:rPr/>
+      </w:pPr>
+      <w:r>
+        <w:rPr>
+          <w:rtl w:val="0"/>
+        </w:rPr>
+        <w:t xml:space="preserve">        },</w:t>
+      </w:r>
+    </w:p>
+    <w:p>
+      <w:pPr>
+        <w:spacing w:after="0" w:lineRule="auto"/>
+        <w:contextualSpacing w:val="0"/>
+        <w:rPr/>
+      </w:pPr>
+      <w:r>
+        <w:rPr>
+          <w:rtl w:val="0"/>
+        </w:rPr>
+        <w:t xml:space="preserve">Ответ: none</w:t>
+      </w:r>
+    </w:p>
+    <w:p>
+      <w:pPr>
+        <w:spacing w:after="0" w:lineRule="auto"/>
+        <w:contextualSpacing w:val="0"/>
+        <w:rPr/>
+      </w:pPr>
+      <w:r>
+        <w:rPr>
+          <w:rtl w:val="0"/>
+        </w:rPr>
+      </w:r>
+    </w:p>
+    <w:p>
+      <w:pPr>
+        <w:spacing w:after="0" w:lineRule="auto"/>
+        <w:contextualSpacing w:val="0"/>
+        <w:rPr/>
+      </w:pPr>
+      <w:r>
+        <w:rPr>
+          <w:rtl w:val="0"/>
+        </w:rPr>
+        <w:t xml:space="preserve">Изменение существующей статьи:</w:t>
+      </w:r>
+    </w:p>
+    <w:p>
+      <w:pPr>
+        <w:spacing w:after="0" w:lineRule="auto"/>
+        <w:contextualSpacing w:val="0"/>
+        <w:rPr/>
+      </w:pPr>
+      <w:r>
+        <w:rPr>
+          <w:rtl w:val="0"/>
+        </w:rPr>
+        <w:t xml:space="preserve">METHOD: PUT,</w:t>
+      </w:r>
+    </w:p>
+    <w:p>
+      <w:pPr>
+        <w:spacing w:after="0" w:lineRule="auto"/>
+        <w:contextualSpacing w:val="0"/>
+        <w:rPr/>
+      </w:pPr>
+      <w:r>
+        <w:rPr>
+          <w:rtl w:val="0"/>
+        </w:rPr>
+        <w:t xml:space="preserve">URL: /api/articles,</w:t>
+      </w:r>
+    </w:p>
+    <w:p>
+      <w:pPr>
+        <w:spacing w:after="0" w:lineRule="auto"/>
+        <w:contextualSpacing w:val="0"/>
+        <w:rPr/>
+      </w:pPr>
+      <w:r>
+        <w:rPr>
+          <w:rtl w:val="0"/>
+        </w:rPr>
+        <w:t xml:space="preserve">PARAM: id(int),</w:t>
+      </w:r>
+    </w:p>
+    <w:p>
+      <w:pPr>
+        <w:spacing w:after="0" w:lineRule="auto"/>
+        <w:contextualSpacing w:val="0"/>
+        <w:rPr/>
+      </w:pPr>
+      <w:r>
+        <w:rPr>
+          <w:rtl w:val="0"/>
+        </w:rPr>
+        <w:t xml:space="preserve">HEADER: </w:t>
+      </w:r>
+    </w:p>
+    <w:p>
+      <w:pPr>
+        <w:spacing w:after="0" w:lineRule="auto"/>
+        <w:contextualSpacing w:val="0"/>
+        <w:rPr/>
+      </w:pPr>
+      <w:r>
+        <w:rPr>
+          <w:rtl w:val="0"/>
+        </w:rPr>
+        <w:t xml:space="preserve">    Authorization : Bearer token(доступ есть только у администратора и модератора),</w:t>
+      </w:r>
+    </w:p>
+    <w:p>
+      <w:pPr>
+        <w:spacing w:after="0" w:lineRule="auto"/>
+        <w:contextualSpacing w:val="0"/>
+        <w:rPr/>
+      </w:pPr>
+      <w:r>
+        <w:rPr>
+          <w:rtl w:val="0"/>
+        </w:rPr>
+        <w:t xml:space="preserve">    Content-Type : application/json; charset=utf-8,</w:t>
+      </w:r>
+    </w:p>
+    <w:p>
+      <w:pPr>
+        <w:spacing w:after="0" w:lineRule="auto"/>
+        <w:contextualSpacing w:val="0"/>
+        <w:rPr/>
+      </w:pPr>
+      <w:r>
+        <w:rPr>
+          <w:rtl w:val="0"/>
+        </w:rPr>
+        <w:t xml:space="preserve">BODY:</w:t>
+      </w:r>
+    </w:p>
+    <w:p>
+      <w:pPr>
+        <w:spacing w:after="0" w:lineRule="auto"/>
+        <w:contextualSpacing w:val="0"/>
+        <w:rPr/>
+      </w:pPr>
+      <w:r>
+        <w:rPr>
+          <w:rtl w:val="0"/>
+        </w:rPr>
+        <w:t xml:space="preserve">    Json объект</w:t>
+      </w:r>
+    </w:p>
+    <w:p>
+      <w:pPr>
+        <w:spacing w:after="0" w:lineRule="auto"/>
+        <w:contextualSpacing w:val="0"/>
+        <w:rPr/>
+      </w:pPr>
+      <w:r>
+        <w:rPr>
+          <w:rtl w:val="0"/>
+        </w:rPr>
+        <w:t xml:space="preserve">        {</w:t>
+      </w:r>
+    </w:p>
+    <w:p>
+      <w:pPr>
+        <w:spacing w:after="0" w:lineRule="auto"/>
+        <w:contextualSpacing w:val="0"/>
+        <w:rPr/>
+      </w:pPr>
+      <w:r>
+        <w:rPr>
+          <w:rtl w:val="0"/>
+        </w:rPr>
+        <w:t xml:space="preserve">            "title":"test2",</w:t>
+      </w:r>
+    </w:p>
+    <w:p>
+      <w:pPr>
+        <w:spacing w:after="0" w:lineRule="auto"/>
+        <w:contextualSpacing w:val="0"/>
+        <w:rPr/>
+      </w:pPr>
+      <w:r>
+        <w:rPr>
+          <w:rtl w:val="0"/>
+        </w:rPr>
+        <w:t xml:space="preserve">            "content": "&lt;article&gt;&lt;h1&gt;Test2&lt;/h1&gt;&lt;p&gt;&lt;img src=\"\"/&gt;&lt;/p&gt;&lt;/article&gt;"</w:t>
+      </w:r>
+    </w:p>
+    <w:p>
+      <w:pPr>
+        <w:spacing w:after="0" w:lineRule="auto"/>
+        <w:contextualSpacing w:val="0"/>
+        <w:rPr/>
+      </w:pPr>
+      <w:r>
+        <w:rPr>
+          <w:rtl w:val="0"/>
+        </w:rPr>
+        <w:t xml:space="preserve">        },</w:t>
+      </w:r>
+    </w:p>
+    <w:p>
+      <w:pPr>
+        <w:spacing w:after="0" w:lineRule="auto"/>
+        <w:contextualSpacing w:val="0"/>
+        <w:rPr/>
+      </w:pPr>
+      <w:r>
+        <w:rPr>
+          <w:rtl w:val="0"/>
+        </w:rPr>
+        <w:t xml:space="preserve">Ответ: none</w:t>
+      </w:r>
+    </w:p>
+    <w:p>
+      <w:pPr>
+        <w:spacing w:after="0" w:lineRule="auto"/>
+        <w:contextualSpacing w:val="0"/>
+        <w:rPr/>
+      </w:pPr>
+      <w:r>
+        <w:rPr>
+          <w:rtl w:val="0"/>
+        </w:rPr>
+      </w:r>
+    </w:p>
+    <w:p>
+      <w:pPr>
+        <w:spacing w:after="0" w:lineRule="auto"/>
+        <w:contextualSpacing w:val="0"/>
+        <w:rPr/>
+      </w:pPr>
+      <w:r>
+        <w:rPr>
+          <w:rtl w:val="0"/>
+        </w:rPr>
+        <w:t xml:space="preserve">Удаление существующей статьи:</w:t>
+      </w:r>
+    </w:p>
+    <w:p>
+      <w:pPr>
+        <w:spacing w:after="0" w:lineRule="auto"/>
+        <w:contextualSpacing w:val="0"/>
+        <w:rPr/>
+      </w:pPr>
+      <w:r>
+        <w:rPr>
+          <w:rtl w:val="0"/>
+        </w:rPr>
+        <w:t xml:space="preserve">METHOD: DELETE,</w:t>
+      </w:r>
+    </w:p>
+    <w:p>
+      <w:pPr>
+        <w:spacing w:after="0" w:lineRule="auto"/>
+        <w:contextualSpacing w:val="0"/>
+        <w:rPr/>
+      </w:pPr>
+      <w:r>
+        <w:rPr>
+          <w:rtl w:val="0"/>
+        </w:rPr>
+        <w:t xml:space="preserve">URL: /api/articles,</w:t>
+      </w:r>
+    </w:p>
+    <w:p>
+      <w:pPr>
+        <w:spacing w:after="0" w:lineRule="auto"/>
+        <w:contextualSpacing w:val="0"/>
+        <w:rPr/>
+      </w:pPr>
+      <w:r>
+        <w:rPr>
+          <w:rtl w:val="0"/>
+        </w:rPr>
+        <w:t xml:space="preserve">PARAM: id(int),</w:t>
+      </w:r>
+    </w:p>
+    <w:p>
+      <w:pPr>
+        <w:spacing w:after="0" w:lineRule="auto"/>
+        <w:contextualSpacing w:val="0"/>
+        <w:rPr/>
+      </w:pPr>
+      <w:r>
+        <w:rPr>
+          <w:rtl w:val="0"/>
+        </w:rPr>
+        <w:t xml:space="preserve">HEADER: </w:t>
+      </w:r>
+    </w:p>
+    <w:p>
+      <w:pPr>
+        <w:spacing w:after="0" w:lineRule="auto"/>
+        <w:contextualSpacing w:val="0"/>
+        <w:rPr/>
+      </w:pPr>
+      <w:r>
+        <w:rPr>
+          <w:rtl w:val="0"/>
+        </w:rPr>
+        <w:t xml:space="preserve">    Authorization : Bearer token(доступ есть только у администратора и модератора),</w:t>
+      </w:r>
+    </w:p>
+    <w:p>
+      <w:pPr>
+        <w:spacing w:after="0" w:lineRule="auto"/>
+        <w:contextualSpacing w:val="0"/>
+        <w:rPr/>
+      </w:pPr>
+      <w:r>
+        <w:rPr>
+          <w:rtl w:val="0"/>
+        </w:rPr>
+        <w:t xml:space="preserve">BODY: none,</w:t>
+      </w:r>
+    </w:p>
+    <w:p>
+      <w:pPr>
+        <w:spacing w:after="0" w:lineRule="auto"/>
+        <w:contextualSpacing w:val="0"/>
+        <w:rPr/>
+      </w:pPr>
+      <w:r>
+        <w:rPr>
+          <w:rtl w:val="0"/>
+        </w:rPr>
+        <w:t xml:space="preserve">Ответ: none</w:t>
       </w:r>
     </w:p>
     <w:p>

</xml_diff>

<commit_message>
Doctor paged search added
</commit_message>
<xml_diff>
--- a/Infodoctor Web API specs.docx
+++ b/Infodoctor Web API specs.docx
@@ -385,7 +385,7 @@
             <w:tabs>
               <w:tab w:val="right" w:pos="10465.511811023624"/>
             </w:tabs>
-            <w:spacing w:after="80" w:before="200" w:line="240" w:lineRule="auto"/>
+            <w:spacing w:before="200" w:line="240" w:lineRule="auto"/>
             <w:ind w:left="0" w:firstLine="0"/>
             <w:contextualSpacing w:val="0"/>
             <w:rPr/>
@@ -417,6 +417,53 @@
               <w:rtl w:val="0"/>
             </w:rPr>
             <w:t xml:space="preserve">14</w:t>
+          </w:r>
+          <w:r>
+            <w:fldChar w:fldCharType="end"/>
+          </w:r>
+          <w:r>
+            <w:rPr>
+              <w:rtl w:val="0"/>
+            </w:rPr>
+          </w:r>
+        </w:p>
+        <w:p>
+          <w:pPr>
+            <w:tabs>
+              <w:tab w:val="right" w:pos="10465.511811023624"/>
+            </w:tabs>
+            <w:spacing w:after="80" w:before="200" w:line="240" w:lineRule="auto"/>
+            <w:ind w:left="0" w:firstLine="0"/>
+            <w:contextualSpacing w:val="0"/>
+            <w:rPr/>
+          </w:pPr>
+          <w:hyperlink w:anchor="_33kdt72sm1jt">
+            <w:r>
+              <w:rPr>
+                <w:b w:val="1"/>
+                <w:rtl w:val="0"/>
+              </w:rPr>
+              <w:t xml:space="preserve">Поиск</w:t>
+            </w:r>
+          </w:hyperlink>
+          <w:r>
+            <w:rPr>
+              <w:b w:val="1"/>
+              <w:rtl w:val="0"/>
+            </w:rPr>
+            <w:tab/>
+          </w:r>
+          <w:r>
+            <w:fldChar w:fldCharType="begin"/>
+            <w:instrText xml:space="preserve"> PAGEREF _33kdt72sm1jt \h </w:instrText>
+            <w:fldChar w:fldCharType="separate"/>
+          </w:r>
+          <w:r>
+            <w:rPr>
+              <w:b w:val="1"/>
+              <w:rtl w:val="0"/>
+            </w:rPr>
+            <w:t xml:space="preserve">17</w:t>
           </w:r>
           <w:r>
             <w:fldChar w:fldCharType="end"/>
@@ -15340,6 +15387,345 @@
           <w:rtl w:val="0"/>
         </w:rPr>
         <w:t xml:space="preserve">Ответ: none</w:t>
+      </w:r>
+    </w:p>
+    <w:p>
+      <w:pPr>
+        <w:spacing w:after="0" w:lineRule="auto"/>
+        <w:contextualSpacing w:val="0"/>
+        <w:rPr/>
+      </w:pPr>
+      <w:r>
+        <w:rPr>
+          <w:rtl w:val="0"/>
+        </w:rPr>
+      </w:r>
+    </w:p>
+    <w:p>
+      <w:r>
+        <w:br w:type="page"/>
+      </w:r>
+    </w:p>
+    <w:p>
+      <w:pPr>
+        <w:spacing w:after="0" w:lineRule="auto"/>
+        <w:contextualSpacing w:val="0"/>
+        <w:rPr/>
+      </w:pPr>
+      <w:r>
+        <w:rPr>
+          <w:rtl w:val="0"/>
+        </w:rPr>
+      </w:r>
+    </w:p>
+    <w:p>
+      <w:pPr>
+        <w:pStyle w:val="Heading1"/>
+        <w:spacing w:after="0" w:lineRule="auto"/>
+        <w:contextualSpacing w:val="0"/>
+        <w:rPr>
+          <w:sz w:val="24"/>
+          <w:szCs w:val="24"/>
+        </w:rPr>
+      </w:pPr>
+      <w:bookmarkStart w:colFirst="0" w:colLast="0" w:name="_33kdt72sm1jt" w:id="11"/>
+      <w:bookmarkEnd w:id="11"/>
+      <w:r>
+        <w:rPr>
+          <w:sz w:val="24"/>
+          <w:szCs w:val="24"/>
+          <w:rtl w:val="0"/>
+        </w:rPr>
+        <w:t xml:space="preserve">Поиск</w:t>
+      </w:r>
+    </w:p>
+    <w:p>
+      <w:pPr>
+        <w:spacing w:after="0" w:lineRule="auto"/>
+        <w:contextualSpacing w:val="0"/>
+        <w:rPr/>
+      </w:pPr>
+      <w:r>
+        <w:rPr>
+          <w:rtl w:val="0"/>
+        </w:rPr>
+        <w:t xml:space="preserve">В поле TypeId сервер принимает list чисел, указывающий на категории для поиска.</w:t>
+      </w:r>
+    </w:p>
+    <w:p>
+      <w:pPr>
+        <w:spacing w:after="0" w:lineRule="auto"/>
+        <w:contextualSpacing w:val="0"/>
+        <w:rPr/>
+      </w:pPr>
+      <w:r>
+        <w:rPr>
+          <w:rtl w:val="0"/>
+        </w:rPr>
+        <w:t xml:space="preserve">1 - поиск по клиникам(названия, специализации);</w:t>
+      </w:r>
+    </w:p>
+    <w:p>
+      <w:pPr>
+        <w:spacing w:after="0" w:lineRule="auto"/>
+        <w:contextualSpacing w:val="0"/>
+        <w:rPr/>
+      </w:pPr>
+      <w:r>
+        <w:rPr>
+          <w:rtl w:val="0"/>
+        </w:rPr>
+        <w:t xml:space="preserve">2 - поиск по врачам(имена, специализации, манипуляции);</w:t>
+      </w:r>
+    </w:p>
+    <w:p>
+      <w:pPr>
+        <w:spacing w:after="0" w:lineRule="auto"/>
+        <w:contextualSpacing w:val="0"/>
+        <w:rPr/>
+      </w:pPr>
+      <w:r>
+        <w:rPr>
+          <w:rtl w:val="0"/>
+        </w:rPr>
+      </w:r>
+    </w:p>
+    <w:p>
+      <w:pPr>
+        <w:spacing w:after="0" w:lineRule="auto"/>
+        <w:contextualSpacing w:val="0"/>
+        <w:rPr/>
+      </w:pPr>
+      <w:r>
+        <w:rPr>
+          <w:rtl w:val="0"/>
+        </w:rPr>
+        <w:t xml:space="preserve">Бытрый поиск(для автодополнения):</w:t>
+      </w:r>
+    </w:p>
+    <w:p>
+      <w:pPr>
+        <w:spacing w:after="0" w:lineRule="auto"/>
+        <w:contextualSpacing w:val="0"/>
+        <w:rPr/>
+      </w:pPr>
+      <w:r>
+        <w:rPr>
+          <w:rtl w:val="0"/>
+        </w:rPr>
+        <w:t xml:space="preserve">URL: /api/search/fastsearch,</w:t>
+      </w:r>
+    </w:p>
+    <w:p>
+      <w:pPr>
+        <w:spacing w:after="0" w:lineRule="auto"/>
+        <w:contextualSpacing w:val="0"/>
+        <w:rPr/>
+      </w:pPr>
+      <w:r>
+        <w:rPr>
+          <w:rtl w:val="0"/>
+        </w:rPr>
+        <w:t xml:space="preserve">METHOD: POST,</w:t>
+      </w:r>
+    </w:p>
+    <w:p>
+      <w:pPr>
+        <w:spacing w:after="0" w:lineRule="auto"/>
+        <w:contextualSpacing w:val="0"/>
+        <w:rPr/>
+      </w:pPr>
+      <w:r>
+        <w:rPr>
+          <w:rtl w:val="0"/>
+        </w:rPr>
+        <w:t xml:space="preserve">HEADER:</w:t>
+      </w:r>
+    </w:p>
+    <w:p>
+      <w:pPr>
+        <w:spacing w:after="0" w:lineRule="auto"/>
+        <w:contextualSpacing w:val="0"/>
+        <w:rPr/>
+      </w:pPr>
+      <w:r>
+        <w:rPr>
+          <w:rtl w:val="0"/>
+        </w:rPr>
+        <w:tab/>
+        <w:t xml:space="preserve">Content-Type : application/json; charset=utf-8,</w:t>
+      </w:r>
+    </w:p>
+    <w:p>
+      <w:pPr>
+        <w:spacing w:after="0" w:lineRule="auto"/>
+        <w:contextualSpacing w:val="0"/>
+        <w:rPr/>
+      </w:pPr>
+      <w:r>
+        <w:rPr>
+          <w:rtl w:val="0"/>
+        </w:rPr>
+        <w:t xml:space="preserve">BODY:</w:t>
+      </w:r>
+    </w:p>
+    <w:p>
+      <w:pPr>
+        <w:spacing w:after="0" w:lineRule="auto"/>
+        <w:contextualSpacing w:val="0"/>
+        <w:rPr/>
+      </w:pPr>
+      <w:r>
+        <w:rPr>
+          <w:rtl w:val="0"/>
+        </w:rPr>
+        <w:tab/>
+        <w:t xml:space="preserve">JSON объекта</w:t>
+      </w:r>
+    </w:p>
+    <w:p>
+      <w:pPr>
+        <w:spacing w:after="0" w:lineRule="auto"/>
+        <w:contextualSpacing w:val="0"/>
+        <w:rPr/>
+      </w:pPr>
+      <w:r>
+        <w:rPr>
+          <w:rtl w:val="0"/>
+        </w:rPr>
+        <w:t xml:space="preserve">        var data = {</w:t>
+      </w:r>
+    </w:p>
+    <w:p>
+      <w:pPr>
+        <w:spacing w:after="0" w:lineRule="auto"/>
+        <w:contextualSpacing w:val="0"/>
+        <w:rPr/>
+      </w:pPr>
+      <w:r>
+        <w:rPr>
+          <w:rtl w:val="0"/>
+        </w:rPr>
+        <w:t xml:space="preserve">            Text: "",</w:t>
+      </w:r>
+    </w:p>
+    <w:p>
+      <w:pPr>
+        <w:spacing w:after="0" w:lineRule="auto"/>
+        <w:contextualSpacing w:val="0"/>
+        <w:rPr/>
+      </w:pPr>
+      <w:r>
+        <w:rPr>
+          <w:rtl w:val="0"/>
+        </w:rPr>
+        <w:t xml:space="preserve">            TypeId: []</w:t>
+      </w:r>
+    </w:p>
+    <w:p>
+      <w:pPr>
+        <w:spacing w:after="0" w:lineRule="auto"/>
+        <w:contextualSpacing w:val="0"/>
+        <w:rPr/>
+      </w:pPr>
+      <w:r>
+        <w:rPr>
+          <w:rtl w:val="0"/>
+        </w:rPr>
+        <w:t xml:space="preserve">        };</w:t>
+      </w:r>
+    </w:p>
+    <w:p>
+      <w:pPr>
+        <w:spacing w:after="0" w:lineRule="auto"/>
+        <w:contextualSpacing w:val="0"/>
+        <w:rPr/>
+      </w:pPr>
+      <w:r>
+        <w:rPr>
+          <w:rtl w:val="0"/>
+        </w:rPr>
+        <w:t xml:space="preserve">        Пример:</w:t>
+      </w:r>
+    </w:p>
+    <w:p>
+      <w:pPr>
+        <w:spacing w:after="0" w:lineRule="auto"/>
+        <w:contextualSpacing w:val="0"/>
+        <w:rPr/>
+      </w:pPr>
+      <w:r>
+        <w:rPr>
+          <w:rtl w:val="0"/>
+        </w:rPr>
+        <w:t xml:space="preserve">            {</w:t>
+      </w:r>
+    </w:p>
+    <w:p>
+      <w:pPr>
+        <w:spacing w:after="0" w:lineRule="auto"/>
+        <w:contextualSpacing w:val="0"/>
+        <w:rPr/>
+      </w:pPr>
+      <w:r>
+        <w:rPr>
+          <w:rtl w:val="0"/>
+        </w:rPr>
+        <w:t xml:space="preserve">                "Text":"аллер",</w:t>
+      </w:r>
+    </w:p>
+    <w:p>
+      <w:pPr>
+        <w:spacing w:after="0" w:lineRule="auto"/>
+        <w:contextualSpacing w:val="0"/>
+        <w:rPr/>
+      </w:pPr>
+      <w:r>
+        <w:rPr>
+          <w:rtl w:val="0"/>
+        </w:rPr>
+        <w:t xml:space="preserve">                "TypeId":[1,2]</w:t>
+      </w:r>
+    </w:p>
+    <w:p>
+      <w:pPr>
+        <w:spacing w:after="0" w:lineRule="auto"/>
+        <w:contextualSpacing w:val="0"/>
+        <w:rPr/>
+      </w:pPr>
+      <w:r>
+        <w:rPr>
+          <w:rtl w:val="0"/>
+        </w:rPr>
+        <w:t xml:space="preserve">            }</w:t>
+        <w:tab/>
+      </w:r>
+    </w:p>
+    <w:p>
+      <w:pPr>
+        <w:spacing w:after="0" w:lineRule="auto"/>
+        <w:contextualSpacing w:val="0"/>
+        <w:rPr/>
+      </w:pPr>
+      <w:r>
+        <w:rPr>
+          <w:rtl w:val="0"/>
+        </w:rPr>
+        <w:t xml:space="preserve">Ответ:</w:t>
+      </w:r>
+    </w:p>
+    <w:p>
+      <w:pPr>
+        <w:spacing w:after="0" w:lineRule="auto"/>
+        <w:contextualSpacing w:val="0"/>
+        <w:rPr/>
+      </w:pPr>
+      <w:r>
+        <w:rPr>
+          <w:rtl w:val="0"/>
+        </w:rPr>
+        <w:tab/>
+        <w:t xml:space="preserve">["",""] (list строк)</w:t>
       </w:r>
     </w:p>
     <w:p>

</xml_diff>

<commit_message>
ReviewCount property added to Clinic and Doctor classes, link between Review and Clinic/Doctor implemented
</commit_message>
<xml_diff>
--- a/Infodoctor Web API specs.docx
+++ b/Infodoctor Web API specs.docx
@@ -56,7 +56,6 @@
           <w:docPartUnique/>
         </w:docPartObj>
       </w:sdtPr>
-      <w:sdtEndPr/>
       <w:sdtContent>
         <w:p>
           <w:pPr>
@@ -831,8 +830,6 @@
         <w:tab/>
         <w:t>HttpResponse</w:t>
       </w:r>
-      <w:bookmarkStart w:id="1" w:name="_GoBack"/>
-      <w:bookmarkEnd w:id="1"/>
     </w:p>
     <w:p>
       <w:pPr>
@@ -1809,9 +1806,6 @@
     <w:p>
       <w:pPr>
         <w:spacing w:after="0" w:line="240" w:lineRule="auto"/>
-        <w:rPr>
-          <w:lang w:val="en-US"/>
-        </w:rPr>
       </w:pPr>
       <w:r>
         <w:rPr>
@@ -1831,20 +1825,15 @@
         </w:rPr>
         <w:tab/>
       </w:r>
+      <w:proofErr w:type="gramStart"/>
       <w:r>
         <w:rPr>
           <w:rFonts w:ascii="Consolas" w:eastAsia="Consolas" w:hAnsi="Consolas" w:cs="Consolas"/>
           <w:sz w:val="16"/>
           <w:szCs w:val="16"/>
-          <w:lang w:val="en-US"/>
-        </w:rPr>
-        <w:t>".expires": "Wed, 08 Mar 2017 16:54:22 GMT"</w:t>
-      </w:r>
-    </w:p>
-    <w:p>
-      <w:pPr>
-        <w:spacing w:after="0" w:line="240" w:lineRule="auto"/>
-      </w:pPr>
+        </w:rPr>
+        <w:t>".</w:t>
+      </w:r>
       <w:r>
         <w:rPr>
           <w:rFonts w:ascii="Consolas" w:eastAsia="Consolas" w:hAnsi="Consolas" w:cs="Consolas"/>
@@ -1852,15 +1841,88 @@
           <w:szCs w:val="16"/>
           <w:lang w:val="en-US"/>
         </w:rPr>
-        <w:lastRenderedPageBreak/>
-        <w:tab/>
-      </w:r>
+        <w:t>expires</w:t>
+      </w:r>
+      <w:proofErr w:type="gramEnd"/>
       <w:r>
         <w:rPr>
           <w:rFonts w:ascii="Consolas" w:eastAsia="Consolas" w:hAnsi="Consolas" w:cs="Consolas"/>
           <w:sz w:val="16"/>
           <w:szCs w:val="16"/>
         </w:rPr>
+        <w:t>": "</w:t>
+      </w:r>
+      <w:r>
+        <w:rPr>
+          <w:rFonts w:ascii="Consolas" w:eastAsia="Consolas" w:hAnsi="Consolas" w:cs="Consolas"/>
+          <w:sz w:val="16"/>
+          <w:szCs w:val="16"/>
+          <w:lang w:val="en-US"/>
+        </w:rPr>
+        <w:t>Wed</w:t>
+      </w:r>
+      <w:r>
+        <w:rPr>
+          <w:rFonts w:ascii="Consolas" w:eastAsia="Consolas" w:hAnsi="Consolas" w:cs="Consolas"/>
+          <w:sz w:val="16"/>
+          <w:szCs w:val="16"/>
+        </w:rPr>
+        <w:t xml:space="preserve">, 08 </w:t>
+      </w:r>
+      <w:r>
+        <w:rPr>
+          <w:rFonts w:ascii="Consolas" w:eastAsia="Consolas" w:hAnsi="Consolas" w:cs="Consolas"/>
+          <w:sz w:val="16"/>
+          <w:szCs w:val="16"/>
+          <w:lang w:val="en-US"/>
+        </w:rPr>
+        <w:t>Mar</w:t>
+      </w:r>
+      <w:r>
+        <w:rPr>
+          <w:rFonts w:ascii="Consolas" w:eastAsia="Consolas" w:hAnsi="Consolas" w:cs="Consolas"/>
+          <w:sz w:val="16"/>
+          <w:szCs w:val="16"/>
+        </w:rPr>
+        <w:t xml:space="preserve"> 2017 16:54:22 </w:t>
+      </w:r>
+      <w:r>
+        <w:rPr>
+          <w:rFonts w:ascii="Consolas" w:eastAsia="Consolas" w:hAnsi="Consolas" w:cs="Consolas"/>
+          <w:sz w:val="16"/>
+          <w:szCs w:val="16"/>
+          <w:lang w:val="en-US"/>
+        </w:rPr>
+        <w:t>GMT</w:t>
+      </w:r>
+      <w:r>
+        <w:rPr>
+          <w:rFonts w:ascii="Consolas" w:eastAsia="Consolas" w:hAnsi="Consolas" w:cs="Consolas"/>
+          <w:sz w:val="16"/>
+          <w:szCs w:val="16"/>
+        </w:rPr>
+        <w:t>"</w:t>
+      </w:r>
+    </w:p>
+    <w:p>
+      <w:pPr>
+        <w:spacing w:after="0" w:line="240" w:lineRule="auto"/>
+      </w:pPr>
+      <w:r>
+        <w:rPr>
+          <w:rFonts w:ascii="Consolas" w:eastAsia="Consolas" w:hAnsi="Consolas" w:cs="Consolas"/>
+          <w:sz w:val="16"/>
+          <w:szCs w:val="16"/>
+        </w:rPr>
+        <w:lastRenderedPageBreak/>
+        <w:tab/>
+      </w:r>
+      <w:r>
+        <w:rPr>
+          <w:rFonts w:ascii="Consolas" w:eastAsia="Consolas" w:hAnsi="Consolas" w:cs="Consolas"/>
+          <w:sz w:val="16"/>
+          <w:szCs w:val="16"/>
+        </w:rPr>
         <w:t>}</w:t>
       </w:r>
     </w:p>
@@ -1872,8 +1934,8 @@
           <w:szCs w:val="24"/>
         </w:rPr>
       </w:pPr>
-      <w:bookmarkStart w:id="2" w:name="_30j0zll" w:colFirst="0" w:colLast="0"/>
-      <w:bookmarkEnd w:id="2"/>
+      <w:bookmarkStart w:id="1" w:name="_30j0zll" w:colFirst="0" w:colLast="0"/>
+      <w:bookmarkEnd w:id="1"/>
       <w:r>
         <w:rPr>
           <w:sz w:val="24"/>
@@ -2077,6 +2139,7 @@
                 <w:rFonts w:ascii="Consolas" w:eastAsia="Consolas" w:hAnsi="Consolas" w:cs="Consolas"/>
                 <w:sz w:val="16"/>
                 <w:szCs w:val="16"/>
+                <w:lang w:val="en-US"/>
               </w:rPr>
               <w:t xml:space="preserve">  </w:t>
             </w:r>
@@ -2141,6 +2204,7 @@
                 <w:rFonts w:ascii="Consolas" w:eastAsia="Consolas" w:hAnsi="Consolas" w:cs="Consolas"/>
                 <w:sz w:val="16"/>
                 <w:szCs w:val="16"/>
+                <w:lang w:val="en-US"/>
               </w:rPr>
             </w:pPr>
             <w:r>
@@ -2157,6 +2221,7 @@
                 <w:rFonts w:ascii="Consolas" w:eastAsia="Consolas" w:hAnsi="Consolas" w:cs="Consolas"/>
                 <w:sz w:val="16"/>
                 <w:szCs w:val="16"/>
+                <w:lang w:val="en-US"/>
               </w:rPr>
               <w:t>{</w:t>
             </w:r>
@@ -2228,41 +2293,118 @@
           <w:p>
             <w:pPr>
               <w:contextualSpacing w:val="0"/>
-            </w:pPr>
-            <w:r>
-              <w:rPr>
-                <w:rFonts w:ascii="Consolas" w:eastAsia="Consolas" w:hAnsi="Consolas" w:cs="Consolas"/>
-                <w:sz w:val="16"/>
-                <w:szCs w:val="16"/>
-              </w:rPr>
-              <w:t xml:space="preserve">      "Street": "пр-т. Победителей 75,",</w:t>
-            </w:r>
-          </w:p>
-          <w:p>
-            <w:pPr>
-              <w:contextualSpacing w:val="0"/>
-            </w:pPr>
-            <w:r>
-              <w:rPr>
-                <w:rFonts w:ascii="Consolas" w:eastAsia="Consolas" w:hAnsi="Consolas" w:cs="Consolas"/>
-                <w:sz w:val="16"/>
-                <w:szCs w:val="16"/>
-              </w:rPr>
-              <w:t xml:space="preserve">      "City": "Минск",</w:t>
-            </w:r>
-          </w:p>
-          <w:p>
-            <w:pPr>
-              <w:contextualSpacing w:val="0"/>
-              <w:rPr>
-                <w:lang w:val="en-US"/>
-              </w:rPr>
-            </w:pPr>
-            <w:r>
-              <w:rPr>
-                <w:rFonts w:ascii="Consolas" w:eastAsia="Consolas" w:hAnsi="Consolas" w:cs="Consolas"/>
-                <w:sz w:val="16"/>
-                <w:szCs w:val="16"/>
+              <w:rPr>
+                <w:lang w:val="en-US"/>
+              </w:rPr>
+            </w:pPr>
+            <w:r>
+              <w:rPr>
+                <w:rFonts w:ascii="Consolas" w:eastAsia="Consolas" w:hAnsi="Consolas" w:cs="Consolas"/>
+                <w:sz w:val="16"/>
+                <w:szCs w:val="16"/>
+                <w:lang w:val="en-US"/>
+              </w:rPr>
+              <w:t xml:space="preserve">      "Street": "</w:t>
+            </w:r>
+            <w:r>
+              <w:rPr>
+                <w:rFonts w:ascii="Consolas" w:eastAsia="Consolas" w:hAnsi="Consolas" w:cs="Consolas"/>
+                <w:sz w:val="16"/>
+                <w:szCs w:val="16"/>
+              </w:rPr>
+              <w:t>пр</w:t>
+            </w:r>
+            <w:r>
+              <w:rPr>
+                <w:rFonts w:ascii="Consolas" w:eastAsia="Consolas" w:hAnsi="Consolas" w:cs="Consolas"/>
+                <w:sz w:val="16"/>
+                <w:szCs w:val="16"/>
+                <w:lang w:val="en-US"/>
+              </w:rPr>
+              <w:t>-</w:t>
+            </w:r>
+            <w:r>
+              <w:rPr>
+                <w:rFonts w:ascii="Consolas" w:eastAsia="Consolas" w:hAnsi="Consolas" w:cs="Consolas"/>
+                <w:sz w:val="16"/>
+                <w:szCs w:val="16"/>
+              </w:rPr>
+              <w:t>т</w:t>
+            </w:r>
+            <w:r>
+              <w:rPr>
+                <w:rFonts w:ascii="Consolas" w:eastAsia="Consolas" w:hAnsi="Consolas" w:cs="Consolas"/>
+                <w:sz w:val="16"/>
+                <w:szCs w:val="16"/>
+                <w:lang w:val="en-US"/>
+              </w:rPr>
+              <w:t xml:space="preserve">. </w:t>
+            </w:r>
+            <w:r>
+              <w:rPr>
+                <w:rFonts w:ascii="Consolas" w:eastAsia="Consolas" w:hAnsi="Consolas" w:cs="Consolas"/>
+                <w:sz w:val="16"/>
+                <w:szCs w:val="16"/>
+              </w:rPr>
+              <w:t>Победителей</w:t>
+            </w:r>
+            <w:r>
+              <w:rPr>
+                <w:rFonts w:ascii="Consolas" w:eastAsia="Consolas" w:hAnsi="Consolas" w:cs="Consolas"/>
+                <w:sz w:val="16"/>
+                <w:szCs w:val="16"/>
+                <w:lang w:val="en-US"/>
+              </w:rPr>
+              <w:t xml:space="preserve"> 75,",</w:t>
+            </w:r>
+          </w:p>
+          <w:p>
+            <w:pPr>
+              <w:contextualSpacing w:val="0"/>
+              <w:rPr>
+                <w:lang w:val="en-US"/>
+              </w:rPr>
+            </w:pPr>
+            <w:r>
+              <w:rPr>
+                <w:rFonts w:ascii="Consolas" w:eastAsia="Consolas" w:hAnsi="Consolas" w:cs="Consolas"/>
+                <w:sz w:val="16"/>
+                <w:szCs w:val="16"/>
+                <w:lang w:val="en-US"/>
+              </w:rPr>
+              <w:t xml:space="preserve">      "City": "</w:t>
+            </w:r>
+            <w:r>
+              <w:rPr>
+                <w:rFonts w:ascii="Consolas" w:eastAsia="Consolas" w:hAnsi="Consolas" w:cs="Consolas"/>
+                <w:sz w:val="16"/>
+                <w:szCs w:val="16"/>
+              </w:rPr>
+              <w:t>Минск</w:t>
+            </w:r>
+            <w:r>
+              <w:rPr>
+                <w:rFonts w:ascii="Consolas" w:eastAsia="Consolas" w:hAnsi="Consolas" w:cs="Consolas"/>
+                <w:sz w:val="16"/>
+                <w:szCs w:val="16"/>
+                <w:lang w:val="en-US"/>
+              </w:rPr>
+              <w:t>",</w:t>
+            </w:r>
+          </w:p>
+          <w:p>
+            <w:pPr>
+              <w:contextualSpacing w:val="0"/>
+              <w:rPr>
+                <w:lang w:val="en-US"/>
+              </w:rPr>
+            </w:pPr>
+            <w:r>
+              <w:rPr>
+                <w:rFonts w:ascii="Consolas" w:eastAsia="Consolas" w:hAnsi="Consolas" w:cs="Consolas"/>
+                <w:sz w:val="16"/>
+                <w:szCs w:val="16"/>
+                <w:lang w:val="en-US"/>
               </w:rPr>
               <w:t xml:space="preserve">      </w:t>
             </w:r>
@@ -3269,18 +3411,57 @@
           <w:p>
             <w:pPr>
               <w:contextualSpacing w:val="0"/>
-              <w:rPr>
-                <w:lang w:val="en-US"/>
-              </w:rPr>
-            </w:pPr>
-            <w:r>
-              <w:rPr>
-                <w:rFonts w:ascii="Consolas" w:eastAsia="Consolas" w:hAnsi="Consolas" w:cs="Consolas"/>
-                <w:sz w:val="16"/>
-                <w:szCs w:val="16"/>
-                <w:lang w:val="en-US"/>
-              </w:rPr>
-              <w:t xml:space="preserve">    {“Id”: 2, “Name”:"</w:t>
+            </w:pPr>
+            <w:r>
+              <w:rPr>
+                <w:rFonts w:ascii="Consolas" w:eastAsia="Consolas" w:hAnsi="Consolas" w:cs="Consolas"/>
+                <w:sz w:val="16"/>
+                <w:szCs w:val="16"/>
+                <w:lang w:val="en-US"/>
+              </w:rPr>
+              <w:t xml:space="preserve">    </w:t>
+            </w:r>
+            <w:r>
+              <w:rPr>
+                <w:rFonts w:ascii="Consolas" w:eastAsia="Consolas" w:hAnsi="Consolas" w:cs="Consolas"/>
+                <w:sz w:val="16"/>
+                <w:szCs w:val="16"/>
+              </w:rPr>
+              <w:t>{“</w:t>
+            </w:r>
+            <w:r>
+              <w:rPr>
+                <w:rFonts w:ascii="Consolas" w:eastAsia="Consolas" w:hAnsi="Consolas" w:cs="Consolas"/>
+                <w:sz w:val="16"/>
+                <w:szCs w:val="16"/>
+                <w:lang w:val="en-US"/>
+              </w:rPr>
+              <w:t>Id</w:t>
+            </w:r>
+            <w:r>
+              <w:rPr>
+                <w:rFonts w:ascii="Consolas" w:eastAsia="Consolas" w:hAnsi="Consolas" w:cs="Consolas"/>
+                <w:sz w:val="16"/>
+                <w:szCs w:val="16"/>
+              </w:rPr>
+              <w:t>”: 2, “</w:t>
+            </w:r>
+            <w:r>
+              <w:rPr>
+                <w:rFonts w:ascii="Consolas" w:eastAsia="Consolas" w:hAnsi="Consolas" w:cs="Consolas"/>
+                <w:sz w:val="16"/>
+                <w:szCs w:val="16"/>
+                <w:lang w:val="en-US"/>
+              </w:rPr>
+              <w:t>Name</w:t>
+            </w:r>
+            <w:r>
+              <w:rPr>
+                <w:rFonts w:ascii="Consolas" w:eastAsia="Consolas" w:hAnsi="Consolas" w:cs="Consolas"/>
+                <w:sz w:val="16"/>
+                <w:szCs w:val="16"/>
+              </w:rPr>
+              <w:t>”:"</w:t>
             </w:r>
             <w:r>
               <w:rPr>
@@ -3295,7 +3476,6 @@
                 <w:rFonts w:ascii="Consolas" w:eastAsia="Consolas" w:hAnsi="Consolas" w:cs="Consolas"/>
                 <w:sz w:val="16"/>
                 <w:szCs w:val="16"/>
-                <w:lang w:val="en-US"/>
               </w:rPr>
               <w:t xml:space="preserve">", </w:t>
             </w:r>
@@ -3314,7 +3494,6 @@
                 <w:i/>
                 <w:sz w:val="16"/>
                 <w:szCs w:val="16"/>
-                <w:lang w:val="en-US"/>
               </w:rPr>
               <w:t xml:space="preserve"> </w:t>
             </w:r>
@@ -3333,7 +3512,6 @@
                 <w:i/>
                 <w:sz w:val="16"/>
                 <w:szCs w:val="16"/>
-                <w:lang w:val="en-US"/>
               </w:rPr>
               <w:t>.</w:t>
             </w:r>
@@ -3352,7 +3530,6 @@
                 <w:i/>
                 <w:sz w:val="16"/>
                 <w:szCs w:val="16"/>
-                <w:lang w:val="en-US"/>
               </w:rPr>
               <w:t>.</w:t>
             </w:r>
@@ -3372,9 +3549,17 @@
                 <w:rFonts w:ascii="Consolas" w:eastAsia="Consolas" w:hAnsi="Consolas" w:cs="Consolas"/>
                 <w:sz w:val="16"/>
                 <w:szCs w:val="16"/>
-                <w:lang w:val="en-US"/>
-              </w:rPr>
-              <w:t xml:space="preserve">  ],  </w:t>
+              </w:rPr>
+              <w:t xml:space="preserve">  </w:t>
+            </w:r>
+            <w:r>
+              <w:rPr>
+                <w:rFonts w:ascii="Consolas" w:eastAsia="Consolas" w:hAnsi="Consolas" w:cs="Consolas"/>
+                <w:sz w:val="16"/>
+                <w:szCs w:val="16"/>
+                <w:lang w:val="en-US"/>
+              </w:rPr>
+              <w:t xml:space="preserve">],  </w:t>
             </w:r>
           </w:p>
           <w:p>
@@ -3455,6 +3640,71 @@
                 <w:lang w:val="en-US"/>
               </w:rPr>
               <w:t xml:space="preserve">  "RateAverage" : 4,</w:t>
+            </w:r>
+          </w:p>
+          <w:p>
+            <w:pPr>
+              <w:contextualSpacing w:val="0"/>
+              <w:rPr>
+                <w:rFonts w:ascii="Consolas" w:eastAsia="Consolas" w:hAnsi="Consolas" w:cs="Consolas"/>
+                <w:sz w:val="16"/>
+                <w:szCs w:val="16"/>
+                <w:lang w:val="en-US"/>
+              </w:rPr>
+            </w:pPr>
+            <w:r>
+              <w:rPr>
+                <w:rFonts w:ascii="Consolas" w:eastAsia="Consolas" w:hAnsi="Consolas" w:cs="Consolas"/>
+                <w:sz w:val="16"/>
+                <w:szCs w:val="16"/>
+                <w:lang w:val="en-US"/>
+              </w:rPr>
+              <w:t xml:space="preserve">  </w:t>
+            </w:r>
+            <w:r>
+              <w:rPr>
+                <w:rFonts w:ascii="Consolas" w:eastAsia="Consolas" w:hAnsi="Consolas" w:cs="Consolas"/>
+                <w:sz w:val="16"/>
+                <w:szCs w:val="16"/>
+                <w:lang w:val="en-US"/>
+              </w:rPr>
+              <w:t>"</w:t>
+            </w:r>
+            <w:r>
+              <w:rPr>
+                <w:rFonts w:ascii="Consolas" w:eastAsia="Consolas" w:hAnsi="Consolas" w:cs="Consolas"/>
+                <w:sz w:val="16"/>
+                <w:szCs w:val="16"/>
+                <w:lang w:val="en-US"/>
+              </w:rPr>
+              <w:t>ReviewCount</w:t>
+            </w:r>
+            <w:r>
+              <w:rPr>
+                <w:rFonts w:ascii="Consolas" w:eastAsia="Consolas" w:hAnsi="Consolas" w:cs="Consolas"/>
+                <w:sz w:val="16"/>
+                <w:szCs w:val="16"/>
+                <w:lang w:val="en-US"/>
+              </w:rPr>
+              <w:t xml:space="preserve">" : </w:t>
+            </w:r>
+            <w:r>
+              <w:rPr>
+                <w:rFonts w:ascii="Consolas" w:eastAsia="Consolas" w:hAnsi="Consolas" w:cs="Consolas"/>
+                <w:sz w:val="16"/>
+                <w:szCs w:val="16"/>
+                <w:lang w:val="en-US"/>
+              </w:rPr>
+              <w:t>5</w:t>
+            </w:r>
+            <w:r>
+              <w:rPr>
+                <w:rFonts w:ascii="Consolas" w:eastAsia="Consolas" w:hAnsi="Consolas" w:cs="Consolas"/>
+                <w:sz w:val="16"/>
+                <w:szCs w:val="16"/>
+                <w:lang w:val="en-US"/>
+              </w:rPr>
+              <w:t>,</w:t>
             </w:r>
           </w:p>
           <w:p>
@@ -3722,6 +3972,7 @@
           <w:sz w:val="20"/>
           <w:szCs w:val="20"/>
         </w:rPr>
+        <w:lastRenderedPageBreak/>
         <w:t>Общий вид объекта clinic</w:t>
       </w:r>
     </w:p>
@@ -3740,7 +3991,6 @@
           <w:sz w:val="16"/>
           <w:szCs w:val="16"/>
         </w:rPr>
-        <w:lastRenderedPageBreak/>
         <w:t>"Id"– id клиники в базе данных</w:t>
       </w:r>
     </w:p>
@@ -3877,7 +4127,7 @@
           <w:sz w:val="16"/>
           <w:szCs w:val="16"/>
         </w:rPr>
-        <w:t>"</w:t>
+        <w:t xml:space="preserve">" - </w:t>
       </w:r>
       <w:r>
         <w:rPr>
@@ -3885,7 +4135,7 @@
           <w:sz w:val="16"/>
           <w:szCs w:val="16"/>
         </w:rPr>
-        <w:t xml:space="preserve"> - </w:t>
+        <w:t xml:space="preserve"> – название страны, в котором находится клиника</w:t>
       </w:r>
       <w:r>
         <w:rPr>
@@ -3893,7 +4143,7 @@
           <w:sz w:val="16"/>
           <w:szCs w:val="16"/>
         </w:rPr>
-        <w:t xml:space="preserve"> – название страны, в котором находится клиника</w:t>
+        <w:t>/</w:t>
       </w:r>
       <w:r>
         <w:rPr>
@@ -3901,15 +4151,21 @@
           <w:sz w:val="16"/>
           <w:szCs w:val="16"/>
         </w:rPr>
-        <w:t>/</w:t>
-      </w:r>
+        <w:t>филиал</w:t>
+      </w:r>
+    </w:p>
+    <w:p>
+      <w:pPr>
+        <w:spacing w:after="0"/>
+        <w:ind w:firstLine="708"/>
+      </w:pPr>
       <w:r>
         <w:rPr>
           <w:rFonts w:ascii="Consolas" w:eastAsia="Consolas" w:hAnsi="Consolas" w:cs="Consolas"/>
           <w:sz w:val="16"/>
           <w:szCs w:val="16"/>
         </w:rPr>
-        <w:t>филиал</w:t>
+        <w:t>"City" – название города, в котором находится клиника</w:t>
       </w:r>
     </w:p>
     <w:p>
@@ -3923,51 +4179,45 @@
           <w:sz w:val="16"/>
           <w:szCs w:val="16"/>
         </w:rPr>
-        <w:t>"City" – название города, в котором находится клиника</w:t>
-      </w:r>
-    </w:p>
-    <w:p>
-      <w:pPr>
-        <w:spacing w:after="0"/>
-        <w:ind w:firstLine="708"/>
-      </w:pPr>
-      <w:r>
+        <w:t>"Street" – улица и дом клиники</w:t>
+      </w:r>
+    </w:p>
+    <w:p>
+      <w:pPr>
+        <w:spacing w:after="0"/>
+        <w:ind w:left="708"/>
         <w:rPr>
           <w:rFonts w:ascii="Consolas" w:eastAsia="Consolas" w:hAnsi="Consolas" w:cs="Consolas"/>
           <w:sz w:val="16"/>
           <w:szCs w:val="16"/>
         </w:rPr>
-        <w:t>"Street" – улица и дом клиники</w:t>
-      </w:r>
-    </w:p>
-    <w:p>
-      <w:pPr>
-        <w:spacing w:after="0"/>
-        <w:ind w:left="708"/>
+      </w:pPr>
+      <w:r>
         <w:rPr>
           <w:rFonts w:ascii="Consolas" w:eastAsia="Consolas" w:hAnsi="Consolas" w:cs="Consolas"/>
           <w:sz w:val="16"/>
           <w:szCs w:val="16"/>
         </w:rPr>
-      </w:pPr>
-      <w:r>
+        <w:t>"ClinicPhones" – массив телефонов, соответствующий каждому филиалу клиники</w:t>
+      </w:r>
+    </w:p>
+    <w:p>
+      <w:pPr>
+        <w:spacing w:after="0" w:line="240" w:lineRule="auto"/>
         <w:rPr>
           <w:rFonts w:ascii="Consolas" w:eastAsia="Consolas" w:hAnsi="Consolas" w:cs="Consolas"/>
           <w:sz w:val="16"/>
           <w:szCs w:val="16"/>
         </w:rPr>
-        <w:t>"ClinicPhones" – массив телефонов, соответствующий каждому филиалу клиники</w:t>
-      </w:r>
-    </w:p>
-    <w:p>
-      <w:pPr>
-        <w:spacing w:after="0" w:line="240" w:lineRule="auto"/>
+      </w:pPr>
+      <w:r>
         <w:rPr>
           <w:rFonts w:ascii="Consolas" w:eastAsia="Consolas" w:hAnsi="Consolas" w:cs="Consolas"/>
           <w:sz w:val="16"/>
           <w:szCs w:val="16"/>
         </w:rPr>
-      </w:pPr>
+        <w:tab/>
+      </w:r>
       <w:r>
         <w:rPr>
           <w:rFonts w:ascii="Consolas" w:eastAsia="Consolas" w:hAnsi="Consolas" w:cs="Consolas"/>
@@ -3975,114 +4225,160 @@
           <w:szCs w:val="16"/>
         </w:rPr>
         <w:tab/>
-      </w:r>
-      <w:r>
+        <w:t>"Desc": описание номера, например, "Детское отделение",</w:t>
+      </w:r>
+    </w:p>
+    <w:p>
+      <w:pPr>
+        <w:spacing w:after="0" w:line="240" w:lineRule="auto"/>
         <w:rPr>
           <w:rFonts w:ascii="Consolas" w:eastAsia="Consolas" w:hAnsi="Consolas" w:cs="Consolas"/>
           <w:sz w:val="16"/>
           <w:szCs w:val="16"/>
         </w:rPr>
-        <w:tab/>
-        <w:t>"Desc": описание номера, например, "Детское отделение",</w:t>
-      </w:r>
-    </w:p>
-    <w:p>
-      <w:pPr>
-        <w:spacing w:after="0" w:line="240" w:lineRule="auto"/>
+      </w:pPr>
+      <w:r>
         <w:rPr>
           <w:rFonts w:ascii="Consolas" w:eastAsia="Consolas" w:hAnsi="Consolas" w:cs="Consolas"/>
           <w:sz w:val="16"/>
           <w:szCs w:val="16"/>
         </w:rPr>
-      </w:pPr>
+        <w:t xml:space="preserve">          </w:t>
+      </w:r>
       <w:r>
         <w:rPr>
           <w:rFonts w:ascii="Consolas" w:eastAsia="Consolas" w:hAnsi="Consolas" w:cs="Consolas"/>
           <w:sz w:val="16"/>
           <w:szCs w:val="16"/>
         </w:rPr>
-        <w:t xml:space="preserve">          </w:t>
-      </w:r>
-      <w:r>
+        <w:tab/>
+        <w:t>"Phone": собственно, номер</w:t>
+      </w:r>
+    </w:p>
+    <w:p>
+      <w:pPr>
+        <w:spacing w:after="0"/>
         <w:rPr>
           <w:rFonts w:ascii="Consolas" w:eastAsia="Consolas" w:hAnsi="Consolas" w:cs="Consolas"/>
           <w:sz w:val="16"/>
           <w:szCs w:val="16"/>
         </w:rPr>
-        <w:tab/>
-        <w:t>"Phone": собственно, номер</w:t>
-      </w:r>
-    </w:p>
-    <w:p>
-      <w:pPr>
-        <w:spacing w:after="0"/>
+      </w:pPr>
+      <w:r>
         <w:rPr>
           <w:rFonts w:ascii="Consolas" w:eastAsia="Consolas" w:hAnsi="Consolas" w:cs="Consolas"/>
           <w:sz w:val="16"/>
           <w:szCs w:val="16"/>
         </w:rPr>
-      </w:pPr>
-      <w:r>
+        <w:t xml:space="preserve">"RatePrice " – рейтинг по стоимости услуг </w:t>
+      </w:r>
+    </w:p>
+    <w:p>
+      <w:pPr>
+        <w:spacing w:after="0"/>
         <w:rPr>
           <w:rFonts w:ascii="Consolas" w:eastAsia="Consolas" w:hAnsi="Consolas" w:cs="Consolas"/>
           <w:sz w:val="16"/>
           <w:szCs w:val="16"/>
         </w:rPr>
-        <w:t xml:space="preserve">"RatePrice " – рейтинг по стоимости услуг </w:t>
-      </w:r>
-    </w:p>
-    <w:p>
-      <w:pPr>
-        <w:spacing w:after="0"/>
+      </w:pPr>
+      <w:r>
         <w:rPr>
           <w:rFonts w:ascii="Consolas" w:eastAsia="Consolas" w:hAnsi="Consolas" w:cs="Consolas"/>
           <w:sz w:val="16"/>
           <w:szCs w:val="16"/>
         </w:rPr>
-      </w:pPr>
-      <w:r>
+        <w:t>"RateQuality " – рейтинг по качеству услуг</w:t>
+      </w:r>
+    </w:p>
+    <w:p>
+      <w:pPr>
+        <w:spacing w:after="0"/>
         <w:rPr>
           <w:rFonts w:ascii="Consolas" w:eastAsia="Consolas" w:hAnsi="Consolas" w:cs="Consolas"/>
           <w:sz w:val="16"/>
           <w:szCs w:val="16"/>
         </w:rPr>
-        <w:t>"RateQuality " – рейтинг по качеству услуг</w:t>
-      </w:r>
-    </w:p>
-    <w:p>
-      <w:pPr>
-        <w:spacing w:after="0"/>
+      </w:pPr>
+      <w:r>
         <w:rPr>
           <w:rFonts w:ascii="Consolas" w:eastAsia="Consolas" w:hAnsi="Consolas" w:cs="Consolas"/>
           <w:sz w:val="16"/>
           <w:szCs w:val="16"/>
         </w:rPr>
-      </w:pPr>
-      <w:r>
+        <w:t>"RatePoliteness " – рейтинг вежливости персонала</w:t>
+      </w:r>
+    </w:p>
+    <w:p>
+      <w:pPr>
+        <w:spacing w:after="0"/>
         <w:rPr>
           <w:rFonts w:ascii="Consolas" w:eastAsia="Consolas" w:hAnsi="Consolas" w:cs="Consolas"/>
           <w:sz w:val="16"/>
           <w:szCs w:val="16"/>
         </w:rPr>
-        <w:t>"RatePoliteness " – рейтинг вежливости персонала</w:t>
-      </w:r>
-    </w:p>
-    <w:p>
-      <w:pPr>
-        <w:spacing w:after="0"/>
+      </w:pPr>
+      <w:r>
         <w:rPr>
           <w:rFonts w:ascii="Consolas" w:eastAsia="Consolas" w:hAnsi="Consolas" w:cs="Consolas"/>
           <w:sz w:val="16"/>
           <w:szCs w:val="16"/>
         </w:rPr>
-      </w:pPr>
-      <w:r>
+        <w:t>"RateAverage " – общий средний рейтинг</w:t>
+      </w:r>
+    </w:p>
+    <w:p>
+      <w:pPr>
+        <w:spacing w:after="0"/>
         <w:rPr>
           <w:rFonts w:ascii="Consolas" w:eastAsia="Consolas" w:hAnsi="Consolas" w:cs="Consolas"/>
           <w:sz w:val="16"/>
           <w:szCs w:val="16"/>
         </w:rPr>
-        <w:t>"RateAverage " – общий средний рейтинг</w:t>
+      </w:pPr>
+      <w:r>
+        <w:rPr>
+          <w:rFonts w:ascii="Consolas" w:eastAsia="Consolas" w:hAnsi="Consolas" w:cs="Consolas"/>
+          <w:sz w:val="16"/>
+          <w:szCs w:val="16"/>
+          <w:lang w:val="en-US"/>
+        </w:rPr>
+        <w:t>"</w:t>
+      </w:r>
+      <w:r>
+        <w:rPr>
+          <w:rFonts w:ascii="Consolas" w:eastAsia="Consolas" w:hAnsi="Consolas" w:cs="Consolas"/>
+          <w:sz w:val="16"/>
+          <w:szCs w:val="16"/>
+          <w:lang w:val="en-US"/>
+        </w:rPr>
+        <w:t>ReviewCount</w:t>
+      </w:r>
+      <w:r>
+        <w:rPr>
+          <w:rFonts w:ascii="Consolas" w:eastAsia="Consolas" w:hAnsi="Consolas" w:cs="Consolas"/>
+          <w:sz w:val="16"/>
+          <w:szCs w:val="16"/>
+          <w:lang w:val="en-US"/>
+        </w:rPr>
+        <w:t xml:space="preserve">" </w:t>
+      </w:r>
+      <w:r>
+        <w:rPr>
+          <w:rFonts w:ascii="Consolas" w:eastAsia="Consolas" w:hAnsi="Consolas" w:cs="Consolas"/>
+          <w:sz w:val="16"/>
+          <w:szCs w:val="16"/>
+          <w:lang w:val="en-US"/>
+        </w:rPr>
+        <w:t xml:space="preserve">– </w:t>
+      </w:r>
+      <w:r>
+        <w:rPr>
+          <w:rFonts w:ascii="Consolas" w:eastAsia="Consolas" w:hAnsi="Consolas" w:cs="Consolas"/>
+          <w:sz w:val="16"/>
+          <w:szCs w:val="16"/>
+        </w:rPr>
+        <w:t>количество отзывов на клинику</w:t>
       </w:r>
     </w:p>
     <w:p>
@@ -4914,8 +5210,8 @@
                 <w:lang w:val="en-US"/>
               </w:rPr>
             </w:pPr>
-            <w:bookmarkStart w:id="3" w:name="_1fob9te" w:colFirst="0" w:colLast="0"/>
-            <w:bookmarkEnd w:id="3"/>
+            <w:bookmarkStart w:id="2" w:name="_1fob9te" w:colFirst="0" w:colLast="0"/>
+            <w:bookmarkEnd w:id="2"/>
             <w:r>
               <w:rPr>
                 <w:rFonts w:ascii="Calibri" w:eastAsia="Calibri" w:hAnsi="Calibri" w:cs="Calibri"/>
@@ -4990,8 +5286,8 @@
           <w:szCs w:val="24"/>
         </w:rPr>
       </w:pPr>
-      <w:bookmarkStart w:id="4" w:name="_3znysh7" w:colFirst="0" w:colLast="0"/>
-      <w:bookmarkEnd w:id="4"/>
+      <w:bookmarkStart w:id="3" w:name="_3znysh7" w:colFirst="0" w:colLast="0"/>
+      <w:bookmarkEnd w:id="3"/>
       <w:r>
         <w:rPr>
           <w:sz w:val="24"/>
@@ -5026,6 +5322,7 @@
           <w:sz w:val="20"/>
           <w:szCs w:val="20"/>
         </w:rPr>
+        <w:lastRenderedPageBreak/>
         <w:t>URL: /api/cities,</w:t>
       </w:r>
     </w:p>
@@ -5058,7 +5355,6 @@
           <w:szCs w:val="20"/>
           <w:lang w:val="en-US"/>
         </w:rPr>
-        <w:lastRenderedPageBreak/>
         <w:t>BODY: none,</w:t>
       </w:r>
     </w:p>
@@ -6095,6 +6391,7 @@
       <w:pPr>
         <w:spacing w:after="0"/>
       </w:pPr>
+      <w:proofErr w:type="gramStart"/>
       <w:r>
         <w:rPr>
           <w:sz w:val="20"/>
@@ -6108,18 +6405,84 @@
           <w:szCs w:val="20"/>
         </w:rPr>
         <w:tab/>
-        <w:t>название нового элемента(string),</w:t>
-      </w:r>
-    </w:p>
-    <w:p>
-      <w:pPr>
-        <w:spacing w:after="0"/>
-      </w:pPr>
-      <w:r>
-        <w:rPr>
-          <w:sz w:val="20"/>
-          <w:szCs w:val="20"/>
-        </w:rPr>
+      </w:r>
+      <w:proofErr w:type="gramEnd"/>
+      <w:r>
+        <w:rPr>
+          <w:sz w:val="20"/>
+          <w:szCs w:val="20"/>
+        </w:rPr>
+        <w:t>название нового элемента(string)</w:t>
+      </w:r>
+      <w:r>
+        <w:rPr>
+          <w:sz w:val="20"/>
+          <w:szCs w:val="20"/>
+        </w:rPr>
+        <w:t xml:space="preserve">  </w:t>
+      </w:r>
+      <w:r>
+        <w:rPr>
+          <w:sz w:val="20"/>
+          <w:szCs w:val="20"/>
+        </w:rPr>
+        <w:t>без</w:t>
+      </w:r>
+      <w:r>
+        <w:rPr>
+          <w:sz w:val="20"/>
+          <w:szCs w:val="20"/>
+        </w:rPr>
+        <w:t xml:space="preserve"> </w:t>
+      </w:r>
+      <w:r>
+        <w:rPr>
+          <w:sz w:val="20"/>
+          <w:szCs w:val="20"/>
+          <w:lang w:val="en-US"/>
+        </w:rPr>
+        <w:t>Key</w:t>
+      </w:r>
+      <w:r>
+        <w:rPr>
+          <w:sz w:val="20"/>
+          <w:szCs w:val="20"/>
+        </w:rPr>
+        <w:t>,</w:t>
+      </w:r>
+      <w:r>
+        <w:rPr>
+          <w:sz w:val="20"/>
+          <w:szCs w:val="20"/>
+        </w:rPr>
+        <w:t xml:space="preserve"> только </w:t>
+      </w:r>
+      <w:r>
+        <w:rPr>
+          <w:sz w:val="20"/>
+          <w:szCs w:val="20"/>
+          <w:lang w:val="en-US"/>
+        </w:rPr>
+        <w:t>Value</w:t>
+      </w:r>
+      <w:r>
+        <w:rPr>
+          <w:sz w:val="20"/>
+          <w:szCs w:val="20"/>
+        </w:rPr>
+        <w:t xml:space="preserve"> </w:t>
+      </w:r>
+    </w:p>
+    <w:p>
+      <w:pPr>
+        <w:spacing w:after="0"/>
+      </w:pPr>
+      <w:r>
+        <w:rPr>
+          <w:sz w:val="20"/>
+          <w:szCs w:val="20"/>
+        </w:rPr>
+        <w:lastRenderedPageBreak/>
         <w:t>Ответ: none</w:t>
       </w:r>
     </w:p>
@@ -6130,7 +6493,6 @@
     </w:p>
     <w:p>
       <w:r>
-        <w:lastRenderedPageBreak/>
         <w:t>Изменение существующего города:</w:t>
       </w:r>
     </w:p>
@@ -6448,8 +6810,8 @@
           <w:u w:val="single"/>
         </w:rPr>
       </w:pPr>
-      <w:bookmarkStart w:id="5" w:name="_2et92p0" w:colFirst="0" w:colLast="0"/>
-      <w:bookmarkEnd w:id="5"/>
+      <w:bookmarkStart w:id="4" w:name="_2et92p0" w:colFirst="0" w:colLast="0"/>
+      <w:bookmarkEnd w:id="4"/>
       <w:r>
         <w:rPr>
           <w:sz w:val="24"/>
@@ -6916,6 +7278,7 @@
           <w:szCs w:val="20"/>
           <w:lang w:val="en-US"/>
         </w:rPr>
+        <w:lastRenderedPageBreak/>
         <w:t>{</w:t>
       </w:r>
     </w:p>
@@ -7037,7 +7400,6 @@
           <w:sz w:val="20"/>
           <w:szCs w:val="20"/>
         </w:rPr>
-        <w:lastRenderedPageBreak/>
         <w:t>Page – номер страницы (совпадает с numPage в запросе)</w:t>
       </w:r>
     </w:p>
@@ -8267,6 +8629,7 @@
                 <w:szCs w:val="16"/>
                 <w:lang w:val="en-US"/>
               </w:rPr>
+              <w:lastRenderedPageBreak/>
               <w:t xml:space="preserve">      "RatePrice": 3,</w:t>
             </w:r>
           </w:p>
@@ -8327,7 +8690,6 @@
                 <w:sz w:val="16"/>
                 <w:szCs w:val="16"/>
               </w:rPr>
-              <w:lastRenderedPageBreak/>
               <w:t>}</w:t>
             </w:r>
           </w:p>
@@ -8966,8 +9328,8 @@
                 <w:rFonts w:ascii="Calibri" w:eastAsia="Calibri" w:hAnsi="Calibri" w:cs="Calibri"/>
               </w:rPr>
             </w:pPr>
-            <w:bookmarkStart w:id="6" w:name="_tyjcwt" w:colFirst="0" w:colLast="0"/>
-            <w:bookmarkEnd w:id="6"/>
+            <w:bookmarkStart w:id="5" w:name="_tyjcwt" w:colFirst="0" w:colLast="0"/>
+            <w:bookmarkEnd w:id="5"/>
             <w:r>
               <w:rPr>
                 <w:rFonts w:ascii="Calibri" w:eastAsia="Calibri" w:hAnsi="Calibri" w:cs="Calibri"/>
@@ -9625,8 +9987,8 @@
           <w:szCs w:val="24"/>
         </w:rPr>
       </w:pPr>
-      <w:bookmarkStart w:id="7" w:name="_3dy6vkm" w:colFirst="0" w:colLast="0"/>
-      <w:bookmarkEnd w:id="7"/>
+      <w:bookmarkStart w:id="6" w:name="_3dy6vkm" w:colFirst="0" w:colLast="0"/>
+      <w:bookmarkEnd w:id="6"/>
       <w:r>
         <w:rPr>
           <w:sz w:val="24"/>
@@ -9818,8 +10180,8 @@
           <w:lang w:val="en-US"/>
         </w:rPr>
       </w:pPr>
-      <w:bookmarkStart w:id="8" w:name="_1t3h5sf" w:colFirst="0" w:colLast="0"/>
-      <w:bookmarkEnd w:id="8"/>
+      <w:bookmarkStart w:id="7" w:name="_1t3h5sf" w:colFirst="0" w:colLast="0"/>
+      <w:bookmarkEnd w:id="7"/>
       <w:r>
         <w:rPr>
           <w:lang w:val="en-US"/>
@@ -9881,6 +10243,7 @@
         <w:rPr>
           <w:lang w:val="en-US"/>
         </w:rPr>
+        <w:lastRenderedPageBreak/>
         <w:t>URL: /api/doctorcategories,</w:t>
       </w:r>
     </w:p>
@@ -9895,7 +10258,6 @@
         <w:rPr>
           <w:lang w:val="en-US"/>
         </w:rPr>
-        <w:lastRenderedPageBreak/>
         <w:t>PARAM: id(int),</w:t>
       </w:r>
     </w:p>
@@ -10017,8 +10379,8 @@
           <w:szCs w:val="24"/>
         </w:rPr>
       </w:pPr>
-      <w:bookmarkStart w:id="9" w:name="_4d34og8" w:colFirst="0" w:colLast="0"/>
-      <w:bookmarkEnd w:id="9"/>
+      <w:bookmarkStart w:id="8" w:name="_4d34og8" w:colFirst="0" w:colLast="0"/>
+      <w:bookmarkEnd w:id="8"/>
       <w:r>
         <w:rPr>
           <w:sz w:val="24"/>
@@ -11243,7 +11605,14 @@
         <w:rPr>
           <w:lang w:val="en-US"/>
         </w:rPr>
-        <w:t xml:space="preserve">                        "Street": "</w:t>
+        <w:t xml:space="preserve">                        </w:t>
+      </w:r>
+      <w:bookmarkStart w:id="9" w:name="_GoBack"/>
+      <w:r>
+        <w:rPr>
+          <w:lang w:val="en-US"/>
+        </w:rPr>
+        <w:t>"Street": "</w:t>
       </w:r>
       <w:r>
         <w:t>ул</w:t>
@@ -11272,6 +11641,7 @@
         </w:rPr>
         <w:t>",</w:t>
       </w:r>
+      <w:bookmarkEnd w:id="9"/>
     </w:p>
     <w:p>
       <w:pPr>

</xml_diff>

<commit_message>
reset GetUserInfo api add GetUserData api update ChangeUserData api
</commit_message>
<xml_diff>
--- a/Infodoctor Web API specs.docx
+++ b/Infodoctor Web API specs.docx
@@ -2222,28 +2222,28 @@
           <w:u w:val="single"/>
           <w:rtl w:val="0"/>
         </w:rPr>
-        <w:t xml:space="preserve">Получение данных пользователя:</w:t>
-      </w:r>
-      <w:r>
-        <w:rPr>
-          <w:rtl w:val="0"/>
-        </w:rPr>
-      </w:r>
-    </w:p>
-    <w:p>
-      <w:pPr>
-        <w:pBdr/>
-        <w:spacing w:after="0" w:line="240" w:lineRule="auto"/>
-        <w:contextualSpacing w:val="0"/>
-        <w:rPr/>
-      </w:pPr>
-      <w:r>
-        <w:rPr>
-          <w:sz w:val="20"/>
-          <w:szCs w:val="20"/>
-          <w:rtl w:val="0"/>
-        </w:rPr>
-        <w:t xml:space="preserve">URL: /api/Account/UserInfo,</w:t>
+        <w:t xml:space="preserve">Получение системных данных пользователя:</w:t>
+      </w:r>
+      <w:r>
+        <w:rPr>
+          <w:rtl w:val="0"/>
+        </w:rPr>
+      </w:r>
+    </w:p>
+    <w:p>
+      <w:pPr>
+        <w:pBdr/>
+        <w:spacing w:after="0" w:line="240" w:lineRule="auto"/>
+        <w:contextualSpacing w:val="0"/>
+        <w:rPr/>
+      </w:pPr>
+      <w:r>
+        <w:rPr>
+          <w:sz w:val="20"/>
+          <w:szCs w:val="20"/>
+          <w:rtl w:val="0"/>
+        </w:rPr>
+        <w:t xml:space="preserve">URL: /api/account/userinfo,</w:t>
       </w:r>
       <w:r>
         <w:rPr>
@@ -2340,6 +2340,313 @@
         <w:rPr>
           <w:rtl w:val="0"/>
         </w:rPr>
+      </w:r>
+    </w:p>
+    <w:p>
+      <w:pPr>
+        <w:pBdr/>
+        <w:spacing w:after="0" w:line="240" w:lineRule="auto"/>
+        <w:contextualSpacing w:val="0"/>
+        <w:rPr/>
+      </w:pPr>
+      <w:r>
+        <w:rPr>
+          <w:sz w:val="20"/>
+          <w:szCs w:val="20"/>
+          <w:rtl w:val="0"/>
+        </w:rPr>
+        <w:t xml:space="preserve">Ответ:</w:t>
+      </w:r>
+      <w:r>
+        <w:rPr>
+          <w:rtl w:val="0"/>
+        </w:rPr>
+      </w:r>
+    </w:p>
+    <w:p>
+      <w:pPr>
+        <w:pBdr/>
+        <w:spacing w:after="0" w:line="240" w:lineRule="auto"/>
+        <w:contextualSpacing w:val="0"/>
+        <w:rPr>
+          <w:rFonts w:ascii="Consolas" w:cs="Consolas" w:eastAsia="Consolas" w:hAnsi="Consolas"/>
+          <w:sz w:val="16"/>
+          <w:szCs w:val="16"/>
+        </w:rPr>
+      </w:pPr>
+      <w:r>
+        <w:rPr>
+          <w:sz w:val="20"/>
+          <w:szCs w:val="20"/>
+          <w:rtl w:val="0"/>
+        </w:rPr>
+        <w:tab/>
+      </w:r>
+      <w:r>
+        <w:rPr>
+          <w:rFonts w:ascii="Consolas" w:cs="Consolas" w:eastAsia="Consolas" w:hAnsi="Consolas"/>
+          <w:sz w:val="16"/>
+          <w:szCs w:val="16"/>
+          <w:rtl w:val="0"/>
+        </w:rPr>
+        <w:t xml:space="preserve">{</w:t>
+      </w:r>
+    </w:p>
+    <w:p>
+      <w:pPr>
+        <w:pBdr/>
+        <w:spacing w:after="0" w:line="240" w:lineRule="auto"/>
+        <w:contextualSpacing w:val="0"/>
+        <w:rPr>
+          <w:rFonts w:ascii="Consolas" w:cs="Consolas" w:eastAsia="Consolas" w:hAnsi="Consolas"/>
+          <w:sz w:val="16"/>
+          <w:szCs w:val="16"/>
+        </w:rPr>
+      </w:pPr>
+      <w:r>
+        <w:rPr>
+          <w:rFonts w:ascii="Consolas" w:cs="Consolas" w:eastAsia="Consolas" w:hAnsi="Consolas"/>
+          <w:sz w:val="16"/>
+          <w:szCs w:val="16"/>
+          <w:rtl w:val="0"/>
+        </w:rPr>
+        <w:t xml:space="preserve">  </w:t>
+        <w:tab/>
+        <w:tab/>
+        <w:t xml:space="preserve">"Email": "admin",</w:t>
+      </w:r>
+    </w:p>
+    <w:p>
+      <w:pPr>
+        <w:pBdr/>
+        <w:spacing w:after="0" w:line="240" w:lineRule="auto"/>
+        <w:contextualSpacing w:val="0"/>
+        <w:rPr>
+          <w:rFonts w:ascii="Consolas" w:cs="Consolas" w:eastAsia="Consolas" w:hAnsi="Consolas"/>
+          <w:sz w:val="16"/>
+          <w:szCs w:val="16"/>
+        </w:rPr>
+      </w:pPr>
+      <w:r>
+        <w:rPr>
+          <w:rFonts w:ascii="Consolas" w:cs="Consolas" w:eastAsia="Consolas" w:hAnsi="Consolas"/>
+          <w:sz w:val="16"/>
+          <w:szCs w:val="16"/>
+          <w:rtl w:val="0"/>
+        </w:rPr>
+        <w:t xml:space="preserve">  </w:t>
+        <w:tab/>
+        <w:tab/>
+        <w:t xml:space="preserve">"HasRegistered": true,</w:t>
+      </w:r>
+    </w:p>
+    <w:p>
+      <w:pPr>
+        <w:pBdr/>
+        <w:spacing w:after="0" w:line="240" w:lineRule="auto"/>
+        <w:ind w:left="720" w:firstLine="720"/>
+        <w:contextualSpacing w:val="0"/>
+        <w:rPr>
+          <w:rFonts w:ascii="Consolas" w:cs="Consolas" w:eastAsia="Consolas" w:hAnsi="Consolas"/>
+          <w:sz w:val="16"/>
+          <w:szCs w:val="16"/>
+        </w:rPr>
+      </w:pPr>
+      <w:r>
+        <w:rPr>
+          <w:rFonts w:ascii="Consolas" w:cs="Consolas" w:eastAsia="Consolas" w:hAnsi="Consolas"/>
+          <w:sz w:val="16"/>
+          <w:szCs w:val="16"/>
+          <w:rtl w:val="0"/>
+        </w:rPr>
+        <w:t xml:space="preserve">"LoginProvider": null</w:t>
+      </w:r>
+    </w:p>
+    <w:p>
+      <w:pPr>
+        <w:pBdr/>
+        <w:spacing w:after="0" w:line="240" w:lineRule="auto"/>
+        <w:ind w:firstLine="720"/>
+        <w:contextualSpacing w:val="0"/>
+        <w:rPr>
+          <w:rFonts w:ascii="Consolas" w:cs="Consolas" w:eastAsia="Consolas" w:hAnsi="Consolas"/>
+          <w:sz w:val="16"/>
+          <w:szCs w:val="16"/>
+        </w:rPr>
+      </w:pPr>
+      <w:r>
+        <w:rPr>
+          <w:rFonts w:ascii="Consolas" w:cs="Consolas" w:eastAsia="Consolas" w:hAnsi="Consolas"/>
+          <w:sz w:val="16"/>
+          <w:szCs w:val="16"/>
+          <w:rtl w:val="0"/>
+        </w:rPr>
+        <w:t xml:space="preserve">}</w:t>
+      </w:r>
+    </w:p>
+    <w:p>
+      <w:pPr>
+        <w:pBdr/>
+        <w:spacing w:after="0" w:line="240" w:lineRule="auto"/>
+        <w:ind w:left="0" w:firstLine="0"/>
+        <w:contextualSpacing w:val="0"/>
+        <w:rPr>
+          <w:rFonts w:ascii="Consolas" w:cs="Consolas" w:eastAsia="Consolas" w:hAnsi="Consolas"/>
+          <w:sz w:val="16"/>
+          <w:szCs w:val="16"/>
+        </w:rPr>
+      </w:pPr>
+      <w:r>
+        <w:rPr>
+          <w:rtl w:val="0"/>
+        </w:rPr>
+      </w:r>
+    </w:p>
+    <w:p>
+      <w:pPr>
+        <w:pBdr/>
+        <w:spacing w:after="0" w:line="240" w:lineRule="auto"/>
+        <w:ind w:left="0" w:firstLine="0"/>
+        <w:contextualSpacing w:val="0"/>
+        <w:rPr>
+          <w:rFonts w:ascii="Consolas" w:cs="Consolas" w:eastAsia="Consolas" w:hAnsi="Consolas"/>
+          <w:sz w:val="16"/>
+          <w:szCs w:val="16"/>
+        </w:rPr>
+      </w:pPr>
+      <w:r>
+        <w:rPr>
+          <w:rtl w:val="0"/>
+        </w:rPr>
+      </w:r>
+    </w:p>
+    <w:p>
+      <w:pPr>
+        <w:pBdr/>
+        <w:spacing w:after="0" w:line="240" w:lineRule="auto"/>
+        <w:contextualSpacing w:val="0"/>
+        <w:rPr/>
+      </w:pPr>
+      <w:r>
+        <w:rPr>
+          <w:sz w:val="20"/>
+          <w:szCs w:val="20"/>
+          <w:u w:val="single"/>
+          <w:rtl w:val="0"/>
+        </w:rPr>
+        <w:t xml:space="preserve">Получение данных пользователя:</w:t>
+      </w:r>
+      <w:r>
+        <w:rPr>
+          <w:rtl w:val="0"/>
+        </w:rPr>
+      </w:r>
+    </w:p>
+    <w:p>
+      <w:pPr>
+        <w:pBdr/>
+        <w:spacing w:after="0" w:line="240" w:lineRule="auto"/>
+        <w:contextualSpacing w:val="0"/>
+        <w:rPr/>
+      </w:pPr>
+      <w:r>
+        <w:rPr>
+          <w:sz w:val="20"/>
+          <w:szCs w:val="20"/>
+          <w:rtl w:val="0"/>
+        </w:rPr>
+        <w:t xml:space="preserve">URL: /api/account/userdata,</w:t>
+      </w:r>
+      <w:r>
+        <w:rPr>
+          <w:rtl w:val="0"/>
+        </w:rPr>
+      </w:r>
+    </w:p>
+    <w:p>
+      <w:pPr>
+        <w:pBdr/>
+        <w:spacing w:after="0" w:line="240" w:lineRule="auto"/>
+        <w:contextualSpacing w:val="0"/>
+        <w:rPr/>
+      </w:pPr>
+      <w:r>
+        <w:rPr>
+          <w:sz w:val="20"/>
+          <w:szCs w:val="20"/>
+          <w:rtl w:val="0"/>
+        </w:rPr>
+        <w:t xml:space="preserve">METHOD: GET,</w:t>
+      </w:r>
+      <w:r>
+        <w:rPr>
+          <w:rtl w:val="0"/>
+        </w:rPr>
+      </w:r>
+    </w:p>
+    <w:p>
+      <w:pPr>
+        <w:pBdr/>
+        <w:spacing w:after="0" w:line="240" w:lineRule="auto"/>
+        <w:contextualSpacing w:val="0"/>
+        <w:rPr/>
+      </w:pPr>
+      <w:r>
+        <w:rPr>
+          <w:sz w:val="20"/>
+          <w:szCs w:val="20"/>
+          <w:rtl w:val="0"/>
+        </w:rPr>
+        <w:t xml:space="preserve">HEADER:</w:t>
+      </w:r>
+      <w:r>
+        <w:rPr>
+          <w:rtl w:val="0"/>
+        </w:rPr>
+      </w:r>
+    </w:p>
+    <w:p>
+      <w:pPr>
+        <w:pBdr/>
+        <w:spacing w:after="0" w:line="240" w:lineRule="auto"/>
+        <w:contextualSpacing w:val="0"/>
+        <w:rPr/>
+      </w:pPr>
+      <w:r>
+        <w:rPr>
+          <w:sz w:val="20"/>
+          <w:szCs w:val="20"/>
+          <w:rtl w:val="0"/>
+        </w:rPr>
+        <w:tab/>
+        <w:t xml:space="preserve">Authorization : Bearer token,</w:t>
+      </w:r>
+      <w:r>
+        <w:rPr>
+          <w:rtl w:val="0"/>
+        </w:rPr>
+      </w:r>
+    </w:p>
+    <w:p>
+      <w:pPr>
+        <w:pBdr/>
+        <w:spacing w:after="0" w:line="240" w:lineRule="auto"/>
+        <w:contextualSpacing w:val="0"/>
+        <w:rPr/>
+      </w:pPr>
+      <w:r>
+        <w:rPr>
+          <w:sz w:val="20"/>
+          <w:szCs w:val="20"/>
+          <w:rtl w:val="0"/>
+        </w:rPr>
+        <w:t xml:space="preserve">BODY:</w:t>
+      </w:r>
+      <w:r>
+        <w:rPr>
+          <w:rtl w:val="0"/>
+        </w:rPr>
+        <w:t xml:space="preserve"> none</w:t>
       </w:r>
     </w:p>
     <w:p>
@@ -2461,7 +2768,7 @@
         <w:t xml:space="preserve">  </w:t>
         <w:tab/>
         <w:tab/>
-        <w:t xml:space="preserve">"PhoneNumber": "1234124",</w:t>
+        <w:t xml:space="preserve">"PhoneNumber": "1232133"</w:t>
       </w:r>
     </w:p>
     <w:p>
@@ -2477,15 +2784,319 @@
       </w:pPr>
       <w:r>
         <w:rPr>
+          <w:rtl w:val="0"/>
+        </w:rPr>
+      </w:r>
+    </w:p>
+    <w:p>
+      <w:pPr>
+        <w:pBdr/>
+        <w:spacing w:after="0" w:line="240" w:lineRule="auto"/>
+        <w:ind w:firstLine="720"/>
+        <w:contextualSpacing w:val="0"/>
+        <w:rPr>
           <w:rFonts w:ascii="Consolas" w:cs="Consolas" w:eastAsia="Consolas" w:hAnsi="Consolas"/>
           <w:sz w:val="16"/>
           <w:szCs w:val="16"/>
+        </w:rPr>
+      </w:pPr>
+      <w:r>
+        <w:rPr>
+          <w:rFonts w:ascii="Consolas" w:cs="Consolas" w:eastAsia="Consolas" w:hAnsi="Consolas"/>
+          <w:sz w:val="16"/>
+          <w:szCs w:val="16"/>
+          <w:rtl w:val="0"/>
+        </w:rPr>
+        <w:t xml:space="preserve">}</w:t>
+      </w:r>
+    </w:p>
+    <w:p>
+      <w:pPr>
+        <w:pBdr/>
+        <w:spacing w:after="0" w:line="240" w:lineRule="auto"/>
+        <w:ind w:left="0" w:firstLine="0"/>
+        <w:contextualSpacing w:val="0"/>
+        <w:rPr>
+          <w:rFonts w:ascii="Consolas" w:cs="Consolas" w:eastAsia="Consolas" w:hAnsi="Consolas"/>
+          <w:sz w:val="16"/>
+          <w:szCs w:val="16"/>
+        </w:rPr>
+      </w:pPr>
+      <w:r>
+        <w:rPr>
+          <w:rtl w:val="0"/>
+        </w:rPr>
+      </w:r>
+    </w:p>
+    <w:p>
+      <w:pPr>
+        <w:pBdr/>
+        <w:spacing w:after="0" w:line="240" w:lineRule="auto"/>
+        <w:ind w:left="0" w:firstLine="0"/>
+        <w:contextualSpacing w:val="0"/>
+        <w:rPr>
+          <w:rFonts w:ascii="Consolas" w:cs="Consolas" w:eastAsia="Consolas" w:hAnsi="Consolas"/>
+          <w:sz w:val="16"/>
+          <w:szCs w:val="16"/>
+        </w:rPr>
+      </w:pPr>
+      <w:r>
+        <w:rPr>
+          <w:rtl w:val="0"/>
+        </w:rPr>
+      </w:r>
+    </w:p>
+    <w:p>
+      <w:pPr>
+        <w:pBdr/>
+        <w:spacing w:after="0" w:line="240" w:lineRule="auto"/>
+        <w:contextualSpacing w:val="0"/>
+        <w:rPr/>
+      </w:pPr>
+      <w:r>
+        <w:rPr>
+          <w:sz w:val="20"/>
+          <w:szCs w:val="20"/>
+          <w:u w:val="single"/>
+          <w:rtl w:val="0"/>
+        </w:rPr>
+        <w:t xml:space="preserve">Обновление данных пользователя:</w:t>
+      </w:r>
+      <w:r>
+        <w:rPr>
+          <w:rtl w:val="0"/>
+        </w:rPr>
+      </w:r>
+    </w:p>
+    <w:p>
+      <w:pPr>
+        <w:pBdr/>
+        <w:spacing w:after="0" w:line="240" w:lineRule="auto"/>
+        <w:contextualSpacing w:val="0"/>
+        <w:rPr/>
+      </w:pPr>
+      <w:r>
+        <w:rPr>
+          <w:sz w:val="20"/>
+          <w:szCs w:val="20"/>
+          <w:rtl w:val="0"/>
+        </w:rPr>
+        <w:t xml:space="preserve">URL: /api/account/changeuserdata,</w:t>
+      </w:r>
+      <w:r>
+        <w:rPr>
+          <w:rtl w:val="0"/>
+        </w:rPr>
+      </w:r>
+    </w:p>
+    <w:p>
+      <w:pPr>
+        <w:pBdr/>
+        <w:spacing w:after="0" w:line="240" w:lineRule="auto"/>
+        <w:contextualSpacing w:val="0"/>
+        <w:rPr/>
+      </w:pPr>
+      <w:r>
+        <w:rPr>
+          <w:sz w:val="20"/>
+          <w:szCs w:val="20"/>
+          <w:rtl w:val="0"/>
+        </w:rPr>
+        <w:t xml:space="preserve">METHOD: POST,</w:t>
+      </w:r>
+      <w:r>
+        <w:rPr>
+          <w:rtl w:val="0"/>
+        </w:rPr>
+      </w:r>
+    </w:p>
+    <w:p>
+      <w:pPr>
+        <w:pBdr/>
+        <w:spacing w:after="0" w:line="240" w:lineRule="auto"/>
+        <w:contextualSpacing w:val="0"/>
+        <w:rPr/>
+      </w:pPr>
+      <w:r>
+        <w:rPr>
+          <w:sz w:val="20"/>
+          <w:szCs w:val="20"/>
+          <w:rtl w:val="0"/>
+        </w:rPr>
+        <w:t xml:space="preserve">HEADER:</w:t>
+      </w:r>
+      <w:r>
+        <w:rPr>
+          <w:rtl w:val="0"/>
+        </w:rPr>
+      </w:r>
+    </w:p>
+    <w:p>
+      <w:pPr>
+        <w:pBdr/>
+        <w:spacing w:after="0" w:line="240" w:lineRule="auto"/>
+        <w:contextualSpacing w:val="0"/>
+        <w:rPr>
+          <w:sz w:val="20"/>
+          <w:szCs w:val="20"/>
+        </w:rPr>
+      </w:pPr>
+      <w:r>
+        <w:rPr>
+          <w:sz w:val="20"/>
+          <w:szCs w:val="20"/>
+          <w:rtl w:val="0"/>
+        </w:rPr>
+        <w:tab/>
+        <w:t xml:space="preserve">Authorization : Bearer token,</w:t>
+      </w:r>
+    </w:p>
+    <w:p>
+      <w:pPr>
+        <w:pBdr/>
+        <w:spacing w:after="0" w:line="240" w:lineRule="auto"/>
+        <w:contextualSpacing w:val="0"/>
+        <w:rPr>
+          <w:sz w:val="20"/>
+          <w:szCs w:val="20"/>
+        </w:rPr>
+      </w:pPr>
+      <w:r>
+        <w:rPr>
+          <w:sz w:val="20"/>
+          <w:szCs w:val="20"/>
+          <w:rtl w:val="0"/>
+        </w:rPr>
+        <w:tab/>
+        <w:t xml:space="preserve">Content-Type : application/json,</w:t>
+      </w:r>
+    </w:p>
+    <w:p>
+      <w:pPr>
+        <w:pBdr/>
+        <w:spacing w:after="0" w:line="240" w:lineRule="auto"/>
+        <w:contextualSpacing w:val="0"/>
+        <w:rPr/>
+      </w:pPr>
+      <w:r>
+        <w:rPr>
+          <w:sz w:val="20"/>
+          <w:szCs w:val="20"/>
+          <w:rtl w:val="0"/>
+        </w:rPr>
+        <w:t xml:space="preserve">BODY:</w:t>
+      </w:r>
+      <w:r>
+        <w:rPr>
+          <w:rtl w:val="0"/>
+        </w:rPr>
+        <w:t xml:space="preserve"> </w:t>
+      </w:r>
+    </w:p>
+    <w:p>
+      <w:pPr>
+        <w:pBdr/>
+        <w:spacing w:after="0" w:line="240" w:lineRule="auto"/>
+        <w:contextualSpacing w:val="0"/>
+        <w:rPr>
+          <w:sz w:val="20"/>
+          <w:szCs w:val="20"/>
+        </w:rPr>
+      </w:pPr>
+      <w:r>
+        <w:rPr>
+          <w:sz w:val="20"/>
+          <w:szCs w:val="20"/>
+          <w:rtl w:val="0"/>
+        </w:rPr>
+        <w:tab/>
+        <w:t xml:space="preserve">JSON:</w:t>
+      </w:r>
+    </w:p>
+    <w:p>
+      <w:pPr>
+        <w:pBdr/>
+        <w:spacing w:after="0" w:line="240" w:lineRule="auto"/>
+        <w:contextualSpacing w:val="0"/>
+        <w:rPr>
+          <w:sz w:val="20"/>
+          <w:szCs w:val="20"/>
+        </w:rPr>
+      </w:pPr>
+      <w:r>
+        <w:rPr>
+          <w:sz w:val="20"/>
+          <w:szCs w:val="20"/>
+          <w:rtl w:val="0"/>
+        </w:rPr>
+        <w:tab/>
+        <w:t xml:space="preserve">{</w:t>
+      </w:r>
+    </w:p>
+    <w:p>
+      <w:pPr>
+        <w:pBdr/>
+        <w:spacing w:after="0" w:line="240" w:lineRule="auto"/>
+        <w:contextualSpacing w:val="0"/>
+        <w:rPr>
+          <w:sz w:val="20"/>
+          <w:szCs w:val="20"/>
+        </w:rPr>
+      </w:pPr>
+      <w:r>
+        <w:rPr>
+          <w:sz w:val="20"/>
+          <w:szCs w:val="20"/>
+          <w:rtl w:val="0"/>
+        </w:rPr>
+        <w:t xml:space="preserve"> </w:t>
+        <w:tab/>
+        <w:tab/>
+        <w:t xml:space="preserve"> "Email": "admin@infodoctor.by",</w:t>
+      </w:r>
+    </w:p>
+    <w:p>
+      <w:pPr>
+        <w:pBdr/>
+        <w:spacing w:after="0" w:line="240" w:lineRule="auto"/>
+        <w:contextualSpacing w:val="0"/>
+        <w:rPr>
+          <w:sz w:val="20"/>
+          <w:szCs w:val="20"/>
+        </w:rPr>
+      </w:pPr>
+      <w:r>
+        <w:rPr>
+          <w:sz w:val="20"/>
+          <w:szCs w:val="20"/>
           <w:rtl w:val="0"/>
         </w:rPr>
         <w:t xml:space="preserve">  </w:t>
         <w:tab/>
         <w:tab/>
-        <w:t xml:space="preserve">"HasRegistered": true</w:t>
+        <w:t xml:space="preserve">"UserName": "admin",</w:t>
+      </w:r>
+    </w:p>
+    <w:p>
+      <w:pPr>
+        <w:pBdr/>
+        <w:spacing w:after="0" w:line="240" w:lineRule="auto"/>
+        <w:contextualSpacing w:val="0"/>
+        <w:rPr>
+          <w:sz w:val="20"/>
+          <w:szCs w:val="20"/>
+        </w:rPr>
+      </w:pPr>
+      <w:r>
+        <w:rPr>
+          <w:sz w:val="20"/>
+          <w:szCs w:val="20"/>
+          <w:rtl w:val="0"/>
+        </w:rPr>
+        <w:t xml:space="preserve">  </w:t>
+        <w:tab/>
+        <w:tab/>
+        <w:t xml:space="preserve">"PhoneNumber":"123214"</w:t>
       </w:r>
     </w:p>
     <w:p>
@@ -2493,6 +3104,376 @@
         <w:pBdr/>
         <w:spacing w:after="0" w:line="240" w:lineRule="auto"/>
         <w:ind w:firstLine="720"/>
+        <w:contextualSpacing w:val="0"/>
+        <w:rPr>
+          <w:sz w:val="20"/>
+          <w:szCs w:val="20"/>
+        </w:rPr>
+      </w:pPr>
+      <w:r>
+        <w:rPr>
+          <w:sz w:val="20"/>
+          <w:szCs w:val="20"/>
+          <w:rtl w:val="0"/>
+        </w:rPr>
+        <w:t xml:space="preserve">}</w:t>
+      </w:r>
+    </w:p>
+    <w:p>
+      <w:pPr>
+        <w:pBdr/>
+        <w:spacing w:after="0" w:line="240" w:lineRule="auto"/>
+        <w:contextualSpacing w:val="0"/>
+        <w:rPr/>
+      </w:pPr>
+      <w:r>
+        <w:rPr>
+          <w:rtl w:val="0"/>
+        </w:rPr>
+      </w:r>
+    </w:p>
+    <w:p>
+      <w:pPr>
+        <w:pBdr/>
+        <w:spacing w:after="0" w:line="240" w:lineRule="auto"/>
+        <w:contextualSpacing w:val="0"/>
+        <w:rPr/>
+      </w:pPr>
+      <w:r>
+        <w:rPr>
+          <w:sz w:val="20"/>
+          <w:szCs w:val="20"/>
+          <w:rtl w:val="0"/>
+        </w:rPr>
+        <w:t xml:space="preserve">Ответ:</w:t>
+      </w:r>
+      <w:r>
+        <w:rPr>
+          <w:rtl w:val="0"/>
+        </w:rPr>
+        <w:t xml:space="preserve"> none</w:t>
+      </w:r>
+    </w:p>
+    <w:p>
+      <w:pPr>
+        <w:pBdr/>
+        <w:spacing w:after="0" w:line="240" w:lineRule="auto"/>
+        <w:contextualSpacing w:val="0"/>
+        <w:rPr/>
+      </w:pPr>
+      <w:r>
+        <w:rPr>
+          <w:rtl w:val="0"/>
+        </w:rPr>
+      </w:r>
+    </w:p>
+    <w:p>
+      <w:pPr>
+        <w:pBdr/>
+        <w:spacing w:after="0" w:line="240" w:lineRule="auto"/>
+        <w:contextualSpacing w:val="0"/>
+        <w:rPr/>
+      </w:pPr>
+      <w:r>
+        <w:rPr>
+          <w:sz w:val="20"/>
+          <w:szCs w:val="20"/>
+          <w:u w:val="single"/>
+          <w:rtl w:val="0"/>
+        </w:rPr>
+        <w:t xml:space="preserve">Обновление пароля пользователя:</w:t>
+      </w:r>
+      <w:r>
+        <w:rPr>
+          <w:rtl w:val="0"/>
+        </w:rPr>
+      </w:r>
+    </w:p>
+    <w:p>
+      <w:pPr>
+        <w:pBdr/>
+        <w:spacing w:after="0" w:line="240" w:lineRule="auto"/>
+        <w:contextualSpacing w:val="0"/>
+        <w:rPr/>
+      </w:pPr>
+      <w:r>
+        <w:rPr>
+          <w:sz w:val="20"/>
+          <w:szCs w:val="20"/>
+          <w:rtl w:val="0"/>
+        </w:rPr>
+        <w:t xml:space="preserve">URL: /api/account/changepassword,</w:t>
+      </w:r>
+      <w:r>
+        <w:rPr>
+          <w:rtl w:val="0"/>
+        </w:rPr>
+      </w:r>
+    </w:p>
+    <w:p>
+      <w:pPr>
+        <w:pBdr/>
+        <w:spacing w:after="0" w:line="240" w:lineRule="auto"/>
+        <w:contextualSpacing w:val="0"/>
+        <w:rPr/>
+      </w:pPr>
+      <w:r>
+        <w:rPr>
+          <w:sz w:val="20"/>
+          <w:szCs w:val="20"/>
+          <w:rtl w:val="0"/>
+        </w:rPr>
+        <w:t xml:space="preserve">METHOD: POST,</w:t>
+      </w:r>
+      <w:r>
+        <w:rPr>
+          <w:rtl w:val="0"/>
+        </w:rPr>
+      </w:r>
+    </w:p>
+    <w:p>
+      <w:pPr>
+        <w:pBdr/>
+        <w:spacing w:after="0" w:line="240" w:lineRule="auto"/>
+        <w:contextualSpacing w:val="0"/>
+        <w:rPr/>
+      </w:pPr>
+      <w:r>
+        <w:rPr>
+          <w:sz w:val="20"/>
+          <w:szCs w:val="20"/>
+          <w:rtl w:val="0"/>
+        </w:rPr>
+        <w:t xml:space="preserve">HEADER:</w:t>
+      </w:r>
+      <w:r>
+        <w:rPr>
+          <w:rtl w:val="0"/>
+        </w:rPr>
+      </w:r>
+    </w:p>
+    <w:p>
+      <w:pPr>
+        <w:pBdr/>
+        <w:spacing w:after="0" w:line="240" w:lineRule="auto"/>
+        <w:contextualSpacing w:val="0"/>
+        <w:rPr>
+          <w:sz w:val="20"/>
+          <w:szCs w:val="20"/>
+        </w:rPr>
+      </w:pPr>
+      <w:r>
+        <w:rPr>
+          <w:sz w:val="20"/>
+          <w:szCs w:val="20"/>
+          <w:rtl w:val="0"/>
+        </w:rPr>
+        <w:tab/>
+        <w:t xml:space="preserve">Authorization : Bearer token,</w:t>
+      </w:r>
+    </w:p>
+    <w:p>
+      <w:pPr>
+        <w:pBdr/>
+        <w:spacing w:after="0" w:line="240" w:lineRule="auto"/>
+        <w:contextualSpacing w:val="0"/>
+        <w:rPr>
+          <w:sz w:val="20"/>
+          <w:szCs w:val="20"/>
+        </w:rPr>
+      </w:pPr>
+      <w:r>
+        <w:rPr>
+          <w:sz w:val="20"/>
+          <w:szCs w:val="20"/>
+          <w:rtl w:val="0"/>
+        </w:rPr>
+        <w:tab/>
+        <w:t xml:space="preserve">Content-Type : application/json,</w:t>
+      </w:r>
+    </w:p>
+    <w:p>
+      <w:pPr>
+        <w:pBdr/>
+        <w:spacing w:after="0" w:line="240" w:lineRule="auto"/>
+        <w:contextualSpacing w:val="0"/>
+        <w:rPr/>
+      </w:pPr>
+      <w:r>
+        <w:rPr>
+          <w:sz w:val="20"/>
+          <w:szCs w:val="20"/>
+          <w:rtl w:val="0"/>
+        </w:rPr>
+        <w:t xml:space="preserve">BODY:</w:t>
+      </w:r>
+      <w:r>
+        <w:rPr>
+          <w:rtl w:val="0"/>
+        </w:rPr>
+        <w:t xml:space="preserve"> </w:t>
+      </w:r>
+    </w:p>
+    <w:p>
+      <w:pPr>
+        <w:pBdr/>
+        <w:spacing w:after="0" w:line="240" w:lineRule="auto"/>
+        <w:contextualSpacing w:val="0"/>
+        <w:rPr>
+          <w:sz w:val="20"/>
+          <w:szCs w:val="20"/>
+        </w:rPr>
+      </w:pPr>
+      <w:r>
+        <w:rPr>
+          <w:sz w:val="20"/>
+          <w:szCs w:val="20"/>
+          <w:rtl w:val="0"/>
+        </w:rPr>
+        <w:tab/>
+        <w:t xml:space="preserve">JSON:</w:t>
+      </w:r>
+    </w:p>
+    <w:p>
+      <w:pPr>
+        <w:pBdr/>
+        <w:spacing w:after="0" w:line="240" w:lineRule="auto"/>
+        <w:contextualSpacing w:val="0"/>
+        <w:rPr>
+          <w:sz w:val="20"/>
+          <w:szCs w:val="20"/>
+        </w:rPr>
+      </w:pPr>
+      <w:r>
+        <w:rPr>
+          <w:sz w:val="20"/>
+          <w:szCs w:val="20"/>
+          <w:rtl w:val="0"/>
+        </w:rPr>
+        <w:tab/>
+        <w:t xml:space="preserve">{</w:t>
+      </w:r>
+    </w:p>
+    <w:p>
+      <w:pPr>
+        <w:pBdr/>
+        <w:spacing w:after="0" w:line="240" w:lineRule="auto"/>
+        <w:contextualSpacing w:val="0"/>
+        <w:rPr>
+          <w:sz w:val="20"/>
+          <w:szCs w:val="20"/>
+        </w:rPr>
+      </w:pPr>
+      <w:r>
+        <w:rPr>
+          <w:sz w:val="20"/>
+          <w:szCs w:val="20"/>
+          <w:rtl w:val="0"/>
+        </w:rPr>
+        <w:t xml:space="preserve">  </w:t>
+        <w:tab/>
+        <w:tab/>
+        <w:t xml:space="preserve">"OldPassword": "admin_",</w:t>
+      </w:r>
+    </w:p>
+    <w:p>
+      <w:pPr>
+        <w:pBdr/>
+        <w:spacing w:after="0" w:line="240" w:lineRule="auto"/>
+        <w:contextualSpacing w:val="0"/>
+        <w:rPr>
+          <w:sz w:val="20"/>
+          <w:szCs w:val="20"/>
+        </w:rPr>
+      </w:pPr>
+      <w:r>
+        <w:rPr>
+          <w:sz w:val="20"/>
+          <w:szCs w:val="20"/>
+          <w:rtl w:val="0"/>
+        </w:rPr>
+        <w:t xml:space="preserve"> </w:t>
+        <w:tab/>
+        <w:tab/>
+        <w:t xml:space="preserve"> "NewPassword": "1admin_",</w:t>
+      </w:r>
+    </w:p>
+    <w:p>
+      <w:pPr>
+        <w:pBdr/>
+        <w:spacing w:after="0" w:line="240" w:lineRule="auto"/>
+        <w:contextualSpacing w:val="0"/>
+        <w:rPr>
+          <w:sz w:val="20"/>
+          <w:szCs w:val="20"/>
+        </w:rPr>
+      </w:pPr>
+      <w:r>
+        <w:rPr>
+          <w:sz w:val="20"/>
+          <w:szCs w:val="20"/>
+          <w:rtl w:val="0"/>
+        </w:rPr>
+        <w:t xml:space="preserve">  </w:t>
+        <w:tab/>
+        <w:tab/>
+        <w:t xml:space="preserve">"ConfirmPassword": "1admin_"</w:t>
+      </w:r>
+    </w:p>
+    <w:p>
+      <w:pPr>
+        <w:pBdr/>
+        <w:spacing w:after="0" w:line="240" w:lineRule="auto"/>
+        <w:ind w:firstLine="720"/>
+        <w:contextualSpacing w:val="0"/>
+        <w:rPr/>
+      </w:pPr>
+      <w:r>
+        <w:rPr>
+          <w:sz w:val="20"/>
+          <w:szCs w:val="20"/>
+          <w:rtl w:val="0"/>
+        </w:rPr>
+        <w:t xml:space="preserve">}</w:t>
+      </w:r>
+      <w:r>
+        <w:rPr>
+          <w:rtl w:val="0"/>
+        </w:rPr>
+      </w:r>
+    </w:p>
+    <w:p>
+      <w:pPr>
+        <w:pBdr/>
+        <w:spacing w:after="0" w:line="240" w:lineRule="auto"/>
+        <w:contextualSpacing w:val="0"/>
+        <w:rPr/>
+      </w:pPr>
+      <w:r>
+        <w:rPr>
+          <w:sz w:val="20"/>
+          <w:szCs w:val="20"/>
+          <w:rtl w:val="0"/>
+        </w:rPr>
+        <w:t xml:space="preserve">Ответ:</w:t>
+      </w:r>
+      <w:r>
+        <w:rPr>
+          <w:rtl w:val="0"/>
+        </w:rPr>
+        <w:t xml:space="preserve"> none</w:t>
+      </w:r>
+      <w:r>
+        <w:rPr>
+          <w:rtl w:val="0"/>
+        </w:rPr>
+      </w:r>
+    </w:p>
+    <w:p>
+      <w:pPr>
+        <w:pBdr/>
+        <w:spacing w:after="0" w:line="240" w:lineRule="auto"/>
+        <w:ind w:left="0" w:firstLine="0"/>
         <w:contextualSpacing w:val="0"/>
         <w:rPr>
           <w:rFonts w:ascii="Consolas" w:cs="Consolas" w:eastAsia="Consolas" w:hAnsi="Consolas"/>
@@ -2502,12 +3483,25 @@
       </w:pPr>
       <w:r>
         <w:rPr>
+          <w:rtl w:val="0"/>
+        </w:rPr>
+      </w:r>
+    </w:p>
+    <w:p>
+      <w:pPr>
+        <w:pBdr/>
+        <w:spacing w:after="0" w:line="240" w:lineRule="auto"/>
+        <w:contextualSpacing w:val="0"/>
+        <w:rPr>
           <w:rFonts w:ascii="Consolas" w:cs="Consolas" w:eastAsia="Consolas" w:hAnsi="Consolas"/>
           <w:sz w:val="16"/>
           <w:szCs w:val="16"/>
-          <w:rtl w:val="0"/>
-        </w:rPr>
-        <w:t xml:space="preserve">}</w:t>
+        </w:rPr>
+      </w:pPr>
+      <w:r>
+        <w:rPr>
+          <w:rtl w:val="0"/>
+        </w:rPr>
       </w:r>
     </w:p>
     <w:p>
@@ -2525,6 +3519,79 @@
         <w:rPr>
           <w:rtl w:val="0"/>
         </w:rPr>
+      </w:r>
+    </w:p>
+    <w:p>
+      <w:pPr>
+        <w:pBdr/>
+        <w:spacing w:after="0" w:line="240" w:lineRule="auto"/>
+        <w:contextualSpacing w:val="0"/>
+        <w:rPr>
+          <w:rFonts w:ascii="Consolas" w:cs="Consolas" w:eastAsia="Consolas" w:hAnsi="Consolas"/>
+          <w:sz w:val="16"/>
+          <w:szCs w:val="16"/>
+        </w:rPr>
+      </w:pPr>
+      <w:r>
+        <w:rPr>
+          <w:rtl w:val="0"/>
+        </w:rPr>
+      </w:r>
+    </w:p>
+    <w:p>
+      <w:pPr>
+        <w:pBdr/>
+        <w:spacing w:after="0" w:line="240" w:lineRule="auto"/>
+        <w:contextualSpacing w:val="0"/>
+        <w:rPr>
+          <w:rFonts w:ascii="Consolas" w:cs="Consolas" w:eastAsia="Consolas" w:hAnsi="Consolas"/>
+          <w:sz w:val="16"/>
+          <w:szCs w:val="16"/>
+        </w:rPr>
+      </w:pPr>
+      <w:r>
+        <w:rPr>
+          <w:rtl w:val="0"/>
+        </w:rPr>
+      </w:r>
+    </w:p>
+    <w:p>
+      <w:pPr>
+        <w:pBdr/>
+        <w:spacing w:after="0" w:line="240" w:lineRule="auto"/>
+        <w:contextualSpacing w:val="0"/>
+        <w:rPr>
+          <w:rFonts w:ascii="Consolas" w:cs="Consolas" w:eastAsia="Consolas" w:hAnsi="Consolas"/>
+          <w:sz w:val="16"/>
+          <w:szCs w:val="16"/>
+        </w:rPr>
+      </w:pPr>
+      <w:r>
+        <w:rPr>
+          <w:rtl w:val="0"/>
+        </w:rPr>
+      </w:r>
+    </w:p>
+    <w:p>
+      <w:pPr>
+        <w:pBdr/>
+        <w:spacing w:after="0" w:line="240" w:lineRule="auto"/>
+        <w:contextualSpacing w:val="0"/>
+        <w:rPr>
+          <w:rFonts w:ascii="Consolas" w:cs="Consolas" w:eastAsia="Consolas" w:hAnsi="Consolas"/>
+          <w:sz w:val="16"/>
+          <w:szCs w:val="16"/>
+        </w:rPr>
+      </w:pPr>
+      <w:r>
+        <w:rPr>
+          <w:rtl w:val="0"/>
+        </w:rPr>
+      </w:r>
+    </w:p>
+    <w:p>
+      <w:r>
+        <w:br w:type="page"/>
       </w:r>
     </w:p>
     <w:p>

</xml_diff>

<commit_message>
Fix bug of paged DoctorReview
</commit_message>
<xml_diff>
--- a/Infodoctor Web API specs.docx
+++ b/Infodoctor Web API specs.docx
@@ -490,6 +490,26 @@
     </w:sdt>
     <w:p>
       <w:pPr>
+        <w:keepNext w:val="0"/>
+        <w:keepLines w:val="0"/>
+        <w:widowControl w:val="0"/>
+        <w:pBdr/>
+        <w:spacing w:after="0" w:before="0" w:line="276" w:lineRule="auto"/>
+        <w:ind w:left="0" w:right="0" w:firstLine="0"/>
+        <w:contextualSpacing w:val="0"/>
+        <w:jc w:val="left"/>
+        <w:rPr>
+          <w:b w:val="1"/>
+        </w:rPr>
+      </w:pPr>
+      <w:r>
+        <w:rPr>
+          <w:rtl w:val="0"/>
+        </w:rPr>
+      </w:r>
+    </w:p>
+    <w:p>
+      <w:pPr>
         <w:pBdr/>
         <w:spacing w:after="0" w:lineRule="auto"/>
         <w:contextualSpacing w:val="0"/>
@@ -625,6 +645,18 @@
     <w:p>
       <w:pPr>
         <w:pBdr/>
+        <w:contextualSpacing w:val="0"/>
+        <w:rPr/>
+      </w:pPr>
+      <w:r>
+        <w:rPr>
+          <w:rtl w:val="0"/>
+        </w:rPr>
+      </w:r>
+    </w:p>
+    <w:p>
+      <w:pPr>
+        <w:pBdr/>
         <w:spacing w:after="0" w:lineRule="auto"/>
         <w:contextualSpacing w:val="0"/>
         <w:rPr/>
@@ -1087,7 +1119,7 @@
         <w:bidiVisual w:val="0"/>
         <w:tblW w:w="9345.0" w:type="dxa"/>
         <w:jc w:val="left"/>
-        <w:tblInd w:w="-575.0" w:type="dxa"/>
+        <w:tblInd w:w="-690.0" w:type="dxa"/>
         <w:tblBorders>
           <w:top w:color="000000" w:space="0" w:sz="4" w:val="single"/>
           <w:left w:color="000000" w:space="0" w:sz="4" w:val="single"/>
@@ -2336,11 +2368,6 @@
         </w:rPr>
         <w:t xml:space="preserve"> none</w:t>
       </w:r>
-      <w:r>
-        <w:rPr>
-          <w:rtl w:val="0"/>
-        </w:rPr>
-      </w:r>
     </w:p>
     <w:p>
       <w:pPr>
@@ -3463,11 +3490,6 @@
         </w:rPr>
         <w:t xml:space="preserve"> none</w:t>
       </w:r>
-      <w:r>
-        <w:rPr>
-          <w:rtl w:val="0"/>
-        </w:rPr>
-      </w:r>
     </w:p>
     <w:p>
       <w:pPr>
@@ -3592,6 +3614,18 @@
     <w:p>
       <w:r>
         <w:br w:type="page"/>
+      </w:r>
+    </w:p>
+    <w:p>
+      <w:pPr>
+        <w:pBdr/>
+        <w:contextualSpacing w:val="0"/>
+        <w:rPr/>
+      </w:pPr>
+      <w:r>
+        <w:rPr>
+          <w:rtl w:val="0"/>
+        </w:rPr>
       </w:r>
     </w:p>
     <w:p>
@@ -3756,7 +3790,7 @@
         <w:bidiVisual w:val="0"/>
         <w:tblW w:w="10456.0" w:type="dxa"/>
         <w:jc w:val="left"/>
-        <w:tblInd w:w="-575.0" w:type="dxa"/>
+        <w:tblInd w:w="-690.0" w:type="dxa"/>
         <w:tblBorders>
           <w:top w:color="000000" w:space="0" w:sz="4" w:val="single"/>
           <w:left w:color="000000" w:space="0" w:sz="4" w:val="single"/>
@@ -6122,7 +6156,7 @@
         <w:bidiVisual w:val="0"/>
         <w:tblW w:w="9169.0" w:type="dxa"/>
         <w:jc w:val="left"/>
-        <w:tblInd w:w="-399.0" w:type="dxa"/>
+        <w:tblInd w:w="-514.0" w:type="dxa"/>
         <w:tblBorders>
           <w:top w:color="000000" w:space="0" w:sz="4" w:val="single"/>
           <w:left w:color="000000" w:space="0" w:sz="4" w:val="single"/>
@@ -8000,6 +8034,45 @@
     <w:p>
       <w:pPr>
         <w:pBdr/>
+        <w:spacing w:after="0" w:lineRule="auto"/>
+        <w:contextualSpacing w:val="0"/>
+        <w:rPr/>
+      </w:pPr>
+      <w:r>
+        <w:rPr>
+          <w:rtl w:val="0"/>
+        </w:rPr>
+      </w:r>
+    </w:p>
+    <w:p>
+      <w:pPr>
+        <w:pBdr/>
+        <w:spacing w:after="0" w:lineRule="auto"/>
+        <w:contextualSpacing w:val="0"/>
+        <w:rPr/>
+      </w:pPr>
+      <w:r>
+        <w:rPr>
+          <w:rtl w:val="0"/>
+        </w:rPr>
+      </w:r>
+    </w:p>
+    <w:p>
+      <w:pPr>
+        <w:pBdr/>
+        <w:spacing w:after="0" w:lineRule="auto"/>
+        <w:contextualSpacing w:val="0"/>
+        <w:rPr/>
+      </w:pPr>
+      <w:r>
+        <w:rPr>
+          <w:rtl w:val="0"/>
+        </w:rPr>
+      </w:r>
+    </w:p>
+    <w:p>
+      <w:pPr>
+        <w:pBdr/>
         <w:contextualSpacing w:val="0"/>
         <w:rPr/>
       </w:pPr>
@@ -8128,20 +8201,23 @@
           <w:szCs w:val="20"/>
           <w:rtl w:val="0"/>
         </w:rPr>
-        <w:t xml:space="preserve">    Content-Type : application/x-www-form-urlencoded,</w:t>
-      </w:r>
-      <w:r>
-        <w:rPr>
-          <w:rtl w:val="0"/>
-        </w:rPr>
-      </w:r>
-    </w:p>
-    <w:p>
-      <w:pPr>
-        <w:pBdr/>
-        <w:spacing w:after="0" w:lineRule="auto"/>
-        <w:contextualSpacing w:val="0"/>
-        <w:rPr/>
+        <w:t xml:space="preserve">    Content-Type : application/json,</w:t>
+      </w:r>
+      <w:r>
+        <w:rPr>
+          <w:rtl w:val="0"/>
+        </w:rPr>
+      </w:r>
+    </w:p>
+    <w:p>
+      <w:pPr>
+        <w:pBdr/>
+        <w:spacing w:after="0" w:lineRule="auto"/>
+        <w:contextualSpacing w:val="0"/>
+        <w:rPr>
+          <w:sz w:val="20"/>
+          <w:szCs w:val="20"/>
+        </w:rPr>
       </w:pPr>
       <w:r>
         <w:rPr>
@@ -8151,7 +8227,116 @@
         </w:rPr>
         <w:t xml:space="preserve">BODY:</w:t>
         <w:tab/>
-        <w:t xml:space="preserve">название нового элемента(string)  без Key, только Value </w:t>
+      </w:r>
+    </w:p>
+    <w:p>
+      <w:pPr>
+        <w:pBdr/>
+        <w:spacing w:after="0" w:lineRule="auto"/>
+        <w:ind w:firstLine="720"/>
+        <w:contextualSpacing w:val="0"/>
+        <w:rPr>
+          <w:sz w:val="20"/>
+          <w:szCs w:val="20"/>
+        </w:rPr>
+      </w:pPr>
+      <w:r>
+        <w:rPr>
+          <w:sz w:val="20"/>
+          <w:szCs w:val="20"/>
+          <w:rtl w:val="0"/>
+        </w:rPr>
+        <w:t xml:space="preserve">JSON</w:t>
+      </w:r>
+    </w:p>
+    <w:p>
+      <w:pPr>
+        <w:pBdr/>
+        <w:spacing w:after="0" w:lineRule="auto"/>
+        <w:ind w:firstLine="720"/>
+        <w:contextualSpacing w:val="0"/>
+        <w:rPr>
+          <w:sz w:val="20"/>
+          <w:szCs w:val="20"/>
+        </w:rPr>
+      </w:pPr>
+      <w:r>
+        <w:rPr>
+          <w:sz w:val="20"/>
+          <w:szCs w:val="20"/>
+          <w:rtl w:val="0"/>
+        </w:rPr>
+        <w:t xml:space="preserve">{</w:t>
+      </w:r>
+    </w:p>
+    <w:p>
+      <w:pPr>
+        <w:pBdr/>
+        <w:spacing w:after="0" w:lineRule="auto"/>
+        <w:ind w:firstLine="720"/>
+        <w:contextualSpacing w:val="0"/>
+        <w:rPr>
+          <w:rFonts w:ascii="Consolas" w:cs="Consolas" w:eastAsia="Consolas" w:hAnsi="Consolas"/>
+          <w:sz w:val="16"/>
+          <w:szCs w:val="16"/>
+        </w:rPr>
+      </w:pPr>
+      <w:r>
+        <w:rPr>
+          <w:sz w:val="20"/>
+          <w:szCs w:val="20"/>
+          <w:rtl w:val="0"/>
+        </w:rPr>
+        <w:tab/>
+      </w:r>
+      <w:r>
+        <w:rPr>
+          <w:rFonts w:ascii="Consolas" w:cs="Consolas" w:eastAsia="Consolas" w:hAnsi="Consolas"/>
+          <w:sz w:val="16"/>
+          <w:szCs w:val="16"/>
+          <w:rtl w:val="0"/>
+        </w:rPr>
+        <w:t xml:space="preserve">"Name": "Минск",</w:t>
+      </w:r>
+    </w:p>
+    <w:p>
+      <w:pPr>
+        <w:pBdr/>
+        <w:spacing w:after="0" w:lineRule="auto"/>
+        <w:ind w:firstLine="720"/>
+        <w:contextualSpacing w:val="0"/>
+        <w:rPr>
+          <w:rFonts w:ascii="Consolas" w:cs="Consolas" w:eastAsia="Consolas" w:hAnsi="Consolas"/>
+          <w:sz w:val="16"/>
+          <w:szCs w:val="16"/>
+        </w:rPr>
+      </w:pPr>
+      <w:r>
+        <w:rPr>
+          <w:rFonts w:ascii="Consolas" w:cs="Consolas" w:eastAsia="Consolas" w:hAnsi="Consolas"/>
+          <w:sz w:val="16"/>
+          <w:szCs w:val="16"/>
+          <w:rtl w:val="0"/>
+        </w:rPr>
+        <w:tab/>
+        <w:t xml:space="preserve">"CityID": 1</w:t>
+      </w:r>
+    </w:p>
+    <w:p>
+      <w:pPr>
+        <w:pBdr/>
+        <w:spacing w:after="0" w:lineRule="auto"/>
+        <w:ind w:firstLine="720"/>
+        <w:contextualSpacing w:val="0"/>
+        <w:rPr/>
+      </w:pPr>
+      <w:r>
+        <w:rPr>
+          <w:sz w:val="20"/>
+          <w:szCs w:val="20"/>
+          <w:rtl w:val="0"/>
+        </w:rPr>
+        <w:t xml:space="preserve">} </w:t>
       </w:r>
       <w:r>
         <w:rPr>
@@ -8261,7 +8446,7 @@
           <w:szCs w:val="20"/>
           <w:rtl w:val="0"/>
         </w:rPr>
-        <w:t xml:space="preserve">PARAM: id(int),</w:t>
+        <w:t xml:space="preserve">PARAM: none,</w:t>
       </w:r>
       <w:r>
         <w:rPr>
@@ -8324,20 +8509,39 @@
           <w:szCs w:val="20"/>
           <w:rtl w:val="0"/>
         </w:rPr>
-        <w:t xml:space="preserve">    Content-Type : application/x-www-form-urlencoded,</w:t>
-      </w:r>
-      <w:r>
-        <w:rPr>
-          <w:rtl w:val="0"/>
-        </w:rPr>
-      </w:r>
-    </w:p>
-    <w:p>
-      <w:pPr>
-        <w:pBdr/>
-        <w:spacing w:after="0" w:lineRule="auto"/>
-        <w:contextualSpacing w:val="0"/>
-        <w:rPr/>
+        <w:t xml:space="preserve">    Content-Type : application/json,</w:t>
+      </w:r>
+      <w:r>
+        <w:rPr>
+          <w:rtl w:val="0"/>
+        </w:rPr>
+      </w:r>
+    </w:p>
+    <w:p>
+      <w:pPr>
+        <w:pBdr/>
+        <w:spacing w:after="0" w:lineRule="auto"/>
+        <w:contextualSpacing w:val="0"/>
+        <w:rPr>
+          <w:sz w:val="20"/>
+          <w:szCs w:val="20"/>
+        </w:rPr>
+      </w:pPr>
+      <w:r>
+        <w:rPr>
+          <w:rtl w:val="0"/>
+        </w:rPr>
+      </w:r>
+    </w:p>
+    <w:p>
+      <w:pPr>
+        <w:pBdr/>
+        <w:spacing w:after="0" w:lineRule="auto"/>
+        <w:contextualSpacing w:val="0"/>
+        <w:rPr>
+          <w:sz w:val="20"/>
+          <w:szCs w:val="20"/>
+        </w:rPr>
       </w:pPr>
       <w:r>
         <w:rPr>
@@ -8347,20 +8551,166 @@
         </w:rPr>
         <w:t xml:space="preserve">BODY:</w:t>
         <w:tab/>
-        <w:t xml:space="preserve">новое значение для существующего элемента(string),</w:t>
-      </w:r>
-      <w:r>
-        <w:rPr>
-          <w:rtl w:val="0"/>
-        </w:rPr>
-      </w:r>
-    </w:p>
-    <w:p>
-      <w:pPr>
-        <w:pBdr/>
-        <w:spacing w:after="0" w:lineRule="auto"/>
-        <w:contextualSpacing w:val="0"/>
-        <w:rPr/>
+      </w:r>
+    </w:p>
+    <w:p>
+      <w:pPr>
+        <w:pBdr/>
+        <w:spacing w:after="0" w:lineRule="auto"/>
+        <w:ind w:firstLine="720"/>
+        <w:contextualSpacing w:val="0"/>
+        <w:rPr>
+          <w:sz w:val="20"/>
+          <w:szCs w:val="20"/>
+        </w:rPr>
+      </w:pPr>
+      <w:r>
+        <w:rPr>
+          <w:sz w:val="20"/>
+          <w:szCs w:val="20"/>
+          <w:rtl w:val="0"/>
+        </w:rPr>
+        <w:t xml:space="preserve">JSON</w:t>
+      </w:r>
+    </w:p>
+    <w:p>
+      <w:pPr>
+        <w:pBdr/>
+        <w:spacing w:after="0" w:lineRule="auto"/>
+        <w:ind w:firstLine="720"/>
+        <w:contextualSpacing w:val="0"/>
+        <w:rPr>
+          <w:sz w:val="20"/>
+          <w:szCs w:val="20"/>
+        </w:rPr>
+      </w:pPr>
+      <w:r>
+        <w:rPr>
+          <w:sz w:val="20"/>
+          <w:szCs w:val="20"/>
+          <w:rtl w:val="0"/>
+        </w:rPr>
+        <w:t xml:space="preserve">{</w:t>
+      </w:r>
+    </w:p>
+    <w:p>
+      <w:pPr>
+        <w:pBdr/>
+        <w:spacing w:after="0" w:lineRule="auto"/>
+        <w:ind w:firstLine="720"/>
+        <w:contextualSpacing w:val="0"/>
+        <w:rPr>
+          <w:sz w:val="20"/>
+          <w:szCs w:val="20"/>
+        </w:rPr>
+      </w:pPr>
+      <w:r>
+        <w:rPr>
+          <w:sz w:val="20"/>
+          <w:szCs w:val="20"/>
+          <w:rtl w:val="0"/>
+        </w:rPr>
+        <w:tab/>
+      </w:r>
+      <w:r>
+        <w:rPr>
+          <w:rFonts w:ascii="Consolas" w:cs="Consolas" w:eastAsia="Consolas" w:hAnsi="Consolas"/>
+          <w:sz w:val="16"/>
+          <w:szCs w:val="16"/>
+          <w:rtl w:val="0"/>
+        </w:rPr>
+        <w:t xml:space="preserve">"Id": 1,</w:t>
+      </w:r>
+      <w:r>
+        <w:rPr>
+          <w:rtl w:val="0"/>
+        </w:rPr>
+      </w:r>
+    </w:p>
+    <w:p>
+      <w:pPr>
+        <w:pBdr/>
+        <w:spacing w:after="0" w:lineRule="auto"/>
+        <w:ind w:firstLine="720"/>
+        <w:contextualSpacing w:val="0"/>
+        <w:rPr>
+          <w:rFonts w:ascii="Consolas" w:cs="Consolas" w:eastAsia="Consolas" w:hAnsi="Consolas"/>
+          <w:sz w:val="16"/>
+          <w:szCs w:val="16"/>
+        </w:rPr>
+      </w:pPr>
+      <w:r>
+        <w:rPr>
+          <w:sz w:val="20"/>
+          <w:szCs w:val="20"/>
+          <w:rtl w:val="0"/>
+        </w:rPr>
+        <w:tab/>
+      </w:r>
+      <w:r>
+        <w:rPr>
+          <w:rFonts w:ascii="Consolas" w:cs="Consolas" w:eastAsia="Consolas" w:hAnsi="Consolas"/>
+          <w:sz w:val="16"/>
+          <w:szCs w:val="16"/>
+          <w:rtl w:val="0"/>
+        </w:rPr>
+        <w:t xml:space="preserve">"Name": "Минск",</w:t>
+      </w:r>
+    </w:p>
+    <w:p>
+      <w:pPr>
+        <w:pBdr/>
+        <w:spacing w:after="0" w:lineRule="auto"/>
+        <w:ind w:firstLine="720"/>
+        <w:contextualSpacing w:val="0"/>
+        <w:rPr>
+          <w:rFonts w:ascii="Consolas" w:cs="Consolas" w:eastAsia="Consolas" w:hAnsi="Consolas"/>
+          <w:sz w:val="16"/>
+          <w:szCs w:val="16"/>
+        </w:rPr>
+      </w:pPr>
+      <w:r>
+        <w:rPr>
+          <w:rFonts w:ascii="Consolas" w:cs="Consolas" w:eastAsia="Consolas" w:hAnsi="Consolas"/>
+          <w:sz w:val="16"/>
+          <w:szCs w:val="16"/>
+          <w:rtl w:val="0"/>
+        </w:rPr>
+        <w:tab/>
+        <w:t xml:space="preserve">"CityID": 1</w:t>
+      </w:r>
+    </w:p>
+    <w:p>
+      <w:pPr>
+        <w:pBdr/>
+        <w:spacing w:after="0" w:lineRule="auto"/>
+        <w:ind w:firstLine="720"/>
+        <w:contextualSpacing w:val="0"/>
+        <w:rPr/>
+      </w:pPr>
+      <w:r>
+        <w:rPr>
+          <w:sz w:val="20"/>
+          <w:szCs w:val="20"/>
+          <w:rtl w:val="0"/>
+        </w:rPr>
+        <w:t xml:space="preserve">} </w:t>
+      </w:r>
+      <w:r>
+        <w:rPr>
+          <w:rtl w:val="0"/>
+        </w:rPr>
+      </w:r>
+    </w:p>
+    <w:p>
+      <w:pPr>
+        <w:pBdr/>
+        <w:spacing w:after="0" w:lineRule="auto"/>
+        <w:contextualSpacing w:val="0"/>
+        <w:rPr>
+          <w:sz w:val="20"/>
+          <w:szCs w:val="20"/>
+        </w:rPr>
       </w:pPr>
       <w:r>
         <w:rPr>
@@ -8369,11 +8719,6 @@
           <w:rtl w:val="0"/>
         </w:rPr>
         <w:t xml:space="preserve">Ответ: none</w:t>
-      </w:r>
-      <w:r>
-        <w:rPr>
-          <w:rtl w:val="0"/>
-        </w:rPr>
       </w:r>
     </w:p>
     <w:p>
@@ -9770,7 +10115,7 @@
         <w:bidiVisual w:val="0"/>
         <w:tblW w:w="9345.0" w:type="dxa"/>
         <w:jc w:val="left"/>
-        <w:tblInd w:w="-575.0" w:type="dxa"/>
+        <w:tblInd w:w="-690.0" w:type="dxa"/>
         <w:tblBorders>
           <w:top w:color="000000" w:space="0" w:sz="4" w:val="single"/>
           <w:left w:color="000000" w:space="0" w:sz="4" w:val="single"/>
@@ -10254,7 +10599,7 @@
         <w:bidiVisual w:val="0"/>
         <w:tblW w:w="9345.0" w:type="dxa"/>
         <w:jc w:val="left"/>
-        <w:tblInd w:w="-575.0" w:type="dxa"/>
+        <w:tblInd w:w="-690.0" w:type="dxa"/>
         <w:tblBorders>
           <w:top w:color="000000" w:space="0" w:sz="4" w:val="single"/>
           <w:left w:color="000000" w:space="0" w:sz="4" w:val="single"/>
@@ -10526,7 +10871,7 @@
         <w:bidiVisual w:val="0"/>
         <w:tblW w:w="9345.0" w:type="dxa"/>
         <w:jc w:val="left"/>
-        <w:tblInd w:w="-575.0" w:type="dxa"/>
+        <w:tblInd w:w="-690.0" w:type="dxa"/>
         <w:tblBorders>
           <w:top w:color="000000" w:space="0" w:sz="4" w:val="single"/>
           <w:left w:color="000000" w:space="0" w:sz="4" w:val="single"/>
@@ -13081,6 +13426,18 @@
     <w:p>
       <w:pPr>
         <w:pBdr/>
+        <w:contextualSpacing w:val="0"/>
+        <w:rPr/>
+      </w:pPr>
+      <w:r>
+        <w:rPr>
+          <w:rtl w:val="0"/>
+        </w:rPr>
+      </w:r>
+    </w:p>
+    <w:p>
+      <w:pPr>
+        <w:pBdr/>
         <w:spacing w:after="0" w:line="240" w:lineRule="auto"/>
         <w:contextualSpacing w:val="0"/>
         <w:rPr/>
@@ -16188,6 +16545,18 @@
     <w:p>
       <w:r>
         <w:br w:type="page"/>
+      </w:r>
+    </w:p>
+    <w:p>
+      <w:pPr>
+        <w:pBdr/>
+        <w:contextualSpacing w:val="0"/>
+        <w:rPr/>
+      </w:pPr>
+      <w:r>
+        <w:rPr>
+          <w:rtl w:val="0"/>
+        </w:rPr>
       </w:r>
     </w:p>
     <w:p>
@@ -18543,6 +18912,7 @@
         <w:bidiVisual w:val="0"/>
         <w:tblW w:w="9054.0" w:type="dxa"/>
         <w:jc w:val="left"/>
+        <w:tblInd w:w="-115.0" w:type="dxa"/>
         <w:tblBorders>
           <w:top w:color="000000" w:space="0" w:sz="4" w:val="single"/>
           <w:left w:color="000000" w:space="0" w:sz="4" w:val="single"/>
@@ -19158,6 +19528,7 @@
         <w:bidiVisual w:val="0"/>
         <w:tblW w:w="9054.0" w:type="dxa"/>
         <w:jc w:val="left"/>
+        <w:tblInd w:w="-115.0" w:type="dxa"/>
         <w:tblBorders>
           <w:top w:color="000000" w:space="0" w:sz="4" w:val="single"/>
           <w:left w:color="000000" w:space="0" w:sz="4" w:val="single"/>

</xml_diff>

<commit_message>
post, put, delete methods for country api add documentation for country api
</commit_message>
<xml_diff>
--- a/Infodoctor Web API specs.docx
+++ b/Infodoctor Web API specs.docx
@@ -102,11 +102,14 @@
           <w:pPr>
             <w:pBdr/>
             <w:tabs>
-              <w:tab w:val="right" w:pos="10465"/>
+              <w:tab w:val="right" w:pos="10465.511811023624"/>
             </w:tabs>
             <w:spacing w:before="80" w:line="240" w:lineRule="auto"/>
+            <w:ind w:left="0" w:firstLine="0"/>
             <w:contextualSpacing w:val="0"/>
-            <w:rPr/>
+            <w:rPr>
+              <w:b w:val="1"/>
+            </w:rPr>
           </w:pPr>
           <w:r>
             <w:fldChar w:fldCharType="begin"/>
@@ -154,11 +157,14 @@
           <w:pPr>
             <w:pBdr/>
             <w:tabs>
-              <w:tab w:val="right" w:pos="10465"/>
+              <w:tab w:val="right" w:pos="10465.511811023624"/>
             </w:tabs>
             <w:spacing w:before="200" w:line="240" w:lineRule="auto"/>
+            <w:ind w:left="0" w:firstLine="0"/>
             <w:contextualSpacing w:val="0"/>
-            <w:rPr/>
+            <w:rPr>
+              <w:b w:val="1"/>
+            </w:rPr>
           </w:pPr>
           <w:hyperlink w:anchor="_30j0zll">
             <w:r>
@@ -186,7 +192,7 @@
               <w:b w:val="1"/>
               <w:rtl w:val="0"/>
             </w:rPr>
-            <w:t xml:space="preserve">3</w:t>
+            <w:t xml:space="preserve">5</w:t>
           </w:r>
           <w:r>
             <w:fldChar w:fldCharType="end"/>
@@ -201,11 +207,14 @@
           <w:pPr>
             <w:pBdr/>
             <w:tabs>
-              <w:tab w:val="right" w:pos="10465"/>
+              <w:tab w:val="right" w:pos="10465.511811023624"/>
             </w:tabs>
             <w:spacing w:before="200" w:line="240" w:lineRule="auto"/>
+            <w:ind w:left="0" w:firstLine="0"/>
             <w:contextualSpacing w:val="0"/>
-            <w:rPr/>
+            <w:rPr>
+              <w:b w:val="1"/>
+            </w:rPr>
           </w:pPr>
           <w:hyperlink w:anchor="_3znysh7">
             <w:r>
@@ -233,7 +242,7 @@
               <w:b w:val="1"/>
               <w:rtl w:val="0"/>
             </w:rPr>
-            <w:t xml:space="preserve">4</w:t>
+            <w:t xml:space="preserve">7</w:t>
           </w:r>
           <w:r>
             <w:fldChar w:fldCharType="end"/>
@@ -248,11 +257,14 @@
           <w:pPr>
             <w:pBdr/>
             <w:tabs>
-              <w:tab w:val="right" w:pos="10465"/>
+              <w:tab w:val="right" w:pos="10465.511811023624"/>
             </w:tabs>
             <w:spacing w:before="200" w:line="240" w:lineRule="auto"/>
+            <w:ind w:left="0" w:firstLine="0"/>
             <w:contextualSpacing w:val="0"/>
-            <w:rPr/>
+            <w:rPr>
+              <w:b w:val="1"/>
+            </w:rPr>
           </w:pPr>
           <w:hyperlink w:anchor="_2et92p0">
             <w:r>
@@ -273,53 +285,6 @@
           <w:r>
             <w:fldChar w:fldCharType="begin"/>
             <w:instrText xml:space="preserve"> PAGEREF _2et92p0 \h </w:instrText>
-            <w:fldChar w:fldCharType="separate"/>
-          </w:r>
-          <w:r>
-            <w:rPr>
-              <w:b w:val="1"/>
-              <w:rtl w:val="0"/>
-            </w:rPr>
-            <w:t xml:space="preserve">6</w:t>
-          </w:r>
-          <w:r>
-            <w:fldChar w:fldCharType="end"/>
-          </w:r>
-          <w:r>
-            <w:rPr>
-              <w:rtl w:val="0"/>
-            </w:rPr>
-          </w:r>
-        </w:p>
-        <w:p>
-          <w:pPr>
-            <w:pBdr/>
-            <w:tabs>
-              <w:tab w:val="right" w:pos="10465"/>
-            </w:tabs>
-            <w:spacing w:before="200" w:line="240" w:lineRule="auto"/>
-            <w:contextualSpacing w:val="0"/>
-            <w:rPr/>
-          </w:pPr>
-          <w:hyperlink w:anchor="_3dy6vkm">
-            <w:r>
-              <w:rPr>
-                <w:b w:val="1"/>
-                <w:rtl w:val="0"/>
-              </w:rPr>
-              <w:t xml:space="preserve">Категории врачей</w:t>
-            </w:r>
-          </w:hyperlink>
-          <w:r>
-            <w:rPr>
-              <w:b w:val="1"/>
-              <w:rtl w:val="0"/>
-            </w:rPr>
-            <w:tab/>
-          </w:r>
-          <w:r>
-            <w:fldChar w:fldCharType="begin"/>
-            <w:instrText xml:space="preserve"> PAGEREF _3dy6vkm \h </w:instrText>
             <w:fldChar w:fldCharType="separate"/>
           </w:r>
           <w:r>
@@ -342,11 +307,64 @@
           <w:pPr>
             <w:pBdr/>
             <w:tabs>
-              <w:tab w:val="right" w:pos="10465"/>
+              <w:tab w:val="right" w:pos="10465.511811023624"/>
             </w:tabs>
             <w:spacing w:before="200" w:line="240" w:lineRule="auto"/>
+            <w:ind w:left="0" w:firstLine="0"/>
             <w:contextualSpacing w:val="0"/>
-            <w:rPr/>
+            <w:rPr>
+              <w:b w:val="1"/>
+            </w:rPr>
+          </w:pPr>
+          <w:hyperlink w:anchor="_3dy6vkm">
+            <w:r>
+              <w:rPr>
+                <w:b w:val="1"/>
+                <w:rtl w:val="0"/>
+              </w:rPr>
+              <w:t xml:space="preserve">Категории врачей</w:t>
+            </w:r>
+          </w:hyperlink>
+          <w:r>
+            <w:rPr>
+              <w:b w:val="1"/>
+              <w:rtl w:val="0"/>
+            </w:rPr>
+            <w:tab/>
+          </w:r>
+          <w:r>
+            <w:fldChar w:fldCharType="begin"/>
+            <w:instrText xml:space="preserve"> PAGEREF _3dy6vkm \h </w:instrText>
+            <w:fldChar w:fldCharType="separate"/>
+          </w:r>
+          <w:r>
+            <w:rPr>
+              <w:b w:val="1"/>
+              <w:rtl w:val="0"/>
+            </w:rPr>
+            <w:t xml:space="preserve">11</w:t>
+          </w:r>
+          <w:r>
+            <w:fldChar w:fldCharType="end"/>
+          </w:r>
+          <w:r>
+            <w:rPr>
+              <w:rtl w:val="0"/>
+            </w:rPr>
+          </w:r>
+        </w:p>
+        <w:p>
+          <w:pPr>
+            <w:pBdr/>
+            <w:tabs>
+              <w:tab w:val="right" w:pos="10465.511811023624"/>
+            </w:tabs>
+            <w:spacing w:before="200" w:line="240" w:lineRule="auto"/>
+            <w:ind w:left="0" w:firstLine="0"/>
+            <w:contextualSpacing w:val="0"/>
+            <w:rPr>
+              <w:b w:val="1"/>
+            </w:rPr>
           </w:pPr>
           <w:hyperlink w:anchor="_4d34og8">
             <w:r>
@@ -374,7 +392,7 @@
               <w:b w:val="1"/>
               <w:rtl w:val="0"/>
             </w:rPr>
-            <w:t xml:space="preserve">9</w:t>
+            <w:t xml:space="preserve">11</w:t>
           </w:r>
           <w:r>
             <w:fldChar w:fldCharType="end"/>
@@ -389,11 +407,14 @@
           <w:pPr>
             <w:pBdr/>
             <w:tabs>
-              <w:tab w:val="right" w:pos="10465"/>
+              <w:tab w:val="right" w:pos="10465.511811023624"/>
             </w:tabs>
             <w:spacing w:before="200" w:line="240" w:lineRule="auto"/>
+            <w:ind w:left="0" w:firstLine="0"/>
             <w:contextualSpacing w:val="0"/>
-            <w:rPr/>
+            <w:rPr>
+              <w:b w:val="1"/>
+            </w:rPr>
           </w:pPr>
           <w:hyperlink w:anchor="_26in1rg">
             <w:r>
@@ -421,7 +442,7 @@
               <w:b w:val="1"/>
               <w:rtl w:val="0"/>
             </w:rPr>
-            <w:t xml:space="preserve">14</w:t>
+            <w:t xml:space="preserve">17</w:t>
           </w:r>
           <w:r>
             <w:fldChar w:fldCharType="end"/>
@@ -434,14 +455,13 @@
         </w:p>
         <w:p>
           <w:pPr>
-            <w:keepNext w:val="0"/>
-            <w:keepLines w:val="0"/>
-            <w:widowControl w:val="0"/>
             <w:pBdr/>
-            <w:spacing w:after="0" w:before="0" w:line="276" w:lineRule="auto"/>
-            <w:ind w:left="0" w:right="0" w:firstLine="0"/>
+            <w:tabs>
+              <w:tab w:val="right" w:pos="10465.511811023624"/>
+            </w:tabs>
+            <w:spacing w:before="200" w:line="240" w:lineRule="auto"/>
+            <w:ind w:left="0" w:firstLine="0"/>
             <w:contextualSpacing w:val="0"/>
-            <w:jc w:val="left"/>
             <w:rPr>
               <w:b w:val="1"/>
             </w:rPr>
@@ -472,7 +492,57 @@
               <w:b w:val="1"/>
               <w:rtl w:val="0"/>
             </w:rPr>
-            <w:t xml:space="preserve">17</w:t>
+            <w:t xml:space="preserve">19</w:t>
+          </w:r>
+          <w:r>
+            <w:fldChar w:fldCharType="end"/>
+          </w:r>
+          <w:r>
+            <w:rPr>
+              <w:rtl w:val="0"/>
+            </w:rPr>
+          </w:r>
+        </w:p>
+        <w:p>
+          <w:pPr>
+            <w:pBdr/>
+            <w:tabs>
+              <w:tab w:val="right" w:pos="10465.511811023624"/>
+            </w:tabs>
+            <w:spacing w:after="80" w:before="200" w:line="240" w:lineRule="auto"/>
+            <w:ind w:left="0" w:firstLine="0"/>
+            <w:contextualSpacing w:val="0"/>
+            <w:rPr>
+              <w:b w:val="1"/>
+            </w:rPr>
+          </w:pPr>
+          <w:hyperlink w:anchor="_csrv1hj1zrp3">
+            <w:r>
+              <w:rPr>
+                <w:b w:val="1"/>
+                <w:rtl w:val="0"/>
+              </w:rPr>
+              <w:t xml:space="preserve">Страны</w:t>
+            </w:r>
+          </w:hyperlink>
+          <w:r>
+            <w:rPr>
+              <w:b w:val="1"/>
+              <w:rtl w:val="0"/>
+            </w:rPr>
+            <w:tab/>
+          </w:r>
+          <w:r>
+            <w:fldChar w:fldCharType="begin"/>
+            <w:instrText xml:space="preserve"> PAGEREF _csrv1hj1zrp3 \h </w:instrText>
+            <w:fldChar w:fldCharType="separate"/>
+          </w:r>
+          <w:r>
+            <w:rPr>
+              <w:b w:val="1"/>
+              <w:rtl w:val="0"/>
+            </w:rPr>
+            <w:t xml:space="preserve">23</w:t>
           </w:r>
           <w:r>
             <w:fldChar w:fldCharType="end"/>
@@ -20832,6 +20902,1240 @@
       <w:pPr>
         <w:pBdr/>
         <w:spacing w:after="0" w:lineRule="auto"/>
+        <w:contextualSpacing w:val="0"/>
+        <w:rPr/>
+      </w:pPr>
+      <w:r>
+        <w:rPr>
+          <w:rtl w:val="0"/>
+        </w:rPr>
+      </w:r>
+    </w:p>
+    <w:p>
+      <w:r>
+        <w:br w:type="page"/>
+      </w:r>
+    </w:p>
+    <w:p>
+      <w:pPr>
+        <w:pBdr/>
+        <w:spacing w:after="0" w:lineRule="auto"/>
+        <w:contextualSpacing w:val="0"/>
+        <w:rPr/>
+      </w:pPr>
+      <w:r>
+        <w:rPr>
+          <w:rtl w:val="0"/>
+        </w:rPr>
+      </w:r>
+    </w:p>
+    <w:p>
+      <w:pPr>
+        <w:pStyle w:val="Heading1"/>
+        <w:pBdr/>
+        <w:spacing w:after="0" w:lineRule="auto"/>
+        <w:contextualSpacing w:val="0"/>
+        <w:rPr>
+          <w:sz w:val="24"/>
+          <w:szCs w:val="24"/>
+        </w:rPr>
+      </w:pPr>
+      <w:bookmarkStart w:colFirst="0" w:colLast="0" w:name="_csrv1hj1zrp3" w:id="14"/>
+      <w:bookmarkEnd w:id="14"/>
+      <w:r>
+        <w:rPr>
+          <w:sz w:val="24"/>
+          <w:szCs w:val="24"/>
+          <w:rtl w:val="0"/>
+        </w:rPr>
+        <w:t xml:space="preserve">Страны</w:t>
+      </w:r>
+    </w:p>
+    <w:p>
+      <w:pPr>
+        <w:pBdr/>
+        <w:contextualSpacing w:val="0"/>
+        <w:rPr/>
+      </w:pPr>
+      <w:r>
+        <w:rPr>
+          <w:rtl w:val="0"/>
+        </w:rPr>
+      </w:r>
+    </w:p>
+    <w:p>
+      <w:pPr>
+        <w:pBdr/>
+        <w:spacing w:after="0" w:lineRule="auto"/>
+        <w:contextualSpacing w:val="0"/>
+        <w:rPr>
+          <w:u w:val="single"/>
+        </w:rPr>
+      </w:pPr>
+      <w:r>
+        <w:rPr>
+          <w:u w:val="single"/>
+          <w:rtl w:val="0"/>
+        </w:rPr>
+        <w:t xml:space="preserve">Получение списка стран</w:t>
+      </w:r>
+    </w:p>
+    <w:p>
+      <w:pPr>
+        <w:pBdr/>
+        <w:spacing w:after="0" w:lineRule="auto"/>
+        <w:contextualSpacing w:val="0"/>
+        <w:rPr/>
+      </w:pPr>
+      <w:r>
+        <w:rPr>
+          <w:rtl w:val="0"/>
+        </w:rPr>
+        <w:t xml:space="preserve">URL: </w:t>
+      </w:r>
+      <w:r>
+        <w:rPr>
+          <w:rFonts w:ascii="Arial" w:cs="Arial" w:eastAsia="Arial" w:hAnsi="Arial"/>
+          <w:sz w:val="18"/>
+          <w:szCs w:val="18"/>
+          <w:rtl w:val="0"/>
+        </w:rPr>
+        <w:t xml:space="preserve">/api/Country</w:t>
+      </w:r>
+      <w:r>
+        <w:rPr>
+          <w:rtl w:val="0"/>
+        </w:rPr>
+        <w:t xml:space="preserve">,</w:t>
+      </w:r>
+    </w:p>
+    <w:p>
+      <w:pPr>
+        <w:pBdr/>
+        <w:spacing w:after="0" w:lineRule="auto"/>
+        <w:contextualSpacing w:val="0"/>
+        <w:rPr/>
+      </w:pPr>
+      <w:r>
+        <w:rPr>
+          <w:rtl w:val="0"/>
+        </w:rPr>
+        <w:t xml:space="preserve">METHOD: GET,</w:t>
+      </w:r>
+    </w:p>
+    <w:p>
+      <w:pPr>
+        <w:pBdr/>
+        <w:spacing w:after="0" w:lineRule="auto"/>
+        <w:contextualSpacing w:val="0"/>
+        <w:rPr/>
+      </w:pPr>
+      <w:r>
+        <w:rPr>
+          <w:rtl w:val="0"/>
+        </w:rPr>
+        <w:t xml:space="preserve">HEADER: none,</w:t>
+      </w:r>
+    </w:p>
+    <w:p>
+      <w:pPr>
+        <w:pBdr/>
+        <w:spacing w:after="0" w:lineRule="auto"/>
+        <w:contextualSpacing w:val="0"/>
+        <w:rPr/>
+      </w:pPr>
+      <w:r>
+        <w:rPr>
+          <w:rtl w:val="0"/>
+        </w:rPr>
+        <w:t xml:space="preserve">BODY: none,</w:t>
+      </w:r>
+    </w:p>
+    <w:p>
+      <w:pPr>
+        <w:pBdr/>
+        <w:spacing w:after="0" w:lineRule="auto"/>
+        <w:contextualSpacing w:val="0"/>
+        <w:rPr/>
+      </w:pPr>
+      <w:r>
+        <w:rPr>
+          <w:rtl w:val="0"/>
+        </w:rPr>
+        <w:t xml:space="preserve">Ответ: </w:t>
+      </w:r>
+    </w:p>
+    <w:p>
+      <w:pPr>
+        <w:pBdr/>
+        <w:spacing w:after="0" w:lineRule="auto"/>
+        <w:ind w:left="0" w:firstLine="0"/>
+        <w:contextualSpacing w:val="0"/>
+        <w:rPr/>
+      </w:pPr>
+      <w:r>
+        <w:rPr>
+          <w:rtl w:val="0"/>
+        </w:rPr>
+        <w:t xml:space="preserve">[</w:t>
+      </w:r>
+    </w:p>
+    <w:p>
+      <w:pPr>
+        <w:pBdr/>
+        <w:spacing w:after="0" w:lineRule="auto"/>
+        <w:contextualSpacing w:val="0"/>
+        <w:rPr/>
+      </w:pPr>
+      <w:r>
+        <w:rPr>
+          <w:rtl w:val="0"/>
+        </w:rPr>
+        <w:tab/>
+        <w:t xml:space="preserve">{</w:t>
+      </w:r>
+    </w:p>
+    <w:p>
+      <w:pPr>
+        <w:pBdr/>
+        <w:spacing w:after="0" w:lineRule="auto"/>
+        <w:contextualSpacing w:val="0"/>
+        <w:rPr/>
+      </w:pPr>
+      <w:r>
+        <w:rPr>
+          <w:rtl w:val="0"/>
+        </w:rPr>
+        <w:tab/>
+        <w:tab/>
+        <w:t xml:space="preserve"> "Id": 1,</w:t>
+      </w:r>
+    </w:p>
+    <w:p>
+      <w:pPr>
+        <w:pBdr/>
+        <w:spacing w:after="0" w:lineRule="auto"/>
+        <w:contextualSpacing w:val="0"/>
+        <w:rPr/>
+      </w:pPr>
+      <w:r>
+        <w:rPr>
+          <w:rtl w:val="0"/>
+        </w:rPr>
+        <w:t xml:space="preserve">    </w:t>
+        <w:tab/>
+        <w:tab/>
+        <w:t xml:space="preserve">"Name": "Абхазия",</w:t>
+      </w:r>
+    </w:p>
+    <w:p>
+      <w:pPr>
+        <w:pBdr/>
+        <w:spacing w:after="0" w:lineRule="auto"/>
+        <w:contextualSpacing w:val="0"/>
+        <w:rPr/>
+      </w:pPr>
+      <w:r>
+        <w:rPr>
+          <w:rtl w:val="0"/>
+        </w:rPr>
+        <w:t xml:space="preserve">    </w:t>
+        <w:tab/>
+        <w:tab/>
+        <w:t xml:space="preserve">"CitiesId": { 1,2 }</w:t>
+      </w:r>
+    </w:p>
+    <w:p>
+      <w:pPr>
+        <w:pBdr/>
+        <w:spacing w:after="0" w:lineRule="auto"/>
+        <w:contextualSpacing w:val="0"/>
+        <w:rPr/>
+      </w:pPr>
+      <w:r>
+        <w:rPr>
+          <w:rtl w:val="0"/>
+        </w:rPr>
+      </w:r>
+    </w:p>
+    <w:p>
+      <w:pPr>
+        <w:pBdr/>
+        <w:spacing w:after="0" w:lineRule="auto"/>
+        <w:ind w:firstLine="720"/>
+        <w:contextualSpacing w:val="0"/>
+        <w:rPr/>
+      </w:pPr>
+      <w:r>
+        <w:rPr>
+          <w:rtl w:val="0"/>
+        </w:rPr>
+        <w:t xml:space="preserve">},..</w:t>
+      </w:r>
+    </w:p>
+    <w:p>
+      <w:pPr>
+        <w:pBdr/>
+        <w:spacing w:after="0" w:lineRule="auto"/>
+        <w:contextualSpacing w:val="0"/>
+        <w:rPr/>
+      </w:pPr>
+      <w:r>
+        <w:rPr>
+          <w:rtl w:val="0"/>
+        </w:rPr>
+        <w:t xml:space="preserve">]</w:t>
+      </w:r>
+    </w:p>
+    <w:p>
+      <w:pPr>
+        <w:pBdr/>
+        <w:contextualSpacing w:val="0"/>
+        <w:rPr/>
+      </w:pPr>
+      <w:r>
+        <w:rPr>
+          <w:rtl w:val="0"/>
+        </w:rPr>
+      </w:r>
+    </w:p>
+    <w:p>
+      <w:pPr>
+        <w:pBdr/>
+        <w:spacing w:after="0" w:lineRule="auto"/>
+        <w:contextualSpacing w:val="0"/>
+        <w:rPr>
+          <w:u w:val="single"/>
+        </w:rPr>
+      </w:pPr>
+      <w:r>
+        <w:rPr>
+          <w:u w:val="single"/>
+          <w:rtl w:val="0"/>
+        </w:rPr>
+        <w:t xml:space="preserve">Получение страны по id</w:t>
+      </w:r>
+    </w:p>
+    <w:p>
+      <w:pPr>
+        <w:pBdr/>
+        <w:spacing w:after="0" w:lineRule="auto"/>
+        <w:contextualSpacing w:val="0"/>
+        <w:rPr/>
+      </w:pPr>
+      <w:r>
+        <w:rPr>
+          <w:rtl w:val="0"/>
+        </w:rPr>
+        <w:t xml:space="preserve">URL: </w:t>
+      </w:r>
+      <w:r>
+        <w:rPr>
+          <w:rFonts w:ascii="Arial" w:cs="Arial" w:eastAsia="Arial" w:hAnsi="Arial"/>
+          <w:sz w:val="18"/>
+          <w:szCs w:val="18"/>
+          <w:rtl w:val="0"/>
+        </w:rPr>
+        <w:t xml:space="preserve">/api/Country</w:t>
+      </w:r>
+      <w:r>
+        <w:rPr>
+          <w:rtl w:val="0"/>
+        </w:rPr>
+        <w:t xml:space="preserve">,</w:t>
+      </w:r>
+    </w:p>
+    <w:p>
+      <w:pPr>
+        <w:pBdr/>
+        <w:spacing w:after="0" w:lineRule="auto"/>
+        <w:contextualSpacing w:val="0"/>
+        <w:rPr/>
+      </w:pPr>
+      <w:r>
+        <w:rPr>
+          <w:rtl w:val="0"/>
+        </w:rPr>
+        <w:t xml:space="preserve">METHOD: GET,</w:t>
+      </w:r>
+    </w:p>
+    <w:p>
+      <w:pPr>
+        <w:pBdr/>
+        <w:spacing w:after="0" w:lineRule="auto"/>
+        <w:contextualSpacing w:val="0"/>
+        <w:rPr/>
+      </w:pPr>
+      <w:r>
+        <w:rPr>
+          <w:rtl w:val="0"/>
+        </w:rPr>
+        <w:t xml:space="preserve">PARAM: id</w:t>
+      </w:r>
+    </w:p>
+    <w:p>
+      <w:pPr>
+        <w:pBdr/>
+        <w:spacing w:after="0" w:lineRule="auto"/>
+        <w:contextualSpacing w:val="0"/>
+        <w:rPr/>
+      </w:pPr>
+      <w:r>
+        <w:rPr>
+          <w:rtl w:val="0"/>
+        </w:rPr>
+        <w:t xml:space="preserve">HEADER: none,</w:t>
+      </w:r>
+      <w:r>
+        <w:rPr>
+          <w:rtl w:val="0"/>
+        </w:rPr>
+      </w:r>
+    </w:p>
+    <w:p>
+      <w:pPr>
+        <w:pBdr/>
+        <w:spacing w:after="0" w:lineRule="auto"/>
+        <w:contextualSpacing w:val="0"/>
+        <w:rPr/>
+      </w:pPr>
+      <w:r>
+        <w:rPr>
+          <w:rtl w:val="0"/>
+        </w:rPr>
+        <w:t xml:space="preserve">BODY: none,</w:t>
+      </w:r>
+    </w:p>
+    <w:p>
+      <w:pPr>
+        <w:pBdr/>
+        <w:spacing w:after="0" w:lineRule="auto"/>
+        <w:contextualSpacing w:val="0"/>
+        <w:rPr/>
+      </w:pPr>
+      <w:r>
+        <w:rPr>
+          <w:rtl w:val="0"/>
+        </w:rPr>
+        <w:t xml:space="preserve">Ответ: </w:t>
+      </w:r>
+    </w:p>
+    <w:p>
+      <w:pPr>
+        <w:pBdr/>
+        <w:spacing w:after="0" w:lineRule="auto"/>
+        <w:contextualSpacing w:val="0"/>
+        <w:rPr/>
+      </w:pPr>
+      <w:r>
+        <w:rPr>
+          <w:rtl w:val="0"/>
+        </w:rPr>
+        <w:t xml:space="preserve">[</w:t>
+      </w:r>
+    </w:p>
+    <w:p>
+      <w:pPr>
+        <w:pBdr/>
+        <w:spacing w:after="0" w:lineRule="auto"/>
+        <w:contextualSpacing w:val="0"/>
+        <w:rPr/>
+      </w:pPr>
+      <w:r>
+        <w:rPr>
+          <w:rtl w:val="0"/>
+        </w:rPr>
+        <w:tab/>
+        <w:t xml:space="preserve">{</w:t>
+      </w:r>
+    </w:p>
+    <w:p>
+      <w:pPr>
+        <w:pBdr/>
+        <w:spacing w:after="0" w:lineRule="auto"/>
+        <w:contextualSpacing w:val="0"/>
+        <w:rPr/>
+      </w:pPr>
+      <w:r>
+        <w:rPr>
+          <w:rtl w:val="0"/>
+        </w:rPr>
+        <w:tab/>
+        <w:tab/>
+        <w:t xml:space="preserve"> "Id": 1,</w:t>
+      </w:r>
+    </w:p>
+    <w:p>
+      <w:pPr>
+        <w:pBdr/>
+        <w:spacing w:after="0" w:lineRule="auto"/>
+        <w:contextualSpacing w:val="0"/>
+        <w:rPr/>
+      </w:pPr>
+      <w:r>
+        <w:rPr>
+          <w:rtl w:val="0"/>
+        </w:rPr>
+        <w:t xml:space="preserve">    </w:t>
+        <w:tab/>
+        <w:tab/>
+        <w:t xml:space="preserve">"Name": "Абхазия",</w:t>
+      </w:r>
+    </w:p>
+    <w:p>
+      <w:pPr>
+        <w:pBdr/>
+        <w:spacing w:after="0" w:lineRule="auto"/>
+        <w:contextualSpacing w:val="0"/>
+        <w:rPr/>
+      </w:pPr>
+      <w:r>
+        <w:rPr>
+          <w:rtl w:val="0"/>
+        </w:rPr>
+        <w:t xml:space="preserve">    </w:t>
+        <w:tab/>
+        <w:tab/>
+        <w:t xml:space="preserve">"CitiesId": { 1,2 }</w:t>
+      </w:r>
+    </w:p>
+    <w:p>
+      <w:pPr>
+        <w:pBdr/>
+        <w:spacing w:after="0" w:lineRule="auto"/>
+        <w:contextualSpacing w:val="0"/>
+        <w:rPr/>
+      </w:pPr>
+      <w:r>
+        <w:rPr>
+          <w:rtl w:val="0"/>
+        </w:rPr>
+      </w:r>
+    </w:p>
+    <w:p>
+      <w:pPr>
+        <w:pBdr/>
+        <w:spacing w:after="0" w:lineRule="auto"/>
+        <w:ind w:firstLine="720"/>
+        <w:contextualSpacing w:val="0"/>
+        <w:rPr/>
+      </w:pPr>
+      <w:r>
+        <w:rPr>
+          <w:rtl w:val="0"/>
+        </w:rPr>
+        <w:t xml:space="preserve">},..</w:t>
+      </w:r>
+    </w:p>
+    <w:p>
+      <w:pPr>
+        <w:pBdr/>
+        <w:spacing w:after="0" w:lineRule="auto"/>
+        <w:contextualSpacing w:val="0"/>
+        <w:rPr/>
+      </w:pPr>
+      <w:r>
+        <w:rPr>
+          <w:rtl w:val="0"/>
+        </w:rPr>
+        <w:t xml:space="preserve">]</w:t>
+      </w:r>
+    </w:p>
+    <w:p>
+      <w:pPr>
+        <w:pBdr/>
+        <w:spacing w:after="0" w:lineRule="auto"/>
+        <w:contextualSpacing w:val="0"/>
+        <w:rPr/>
+      </w:pPr>
+      <w:r>
+        <w:rPr>
+          <w:rtl w:val="0"/>
+        </w:rPr>
+      </w:r>
+    </w:p>
+    <w:p>
+      <w:pPr>
+        <w:pBdr/>
+        <w:spacing w:after="0" w:lineRule="auto"/>
+        <w:contextualSpacing w:val="0"/>
+        <w:rPr/>
+      </w:pPr>
+      <w:r>
+        <w:rPr>
+          <w:u w:val="single"/>
+          <w:rtl w:val="0"/>
+        </w:rPr>
+        <w:t xml:space="preserve">Добавление новой страны</w:t>
+      </w:r>
+      <w:r>
+        <w:rPr>
+          <w:rtl w:val="0"/>
+        </w:rPr>
+      </w:r>
+    </w:p>
+    <w:p>
+      <w:pPr>
+        <w:pBdr/>
+        <w:spacing w:after="0" w:lineRule="auto"/>
+        <w:contextualSpacing w:val="0"/>
+        <w:rPr/>
+      </w:pPr>
+      <w:r>
+        <w:rPr>
+          <w:rtl w:val="0"/>
+        </w:rPr>
+        <w:t xml:space="preserve">URL: </w:t>
+      </w:r>
+      <w:r>
+        <w:rPr>
+          <w:rFonts w:ascii="Arial" w:cs="Arial" w:eastAsia="Arial" w:hAnsi="Arial"/>
+          <w:sz w:val="18"/>
+          <w:szCs w:val="18"/>
+          <w:rtl w:val="0"/>
+        </w:rPr>
+        <w:t xml:space="preserve">/api/Country</w:t>
+      </w:r>
+      <w:r>
+        <w:rPr>
+          <w:rtl w:val="0"/>
+        </w:rPr>
+        <w:t xml:space="preserve">,</w:t>
+      </w:r>
+    </w:p>
+    <w:p>
+      <w:pPr>
+        <w:pBdr/>
+        <w:spacing w:after="0" w:lineRule="auto"/>
+        <w:contextualSpacing w:val="0"/>
+        <w:rPr/>
+      </w:pPr>
+      <w:r>
+        <w:rPr>
+          <w:rtl w:val="0"/>
+        </w:rPr>
+        <w:t xml:space="preserve">METHOD: POST,</w:t>
+      </w:r>
+    </w:p>
+    <w:p>
+      <w:pPr>
+        <w:pBdr/>
+        <w:spacing w:after="0" w:lineRule="auto"/>
+        <w:contextualSpacing w:val="0"/>
+        <w:rPr/>
+      </w:pPr>
+      <w:r>
+        <w:rPr>
+          <w:rtl w:val="0"/>
+        </w:rPr>
+        <w:t xml:space="preserve">HEADER:</w:t>
+      </w:r>
+    </w:p>
+    <w:p>
+      <w:pPr>
+        <w:pBdr/>
+        <w:spacing w:after="0" w:lineRule="auto"/>
+        <w:contextualSpacing w:val="0"/>
+        <w:rPr/>
+      </w:pPr>
+      <w:r>
+        <w:rPr>
+          <w:rtl w:val="0"/>
+        </w:rPr>
+        <w:tab/>
+      </w:r>
+      <w:r>
+        <w:rPr>
+          <w:rFonts w:ascii="Arial" w:cs="Arial" w:eastAsia="Arial" w:hAnsi="Arial"/>
+          <w:sz w:val="18"/>
+          <w:szCs w:val="18"/>
+          <w:rtl w:val="0"/>
+        </w:rPr>
+        <w:t xml:space="preserve">Authorization: Bearer token</w:t>
+      </w:r>
+      <w:r>
+        <w:rPr>
+          <w:rtl w:val="0"/>
+        </w:rPr>
+      </w:r>
+    </w:p>
+    <w:p>
+      <w:pPr>
+        <w:pBdr/>
+        <w:spacing w:after="0" w:lineRule="auto"/>
+        <w:contextualSpacing w:val="0"/>
+        <w:rPr/>
+      </w:pPr>
+      <w:r>
+        <w:rPr>
+          <w:rtl w:val="0"/>
+        </w:rPr>
+        <w:tab/>
+        <w:t xml:space="preserve">Content-Type : application/json; charset=utf-8,</w:t>
+      </w:r>
+    </w:p>
+    <w:p>
+      <w:pPr>
+        <w:pBdr/>
+        <w:spacing w:after="0" w:lineRule="auto"/>
+        <w:contextualSpacing w:val="0"/>
+        <w:rPr/>
+      </w:pPr>
+      <w:r>
+        <w:rPr>
+          <w:rtl w:val="0"/>
+        </w:rPr>
+        <w:t xml:space="preserve">BODY:</w:t>
+      </w:r>
+    </w:p>
+    <w:p>
+      <w:pPr>
+        <w:pBdr/>
+        <w:spacing w:after="0" w:lineRule="auto"/>
+        <w:contextualSpacing w:val="0"/>
+        <w:rPr/>
+      </w:pPr>
+      <w:r>
+        <w:rPr>
+          <w:rtl w:val="0"/>
+        </w:rPr>
+        <w:tab/>
+        <w:t xml:space="preserve">JSON объект</w:t>
+      </w:r>
+    </w:p>
+    <w:p>
+      <w:pPr>
+        <w:pBdr/>
+        <w:spacing w:after="0" w:lineRule="auto"/>
+        <w:contextualSpacing w:val="0"/>
+        <w:rPr/>
+      </w:pPr>
+      <w:r>
+        <w:rPr>
+          <w:rtl w:val="0"/>
+        </w:rPr>
+        <w:t xml:space="preserve">        var data = {</w:t>
+      </w:r>
+    </w:p>
+    <w:p>
+      <w:pPr>
+        <w:pBdr/>
+        <w:spacing w:after="0" w:lineRule="auto"/>
+        <w:contextualSpacing w:val="0"/>
+        <w:rPr/>
+      </w:pPr>
+      <w:r>
+        <w:rPr>
+          <w:rtl w:val="0"/>
+        </w:rPr>
+        <w:t xml:space="preserve">            Name:"",</w:t>
+      </w:r>
+    </w:p>
+    <w:p>
+      <w:pPr>
+        <w:pBdr/>
+        <w:spacing w:after="0" w:lineRule="auto"/>
+        <w:contextualSpacing w:val="0"/>
+        <w:rPr/>
+      </w:pPr>
+      <w:r>
+        <w:rPr>
+          <w:rtl w:val="0"/>
+        </w:rPr>
+        <w:t xml:space="preserve">            CitiesId:[1,2]</w:t>
+      </w:r>
+    </w:p>
+    <w:p>
+      <w:pPr>
+        <w:pBdr/>
+        <w:spacing w:after="0" w:lineRule="auto"/>
+        <w:contextualSpacing w:val="0"/>
+        <w:rPr/>
+      </w:pPr>
+      <w:r>
+        <w:rPr>
+          <w:rtl w:val="0"/>
+        </w:rPr>
+        <w:t xml:space="preserve">        };</w:t>
+      </w:r>
+    </w:p>
+    <w:p>
+      <w:pPr>
+        <w:pBdr/>
+        <w:spacing w:after="0" w:lineRule="auto"/>
+        <w:contextualSpacing w:val="0"/>
+        <w:rPr/>
+      </w:pPr>
+      <w:r>
+        <w:rPr>
+          <w:rtl w:val="0"/>
+        </w:rPr>
+        <w:t xml:space="preserve">Ответ: none</w:t>
+      </w:r>
+    </w:p>
+    <w:p>
+      <w:pPr>
+        <w:pBdr/>
+        <w:spacing w:after="0" w:lineRule="auto"/>
+        <w:contextualSpacing w:val="0"/>
+        <w:rPr/>
+      </w:pPr>
+      <w:r>
+        <w:rPr>
+          <w:rtl w:val="0"/>
+        </w:rPr>
+      </w:r>
+    </w:p>
+    <w:p>
+      <w:pPr>
+        <w:pBdr/>
+        <w:spacing w:after="0" w:lineRule="auto"/>
+        <w:contextualSpacing w:val="0"/>
+        <w:rPr/>
+      </w:pPr>
+      <w:r>
+        <w:rPr>
+          <w:rtl w:val="0"/>
+        </w:rPr>
+      </w:r>
+    </w:p>
+    <w:p>
+      <w:pPr>
+        <w:pBdr/>
+        <w:spacing w:after="0" w:lineRule="auto"/>
+        <w:contextualSpacing w:val="0"/>
+        <w:rPr/>
+      </w:pPr>
+      <w:r>
+        <w:rPr>
+          <w:rtl w:val="0"/>
+        </w:rPr>
+      </w:r>
+    </w:p>
+    <w:p>
+      <w:pPr>
+        <w:pBdr/>
+        <w:spacing w:after="0" w:lineRule="auto"/>
+        <w:contextualSpacing w:val="0"/>
+        <w:rPr/>
+      </w:pPr>
+      <w:r>
+        <w:rPr>
+          <w:u w:val="single"/>
+          <w:rtl w:val="0"/>
+        </w:rPr>
+        <w:t xml:space="preserve">Обновление существующей страны</w:t>
+      </w:r>
+      <w:r>
+        <w:rPr>
+          <w:rtl w:val="0"/>
+        </w:rPr>
+      </w:r>
+    </w:p>
+    <w:p>
+      <w:pPr>
+        <w:pBdr/>
+        <w:spacing w:after="0" w:lineRule="auto"/>
+        <w:contextualSpacing w:val="0"/>
+        <w:rPr/>
+      </w:pPr>
+      <w:r>
+        <w:rPr>
+          <w:rtl w:val="0"/>
+        </w:rPr>
+        <w:t xml:space="preserve">URL: </w:t>
+      </w:r>
+      <w:r>
+        <w:rPr>
+          <w:rFonts w:ascii="Arial" w:cs="Arial" w:eastAsia="Arial" w:hAnsi="Arial"/>
+          <w:sz w:val="18"/>
+          <w:szCs w:val="18"/>
+          <w:rtl w:val="0"/>
+        </w:rPr>
+        <w:t xml:space="preserve">/api/Country</w:t>
+      </w:r>
+      <w:r>
+        <w:rPr>
+          <w:rtl w:val="0"/>
+        </w:rPr>
+        <w:t xml:space="preserve">,</w:t>
+      </w:r>
+    </w:p>
+    <w:p>
+      <w:pPr>
+        <w:pBdr/>
+        <w:spacing w:after="0" w:lineRule="auto"/>
+        <w:contextualSpacing w:val="0"/>
+        <w:rPr/>
+      </w:pPr>
+      <w:r>
+        <w:rPr>
+          <w:rtl w:val="0"/>
+        </w:rPr>
+        <w:t xml:space="preserve">METHOD: PUT,</w:t>
+      </w:r>
+    </w:p>
+    <w:p>
+      <w:pPr>
+        <w:pBdr/>
+        <w:spacing w:after="0" w:lineRule="auto"/>
+        <w:contextualSpacing w:val="0"/>
+        <w:rPr/>
+      </w:pPr>
+      <w:r>
+        <w:rPr>
+          <w:rtl w:val="0"/>
+        </w:rPr>
+        <w:t xml:space="preserve">PARAM: id,</w:t>
+      </w:r>
+    </w:p>
+    <w:p>
+      <w:pPr>
+        <w:pBdr/>
+        <w:spacing w:after="0" w:lineRule="auto"/>
+        <w:contextualSpacing w:val="0"/>
+        <w:rPr/>
+      </w:pPr>
+      <w:r>
+        <w:rPr>
+          <w:rtl w:val="0"/>
+        </w:rPr>
+        <w:t xml:space="preserve">HEADER:</w:t>
+      </w:r>
+    </w:p>
+    <w:p>
+      <w:pPr>
+        <w:pBdr/>
+        <w:spacing w:after="0" w:lineRule="auto"/>
+        <w:contextualSpacing w:val="0"/>
+        <w:rPr/>
+      </w:pPr>
+      <w:r>
+        <w:rPr>
+          <w:rtl w:val="0"/>
+        </w:rPr>
+        <w:tab/>
+      </w:r>
+      <w:r>
+        <w:rPr>
+          <w:rFonts w:ascii="Arial" w:cs="Arial" w:eastAsia="Arial" w:hAnsi="Arial"/>
+          <w:sz w:val="18"/>
+          <w:szCs w:val="18"/>
+          <w:rtl w:val="0"/>
+        </w:rPr>
+        <w:t xml:space="preserve">Authorization: Bearer token</w:t>
+      </w:r>
+      <w:r>
+        <w:rPr>
+          <w:rtl w:val="0"/>
+        </w:rPr>
+      </w:r>
+    </w:p>
+    <w:p>
+      <w:pPr>
+        <w:pBdr/>
+        <w:spacing w:after="0" w:lineRule="auto"/>
+        <w:contextualSpacing w:val="0"/>
+        <w:rPr/>
+      </w:pPr>
+      <w:r>
+        <w:rPr>
+          <w:rtl w:val="0"/>
+        </w:rPr>
+        <w:tab/>
+        <w:t xml:space="preserve">Content-Type : application/json; charset=utf-8,</w:t>
+      </w:r>
+    </w:p>
+    <w:p>
+      <w:pPr>
+        <w:pBdr/>
+        <w:spacing w:after="0" w:lineRule="auto"/>
+        <w:contextualSpacing w:val="0"/>
+        <w:rPr/>
+      </w:pPr>
+      <w:r>
+        <w:rPr>
+          <w:rtl w:val="0"/>
+        </w:rPr>
+        <w:t xml:space="preserve">BODY:</w:t>
+      </w:r>
+    </w:p>
+    <w:p>
+      <w:pPr>
+        <w:pBdr/>
+        <w:spacing w:after="0" w:lineRule="auto"/>
+        <w:contextualSpacing w:val="0"/>
+        <w:rPr/>
+      </w:pPr>
+      <w:r>
+        <w:rPr>
+          <w:rtl w:val="0"/>
+        </w:rPr>
+        <w:tab/>
+        <w:t xml:space="preserve">JSON объект</w:t>
+      </w:r>
+    </w:p>
+    <w:p>
+      <w:pPr>
+        <w:pBdr/>
+        <w:spacing w:after="0" w:lineRule="auto"/>
+        <w:contextualSpacing w:val="0"/>
+        <w:rPr/>
+      </w:pPr>
+      <w:r>
+        <w:rPr>
+          <w:rtl w:val="0"/>
+        </w:rPr>
+        <w:t xml:space="preserve">        var data = {</w:t>
+      </w:r>
+    </w:p>
+    <w:p>
+      <w:pPr>
+        <w:pBdr/>
+        <w:spacing w:after="0" w:lineRule="auto"/>
+        <w:contextualSpacing w:val="0"/>
+        <w:rPr/>
+      </w:pPr>
+      <w:r>
+        <w:rPr>
+          <w:rtl w:val="0"/>
+        </w:rPr>
+        <w:t xml:space="preserve">            Name:"",</w:t>
+      </w:r>
+    </w:p>
+    <w:p>
+      <w:pPr>
+        <w:pBdr/>
+        <w:spacing w:after="0" w:lineRule="auto"/>
+        <w:contextualSpacing w:val="0"/>
+        <w:rPr/>
+      </w:pPr>
+      <w:r>
+        <w:rPr>
+          <w:rtl w:val="0"/>
+        </w:rPr>
+        <w:t xml:space="preserve">            CitiesId:[1,2]</w:t>
+      </w:r>
+    </w:p>
+    <w:p>
+      <w:pPr>
+        <w:pBdr/>
+        <w:spacing w:after="0" w:lineRule="auto"/>
+        <w:contextualSpacing w:val="0"/>
+        <w:rPr/>
+      </w:pPr>
+      <w:r>
+        <w:rPr>
+          <w:rtl w:val="0"/>
+        </w:rPr>
+        <w:t xml:space="preserve">        };</w:t>
+      </w:r>
+    </w:p>
+    <w:p>
+      <w:pPr>
+        <w:pBdr/>
+        <w:spacing w:after="0" w:lineRule="auto"/>
+        <w:contextualSpacing w:val="0"/>
+        <w:rPr/>
+      </w:pPr>
+      <w:r>
+        <w:rPr>
+          <w:rtl w:val="0"/>
+        </w:rPr>
+        <w:t xml:space="preserve">Ответ: none</w:t>
+      </w:r>
+    </w:p>
+    <w:p>
+      <w:pPr>
+        <w:pBdr/>
+        <w:spacing w:after="0" w:lineRule="auto"/>
+        <w:contextualSpacing w:val="0"/>
+        <w:rPr/>
+      </w:pPr>
+      <w:r>
+        <w:rPr>
+          <w:rtl w:val="0"/>
+        </w:rPr>
+      </w:r>
+    </w:p>
+    <w:p>
+      <w:pPr>
+        <w:pBdr/>
+        <w:spacing w:after="0" w:lineRule="auto"/>
+        <w:contextualSpacing w:val="0"/>
+        <w:rPr/>
+      </w:pPr>
+      <w:r>
+        <w:rPr>
+          <w:u w:val="single"/>
+          <w:rtl w:val="0"/>
+        </w:rPr>
+        <w:t xml:space="preserve">Удаление существующей страны</w:t>
+      </w:r>
+      <w:r>
+        <w:rPr>
+          <w:rtl w:val="0"/>
+        </w:rPr>
+      </w:r>
+    </w:p>
+    <w:p>
+      <w:pPr>
+        <w:pBdr/>
+        <w:spacing w:after="0" w:lineRule="auto"/>
+        <w:contextualSpacing w:val="0"/>
+        <w:rPr/>
+      </w:pPr>
+      <w:r>
+        <w:rPr>
+          <w:rtl w:val="0"/>
+        </w:rPr>
+        <w:t xml:space="preserve">URL: </w:t>
+      </w:r>
+      <w:r>
+        <w:rPr>
+          <w:rFonts w:ascii="Arial" w:cs="Arial" w:eastAsia="Arial" w:hAnsi="Arial"/>
+          <w:sz w:val="18"/>
+          <w:szCs w:val="18"/>
+          <w:rtl w:val="0"/>
+        </w:rPr>
+        <w:t xml:space="preserve">/api/Country</w:t>
+      </w:r>
+      <w:r>
+        <w:rPr>
+          <w:rtl w:val="0"/>
+        </w:rPr>
+        <w:t xml:space="preserve">,</w:t>
+      </w:r>
+    </w:p>
+    <w:p>
+      <w:pPr>
+        <w:pBdr/>
+        <w:spacing w:after="0" w:lineRule="auto"/>
+        <w:contextualSpacing w:val="0"/>
+        <w:rPr/>
+      </w:pPr>
+      <w:r>
+        <w:rPr>
+          <w:rtl w:val="0"/>
+        </w:rPr>
+        <w:t xml:space="preserve">METHOD: DELETE,</w:t>
+      </w:r>
+    </w:p>
+    <w:p>
+      <w:pPr>
+        <w:pBdr/>
+        <w:spacing w:after="0" w:lineRule="auto"/>
+        <w:contextualSpacing w:val="0"/>
+        <w:rPr/>
+      </w:pPr>
+      <w:r>
+        <w:rPr>
+          <w:rtl w:val="0"/>
+        </w:rPr>
+        <w:t xml:space="preserve">PARAM: id,</w:t>
+      </w:r>
+    </w:p>
+    <w:p>
+      <w:pPr>
+        <w:pBdr/>
+        <w:spacing w:after="0" w:lineRule="auto"/>
+        <w:contextualSpacing w:val="0"/>
+        <w:rPr/>
+      </w:pPr>
+      <w:r>
+        <w:rPr>
+          <w:rtl w:val="0"/>
+        </w:rPr>
+        <w:t xml:space="preserve">HEADER:</w:t>
+      </w:r>
+    </w:p>
+    <w:p>
+      <w:pPr>
+        <w:pBdr/>
+        <w:spacing w:after="0" w:lineRule="auto"/>
+        <w:contextualSpacing w:val="0"/>
+        <w:rPr/>
+      </w:pPr>
+      <w:r>
+        <w:rPr>
+          <w:rtl w:val="0"/>
+        </w:rPr>
+        <w:tab/>
+      </w:r>
+      <w:r>
+        <w:rPr>
+          <w:rFonts w:ascii="Arial" w:cs="Arial" w:eastAsia="Arial" w:hAnsi="Arial"/>
+          <w:sz w:val="18"/>
+          <w:szCs w:val="18"/>
+          <w:rtl w:val="0"/>
+        </w:rPr>
+        <w:t xml:space="preserve">Authorization: Bearer token</w:t>
+      </w:r>
+      <w:r>
+        <w:rPr>
+          <w:rtl w:val="0"/>
+        </w:rPr>
+      </w:r>
+    </w:p>
+    <w:p>
+      <w:pPr>
+        <w:pBdr/>
+        <w:spacing w:after="0" w:lineRule="auto"/>
+        <w:contextualSpacing w:val="0"/>
+        <w:rPr/>
+      </w:pPr>
+      <w:r>
+        <w:rPr>
+          <w:rtl w:val="0"/>
+        </w:rPr>
+        <w:t xml:space="preserve">BODY:</w:t>
+      </w:r>
+    </w:p>
+    <w:p>
+      <w:pPr>
+        <w:pBdr/>
+        <w:spacing w:after="0" w:lineRule="auto"/>
+        <w:contextualSpacing w:val="0"/>
+        <w:rPr/>
+      </w:pPr>
+      <w:r>
+        <w:rPr>
+          <w:rtl w:val="0"/>
+        </w:rPr>
+        <w:t xml:space="preserve">Ответ: none</w:t>
+      </w:r>
+    </w:p>
+    <w:p>
+      <w:pPr>
+        <w:pBdr/>
+        <w:spacing w:after="0" w:lineRule="auto"/>
+        <w:contextualSpacing w:val="0"/>
+        <w:rPr/>
+      </w:pPr>
+      <w:r>
+        <w:rPr>
+          <w:rtl w:val="0"/>
+        </w:rPr>
+      </w:r>
+    </w:p>
+    <w:p>
+      <w:pPr>
+        <w:pBdr/>
+        <w:spacing w:after="0" w:lineRule="auto"/>
+        <w:contextualSpacing w:val="0"/>
+        <w:rPr>
+          <w:u w:val="single"/>
+        </w:rPr>
+      </w:pPr>
+      <w:r>
+        <w:rPr>
+          <w:rtl w:val="0"/>
+        </w:rPr>
+      </w:r>
+    </w:p>
+    <w:p>
+      <w:pPr>
+        <w:pBdr/>
         <w:contextualSpacing w:val="0"/>
         <w:rPr/>
       </w:pPr>

</xml_diff>

<commit_message>
fix issues with dbInitializer add documentation for article comments api
</commit_message>
<xml_diff>
--- a/Infodoctor Web API specs.docx
+++ b/Infodoctor Web API specs.docx
@@ -21331,20 +21331,6 @@
         <w:rPr>
           <w:rtl w:val="0"/>
         </w:rPr>
-        <w:t xml:space="preserve">[</w:t>
-      </w:r>
-    </w:p>
-    <w:p>
-      <w:pPr>
-        <w:pBdr/>
-        <w:spacing w:after="0" w:lineRule="auto"/>
-        <w:contextualSpacing w:val="0"/>
-        <w:rPr/>
-      </w:pPr>
-      <w:r>
-        <w:rPr>
-          <w:rtl w:val="0"/>
-        </w:rPr>
         <w:tab/>
         <w:t xml:space="preserve">{</w:t>
       </w:r>
@@ -21424,21 +21410,7 @@
         <w:rPr>
           <w:rtl w:val="0"/>
         </w:rPr>
-        <w:t xml:space="preserve">},..</w:t>
-      </w:r>
-    </w:p>
-    <w:p>
-      <w:pPr>
-        <w:pBdr/>
-        <w:spacing w:after="0" w:lineRule="auto"/>
-        <w:contextualSpacing w:val="0"/>
-        <w:rPr/>
-      </w:pPr>
-      <w:r>
-        <w:rPr>
-          <w:rtl w:val="0"/>
-        </w:rPr>
-        <w:t xml:space="preserve">]</w:t>
+        <w:t xml:space="preserve">}</w:t>
       </w:r>
     </w:p>
     <w:p>
@@ -22103,6 +22075,1481 @@
           <w:rtl w:val="0"/>
         </w:rPr>
         <w:t xml:space="preserve">Ответ: none</w:t>
+      </w:r>
+    </w:p>
+    <w:p>
+      <w:pPr>
+        <w:pBdr/>
+        <w:spacing w:after="0" w:lineRule="auto"/>
+        <w:contextualSpacing w:val="0"/>
+        <w:rPr/>
+      </w:pPr>
+      <w:r>
+        <w:rPr>
+          <w:rtl w:val="0"/>
+        </w:rPr>
+      </w:r>
+    </w:p>
+    <w:p>
+      <w:pPr>
+        <w:pBdr/>
+        <w:spacing w:after="0" w:lineRule="auto"/>
+        <w:contextualSpacing w:val="0"/>
+        <w:rPr/>
+      </w:pPr>
+      <w:r>
+        <w:rPr>
+          <w:rtl w:val="0"/>
+        </w:rPr>
+      </w:r>
+    </w:p>
+    <w:p>
+      <w:r>
+        <w:br w:type="page"/>
+      </w:r>
+    </w:p>
+    <w:p>
+      <w:pPr>
+        <w:pBdr/>
+        <w:spacing w:after="0" w:lineRule="auto"/>
+        <w:contextualSpacing w:val="0"/>
+        <w:rPr/>
+      </w:pPr>
+      <w:r>
+        <w:rPr>
+          <w:rtl w:val="0"/>
+        </w:rPr>
+      </w:r>
+    </w:p>
+    <w:p>
+      <w:pPr>
+        <w:pStyle w:val="Heading1"/>
+        <w:pBdr/>
+        <w:spacing w:after="0" w:lineRule="auto"/>
+        <w:contextualSpacing w:val="0"/>
+        <w:rPr>
+          <w:sz w:val="24"/>
+          <w:szCs w:val="24"/>
+        </w:rPr>
+      </w:pPr>
+      <w:bookmarkStart w:colFirst="0" w:colLast="0" w:name="_s8gstrxz0l7e" w:id="15"/>
+      <w:bookmarkEnd w:id="15"/>
+      <w:r>
+        <w:rPr>
+          <w:sz w:val="24"/>
+          <w:szCs w:val="24"/>
+          <w:rtl w:val="0"/>
+        </w:rPr>
+        <w:t xml:space="preserve">Комментарии к статьям</w:t>
+      </w:r>
+    </w:p>
+    <w:p>
+      <w:pPr>
+        <w:pBdr/>
+        <w:contextualSpacing w:val="0"/>
+        <w:rPr/>
+      </w:pPr>
+      <w:r>
+        <w:rPr>
+          <w:rtl w:val="0"/>
+        </w:rPr>
+      </w:r>
+    </w:p>
+    <w:p>
+      <w:pPr>
+        <w:pBdr/>
+        <w:spacing w:after="0" w:lineRule="auto"/>
+        <w:contextualSpacing w:val="0"/>
+        <w:rPr>
+          <w:u w:val="single"/>
+        </w:rPr>
+      </w:pPr>
+      <w:r>
+        <w:rPr>
+          <w:u w:val="single"/>
+          <w:rtl w:val="0"/>
+        </w:rPr>
+        <w:t xml:space="preserve">Получение списка комментариев</w:t>
+      </w:r>
+    </w:p>
+    <w:p>
+      <w:pPr>
+        <w:pBdr/>
+        <w:spacing w:after="0" w:lineRule="auto"/>
+        <w:contextualSpacing w:val="0"/>
+        <w:rPr/>
+      </w:pPr>
+      <w:r>
+        <w:rPr>
+          <w:rtl w:val="0"/>
+        </w:rPr>
+        <w:t xml:space="preserve">URL: </w:t>
+      </w:r>
+      <w:r>
+        <w:rPr>
+          <w:rFonts w:ascii="Arial" w:cs="Arial" w:eastAsia="Arial" w:hAnsi="Arial"/>
+          <w:sz w:val="18"/>
+          <w:szCs w:val="18"/>
+          <w:rtl w:val="0"/>
+        </w:rPr>
+        <w:t xml:space="preserve">/api/ArticleComments</w:t>
+      </w:r>
+      <w:r>
+        <w:rPr>
+          <w:rtl w:val="0"/>
+        </w:rPr>
+        <w:t xml:space="preserve">,</w:t>
+      </w:r>
+    </w:p>
+    <w:p>
+      <w:pPr>
+        <w:pBdr/>
+        <w:spacing w:after="0" w:lineRule="auto"/>
+        <w:contextualSpacing w:val="0"/>
+        <w:rPr/>
+      </w:pPr>
+      <w:r>
+        <w:rPr>
+          <w:rtl w:val="0"/>
+        </w:rPr>
+        <w:t xml:space="preserve">METHOD: GET,</w:t>
+      </w:r>
+    </w:p>
+    <w:p>
+      <w:pPr>
+        <w:pBdr/>
+        <w:spacing w:after="0" w:lineRule="auto"/>
+        <w:contextualSpacing w:val="0"/>
+        <w:rPr/>
+      </w:pPr>
+      <w:r>
+        <w:rPr>
+          <w:rtl w:val="0"/>
+        </w:rPr>
+        <w:t xml:space="preserve">HEADER: </w:t>
+      </w:r>
+    </w:p>
+    <w:p>
+      <w:pPr>
+        <w:pBdr/>
+        <w:spacing w:after="0" w:lineRule="auto"/>
+        <w:ind w:firstLine="720"/>
+        <w:contextualSpacing w:val="0"/>
+        <w:rPr/>
+      </w:pPr>
+      <w:r>
+        <w:rPr>
+          <w:rtl w:val="0"/>
+        </w:rPr>
+        <w:t xml:space="preserve">Authorization: Bearer token(admin/moder),</w:t>
+      </w:r>
+    </w:p>
+    <w:p>
+      <w:pPr>
+        <w:pBdr/>
+        <w:spacing w:after="0" w:lineRule="auto"/>
+        <w:contextualSpacing w:val="0"/>
+        <w:rPr/>
+      </w:pPr>
+      <w:r>
+        <w:rPr>
+          <w:rtl w:val="0"/>
+        </w:rPr>
+        <w:t xml:space="preserve">BODY: none,</w:t>
+      </w:r>
+    </w:p>
+    <w:p>
+      <w:pPr>
+        <w:pBdr/>
+        <w:spacing w:after="0" w:lineRule="auto"/>
+        <w:contextualSpacing w:val="0"/>
+        <w:rPr/>
+      </w:pPr>
+      <w:r>
+        <w:rPr>
+          <w:rtl w:val="0"/>
+        </w:rPr>
+        <w:t xml:space="preserve">Ответ: </w:t>
+      </w:r>
+    </w:p>
+    <w:p>
+      <w:pPr>
+        <w:pBdr/>
+        <w:spacing w:after="0" w:lineRule="auto"/>
+        <w:contextualSpacing w:val="0"/>
+        <w:rPr/>
+      </w:pPr>
+      <w:r>
+        <w:rPr>
+          <w:rtl w:val="0"/>
+        </w:rPr>
+        <w:t xml:space="preserve">[</w:t>
+      </w:r>
+    </w:p>
+    <w:p>
+      <w:pPr>
+        <w:pBdr/>
+        <w:spacing w:after="0" w:lineRule="auto"/>
+        <w:contextualSpacing w:val="0"/>
+        <w:rPr/>
+      </w:pPr>
+      <w:r>
+        <w:rPr>
+          <w:rtl w:val="0"/>
+        </w:rPr>
+        <w:tab/>
+        <w:t xml:space="preserve">{</w:t>
+      </w:r>
+    </w:p>
+    <w:p>
+      <w:pPr>
+        <w:pBdr/>
+        <w:spacing w:after="0" w:lineRule="auto"/>
+        <w:contextualSpacing w:val="0"/>
+        <w:rPr/>
+      </w:pPr>
+      <w:r>
+        <w:rPr>
+          <w:rtl w:val="0"/>
+        </w:rPr>
+        <w:tab/>
+        <w:tab/>
+        <w:t xml:space="preserve"> "ArticleId": 1,</w:t>
+      </w:r>
+    </w:p>
+    <w:p>
+      <w:pPr>
+        <w:pBdr/>
+        <w:spacing w:after="0" w:lineRule="auto"/>
+        <w:contextualSpacing w:val="0"/>
+        <w:rPr/>
+      </w:pPr>
+      <w:r>
+        <w:rPr>
+          <w:rtl w:val="0"/>
+        </w:rPr>
+        <w:t xml:space="preserve">   </w:t>
+        <w:tab/>
+        <w:tab/>
+        <w:t xml:space="preserve"> "Id": 2,</w:t>
+      </w:r>
+    </w:p>
+    <w:p>
+      <w:pPr>
+        <w:pBdr/>
+        <w:spacing w:after="0" w:lineRule="auto"/>
+        <w:contextualSpacing w:val="0"/>
+        <w:rPr/>
+      </w:pPr>
+      <w:r>
+        <w:rPr>
+          <w:rtl w:val="0"/>
+        </w:rPr>
+        <w:t xml:space="preserve">   </w:t>
+        <w:tab/>
+        <w:tab/>
+        <w:t xml:space="preserve"> "UserId": "668995e0-122b-41f8-87f1-b96c693bba15",</w:t>
+      </w:r>
+    </w:p>
+    <w:p>
+      <w:pPr>
+        <w:pBdr/>
+        <w:spacing w:after="0" w:lineRule="auto"/>
+        <w:contextualSpacing w:val="0"/>
+        <w:rPr/>
+      </w:pPr>
+      <w:r>
+        <w:rPr>
+          <w:rtl w:val="0"/>
+        </w:rPr>
+        <w:t xml:space="preserve">    </w:t>
+        <w:tab/>
+        <w:tab/>
+        <w:t xml:space="preserve">"UserName": "admin",</w:t>
+      </w:r>
+    </w:p>
+    <w:p>
+      <w:pPr>
+        <w:pBdr/>
+        <w:spacing w:after="0" w:lineRule="auto"/>
+        <w:contextualSpacing w:val="0"/>
+        <w:rPr/>
+      </w:pPr>
+      <w:r>
+        <w:rPr>
+          <w:rtl w:val="0"/>
+        </w:rPr>
+        <w:t xml:space="preserve">    </w:t>
+        <w:tab/>
+        <w:tab/>
+        <w:t xml:space="preserve">"Text": "Спасибо. Очень информативно.",</w:t>
+      </w:r>
+    </w:p>
+    <w:p>
+      <w:pPr>
+        <w:pBdr/>
+        <w:spacing w:after="0" w:lineRule="auto"/>
+        <w:contextualSpacing w:val="0"/>
+        <w:rPr/>
+      </w:pPr>
+      <w:r>
+        <w:rPr>
+          <w:rtl w:val="0"/>
+        </w:rPr>
+        <w:t xml:space="preserve">    </w:t>
+        <w:tab/>
+        <w:tab/>
+        <w:t xml:space="preserve">"PublishTime": "2017-04-02T18:56:55.363"</w:t>
+      </w:r>
+    </w:p>
+    <w:p>
+      <w:pPr>
+        <w:pBdr/>
+        <w:spacing w:after="0" w:lineRule="auto"/>
+        <w:contextualSpacing w:val="0"/>
+        <w:rPr/>
+      </w:pPr>
+      <w:r>
+        <w:rPr>
+          <w:rtl w:val="0"/>
+        </w:rPr>
+      </w:r>
+    </w:p>
+    <w:p>
+      <w:pPr>
+        <w:pBdr/>
+        <w:spacing w:after="0" w:lineRule="auto"/>
+        <w:contextualSpacing w:val="0"/>
+        <w:rPr/>
+      </w:pPr>
+      <w:r>
+        <w:rPr>
+          <w:rtl w:val="0"/>
+        </w:rPr>
+      </w:r>
+    </w:p>
+    <w:p>
+      <w:pPr>
+        <w:pBdr/>
+        <w:spacing w:after="0" w:lineRule="auto"/>
+        <w:ind w:firstLine="720"/>
+        <w:contextualSpacing w:val="0"/>
+        <w:rPr/>
+      </w:pPr>
+      <w:r>
+        <w:rPr>
+          <w:rtl w:val="0"/>
+        </w:rPr>
+        <w:t xml:space="preserve">},..</w:t>
+      </w:r>
+    </w:p>
+    <w:p>
+      <w:pPr>
+        <w:pBdr/>
+        <w:spacing w:after="0" w:lineRule="auto"/>
+        <w:contextualSpacing w:val="0"/>
+        <w:rPr/>
+      </w:pPr>
+      <w:r>
+        <w:rPr>
+          <w:rtl w:val="0"/>
+        </w:rPr>
+        <w:t xml:space="preserve">]</w:t>
+      </w:r>
+    </w:p>
+    <w:p>
+      <w:pPr>
+        <w:pBdr/>
+        <w:contextualSpacing w:val="0"/>
+        <w:rPr/>
+      </w:pPr>
+      <w:r>
+        <w:rPr>
+          <w:rtl w:val="0"/>
+        </w:rPr>
+      </w:r>
+    </w:p>
+    <w:p>
+      <w:pPr>
+        <w:pBdr/>
+        <w:spacing w:after="0" w:lineRule="auto"/>
+        <w:contextualSpacing w:val="0"/>
+        <w:rPr>
+          <w:u w:val="single"/>
+        </w:rPr>
+      </w:pPr>
+      <w:r>
+        <w:rPr>
+          <w:u w:val="single"/>
+          <w:rtl w:val="0"/>
+        </w:rPr>
+        <w:t xml:space="preserve">Получение комментария по id</w:t>
+      </w:r>
+    </w:p>
+    <w:p>
+      <w:pPr>
+        <w:pBdr/>
+        <w:spacing w:after="0" w:lineRule="auto"/>
+        <w:contextualSpacing w:val="0"/>
+        <w:rPr/>
+      </w:pPr>
+      <w:r>
+        <w:rPr>
+          <w:rtl w:val="0"/>
+        </w:rPr>
+        <w:t xml:space="preserve">URL: </w:t>
+      </w:r>
+      <w:r>
+        <w:rPr>
+          <w:rFonts w:ascii="Arial" w:cs="Arial" w:eastAsia="Arial" w:hAnsi="Arial"/>
+          <w:sz w:val="18"/>
+          <w:szCs w:val="18"/>
+          <w:rtl w:val="0"/>
+        </w:rPr>
+        <w:t xml:space="preserve">/api/ArticleComments</w:t>
+      </w:r>
+      <w:r>
+        <w:rPr>
+          <w:rtl w:val="0"/>
+        </w:rPr>
+        <w:t xml:space="preserve">,</w:t>
+      </w:r>
+    </w:p>
+    <w:p>
+      <w:pPr>
+        <w:pBdr/>
+        <w:spacing w:after="0" w:lineRule="auto"/>
+        <w:contextualSpacing w:val="0"/>
+        <w:rPr/>
+      </w:pPr>
+      <w:r>
+        <w:rPr>
+          <w:rtl w:val="0"/>
+        </w:rPr>
+        <w:t xml:space="preserve">METHOD: GET,</w:t>
+      </w:r>
+    </w:p>
+    <w:p>
+      <w:pPr>
+        <w:pBdr/>
+        <w:spacing w:after="0" w:lineRule="auto"/>
+        <w:contextualSpacing w:val="0"/>
+        <w:rPr/>
+      </w:pPr>
+      <w:r>
+        <w:rPr>
+          <w:rtl w:val="0"/>
+        </w:rPr>
+        <w:t xml:space="preserve">PARAM: id</w:t>
+      </w:r>
+    </w:p>
+    <w:p>
+      <w:pPr>
+        <w:pBdr/>
+        <w:spacing w:after="0" w:lineRule="auto"/>
+        <w:contextualSpacing w:val="0"/>
+        <w:rPr/>
+      </w:pPr>
+      <w:r>
+        <w:rPr>
+          <w:rtl w:val="0"/>
+        </w:rPr>
+        <w:t xml:space="preserve">HEADER:</w:t>
+      </w:r>
+    </w:p>
+    <w:p>
+      <w:pPr>
+        <w:pBdr/>
+        <w:spacing w:after="0" w:lineRule="auto"/>
+        <w:ind w:firstLine="720"/>
+        <w:contextualSpacing w:val="0"/>
+        <w:rPr/>
+      </w:pPr>
+      <w:r>
+        <w:rPr>
+          <w:rtl w:val="0"/>
+        </w:rPr>
+        <w:t xml:space="preserve">Authorization: Bearer token(admin/moder),</w:t>
+      </w:r>
+    </w:p>
+    <w:p>
+      <w:pPr>
+        <w:pBdr/>
+        <w:spacing w:after="0" w:lineRule="auto"/>
+        <w:contextualSpacing w:val="0"/>
+        <w:rPr/>
+      </w:pPr>
+      <w:r>
+        <w:rPr>
+          <w:rtl w:val="0"/>
+        </w:rPr>
+        <w:t xml:space="preserve">BODY: none,</w:t>
+      </w:r>
+    </w:p>
+    <w:p>
+      <w:pPr>
+        <w:pBdr/>
+        <w:spacing w:after="0" w:lineRule="auto"/>
+        <w:contextualSpacing w:val="0"/>
+        <w:rPr/>
+      </w:pPr>
+      <w:r>
+        <w:rPr>
+          <w:rtl w:val="0"/>
+        </w:rPr>
+        <w:t xml:space="preserve">Ответ: </w:t>
+      </w:r>
+    </w:p>
+    <w:p>
+      <w:pPr>
+        <w:pBdr/>
+        <w:spacing w:after="0" w:lineRule="auto"/>
+        <w:contextualSpacing w:val="0"/>
+        <w:rPr/>
+      </w:pPr>
+      <w:r>
+        <w:rPr>
+          <w:rtl w:val="0"/>
+        </w:rPr>
+        <w:tab/>
+        <w:t xml:space="preserve">{</w:t>
+      </w:r>
+    </w:p>
+    <w:p>
+      <w:pPr>
+        <w:pBdr/>
+        <w:spacing w:after="0" w:lineRule="auto"/>
+        <w:contextualSpacing w:val="0"/>
+        <w:rPr/>
+      </w:pPr>
+      <w:r>
+        <w:rPr>
+          <w:rtl w:val="0"/>
+        </w:rPr>
+        <w:tab/>
+        <w:tab/>
+        <w:t xml:space="preserve"> "ArticleId": 1,</w:t>
+      </w:r>
+    </w:p>
+    <w:p>
+      <w:pPr>
+        <w:pBdr/>
+        <w:spacing w:after="0" w:lineRule="auto"/>
+        <w:contextualSpacing w:val="0"/>
+        <w:rPr/>
+      </w:pPr>
+      <w:r>
+        <w:rPr>
+          <w:rtl w:val="0"/>
+        </w:rPr>
+        <w:t xml:space="preserve">   </w:t>
+        <w:tab/>
+        <w:tab/>
+        <w:t xml:space="preserve"> "Id": 2,</w:t>
+      </w:r>
+    </w:p>
+    <w:p>
+      <w:pPr>
+        <w:pBdr/>
+        <w:spacing w:after="0" w:lineRule="auto"/>
+        <w:contextualSpacing w:val="0"/>
+        <w:rPr/>
+      </w:pPr>
+      <w:r>
+        <w:rPr>
+          <w:rtl w:val="0"/>
+        </w:rPr>
+        <w:t xml:space="preserve">   </w:t>
+        <w:tab/>
+        <w:tab/>
+        <w:t xml:space="preserve"> "UserId": "668995e0-122b-41f8-87f1-b96c693bba15",</w:t>
+      </w:r>
+    </w:p>
+    <w:p>
+      <w:pPr>
+        <w:pBdr/>
+        <w:spacing w:after="0" w:lineRule="auto"/>
+        <w:contextualSpacing w:val="0"/>
+        <w:rPr/>
+      </w:pPr>
+      <w:r>
+        <w:rPr>
+          <w:rtl w:val="0"/>
+        </w:rPr>
+        <w:t xml:space="preserve">    </w:t>
+        <w:tab/>
+        <w:tab/>
+        <w:t xml:space="preserve">"UserName": "admin",</w:t>
+      </w:r>
+    </w:p>
+    <w:p>
+      <w:pPr>
+        <w:pBdr/>
+        <w:spacing w:after="0" w:lineRule="auto"/>
+        <w:contextualSpacing w:val="0"/>
+        <w:rPr/>
+      </w:pPr>
+      <w:r>
+        <w:rPr>
+          <w:rtl w:val="0"/>
+        </w:rPr>
+        <w:t xml:space="preserve">    </w:t>
+        <w:tab/>
+        <w:tab/>
+        <w:t xml:space="preserve">"Text": "Спасибо. Очень информативно.",</w:t>
+      </w:r>
+    </w:p>
+    <w:p>
+      <w:pPr>
+        <w:pBdr/>
+        <w:spacing w:after="0" w:lineRule="auto"/>
+        <w:contextualSpacing w:val="0"/>
+        <w:rPr/>
+      </w:pPr>
+      <w:r>
+        <w:rPr>
+          <w:rtl w:val="0"/>
+        </w:rPr>
+        <w:t xml:space="preserve">    </w:t>
+        <w:tab/>
+        <w:tab/>
+        <w:t xml:space="preserve">"PublishTime": "2017-04-02T18:56:55.363"</w:t>
+      </w:r>
+    </w:p>
+    <w:p>
+      <w:pPr>
+        <w:pBdr/>
+        <w:spacing w:after="0" w:lineRule="auto"/>
+        <w:contextualSpacing w:val="0"/>
+        <w:rPr/>
+      </w:pPr>
+      <w:r>
+        <w:rPr>
+          <w:rtl w:val="0"/>
+        </w:rPr>
+      </w:r>
+    </w:p>
+    <w:p>
+      <w:pPr>
+        <w:pBdr/>
+        <w:spacing w:after="0" w:lineRule="auto"/>
+        <w:ind w:firstLine="720"/>
+        <w:contextualSpacing w:val="0"/>
+        <w:rPr/>
+      </w:pPr>
+      <w:r>
+        <w:rPr>
+          <w:rtl w:val="0"/>
+        </w:rPr>
+        <w:t xml:space="preserve">}</w:t>
+      </w:r>
+    </w:p>
+    <w:p>
+      <w:pPr>
+        <w:pBdr/>
+        <w:spacing w:after="0" w:lineRule="auto"/>
+        <w:contextualSpacing w:val="0"/>
+        <w:rPr/>
+      </w:pPr>
+      <w:r>
+        <w:rPr>
+          <w:rtl w:val="0"/>
+        </w:rPr>
+      </w:r>
+    </w:p>
+    <w:p>
+      <w:pPr>
+        <w:pBdr/>
+        <w:spacing w:after="0" w:lineRule="auto"/>
+        <w:contextualSpacing w:val="0"/>
+        <w:rPr/>
+      </w:pPr>
+      <w:r>
+        <w:rPr>
+          <w:u w:val="single"/>
+          <w:rtl w:val="0"/>
+        </w:rPr>
+        <w:t xml:space="preserve">Добавление нового комментария</w:t>
+      </w:r>
+      <w:r>
+        <w:rPr>
+          <w:rtl w:val="0"/>
+        </w:rPr>
+      </w:r>
+    </w:p>
+    <w:p>
+      <w:pPr>
+        <w:pBdr/>
+        <w:spacing w:after="0" w:lineRule="auto"/>
+        <w:contextualSpacing w:val="0"/>
+        <w:rPr/>
+      </w:pPr>
+      <w:r>
+        <w:rPr>
+          <w:rtl w:val="0"/>
+        </w:rPr>
+        <w:t xml:space="preserve">URL: </w:t>
+      </w:r>
+      <w:r>
+        <w:rPr>
+          <w:rFonts w:ascii="Arial" w:cs="Arial" w:eastAsia="Arial" w:hAnsi="Arial"/>
+          <w:sz w:val="18"/>
+          <w:szCs w:val="18"/>
+          <w:rtl w:val="0"/>
+        </w:rPr>
+        <w:t xml:space="preserve">/api/ArticleComments</w:t>
+      </w:r>
+      <w:r>
+        <w:rPr>
+          <w:rtl w:val="0"/>
+        </w:rPr>
+        <w:t xml:space="preserve">,</w:t>
+      </w:r>
+    </w:p>
+    <w:p>
+      <w:pPr>
+        <w:pBdr/>
+        <w:spacing w:after="0" w:lineRule="auto"/>
+        <w:contextualSpacing w:val="0"/>
+        <w:rPr/>
+      </w:pPr>
+      <w:r>
+        <w:rPr>
+          <w:rtl w:val="0"/>
+        </w:rPr>
+        <w:t xml:space="preserve">METHOD: POST,</w:t>
+      </w:r>
+    </w:p>
+    <w:p>
+      <w:pPr>
+        <w:pBdr/>
+        <w:spacing w:after="0" w:lineRule="auto"/>
+        <w:contextualSpacing w:val="0"/>
+        <w:rPr/>
+      </w:pPr>
+      <w:r>
+        <w:rPr>
+          <w:rtl w:val="0"/>
+        </w:rPr>
+        <w:t xml:space="preserve">HEADER:</w:t>
+      </w:r>
+    </w:p>
+    <w:p>
+      <w:pPr>
+        <w:pBdr/>
+        <w:spacing w:after="0" w:lineRule="auto"/>
+        <w:contextualSpacing w:val="0"/>
+        <w:rPr/>
+      </w:pPr>
+      <w:r>
+        <w:rPr>
+          <w:rtl w:val="0"/>
+        </w:rPr>
+        <w:tab/>
+      </w:r>
+      <w:r>
+        <w:rPr>
+          <w:rFonts w:ascii="Arial" w:cs="Arial" w:eastAsia="Arial" w:hAnsi="Arial"/>
+          <w:sz w:val="18"/>
+          <w:szCs w:val="18"/>
+          <w:rtl w:val="0"/>
+        </w:rPr>
+        <w:t xml:space="preserve">Authorization: Bearer token</w:t>
+      </w:r>
+      <w:r>
+        <w:rPr>
+          <w:rtl w:val="0"/>
+        </w:rPr>
+      </w:r>
+    </w:p>
+    <w:p>
+      <w:pPr>
+        <w:pBdr/>
+        <w:spacing w:after="0" w:lineRule="auto"/>
+        <w:contextualSpacing w:val="0"/>
+        <w:rPr/>
+      </w:pPr>
+      <w:r>
+        <w:rPr>
+          <w:rtl w:val="0"/>
+        </w:rPr>
+        <w:tab/>
+        <w:t xml:space="preserve">Content-Type : application/json; charset=utf-8,</w:t>
+      </w:r>
+    </w:p>
+    <w:p>
+      <w:pPr>
+        <w:pBdr/>
+        <w:spacing w:after="0" w:lineRule="auto"/>
+        <w:contextualSpacing w:val="0"/>
+        <w:rPr/>
+      </w:pPr>
+      <w:r>
+        <w:rPr>
+          <w:rtl w:val="0"/>
+        </w:rPr>
+        <w:t xml:space="preserve">BODY:</w:t>
+      </w:r>
+    </w:p>
+    <w:p>
+      <w:pPr>
+        <w:pBdr/>
+        <w:spacing w:after="0" w:lineRule="auto"/>
+        <w:contextualSpacing w:val="0"/>
+        <w:rPr/>
+      </w:pPr>
+      <w:r>
+        <w:rPr>
+          <w:rtl w:val="0"/>
+        </w:rPr>
+        <w:tab/>
+        <w:t xml:space="preserve">JSON объект</w:t>
+      </w:r>
+    </w:p>
+    <w:p>
+      <w:pPr>
+        <w:pBdr/>
+        <w:spacing w:after="0" w:lineRule="auto"/>
+        <w:contextualSpacing w:val="0"/>
+        <w:rPr/>
+      </w:pPr>
+      <w:r>
+        <w:rPr>
+          <w:rtl w:val="0"/>
+        </w:rPr>
+        <w:t xml:space="preserve">        var data = {</w:t>
+      </w:r>
+    </w:p>
+    <w:p>
+      <w:pPr>
+        <w:pBdr/>
+        <w:spacing w:after="0" w:lineRule="auto"/>
+        <w:contextualSpacing w:val="0"/>
+        <w:rPr/>
+      </w:pPr>
+      <w:r>
+        <w:rPr>
+          <w:rtl w:val="0"/>
+        </w:rPr>
+        <w:t xml:space="preserve">            Text:"",</w:t>
+      </w:r>
+    </w:p>
+    <w:p>
+      <w:pPr>
+        <w:pBdr/>
+        <w:spacing w:after="0" w:lineRule="auto"/>
+        <w:contextualSpacing w:val="0"/>
+        <w:rPr/>
+      </w:pPr>
+      <w:r>
+        <w:rPr>
+          <w:rtl w:val="0"/>
+        </w:rPr>
+        <w:t xml:space="preserve">            ArticleId:1</w:t>
+      </w:r>
+    </w:p>
+    <w:p>
+      <w:pPr>
+        <w:pBdr/>
+        <w:spacing w:after="0" w:lineRule="auto"/>
+        <w:contextualSpacing w:val="0"/>
+        <w:rPr/>
+      </w:pPr>
+      <w:r>
+        <w:rPr>
+          <w:rtl w:val="0"/>
+        </w:rPr>
+        <w:t xml:space="preserve">        };</w:t>
+      </w:r>
+    </w:p>
+    <w:p>
+      <w:pPr>
+        <w:pBdr/>
+        <w:spacing w:after="0" w:lineRule="auto"/>
+        <w:contextualSpacing w:val="0"/>
+        <w:rPr/>
+      </w:pPr>
+      <w:r>
+        <w:rPr>
+          <w:rtl w:val="0"/>
+        </w:rPr>
+        <w:t xml:space="preserve">Ответ: none</w:t>
+      </w:r>
+    </w:p>
+    <w:p>
+      <w:pPr>
+        <w:pBdr/>
+        <w:spacing w:after="0" w:lineRule="auto"/>
+        <w:contextualSpacing w:val="0"/>
+        <w:rPr/>
+      </w:pPr>
+      <w:r>
+        <w:rPr>
+          <w:rtl w:val="0"/>
+        </w:rPr>
+      </w:r>
+    </w:p>
+    <w:p>
+      <w:pPr>
+        <w:pBdr/>
+        <w:spacing w:after="0" w:lineRule="auto"/>
+        <w:contextualSpacing w:val="0"/>
+        <w:rPr/>
+      </w:pPr>
+      <w:r>
+        <w:rPr>
+          <w:u w:val="single"/>
+          <w:rtl w:val="0"/>
+        </w:rPr>
+        <w:t xml:space="preserve">Получение комментариев для статьи с пагинацией</w:t>
+      </w:r>
+      <w:r>
+        <w:rPr>
+          <w:rtl w:val="0"/>
+        </w:rPr>
+      </w:r>
+    </w:p>
+    <w:p>
+      <w:pPr>
+        <w:pBdr/>
+        <w:spacing w:after="0" w:lineRule="auto"/>
+        <w:contextualSpacing w:val="0"/>
+        <w:rPr/>
+      </w:pPr>
+      <w:r>
+        <w:rPr>
+          <w:rtl w:val="0"/>
+        </w:rPr>
+        <w:t xml:space="preserve">URL: </w:t>
+      </w:r>
+      <w:r>
+        <w:rPr>
+          <w:rFonts w:ascii="Arial" w:cs="Arial" w:eastAsia="Arial" w:hAnsi="Arial"/>
+          <w:sz w:val="18"/>
+          <w:szCs w:val="18"/>
+          <w:rtl w:val="0"/>
+        </w:rPr>
+        <w:t xml:space="preserve">api/ArticleComments/page/{articleId</w:t>
+      </w:r>
+      <w:r>
+        <w:rPr>
+          <w:rFonts w:ascii="Arial" w:cs="Arial" w:eastAsia="Arial" w:hAnsi="Arial"/>
+          <w:sz w:val="18"/>
+          <w:szCs w:val="18"/>
+          <w:rtl w:val="0"/>
+        </w:rPr>
+        <w:t xml:space="preserve">:int</w:t>
+      </w:r>
+      <w:r>
+        <w:rPr>
+          <w:rFonts w:ascii="Arial" w:cs="Arial" w:eastAsia="Arial" w:hAnsi="Arial"/>
+          <w:sz w:val="18"/>
+          <w:szCs w:val="18"/>
+          <w:rtl w:val="0"/>
+        </w:rPr>
+        <w:t xml:space="preserve">}/{perPage:int</w:t>
+      </w:r>
+      <w:r>
+        <w:rPr>
+          <w:rFonts w:ascii="Arial" w:cs="Arial" w:eastAsia="Arial" w:hAnsi="Arial"/>
+          <w:sz w:val="18"/>
+          <w:szCs w:val="18"/>
+          <w:rtl w:val="0"/>
+        </w:rPr>
+        <w:t xml:space="preserve">}/{</w:t>
+      </w:r>
+      <w:r>
+        <w:rPr>
+          <w:rFonts w:ascii="Arial" w:cs="Arial" w:eastAsia="Arial" w:hAnsi="Arial"/>
+          <w:sz w:val="18"/>
+          <w:szCs w:val="18"/>
+          <w:rtl w:val="0"/>
+        </w:rPr>
+        <w:t xml:space="preserve">numPage:int}</w:t>
+      </w:r>
+      <w:r>
+        <w:rPr>
+          <w:rtl w:val="0"/>
+        </w:rPr>
+        <w:t xml:space="preserve">,</w:t>
+      </w:r>
+    </w:p>
+    <w:p>
+      <w:pPr>
+        <w:pBdr/>
+        <w:spacing w:after="0" w:lineRule="auto"/>
+        <w:contextualSpacing w:val="0"/>
+        <w:rPr/>
+      </w:pPr>
+      <w:r>
+        <w:rPr>
+          <w:rtl w:val="0"/>
+        </w:rPr>
+        <w:t xml:space="preserve">METHOD: GET,</w:t>
+      </w:r>
+    </w:p>
+    <w:p>
+      <w:pPr>
+        <w:pBdr/>
+        <w:spacing w:after="0" w:lineRule="auto"/>
+        <w:contextualSpacing w:val="0"/>
+        <w:rPr/>
+      </w:pPr>
+      <w:r>
+        <w:rPr>
+          <w:rtl w:val="0"/>
+        </w:rPr>
+        <w:t xml:space="preserve">HEADER: none,</w:t>
+      </w:r>
+    </w:p>
+    <w:p>
+      <w:pPr>
+        <w:pBdr/>
+        <w:spacing w:after="0" w:lineRule="auto"/>
+        <w:contextualSpacing w:val="0"/>
+        <w:rPr/>
+      </w:pPr>
+      <w:r>
+        <w:rPr>
+          <w:rtl w:val="0"/>
+        </w:rPr>
+        <w:t xml:space="preserve">BODY: none,</w:t>
+      </w:r>
+    </w:p>
+    <w:p>
+      <w:pPr>
+        <w:pBdr/>
+        <w:spacing w:after="0" w:lineRule="auto"/>
+        <w:contextualSpacing w:val="0"/>
+        <w:rPr/>
+      </w:pPr>
+      <w:r>
+        <w:rPr>
+          <w:rtl w:val="0"/>
+        </w:rPr>
+        <w:t xml:space="preserve">Ответ: </w:t>
+      </w:r>
+    </w:p>
+    <w:p>
+      <w:pPr>
+        <w:pBdr/>
+        <w:spacing w:after="0" w:lineRule="auto"/>
+        <w:contextualSpacing w:val="0"/>
+        <w:rPr/>
+      </w:pPr>
+      <w:r>
+        <w:rPr>
+          <w:rtl w:val="0"/>
+        </w:rPr>
+        <w:t xml:space="preserve">{</w:t>
+      </w:r>
+    </w:p>
+    <w:p>
+      <w:pPr>
+        <w:pBdr/>
+        <w:spacing w:after="0" w:lineRule="auto"/>
+        <w:contextualSpacing w:val="0"/>
+        <w:rPr/>
+      </w:pPr>
+      <w:r>
+        <w:rPr>
+          <w:rtl w:val="0"/>
+        </w:rPr>
+        <w:t xml:space="preserve">  "Comments": [</w:t>
+      </w:r>
+    </w:p>
+    <w:p>
+      <w:pPr>
+        <w:pBdr/>
+        <w:spacing w:after="0" w:lineRule="auto"/>
+        <w:contextualSpacing w:val="0"/>
+        <w:rPr/>
+      </w:pPr>
+      <w:r>
+        <w:rPr>
+          <w:rtl w:val="0"/>
+        </w:rPr>
+        <w:t xml:space="preserve">    {</w:t>
+      </w:r>
+    </w:p>
+    <w:p>
+      <w:pPr>
+        <w:pBdr/>
+        <w:spacing w:after="0" w:lineRule="auto"/>
+        <w:contextualSpacing w:val="0"/>
+        <w:rPr/>
+      </w:pPr>
+      <w:r>
+        <w:rPr>
+          <w:rtl w:val="0"/>
+        </w:rPr>
+        <w:t xml:space="preserve">      "ArticleId": 1,</w:t>
+      </w:r>
+    </w:p>
+    <w:p>
+      <w:pPr>
+        <w:pBdr/>
+        <w:spacing w:after="0" w:lineRule="auto"/>
+        <w:contextualSpacing w:val="0"/>
+        <w:rPr/>
+      </w:pPr>
+      <w:r>
+        <w:rPr>
+          <w:rtl w:val="0"/>
+        </w:rPr>
+        <w:t xml:space="preserve">      "Id": 2,</w:t>
+      </w:r>
+    </w:p>
+    <w:p>
+      <w:pPr>
+        <w:pBdr/>
+        <w:spacing w:after="0" w:lineRule="auto"/>
+        <w:contextualSpacing w:val="0"/>
+        <w:rPr/>
+      </w:pPr>
+      <w:r>
+        <w:rPr>
+          <w:rtl w:val="0"/>
+        </w:rPr>
+        <w:t xml:space="preserve">      "UserId": "668995e0-122b-41f8-87f1-b96c693bba15",</w:t>
+      </w:r>
+    </w:p>
+    <w:p>
+      <w:pPr>
+        <w:pBdr/>
+        <w:spacing w:after="0" w:lineRule="auto"/>
+        <w:contextualSpacing w:val="0"/>
+        <w:rPr/>
+      </w:pPr>
+      <w:r>
+        <w:rPr>
+          <w:rtl w:val="0"/>
+        </w:rPr>
+        <w:t xml:space="preserve">      "UserName": "admin",</w:t>
+      </w:r>
+    </w:p>
+    <w:p>
+      <w:pPr>
+        <w:pBdr/>
+        <w:spacing w:after="0" w:lineRule="auto"/>
+        <w:contextualSpacing w:val="0"/>
+        <w:rPr/>
+      </w:pPr>
+      <w:r>
+        <w:rPr>
+          <w:rtl w:val="0"/>
+        </w:rPr>
+        <w:t xml:space="preserve">      "Text": "Спасибо. Очень информативно.",</w:t>
+      </w:r>
+    </w:p>
+    <w:p>
+      <w:pPr>
+        <w:pBdr/>
+        <w:spacing w:after="0" w:lineRule="auto"/>
+        <w:contextualSpacing w:val="0"/>
+        <w:rPr/>
+      </w:pPr>
+      <w:r>
+        <w:rPr>
+          <w:rtl w:val="0"/>
+        </w:rPr>
+        <w:t xml:space="preserve">      "PublishTime": "2017-04-02T18:56:55.363"</w:t>
+      </w:r>
+    </w:p>
+    <w:p>
+      <w:pPr>
+        <w:pBdr/>
+        <w:spacing w:after="0" w:lineRule="auto"/>
+        <w:contextualSpacing w:val="0"/>
+        <w:rPr/>
+      </w:pPr>
+      <w:r>
+        <w:rPr>
+          <w:rtl w:val="0"/>
+        </w:rPr>
+        <w:t xml:space="preserve">    },...</w:t>
+      </w:r>
+    </w:p>
+    <w:p>
+      <w:pPr>
+        <w:pBdr/>
+        <w:spacing w:after="0" w:lineRule="auto"/>
+        <w:contextualSpacing w:val="0"/>
+        <w:rPr/>
+      </w:pPr>
+      <w:r>
+        <w:rPr>
+          <w:rtl w:val="0"/>
+        </w:rPr>
+        <w:t xml:space="preserve">  ],</w:t>
+      </w:r>
+    </w:p>
+    <w:p>
+      <w:pPr>
+        <w:pBdr/>
+        <w:spacing w:after="0" w:lineRule="auto"/>
+        <w:contextualSpacing w:val="0"/>
+        <w:rPr/>
+      </w:pPr>
+      <w:r>
+        <w:rPr>
+          <w:rtl w:val="0"/>
+        </w:rPr>
+        <w:t xml:space="preserve">  "TotalCount": 2,</w:t>
+      </w:r>
+    </w:p>
+    <w:p>
+      <w:pPr>
+        <w:pBdr/>
+        <w:spacing w:after="0" w:lineRule="auto"/>
+        <w:contextualSpacing w:val="0"/>
+        <w:rPr/>
+      </w:pPr>
+      <w:r>
+        <w:rPr>
+          <w:rtl w:val="0"/>
+        </w:rPr>
+        <w:t xml:space="preserve">  "Page": 1,</w:t>
+      </w:r>
+    </w:p>
+    <w:p>
+      <w:pPr>
+        <w:pBdr/>
+        <w:spacing w:after="0" w:lineRule="auto"/>
+        <w:contextualSpacing w:val="0"/>
+        <w:rPr/>
+      </w:pPr>
+      <w:r>
+        <w:rPr>
+          <w:rtl w:val="0"/>
+        </w:rPr>
+        <w:t xml:space="preserve">  "PageSize": 4,</w:t>
+      </w:r>
+    </w:p>
+    <w:p>
+      <w:pPr>
+        <w:pBdr/>
+        <w:spacing w:after="0" w:lineRule="auto"/>
+        <w:contextualSpacing w:val="0"/>
+        <w:rPr/>
+      </w:pPr>
+      <w:r>
+        <w:rPr>
+          <w:rtl w:val="0"/>
+        </w:rPr>
+        <w:t xml:space="preserve">  "TotalPages": 1</w:t>
+      </w:r>
+    </w:p>
+    <w:p>
+      <w:pPr>
+        <w:pBdr/>
+        <w:spacing w:after="0" w:lineRule="auto"/>
+        <w:contextualSpacing w:val="0"/>
+        <w:rPr/>
+      </w:pPr>
+      <w:r>
+        <w:rPr>
+          <w:rtl w:val="0"/>
+        </w:rPr>
+        <w:t xml:space="preserve">}</w:t>
+      </w:r>
+    </w:p>
+    <w:p>
+      <w:pPr>
+        <w:pBdr/>
+        <w:spacing w:after="0" w:lineRule="auto"/>
+        <w:contextualSpacing w:val="0"/>
+        <w:rPr/>
+      </w:pPr>
+      <w:r>
+        <w:rPr>
+          <w:rtl w:val="0"/>
+        </w:rPr>
+      </w:r>
+    </w:p>
+    <w:p>
+      <w:pPr>
+        <w:pBdr/>
+        <w:spacing w:after="0" w:lineRule="auto"/>
+        <w:contextualSpacing w:val="0"/>
+        <w:rPr/>
+      </w:pPr>
+      <w:r>
+        <w:rPr>
+          <w:u w:val="single"/>
+          <w:rtl w:val="0"/>
+        </w:rPr>
+        <w:t xml:space="preserve">Удаление существующей страны</w:t>
+      </w:r>
+      <w:r>
+        <w:rPr>
+          <w:rtl w:val="0"/>
+        </w:rPr>
+      </w:r>
+    </w:p>
+    <w:p>
+      <w:pPr>
+        <w:pBdr/>
+        <w:spacing w:after="0" w:lineRule="auto"/>
+        <w:contextualSpacing w:val="0"/>
+        <w:rPr/>
+      </w:pPr>
+      <w:r>
+        <w:rPr>
+          <w:rtl w:val="0"/>
+        </w:rPr>
+        <w:t xml:space="preserve">URL:</w:t>
+      </w:r>
+      <w:r>
+        <w:rPr>
+          <w:rtl w:val="0"/>
+        </w:rPr>
+        <w:t xml:space="preserve"> </w:t>
+      </w:r>
+      <w:r>
+        <w:rPr>
+          <w:rFonts w:ascii="Arial" w:cs="Arial" w:eastAsia="Arial" w:hAnsi="Arial"/>
+          <w:sz w:val="18"/>
+          <w:szCs w:val="18"/>
+          <w:rtl w:val="0"/>
+        </w:rPr>
+        <w:t xml:space="preserve">/api/ArticleComments</w:t>
+      </w:r>
+      <w:r>
+        <w:rPr>
+          <w:rtl w:val="0"/>
+        </w:rPr>
+        <w:t xml:space="preserve">,</w:t>
+      </w:r>
+    </w:p>
+    <w:p>
+      <w:pPr>
+        <w:pBdr/>
+        <w:spacing w:after="0" w:lineRule="auto"/>
+        <w:contextualSpacing w:val="0"/>
+        <w:rPr/>
+      </w:pPr>
+      <w:r>
+        <w:rPr>
+          <w:rtl w:val="0"/>
+        </w:rPr>
+        <w:t xml:space="preserve">METHOD: DELETE,</w:t>
+      </w:r>
+    </w:p>
+    <w:p>
+      <w:pPr>
+        <w:pBdr/>
+        <w:spacing w:after="0" w:lineRule="auto"/>
+        <w:contextualSpacing w:val="0"/>
+        <w:rPr/>
+      </w:pPr>
+      <w:r>
+        <w:rPr>
+          <w:rtl w:val="0"/>
+        </w:rPr>
+        <w:t xml:space="preserve">PARAM: id,</w:t>
+      </w:r>
+    </w:p>
+    <w:p>
+      <w:pPr>
+        <w:pBdr/>
+        <w:spacing w:after="0" w:lineRule="auto"/>
+        <w:contextualSpacing w:val="0"/>
+        <w:rPr/>
+      </w:pPr>
+      <w:r>
+        <w:rPr>
+          <w:rtl w:val="0"/>
+        </w:rPr>
+        <w:t xml:space="preserve">HEADER:</w:t>
+      </w:r>
+    </w:p>
+    <w:p>
+      <w:pPr>
+        <w:pBdr/>
+        <w:spacing w:after="0" w:lineRule="auto"/>
+        <w:contextualSpacing w:val="0"/>
+        <w:rPr/>
+      </w:pPr>
+      <w:r>
+        <w:rPr>
+          <w:rtl w:val="0"/>
+        </w:rPr>
+        <w:tab/>
+      </w:r>
+      <w:r>
+        <w:rPr>
+          <w:rFonts w:ascii="Arial" w:cs="Arial" w:eastAsia="Arial" w:hAnsi="Arial"/>
+          <w:sz w:val="18"/>
+          <w:szCs w:val="18"/>
+          <w:rtl w:val="0"/>
+        </w:rPr>
+        <w:t xml:space="preserve">Authorization: Bearer token</w:t>
+      </w:r>
+      <w:r>
+        <w:rPr>
+          <w:rtl w:val="0"/>
+        </w:rPr>
+        <w:t xml:space="preserve">(admin/moder),</w:t>
+      </w:r>
+      <w:r>
+        <w:rPr>
+          <w:rtl w:val="0"/>
+        </w:rPr>
+      </w:r>
+    </w:p>
+    <w:p>
+      <w:pPr>
+        <w:pBdr/>
+        <w:spacing w:after="0" w:lineRule="auto"/>
+        <w:contextualSpacing w:val="0"/>
+        <w:rPr/>
+      </w:pPr>
+      <w:r>
+        <w:rPr>
+          <w:rtl w:val="0"/>
+        </w:rPr>
+        <w:t xml:space="preserve">BODY:</w:t>
+      </w:r>
+    </w:p>
+    <w:p>
+      <w:pPr>
+        <w:pBdr/>
+        <w:spacing w:after="0" w:lineRule="auto"/>
+        <w:contextualSpacing w:val="0"/>
+        <w:rPr/>
+      </w:pPr>
+      <w:r>
+        <w:rPr>
+          <w:rtl w:val="0"/>
+        </w:rPr>
+        <w:t xml:space="preserve">Ответ: none</w:t>
+      </w:r>
+    </w:p>
+    <w:p>
+      <w:pPr>
+        <w:pBdr/>
+        <w:spacing w:after="0" w:lineRule="auto"/>
+        <w:contextualSpacing w:val="0"/>
+        <w:rPr/>
+      </w:pPr>
+      <w:r>
+        <w:rPr>
+          <w:rtl w:val="0"/>
+        </w:rPr>
+      </w:r>
+    </w:p>
+    <w:p>
+      <w:pPr>
+        <w:pBdr/>
+        <w:spacing w:after="0" w:lineRule="auto"/>
+        <w:contextualSpacing w:val="0"/>
+        <w:rPr/>
+      </w:pPr>
+      <w:r>
+        <w:rPr>
+          <w:rtl w:val="0"/>
+        </w:rPr>
       </w:r>
     </w:p>
     <w:p>

</xml_diff>

<commit_message>
fix resort delete func fix initializer for resorts
</commit_message>
<xml_diff>
--- a/Infodoctor Web API specs.docx
+++ b/Infodoctor Web API specs.docx
@@ -505,18 +505,19 @@
         </w:p>
         <w:p>
           <w:pPr>
+            <w:keepNext w:val="0"/>
+            <w:keepLines w:val="0"/>
+            <w:widowControl w:val="0"/>
             <w:pBdr/>
-            <w:tabs>
-              <w:tab w:val="right" w:pos="10465.511811023624"/>
-            </w:tabs>
-            <w:spacing w:after="80" w:before="200" w:line="240" w:lineRule="auto"/>
-            <w:ind w:left="0" w:firstLine="0"/>
+            <w:spacing w:after="0" w:before="0" w:line="276" w:lineRule="auto"/>
+            <w:ind w:left="0" w:right="0" w:firstLine="0"/>
             <w:contextualSpacing w:val="0"/>
+            <w:jc w:val="left"/>
             <w:rPr>
               <w:b w:val="1"/>
             </w:rPr>
           </w:pPr>
-          <w:hyperlink w:anchor="_csrv1hj1zrp3">
+          <w:hyperlink w:anchor="_35nkun2">
             <w:r>
               <w:rPr>
                 <w:b w:val="1"/>
@@ -534,7 +535,7 @@
           </w:r>
           <w:r>
             <w:fldChar w:fldCharType="begin"/>
-            <w:instrText xml:space="preserve"> PAGEREF _csrv1hj1zrp3 \h </w:instrText>
+            <w:instrText xml:space="preserve"> PAGEREF _35nkun2 \h </w:instrText>
             <w:fldChar w:fldCharType="separate"/>
           </w:r>
           <w:r>
@@ -560,6 +561,25 @@
     </w:sdt>
     <w:p>
       <w:pPr>
+        <w:pBdr/>
+        <w:tabs>
+          <w:tab w:val="right" w:pos="10465.511811023624"/>
+        </w:tabs>
+        <w:spacing w:after="80" w:before="200" w:line="240" w:lineRule="auto"/>
+        <w:ind w:left="0" w:firstLine="0"/>
+        <w:contextualSpacing w:val="0"/>
+        <w:rPr>
+          <w:b w:val="1"/>
+        </w:rPr>
+      </w:pPr>
+      <w:r>
+        <w:rPr>
+          <w:rtl w:val="0"/>
+        </w:rPr>
+      </w:r>
+    </w:p>
+    <w:p>
+      <w:pPr>
         <w:keepNext w:val="0"/>
         <w:keepLines w:val="0"/>
         <w:widowControl w:val="0"/>
@@ -727,6 +747,18 @@
     <w:p>
       <w:pPr>
         <w:pBdr/>
+        <w:contextualSpacing w:val="0"/>
+        <w:rPr/>
+      </w:pPr>
+      <w:r>
+        <w:rPr>
+          <w:rtl w:val="0"/>
+        </w:rPr>
+      </w:r>
+    </w:p>
+    <w:p>
+      <w:pPr>
+        <w:pBdr/>
         <w:spacing w:after="0" w:lineRule="auto"/>
         <w:contextualSpacing w:val="0"/>
         <w:rPr/>
@@ -1189,7 +1221,7 @@
         <w:bidiVisual w:val="0"/>
         <w:tblW w:w="9345.0" w:type="dxa"/>
         <w:jc w:val="left"/>
-        <w:tblInd w:w="-690.0" w:type="dxa"/>
+        <w:tblInd w:w="-805.0" w:type="dxa"/>
         <w:tblBorders>
           <w:top w:color="000000" w:space="0" w:sz="4" w:val="single"/>
           <w:left w:color="000000" w:space="0" w:sz="4" w:val="single"/>
@@ -3701,6 +3733,18 @@
     <w:p>
       <w:pPr>
         <w:pBdr/>
+        <w:contextualSpacing w:val="0"/>
+        <w:rPr/>
+      </w:pPr>
+      <w:r>
+        <w:rPr>
+          <w:rtl w:val="0"/>
+        </w:rPr>
+      </w:r>
+    </w:p>
+    <w:p>
+      <w:pPr>
+        <w:pBdr/>
         <w:spacing w:after="0" w:line="240" w:lineRule="auto"/>
         <w:contextualSpacing w:val="0"/>
         <w:rPr>
@@ -3860,7 +3904,7 @@
         <w:bidiVisual w:val="0"/>
         <w:tblW w:w="10456.0" w:type="dxa"/>
         <w:jc w:val="left"/>
-        <w:tblInd w:w="-690.0" w:type="dxa"/>
+        <w:tblInd w:w="-805.0" w:type="dxa"/>
         <w:tblBorders>
           <w:top w:color="000000" w:space="0" w:sz="4" w:val="single"/>
           <w:left w:color="000000" w:space="0" w:sz="4" w:val="single"/>
@@ -6226,7 +6270,7 @@
         <w:bidiVisual w:val="0"/>
         <w:tblW w:w="9169.0" w:type="dxa"/>
         <w:jc w:val="left"/>
-        <w:tblInd w:w="-514.0" w:type="dxa"/>
+        <w:tblInd w:w="-629.0" w:type="dxa"/>
         <w:tblBorders>
           <w:top w:color="000000" w:space="0" w:sz="4" w:val="single"/>
           <w:left w:color="000000" w:space="0" w:sz="4" w:val="single"/>
@@ -10185,7 +10229,7 @@
         <w:bidiVisual w:val="0"/>
         <w:tblW w:w="9345.0" w:type="dxa"/>
         <w:jc w:val="left"/>
-        <w:tblInd w:w="-690.0" w:type="dxa"/>
+        <w:tblInd w:w="-805.0" w:type="dxa"/>
         <w:tblBorders>
           <w:top w:color="000000" w:space="0" w:sz="4" w:val="single"/>
           <w:left w:color="000000" w:space="0" w:sz="4" w:val="single"/>
@@ -10669,7 +10713,7 @@
         <w:bidiVisual w:val="0"/>
         <w:tblW w:w="9345.0" w:type="dxa"/>
         <w:jc w:val="left"/>
-        <w:tblInd w:w="-690.0" w:type="dxa"/>
+        <w:tblInd w:w="-805.0" w:type="dxa"/>
         <w:tblBorders>
           <w:top w:color="000000" w:space="0" w:sz="4" w:val="single"/>
           <w:left w:color="000000" w:space="0" w:sz="4" w:val="single"/>
@@ -10941,7 +10985,7 @@
         <w:bidiVisual w:val="0"/>
         <w:tblW w:w="9345.0" w:type="dxa"/>
         <w:jc w:val="left"/>
-        <w:tblInd w:w="-690.0" w:type="dxa"/>
+        <w:tblInd w:w="-805.0" w:type="dxa"/>
         <w:tblBorders>
           <w:top w:color="000000" w:space="0" w:sz="4" w:val="single"/>
           <w:left w:color="000000" w:space="0" w:sz="4" w:val="single"/>
@@ -13508,6 +13552,18 @@
     <w:p>
       <w:pPr>
         <w:pBdr/>
+        <w:contextualSpacing w:val="0"/>
+        <w:rPr/>
+      </w:pPr>
+      <w:r>
+        <w:rPr>
+          <w:rtl w:val="0"/>
+        </w:rPr>
+      </w:r>
+    </w:p>
+    <w:p>
+      <w:pPr>
+        <w:pBdr/>
         <w:spacing w:after="0" w:line="240" w:lineRule="auto"/>
         <w:contextualSpacing w:val="0"/>
         <w:rPr/>
@@ -16615,6 +16671,18 @@
     <w:p>
       <w:r>
         <w:br w:type="page"/>
+      </w:r>
+    </w:p>
+    <w:p>
+      <w:pPr>
+        <w:pBdr/>
+        <w:contextualSpacing w:val="0"/>
+        <w:rPr/>
+      </w:pPr>
+      <w:r>
+        <w:rPr>
+          <w:rtl w:val="0"/>
+        </w:rPr>
       </w:r>
     </w:p>
     <w:p>
@@ -18982,7 +19050,7 @@
         <w:bidiVisual w:val="0"/>
         <w:tblW w:w="9054.0" w:type="dxa"/>
         <w:jc w:val="left"/>
-        <w:tblInd w:w="-115.0" w:type="dxa"/>
+        <w:tblInd w:w="-230.0" w:type="dxa"/>
         <w:tblBorders>
           <w:top w:color="000000" w:space="0" w:sz="4" w:val="single"/>
           <w:left w:color="000000" w:space="0" w:sz="4" w:val="single"/>
@@ -19598,7 +19666,7 @@
         <w:bidiVisual w:val="0"/>
         <w:tblW w:w="9054.0" w:type="dxa"/>
         <w:jc w:val="left"/>
-        <w:tblInd w:w="-115.0" w:type="dxa"/>
+        <w:tblInd w:w="-230.0" w:type="dxa"/>
         <w:tblBorders>
           <w:top w:color="000000" w:space="0" w:sz="4" w:val="single"/>
           <w:left w:color="000000" w:space="0" w:sz="4" w:val="single"/>
@@ -20919,6 +20987,18 @@
     <w:p>
       <w:pPr>
         <w:pBdr/>
+        <w:contextualSpacing w:val="0"/>
+        <w:rPr/>
+      </w:pPr>
+      <w:r>
+        <w:rPr>
+          <w:rtl w:val="0"/>
+        </w:rPr>
+      </w:r>
+    </w:p>
+    <w:p>
+      <w:pPr>
+        <w:pBdr/>
         <w:spacing w:after="0" w:lineRule="auto"/>
         <w:contextualSpacing w:val="0"/>
         <w:rPr/>
@@ -20940,7 +21020,7 @@
           <w:szCs w:val="24"/>
         </w:rPr>
       </w:pPr>
-      <w:bookmarkStart w:colFirst="0" w:colLast="0" w:name="_csrv1hj1zrp3" w:id="14"/>
+      <w:bookmarkStart w:colFirst="0" w:colLast="0" w:name="_35nkun2" w:id="14"/>
       <w:bookmarkEnd w:id="14"/>
       <w:r>
         <w:rPr>
@@ -21286,11 +21366,6 @@
         </w:rPr>
         <w:t xml:space="preserve">HEADER: none,</w:t>
       </w:r>
-      <w:r>
-        <w:rPr>
-          <w:rtl w:val="0"/>
-        </w:rPr>
-      </w:r>
     </w:p>
     <w:p>
       <w:pPr>
@@ -22111,6 +22186,18 @@
     <w:p>
       <w:pPr>
         <w:pBdr/>
+        <w:contextualSpacing w:val="0"/>
+        <w:rPr/>
+      </w:pPr>
+      <w:r>
+        <w:rPr>
+          <w:rtl w:val="0"/>
+        </w:rPr>
+      </w:r>
+    </w:p>
+    <w:p>
+      <w:pPr>
+        <w:pBdr/>
         <w:spacing w:after="0" w:lineRule="auto"/>
         <w:contextualSpacing w:val="0"/>
         <w:rPr/>
@@ -22132,7 +22219,7 @@
           <w:szCs w:val="24"/>
         </w:rPr>
       </w:pPr>
-      <w:bookmarkStart w:colFirst="0" w:colLast="0" w:name="_s8gstrxz0l7e" w:id="15"/>
+      <w:bookmarkStart w:colFirst="0" w:colLast="0" w:name="_1ksv4uv" w:id="15"/>
       <w:bookmarkEnd w:id="15"/>
       <w:r>
         <w:rPr>
@@ -23029,7 +23116,340 @@
           <w:szCs w:val="18"/>
           <w:rtl w:val="0"/>
         </w:rPr>
-        <w:t xml:space="preserve">api/ArticleComments/page/{articleId</w:t>
+        <w:t xml:space="preserve">api/ArticleComments/page/{articleId:int}/{perPage:int}/{numPage:int}</w:t>
+      </w:r>
+      <w:r>
+        <w:rPr>
+          <w:rtl w:val="0"/>
+        </w:rPr>
+        <w:t xml:space="preserve">,</w:t>
+      </w:r>
+    </w:p>
+    <w:p>
+      <w:pPr>
+        <w:pBdr/>
+        <w:spacing w:after="0" w:lineRule="auto"/>
+        <w:contextualSpacing w:val="0"/>
+        <w:rPr/>
+      </w:pPr>
+      <w:r>
+        <w:rPr>
+          <w:rtl w:val="0"/>
+        </w:rPr>
+        <w:t xml:space="preserve">METHOD: GET,</w:t>
+      </w:r>
+    </w:p>
+    <w:p>
+      <w:pPr>
+        <w:pBdr/>
+        <w:spacing w:after="0" w:lineRule="auto"/>
+        <w:contextualSpacing w:val="0"/>
+        <w:rPr/>
+      </w:pPr>
+      <w:r>
+        <w:rPr>
+          <w:rtl w:val="0"/>
+        </w:rPr>
+        <w:t xml:space="preserve">HEADER: none,</w:t>
+      </w:r>
+    </w:p>
+    <w:p>
+      <w:pPr>
+        <w:pBdr/>
+        <w:spacing w:after="0" w:lineRule="auto"/>
+        <w:contextualSpacing w:val="0"/>
+        <w:rPr/>
+      </w:pPr>
+      <w:r>
+        <w:rPr>
+          <w:rtl w:val="0"/>
+        </w:rPr>
+        <w:t xml:space="preserve">BODY: none,</w:t>
+      </w:r>
+    </w:p>
+    <w:p>
+      <w:pPr>
+        <w:pBdr/>
+        <w:spacing w:after="0" w:lineRule="auto"/>
+        <w:contextualSpacing w:val="0"/>
+        <w:rPr/>
+      </w:pPr>
+      <w:r>
+        <w:rPr>
+          <w:rtl w:val="0"/>
+        </w:rPr>
+        <w:t xml:space="preserve">Ответ: </w:t>
+      </w:r>
+    </w:p>
+    <w:p>
+      <w:pPr>
+        <w:pBdr/>
+        <w:spacing w:after="0" w:lineRule="auto"/>
+        <w:contextualSpacing w:val="0"/>
+        <w:rPr/>
+      </w:pPr>
+      <w:r>
+        <w:rPr>
+          <w:rtl w:val="0"/>
+        </w:rPr>
+        <w:t xml:space="preserve">{</w:t>
+      </w:r>
+    </w:p>
+    <w:p>
+      <w:pPr>
+        <w:pBdr/>
+        <w:spacing w:after="0" w:lineRule="auto"/>
+        <w:contextualSpacing w:val="0"/>
+        <w:rPr/>
+      </w:pPr>
+      <w:r>
+        <w:rPr>
+          <w:rtl w:val="0"/>
+        </w:rPr>
+        <w:t xml:space="preserve">  "Comments": [</w:t>
+      </w:r>
+    </w:p>
+    <w:p>
+      <w:pPr>
+        <w:pBdr/>
+        <w:spacing w:after="0" w:lineRule="auto"/>
+        <w:contextualSpacing w:val="0"/>
+        <w:rPr/>
+      </w:pPr>
+      <w:r>
+        <w:rPr>
+          <w:rtl w:val="0"/>
+        </w:rPr>
+        <w:t xml:space="preserve">    {</w:t>
+      </w:r>
+    </w:p>
+    <w:p>
+      <w:pPr>
+        <w:pBdr/>
+        <w:spacing w:after="0" w:lineRule="auto"/>
+        <w:contextualSpacing w:val="0"/>
+        <w:rPr/>
+      </w:pPr>
+      <w:r>
+        <w:rPr>
+          <w:rtl w:val="0"/>
+        </w:rPr>
+        <w:t xml:space="preserve">      "ArticleId": 1,</w:t>
+      </w:r>
+    </w:p>
+    <w:p>
+      <w:pPr>
+        <w:pBdr/>
+        <w:spacing w:after="0" w:lineRule="auto"/>
+        <w:contextualSpacing w:val="0"/>
+        <w:rPr/>
+      </w:pPr>
+      <w:r>
+        <w:rPr>
+          <w:rtl w:val="0"/>
+        </w:rPr>
+        <w:t xml:space="preserve">      "Id": 2,</w:t>
+      </w:r>
+    </w:p>
+    <w:p>
+      <w:pPr>
+        <w:pBdr/>
+        <w:spacing w:after="0" w:lineRule="auto"/>
+        <w:contextualSpacing w:val="0"/>
+        <w:rPr/>
+      </w:pPr>
+      <w:r>
+        <w:rPr>
+          <w:rtl w:val="0"/>
+        </w:rPr>
+        <w:t xml:space="preserve">      "UserId": "668995e0-122b-41f8-87f1-b96c693bba15",</w:t>
+      </w:r>
+    </w:p>
+    <w:p>
+      <w:pPr>
+        <w:pBdr/>
+        <w:spacing w:after="0" w:lineRule="auto"/>
+        <w:contextualSpacing w:val="0"/>
+        <w:rPr/>
+      </w:pPr>
+      <w:r>
+        <w:rPr>
+          <w:rtl w:val="0"/>
+        </w:rPr>
+        <w:t xml:space="preserve">      "UserName": "admin",</w:t>
+      </w:r>
+    </w:p>
+    <w:p>
+      <w:pPr>
+        <w:pBdr/>
+        <w:spacing w:after="0" w:lineRule="auto"/>
+        <w:contextualSpacing w:val="0"/>
+        <w:rPr/>
+      </w:pPr>
+      <w:r>
+        <w:rPr>
+          <w:rtl w:val="0"/>
+        </w:rPr>
+        <w:t xml:space="preserve">      "Text": "Спасибо. Очень информативно.",</w:t>
+      </w:r>
+    </w:p>
+    <w:p>
+      <w:pPr>
+        <w:pBdr/>
+        <w:spacing w:after="0" w:lineRule="auto"/>
+        <w:contextualSpacing w:val="0"/>
+        <w:rPr/>
+      </w:pPr>
+      <w:r>
+        <w:rPr>
+          <w:rtl w:val="0"/>
+        </w:rPr>
+        <w:t xml:space="preserve">      "PublishTime": "2017-04-02T18:56:55.363"</w:t>
+      </w:r>
+    </w:p>
+    <w:p>
+      <w:pPr>
+        <w:pBdr/>
+        <w:spacing w:after="0" w:lineRule="auto"/>
+        <w:contextualSpacing w:val="0"/>
+        <w:rPr/>
+      </w:pPr>
+      <w:r>
+        <w:rPr>
+          <w:rtl w:val="0"/>
+        </w:rPr>
+        <w:t xml:space="preserve">    },...</w:t>
+      </w:r>
+    </w:p>
+    <w:p>
+      <w:pPr>
+        <w:pBdr/>
+        <w:spacing w:after="0" w:lineRule="auto"/>
+        <w:contextualSpacing w:val="0"/>
+        <w:rPr/>
+      </w:pPr>
+      <w:r>
+        <w:rPr>
+          <w:rtl w:val="0"/>
+        </w:rPr>
+        <w:t xml:space="preserve">  ],</w:t>
+      </w:r>
+    </w:p>
+    <w:p>
+      <w:pPr>
+        <w:pBdr/>
+        <w:spacing w:after="0" w:lineRule="auto"/>
+        <w:contextualSpacing w:val="0"/>
+        <w:rPr/>
+      </w:pPr>
+      <w:r>
+        <w:rPr>
+          <w:rtl w:val="0"/>
+        </w:rPr>
+        <w:t xml:space="preserve">  "TotalCount": 2,</w:t>
+      </w:r>
+    </w:p>
+    <w:p>
+      <w:pPr>
+        <w:pBdr/>
+        <w:spacing w:after="0" w:lineRule="auto"/>
+        <w:contextualSpacing w:val="0"/>
+        <w:rPr/>
+      </w:pPr>
+      <w:r>
+        <w:rPr>
+          <w:rtl w:val="0"/>
+        </w:rPr>
+        <w:t xml:space="preserve">  "Page": 1,</w:t>
+      </w:r>
+    </w:p>
+    <w:p>
+      <w:pPr>
+        <w:pBdr/>
+        <w:spacing w:after="0" w:lineRule="auto"/>
+        <w:contextualSpacing w:val="0"/>
+        <w:rPr/>
+      </w:pPr>
+      <w:r>
+        <w:rPr>
+          <w:rtl w:val="0"/>
+        </w:rPr>
+        <w:t xml:space="preserve">  "PageSize": 4,</w:t>
+      </w:r>
+    </w:p>
+    <w:p>
+      <w:pPr>
+        <w:pBdr/>
+        <w:spacing w:after="0" w:lineRule="auto"/>
+        <w:contextualSpacing w:val="0"/>
+        <w:rPr/>
+      </w:pPr>
+      <w:r>
+        <w:rPr>
+          <w:rtl w:val="0"/>
+        </w:rPr>
+        <w:t xml:space="preserve">  "TotalPages": 1</w:t>
+      </w:r>
+    </w:p>
+    <w:p>
+      <w:pPr>
+        <w:pBdr/>
+        <w:spacing w:after="0" w:lineRule="auto"/>
+        <w:contextualSpacing w:val="0"/>
+        <w:rPr/>
+      </w:pPr>
+      <w:r>
+        <w:rPr>
+          <w:rtl w:val="0"/>
+        </w:rPr>
+        <w:t xml:space="preserve">}</w:t>
+      </w:r>
+    </w:p>
+    <w:p>
+      <w:pPr>
+        <w:pBdr/>
+        <w:spacing w:after="0" w:lineRule="auto"/>
+        <w:contextualSpacing w:val="0"/>
+        <w:rPr/>
+      </w:pPr>
+      <w:r>
+        <w:rPr>
+          <w:rtl w:val="0"/>
+        </w:rPr>
+      </w:r>
+    </w:p>
+    <w:p>
+      <w:pPr>
+        <w:pBdr/>
+        <w:spacing w:after="0" w:lineRule="auto"/>
+        <w:contextualSpacing w:val="0"/>
+        <w:rPr/>
+      </w:pPr>
+      <w:r>
+        <w:rPr>
+          <w:u w:val="single"/>
+          <w:rtl w:val="0"/>
+        </w:rPr>
+        <w:t xml:space="preserve">Удаление существующей страны</w:t>
+      </w:r>
+      <w:r>
+        <w:rPr>
+          <w:rtl w:val="0"/>
+        </w:rPr>
+      </w:r>
+    </w:p>
+    <w:p>
+      <w:pPr>
+        <w:pBdr/>
+        <w:spacing w:after="0" w:lineRule="auto"/>
+        <w:contextualSpacing w:val="0"/>
+        <w:rPr/>
+      </w:pPr>
+      <w:r>
+        <w:rPr>
+          <w:rtl w:val="0"/>
+        </w:rPr>
+        <w:t xml:space="preserve">URL: </w:t>
       </w:r>
       <w:r>
         <w:rPr>
@@ -23038,7 +23458,69 @@
           <w:szCs w:val="18"/>
           <w:rtl w:val="0"/>
         </w:rPr>
-        <w:t xml:space="preserve">:int</w:t>
+        <w:t xml:space="preserve">/api/ArticleComments</w:t>
+      </w:r>
+      <w:r>
+        <w:rPr>
+          <w:rtl w:val="0"/>
+        </w:rPr>
+        <w:t xml:space="preserve">,</w:t>
+      </w:r>
+    </w:p>
+    <w:p>
+      <w:pPr>
+        <w:pBdr/>
+        <w:spacing w:after="0" w:lineRule="auto"/>
+        <w:contextualSpacing w:val="0"/>
+        <w:rPr/>
+      </w:pPr>
+      <w:r>
+        <w:rPr>
+          <w:rtl w:val="0"/>
+        </w:rPr>
+        <w:t xml:space="preserve">METHOD: DELETE,</w:t>
+      </w:r>
+    </w:p>
+    <w:p>
+      <w:pPr>
+        <w:pBdr/>
+        <w:spacing w:after="0" w:lineRule="auto"/>
+        <w:contextualSpacing w:val="0"/>
+        <w:rPr/>
+      </w:pPr>
+      <w:r>
+        <w:rPr>
+          <w:rtl w:val="0"/>
+        </w:rPr>
+        <w:t xml:space="preserve">PARAM: id,</w:t>
+      </w:r>
+    </w:p>
+    <w:p>
+      <w:pPr>
+        <w:pBdr/>
+        <w:spacing w:after="0" w:lineRule="auto"/>
+        <w:contextualSpacing w:val="0"/>
+        <w:rPr/>
+      </w:pPr>
+      <w:r>
+        <w:rPr>
+          <w:rtl w:val="0"/>
+        </w:rPr>
+        <w:t xml:space="preserve">HEADER:</w:t>
+      </w:r>
+    </w:p>
+    <w:p>
+      <w:pPr>
+        <w:pBdr/>
+        <w:spacing w:after="0" w:lineRule="auto"/>
+        <w:contextualSpacing w:val="0"/>
+        <w:rPr/>
+      </w:pPr>
+      <w:r>
+        <w:rPr>
+          <w:rtl w:val="0"/>
+        </w:rPr>
+        <w:tab/>
       </w:r>
       <w:r>
         <w:rPr>
@@ -23047,7 +23529,150 @@
           <w:szCs w:val="18"/>
           <w:rtl w:val="0"/>
         </w:rPr>
-        <w:t xml:space="preserve">}/{perPage:int</w:t>
+        <w:t xml:space="preserve">Authorization: Bearer token</w:t>
+      </w:r>
+      <w:r>
+        <w:rPr>
+          <w:rtl w:val="0"/>
+        </w:rPr>
+        <w:t xml:space="preserve">(admin/moder),</w:t>
+      </w:r>
+    </w:p>
+    <w:p>
+      <w:pPr>
+        <w:pBdr/>
+        <w:spacing w:after="0" w:lineRule="auto"/>
+        <w:contextualSpacing w:val="0"/>
+        <w:rPr/>
+      </w:pPr>
+      <w:r>
+        <w:rPr>
+          <w:rtl w:val="0"/>
+        </w:rPr>
+        <w:t xml:space="preserve">BODY:</w:t>
+      </w:r>
+    </w:p>
+    <w:p>
+      <w:pPr>
+        <w:pBdr/>
+        <w:spacing w:after="0" w:lineRule="auto"/>
+        <w:contextualSpacing w:val="0"/>
+        <w:rPr/>
+      </w:pPr>
+      <w:r>
+        <w:rPr>
+          <w:rtl w:val="0"/>
+        </w:rPr>
+        <w:t xml:space="preserve">Ответ: none</w:t>
+      </w:r>
+    </w:p>
+    <w:p>
+      <w:pPr>
+        <w:pBdr/>
+        <w:spacing w:after="0" w:lineRule="auto"/>
+        <w:contextualSpacing w:val="0"/>
+        <w:rPr/>
+      </w:pPr>
+      <w:r>
+        <w:rPr>
+          <w:rtl w:val="0"/>
+        </w:rPr>
+      </w:r>
+    </w:p>
+    <w:p>
+      <w:pPr>
+        <w:pBdr/>
+        <w:spacing w:after="0" w:lineRule="auto"/>
+        <w:contextualSpacing w:val="0"/>
+        <w:rPr/>
+      </w:pPr>
+      <w:r>
+        <w:rPr>
+          <w:rtl w:val="0"/>
+        </w:rPr>
+      </w:r>
+    </w:p>
+    <w:p>
+      <w:r>
+        <w:br w:type="page"/>
+      </w:r>
+    </w:p>
+    <w:p>
+      <w:pPr>
+        <w:pBdr/>
+        <w:spacing w:after="0" w:lineRule="auto"/>
+        <w:contextualSpacing w:val="0"/>
+        <w:rPr/>
+      </w:pPr>
+      <w:r>
+        <w:rPr>
+          <w:rtl w:val="0"/>
+        </w:rPr>
+      </w:r>
+    </w:p>
+    <w:p>
+      <w:pPr>
+        <w:pStyle w:val="Heading1"/>
+        <w:pBdr/>
+        <w:spacing w:after="0" w:lineRule="auto"/>
+        <w:contextualSpacing w:val="0"/>
+        <w:rPr>
+          <w:sz w:val="24"/>
+          <w:szCs w:val="24"/>
+        </w:rPr>
+      </w:pPr>
+      <w:bookmarkStart w:colFirst="0" w:colLast="0" w:name="_zb8mafrsxaqd" w:id="16"/>
+      <w:bookmarkEnd w:id="16"/>
+      <w:r>
+        <w:rPr>
+          <w:sz w:val="24"/>
+          <w:szCs w:val="24"/>
+          <w:rtl w:val="0"/>
+        </w:rPr>
+        <w:t xml:space="preserve">Санатории</w:t>
+      </w:r>
+    </w:p>
+    <w:p>
+      <w:pPr>
+        <w:pBdr/>
+        <w:contextualSpacing w:val="0"/>
+        <w:rPr/>
+      </w:pPr>
+      <w:r>
+        <w:rPr>
+          <w:rtl w:val="0"/>
+        </w:rPr>
+      </w:r>
+    </w:p>
+    <w:p>
+      <w:pPr>
+        <w:pBdr/>
+        <w:spacing w:after="0" w:lineRule="auto"/>
+        <w:contextualSpacing w:val="0"/>
+        <w:rPr>
+          <w:u w:val="single"/>
+        </w:rPr>
+      </w:pPr>
+      <w:r>
+        <w:rPr>
+          <w:u w:val="single"/>
+          <w:rtl w:val="0"/>
+        </w:rPr>
+        <w:t xml:space="preserve">Получение списка санаториев</w:t>
+      </w:r>
+    </w:p>
+    <w:p>
+      <w:pPr>
+        <w:pBdr/>
+        <w:spacing w:after="0" w:lineRule="auto"/>
+        <w:contextualSpacing w:val="0"/>
+        <w:rPr/>
+      </w:pPr>
+      <w:r>
+        <w:rPr>
+          <w:rtl w:val="0"/>
+        </w:rPr>
+        <w:t xml:space="preserve">URL: </w:t>
       </w:r>
       <w:r>
         <w:rPr>
@@ -23056,7 +23681,698 @@
           <w:szCs w:val="18"/>
           <w:rtl w:val="0"/>
         </w:rPr>
-        <w:t xml:space="preserve">}/{</w:t>
+        <w:t xml:space="preserve">/api/resort/</w:t>
+      </w:r>
+      <w:r>
+        <w:rPr>
+          <w:rtl w:val="0"/>
+        </w:rPr>
+        <w:t xml:space="preserve">,</w:t>
+      </w:r>
+    </w:p>
+    <w:p>
+      <w:pPr>
+        <w:pBdr/>
+        <w:spacing w:after="0" w:lineRule="auto"/>
+        <w:contextualSpacing w:val="0"/>
+        <w:rPr/>
+      </w:pPr>
+      <w:r>
+        <w:rPr>
+          <w:rtl w:val="0"/>
+        </w:rPr>
+        <w:t xml:space="preserve">METHOD: GET,</w:t>
+      </w:r>
+    </w:p>
+    <w:p>
+      <w:pPr>
+        <w:pBdr/>
+        <w:spacing w:after="0" w:lineRule="auto"/>
+        <w:contextualSpacing w:val="0"/>
+        <w:rPr/>
+      </w:pPr>
+      <w:r>
+        <w:rPr>
+          <w:rtl w:val="0"/>
+        </w:rPr>
+        <w:t xml:space="preserve">HEADER: none,</w:t>
+      </w:r>
+    </w:p>
+    <w:p>
+      <w:pPr>
+        <w:pBdr/>
+        <w:spacing w:after="0" w:lineRule="auto"/>
+        <w:contextualSpacing w:val="0"/>
+        <w:rPr/>
+      </w:pPr>
+      <w:r>
+        <w:rPr>
+          <w:rtl w:val="0"/>
+        </w:rPr>
+        <w:t xml:space="preserve">BODY: none,</w:t>
+      </w:r>
+    </w:p>
+    <w:p>
+      <w:pPr>
+        <w:pBdr/>
+        <w:spacing w:after="0" w:lineRule="auto"/>
+        <w:contextualSpacing w:val="0"/>
+        <w:rPr/>
+      </w:pPr>
+      <w:r>
+        <w:rPr>
+          <w:rtl w:val="0"/>
+        </w:rPr>
+        <w:t xml:space="preserve">Ответ: </w:t>
+      </w:r>
+    </w:p>
+    <w:p>
+      <w:pPr>
+        <w:pBdr/>
+        <w:spacing w:after="0" w:lineRule="auto"/>
+        <w:contextualSpacing w:val="0"/>
+        <w:rPr/>
+      </w:pPr>
+      <w:r>
+        <w:rPr>
+          <w:rtl w:val="0"/>
+        </w:rPr>
+        <w:t xml:space="preserve">[</w:t>
+      </w:r>
+    </w:p>
+    <w:p>
+      <w:pPr>
+        <w:pBdr/>
+        <w:spacing w:after="0" w:lineRule="auto"/>
+        <w:contextualSpacing w:val="0"/>
+        <w:rPr/>
+      </w:pPr>
+      <w:r>
+        <w:rPr>
+          <w:rtl w:val="0"/>
+        </w:rPr>
+        <w:tab/>
+        <w:t xml:space="preserve">{</w:t>
+      </w:r>
+    </w:p>
+    <w:p>
+      <w:pPr>
+        <w:pBdr/>
+        <w:spacing w:after="0" w:lineRule="auto"/>
+        <w:ind w:left="1440" w:firstLine="0"/>
+        <w:contextualSpacing w:val="0"/>
+        <w:rPr/>
+      </w:pPr>
+      <w:r>
+        <w:rPr>
+          <w:rtl w:val="0"/>
+        </w:rPr>
+        <w:t xml:space="preserve">    "Id": 2,</w:t>
+      </w:r>
+    </w:p>
+    <w:p>
+      <w:pPr>
+        <w:pBdr/>
+        <w:spacing w:after="0" w:lineRule="auto"/>
+        <w:ind w:left="1440" w:firstLine="0"/>
+        <w:contextualSpacing w:val="0"/>
+        <w:rPr/>
+      </w:pPr>
+      <w:r>
+        <w:rPr>
+          <w:rtl w:val="0"/>
+        </w:rPr>
+        <w:t xml:space="preserve">    "Image": "http://localhost:5000/Content/Images/Resort/",</w:t>
+      </w:r>
+    </w:p>
+    <w:p>
+      <w:pPr>
+        <w:pBdr/>
+        <w:spacing w:after="0" w:lineRule="auto"/>
+        <w:ind w:left="1440" w:firstLine="0"/>
+        <w:contextualSpacing w:val="0"/>
+        <w:rPr/>
+      </w:pPr>
+      <w:r>
+        <w:rPr>
+          <w:rtl w:val="0"/>
+        </w:rPr>
+        <w:t xml:space="preserve">    "Name": "Санаторий \"Надзея\"",</w:t>
+      </w:r>
+    </w:p>
+    <w:p>
+      <w:pPr>
+        <w:pBdr/>
+        <w:spacing w:after="0" w:lineRule="auto"/>
+        <w:ind w:left="1440" w:firstLine="0"/>
+        <w:contextualSpacing w:val="0"/>
+        <w:rPr/>
+      </w:pPr>
+      <w:r>
+        <w:rPr>
+          <w:rtl w:val="0"/>
+        </w:rPr>
+        <w:t xml:space="preserve">    "Email": "mtv@brest.gas.by, nadzeya@brest.gas.by, san@brest.gas.by",</w:t>
+      </w:r>
+    </w:p>
+    <w:p>
+      <w:pPr>
+        <w:pBdr/>
+        <w:spacing w:after="0" w:lineRule="auto"/>
+        <w:ind w:left="1440" w:firstLine="0"/>
+        <w:contextualSpacing w:val="0"/>
+        <w:rPr/>
+      </w:pPr>
+      <w:r>
+        <w:rPr>
+          <w:rtl w:val="0"/>
+        </w:rPr>
+        <w:t xml:space="preserve">    "Site": "http://www.nadzeya.com/",</w:t>
+      </w:r>
+    </w:p>
+    <w:p>
+      <w:pPr>
+        <w:pBdr/>
+        <w:spacing w:after="0" w:lineRule="auto"/>
+        <w:ind w:left="1440" w:firstLine="0"/>
+        <w:contextualSpacing w:val="0"/>
+        <w:rPr/>
+      </w:pPr>
+      <w:r>
+        <w:rPr>
+          <w:rtl w:val="0"/>
+        </w:rPr>
+        <w:t xml:space="preserve">    "Specialisations": "Водолечение, ЛФК Галотерапия, Электросветолечение, Теплолечение, Ручной массаж, Фиточай, Небулайзерная ингаляционная терапия, Галотерапия, Косметология, УЗИ",</w:t>
+      </w:r>
+    </w:p>
+    <w:p>
+      <w:pPr>
+        <w:pBdr/>
+        <w:spacing w:after="0" w:lineRule="auto"/>
+        <w:ind w:left="1440" w:firstLine="0"/>
+        <w:contextualSpacing w:val="0"/>
+        <w:rPr/>
+      </w:pPr>
+      <w:r>
+        <w:rPr>
+          <w:rtl w:val="0"/>
+        </w:rPr>
+        <w:t xml:space="preserve">    "RatePrice": 0,</w:t>
+      </w:r>
+    </w:p>
+    <w:p>
+      <w:pPr>
+        <w:pBdr/>
+        <w:spacing w:after="0" w:lineRule="auto"/>
+        <w:ind w:left="1440" w:firstLine="0"/>
+        <w:contextualSpacing w:val="0"/>
+        <w:rPr/>
+      </w:pPr>
+      <w:r>
+        <w:rPr>
+          <w:rtl w:val="0"/>
+        </w:rPr>
+        <w:t xml:space="preserve">    "RateQuality": 0,</w:t>
+      </w:r>
+    </w:p>
+    <w:p>
+      <w:pPr>
+        <w:pBdr/>
+        <w:spacing w:after="0" w:lineRule="auto"/>
+        <w:ind w:left="1440" w:firstLine="0"/>
+        <w:contextualSpacing w:val="0"/>
+        <w:rPr/>
+      </w:pPr>
+      <w:r>
+        <w:rPr>
+          <w:rtl w:val="0"/>
+        </w:rPr>
+        <w:t xml:space="preserve">    "RatePoliteness": 0,</w:t>
+      </w:r>
+    </w:p>
+    <w:p>
+      <w:pPr>
+        <w:pBdr/>
+        <w:spacing w:after="0" w:lineRule="auto"/>
+        <w:ind w:left="1440" w:firstLine="0"/>
+        <w:contextualSpacing w:val="0"/>
+        <w:rPr/>
+      </w:pPr>
+      <w:r>
+        <w:rPr>
+          <w:rtl w:val="0"/>
+        </w:rPr>
+        <w:t xml:space="preserve">    "RateAverage": 0,</w:t>
+      </w:r>
+    </w:p>
+    <w:p>
+      <w:pPr>
+        <w:pBdr/>
+        <w:spacing w:after="0" w:lineRule="auto"/>
+        <w:ind w:left="1440" w:firstLine="0"/>
+        <w:contextualSpacing w:val="0"/>
+        <w:rPr/>
+      </w:pPr>
+      <w:r>
+        <w:rPr>
+          <w:rtl w:val="0"/>
+        </w:rPr>
+        <w:t xml:space="preserve">    "ReviewCount": 0,</w:t>
+      </w:r>
+    </w:p>
+    <w:p>
+      <w:pPr>
+        <w:pBdr/>
+        <w:spacing w:after="0" w:lineRule="auto"/>
+        <w:ind w:left="1440" w:firstLine="0"/>
+        <w:contextualSpacing w:val="0"/>
+        <w:rPr/>
+      </w:pPr>
+      <w:r>
+        <w:rPr>
+          <w:rtl w:val="0"/>
+        </w:rPr>
+        <w:t xml:space="preserve">    "Favorite": false,</w:t>
+      </w:r>
+    </w:p>
+    <w:p>
+      <w:pPr>
+        <w:pBdr/>
+        <w:spacing w:after="0" w:lineRule="auto"/>
+        <w:ind w:left="1440" w:firstLine="0"/>
+        <w:contextualSpacing w:val="0"/>
+        <w:rPr/>
+      </w:pPr>
+      <w:r>
+        <w:rPr>
+          <w:rtl w:val="0"/>
+        </w:rPr>
+        <w:t xml:space="preserve">    "Address": {</w:t>
+      </w:r>
+    </w:p>
+    <w:p>
+      <w:pPr>
+        <w:pBdr/>
+        <w:spacing w:after="0" w:lineRule="auto"/>
+        <w:ind w:left="1440" w:firstLine="0"/>
+        <w:contextualSpacing w:val="0"/>
+        <w:rPr/>
+      </w:pPr>
+      <w:r>
+        <w:rPr>
+          <w:rtl w:val="0"/>
+        </w:rPr>
+        <w:t xml:space="preserve">      "Country": "Беларусь",</w:t>
+      </w:r>
+    </w:p>
+    <w:p>
+      <w:pPr>
+        <w:pBdr/>
+        <w:spacing w:after="0" w:lineRule="auto"/>
+        <w:ind w:left="1440" w:firstLine="0"/>
+        <w:contextualSpacing w:val="0"/>
+        <w:rPr/>
+      </w:pPr>
+      <w:r>
+        <w:rPr>
+          <w:rtl w:val="0"/>
+        </w:rPr>
+        <w:t xml:space="preserve">      "City": "Брестская область",</w:t>
+      </w:r>
+    </w:p>
+    <w:p>
+      <w:pPr>
+        <w:pBdr/>
+        <w:spacing w:after="0" w:lineRule="auto"/>
+        <w:ind w:left="1440" w:firstLine="0"/>
+        <w:contextualSpacing w:val="0"/>
+        <w:rPr/>
+      </w:pPr>
+      <w:r>
+        <w:rPr>
+          <w:rtl w:val="0"/>
+        </w:rPr>
+        <w:t xml:space="preserve">      "Street": "Жабинковский район, 1,6 км севернее д. Чижевщина",</w:t>
+      </w:r>
+    </w:p>
+    <w:p>
+      <w:pPr>
+        <w:pBdr/>
+        <w:spacing w:after="0" w:lineRule="auto"/>
+        <w:ind w:left="1440" w:firstLine="0"/>
+        <w:contextualSpacing w:val="0"/>
+        <w:rPr/>
+      </w:pPr>
+      <w:r>
+        <w:rPr>
+          <w:rtl w:val="0"/>
+        </w:rPr>
+        <w:t xml:space="preserve">      "ClinicPhones": [</w:t>
+      </w:r>
+    </w:p>
+    <w:p>
+      <w:pPr>
+        <w:pBdr/>
+        <w:spacing w:after="0" w:lineRule="auto"/>
+        <w:ind w:left="1440" w:firstLine="0"/>
+        <w:contextualSpacing w:val="0"/>
+        <w:rPr/>
+      </w:pPr>
+      <w:r>
+        <w:rPr>
+          <w:rtl w:val="0"/>
+        </w:rPr>
+        <w:t xml:space="preserve">        {</w:t>
+      </w:r>
+    </w:p>
+    <w:p>
+      <w:pPr>
+        <w:pBdr/>
+        <w:spacing w:after="0" w:lineRule="auto"/>
+        <w:ind w:left="1440" w:firstLine="0"/>
+        <w:contextualSpacing w:val="0"/>
+        <w:rPr/>
+      </w:pPr>
+      <w:r>
+        <w:rPr>
+          <w:rtl w:val="0"/>
+        </w:rPr>
+        <w:t xml:space="preserve">          "Desc": "для звонков из РБ",</w:t>
+      </w:r>
+    </w:p>
+    <w:p>
+      <w:pPr>
+        <w:pBdr/>
+        <w:spacing w:after="0" w:lineRule="auto"/>
+        <w:ind w:left="1440" w:firstLine="0"/>
+        <w:contextualSpacing w:val="0"/>
+        <w:rPr/>
+      </w:pPr>
+      <w:r>
+        <w:rPr>
+          <w:rtl w:val="0"/>
+        </w:rPr>
+        <w:t xml:space="preserve">          "Phone": "8 (01641) 68-222"</w:t>
+      </w:r>
+    </w:p>
+    <w:p>
+      <w:pPr>
+        <w:pBdr/>
+        <w:spacing w:after="0" w:lineRule="auto"/>
+        <w:ind w:left="1440" w:firstLine="0"/>
+        <w:contextualSpacing w:val="0"/>
+        <w:rPr/>
+      </w:pPr>
+      <w:r>
+        <w:rPr>
+          <w:rtl w:val="0"/>
+        </w:rPr>
+        <w:t xml:space="preserve">        },</w:t>
+      </w:r>
+    </w:p>
+    <w:p>
+      <w:pPr>
+        <w:pBdr/>
+        <w:spacing w:after="0" w:lineRule="auto"/>
+        <w:ind w:left="1440" w:firstLine="0"/>
+        <w:contextualSpacing w:val="0"/>
+        <w:rPr/>
+      </w:pPr>
+      <w:r>
+        <w:rPr>
+          <w:rtl w:val="0"/>
+        </w:rPr>
+        <w:t xml:space="preserve">        {</w:t>
+      </w:r>
+    </w:p>
+    <w:p>
+      <w:pPr>
+        <w:pBdr/>
+        <w:spacing w:after="0" w:lineRule="auto"/>
+        <w:ind w:left="1440" w:firstLine="0"/>
+        <w:contextualSpacing w:val="0"/>
+        <w:rPr/>
+      </w:pPr>
+      <w:r>
+        <w:rPr>
+          <w:rtl w:val="0"/>
+        </w:rPr>
+        <w:t xml:space="preserve">          "Desc": "для звонков из РБ",</w:t>
+      </w:r>
+    </w:p>
+    <w:p>
+      <w:pPr>
+        <w:pBdr/>
+        <w:spacing w:after="0" w:lineRule="auto"/>
+        <w:ind w:left="1440" w:firstLine="0"/>
+        <w:contextualSpacing w:val="0"/>
+        <w:rPr/>
+      </w:pPr>
+      <w:r>
+        <w:rPr>
+          <w:rtl w:val="0"/>
+        </w:rPr>
+        <w:t xml:space="preserve">          "Phone": "8 (01641) 68-333"</w:t>
+      </w:r>
+    </w:p>
+    <w:p>
+      <w:pPr>
+        <w:pBdr/>
+        <w:spacing w:after="0" w:lineRule="auto"/>
+        <w:ind w:left="1440" w:firstLine="0"/>
+        <w:contextualSpacing w:val="0"/>
+        <w:rPr/>
+      </w:pPr>
+      <w:r>
+        <w:rPr>
+          <w:rtl w:val="0"/>
+        </w:rPr>
+        <w:t xml:space="preserve">        },</w:t>
+      </w:r>
+    </w:p>
+    <w:p>
+      <w:pPr>
+        <w:pBdr/>
+        <w:spacing w:after="0" w:lineRule="auto"/>
+        <w:ind w:left="1440" w:firstLine="0"/>
+        <w:contextualSpacing w:val="0"/>
+        <w:rPr/>
+      </w:pPr>
+      <w:r>
+        <w:rPr>
+          <w:rtl w:val="0"/>
+        </w:rPr>
+        <w:t xml:space="preserve">        {</w:t>
+      </w:r>
+    </w:p>
+    <w:p>
+      <w:pPr>
+        <w:pBdr/>
+        <w:spacing w:after="0" w:lineRule="auto"/>
+        <w:ind w:left="1440" w:firstLine="0"/>
+        <w:contextualSpacing w:val="0"/>
+        <w:rPr/>
+      </w:pPr>
+      <w:r>
+        <w:rPr>
+          <w:rtl w:val="0"/>
+        </w:rPr>
+        <w:t xml:space="preserve">          "Desc": "для звонков из РФ",</w:t>
+      </w:r>
+    </w:p>
+    <w:p>
+      <w:pPr>
+        <w:pBdr/>
+        <w:spacing w:after="0" w:lineRule="auto"/>
+        <w:ind w:left="1440" w:firstLine="0"/>
+        <w:contextualSpacing w:val="0"/>
+        <w:rPr/>
+      </w:pPr>
+      <w:r>
+        <w:rPr>
+          <w:rtl w:val="0"/>
+        </w:rPr>
+        <w:t xml:space="preserve">          "Phone": "8 10 (375 1641) 68-222"</w:t>
+      </w:r>
+    </w:p>
+    <w:p>
+      <w:pPr>
+        <w:pBdr/>
+        <w:spacing w:after="0" w:lineRule="auto"/>
+        <w:ind w:left="1440" w:firstLine="0"/>
+        <w:contextualSpacing w:val="0"/>
+        <w:rPr/>
+      </w:pPr>
+      <w:r>
+        <w:rPr>
+          <w:rtl w:val="0"/>
+        </w:rPr>
+        <w:t xml:space="preserve">        },</w:t>
+      </w:r>
+    </w:p>
+    <w:p>
+      <w:pPr>
+        <w:pBdr/>
+        <w:spacing w:after="0" w:lineRule="auto"/>
+        <w:ind w:left="1440" w:firstLine="0"/>
+        <w:contextualSpacing w:val="0"/>
+        <w:rPr/>
+      </w:pPr>
+      <w:r>
+        <w:rPr>
+          <w:rtl w:val="0"/>
+        </w:rPr>
+        <w:t xml:space="preserve">        {</w:t>
+      </w:r>
+    </w:p>
+    <w:p>
+      <w:pPr>
+        <w:pBdr/>
+        <w:spacing w:after="0" w:lineRule="auto"/>
+        <w:ind w:left="1440" w:firstLine="0"/>
+        <w:contextualSpacing w:val="0"/>
+        <w:rPr/>
+      </w:pPr>
+      <w:r>
+        <w:rPr>
+          <w:rtl w:val="0"/>
+        </w:rPr>
+        <w:t xml:space="preserve">          "Desc": "для звонков из РФ",</w:t>
+      </w:r>
+    </w:p>
+    <w:p>
+      <w:pPr>
+        <w:pBdr/>
+        <w:spacing w:after="0" w:lineRule="auto"/>
+        <w:ind w:left="1440" w:firstLine="0"/>
+        <w:contextualSpacing w:val="0"/>
+        <w:rPr/>
+      </w:pPr>
+      <w:r>
+        <w:rPr>
+          <w:rtl w:val="0"/>
+        </w:rPr>
+        <w:t xml:space="preserve">          "Phone": "8 10 (375 1641) 68-333"</w:t>
+      </w:r>
+    </w:p>
+    <w:p>
+      <w:pPr>
+        <w:pBdr/>
+        <w:spacing w:after="0" w:lineRule="auto"/>
+        <w:ind w:left="1440" w:firstLine="0"/>
+        <w:contextualSpacing w:val="0"/>
+        <w:rPr/>
+      </w:pPr>
+      <w:r>
+        <w:rPr>
+          <w:rtl w:val="0"/>
+        </w:rPr>
+        <w:t xml:space="preserve">        }</w:t>
+      </w:r>
+    </w:p>
+    <w:p>
+      <w:pPr>
+        <w:pBdr/>
+        <w:spacing w:after="0" w:lineRule="auto"/>
+        <w:ind w:left="1440" w:firstLine="0"/>
+        <w:contextualSpacing w:val="0"/>
+        <w:rPr/>
+      </w:pPr>
+      <w:r>
+        <w:rPr>
+          <w:rtl w:val="0"/>
+        </w:rPr>
+        <w:t xml:space="preserve">      ]</w:t>
+      </w:r>
+    </w:p>
+    <w:p>
+      <w:pPr>
+        <w:pBdr/>
+        <w:spacing w:after="0" w:lineRule="auto"/>
+        <w:ind w:left="720" w:firstLine="0"/>
+        <w:contextualSpacing w:val="0"/>
+        <w:rPr/>
+      </w:pPr>
+      <w:r>
+        <w:rPr>
+          <w:rtl w:val="0"/>
+        </w:rPr>
+        <w:t xml:space="preserve">    </w:t>
+        <w:tab/>
+        <w:t xml:space="preserve">}</w:t>
+      </w:r>
+    </w:p>
+    <w:p>
+      <w:pPr>
+        <w:pBdr/>
+        <w:spacing w:after="0" w:lineRule="auto"/>
+        <w:contextualSpacing w:val="0"/>
+        <w:rPr/>
+      </w:pPr>
+      <w:r>
+        <w:rPr>
+          <w:rtl w:val="0"/>
+        </w:rPr>
+        <w:t xml:space="preserve">  </w:t>
+        <w:tab/>
+        <w:t xml:space="preserve">},..</w:t>
+      </w:r>
+    </w:p>
+    <w:p>
+      <w:pPr>
+        <w:pBdr/>
+        <w:spacing w:after="0" w:lineRule="auto"/>
+        <w:contextualSpacing w:val="0"/>
+        <w:rPr/>
+      </w:pPr>
+      <w:r>
+        <w:rPr>
+          <w:rtl w:val="0"/>
+        </w:rPr>
+        <w:t xml:space="preserve">]</w:t>
+      </w:r>
+    </w:p>
+    <w:p>
+      <w:pPr>
+        <w:pBdr/>
+        <w:contextualSpacing w:val="0"/>
+        <w:rPr/>
+      </w:pPr>
+      <w:r>
+        <w:rPr>
+          <w:rtl w:val="0"/>
+        </w:rPr>
+      </w:r>
+    </w:p>
+    <w:p>
+      <w:pPr>
+        <w:pBdr/>
+        <w:spacing w:after="0" w:lineRule="auto"/>
+        <w:contextualSpacing w:val="0"/>
+        <w:rPr>
+          <w:u w:val="single"/>
+        </w:rPr>
+      </w:pPr>
+      <w:r>
+        <w:rPr>
+          <w:u w:val="single"/>
+          <w:rtl w:val="0"/>
+        </w:rPr>
+        <w:t xml:space="preserve">Получение санатория по id</w:t>
+      </w:r>
+    </w:p>
+    <w:p>
+      <w:pPr>
+        <w:pBdr/>
+        <w:spacing w:after="0" w:lineRule="auto"/>
+        <w:contextualSpacing w:val="0"/>
+        <w:rPr/>
+      </w:pPr>
+      <w:r>
+        <w:rPr>
+          <w:rtl w:val="0"/>
+        </w:rPr>
+        <w:t xml:space="preserve">URL: </w:t>
       </w:r>
       <w:r>
         <w:rPr>
@@ -23065,7 +24381,7 @@
           <w:szCs w:val="18"/>
           <w:rtl w:val="0"/>
         </w:rPr>
-        <w:t xml:space="preserve">numPage:int}</w:t>
+        <w:t xml:space="preserve">/api/resort/</w:t>
       </w:r>
       <w:r>
         <w:rPr>
@@ -23099,6 +24415,20 @@
         <w:rPr>
           <w:rtl w:val="0"/>
         </w:rPr>
+        <w:t xml:space="preserve">PARAMS: id</w:t>
+      </w:r>
+    </w:p>
+    <w:p>
+      <w:pPr>
+        <w:pBdr/>
+        <w:spacing w:after="0" w:lineRule="auto"/>
+        <w:contextualSpacing w:val="0"/>
+        <w:rPr/>
+      </w:pPr>
+      <w:r>
+        <w:rPr>
+          <w:rtl w:val="0"/>
+        </w:rPr>
         <w:t xml:space="preserve">HEADER: none,</w:t>
       </w:r>
     </w:p>
@@ -23141,6 +24471,7 @@
         <w:rPr>
           <w:rtl w:val="0"/>
         </w:rPr>
+        <w:tab/>
         <w:t xml:space="preserve">{</w:t>
       </w:r>
     </w:p>
@@ -23148,209 +24479,526 @@
       <w:pPr>
         <w:pBdr/>
         <w:spacing w:after="0" w:lineRule="auto"/>
-        <w:contextualSpacing w:val="0"/>
-        <w:rPr/>
-      </w:pPr>
-      <w:r>
-        <w:rPr>
-          <w:rtl w:val="0"/>
-        </w:rPr>
-        <w:t xml:space="preserve">  "Comments": [</w:t>
-      </w:r>
-    </w:p>
-    <w:p>
-      <w:pPr>
-        <w:pBdr/>
-        <w:spacing w:after="0" w:lineRule="auto"/>
-        <w:contextualSpacing w:val="0"/>
-        <w:rPr/>
-      </w:pPr>
-      <w:r>
-        <w:rPr>
-          <w:rtl w:val="0"/>
-        </w:rPr>
-        <w:t xml:space="preserve">    {</w:t>
-      </w:r>
-    </w:p>
-    <w:p>
-      <w:pPr>
-        <w:pBdr/>
-        <w:spacing w:after="0" w:lineRule="auto"/>
-        <w:contextualSpacing w:val="0"/>
-        <w:rPr/>
-      </w:pPr>
-      <w:r>
-        <w:rPr>
-          <w:rtl w:val="0"/>
-        </w:rPr>
-        <w:t xml:space="preserve">      "ArticleId": 1,</w:t>
-      </w:r>
-    </w:p>
-    <w:p>
-      <w:pPr>
-        <w:pBdr/>
-        <w:spacing w:after="0" w:lineRule="auto"/>
-        <w:contextualSpacing w:val="0"/>
-        <w:rPr/>
-      </w:pPr>
-      <w:r>
-        <w:rPr>
-          <w:rtl w:val="0"/>
-        </w:rPr>
-        <w:t xml:space="preserve">      "Id": 2,</w:t>
-      </w:r>
-    </w:p>
-    <w:p>
-      <w:pPr>
-        <w:pBdr/>
-        <w:spacing w:after="0" w:lineRule="auto"/>
-        <w:contextualSpacing w:val="0"/>
-        <w:rPr/>
-      </w:pPr>
-      <w:r>
-        <w:rPr>
-          <w:rtl w:val="0"/>
-        </w:rPr>
-        <w:t xml:space="preserve">      "UserId": "668995e0-122b-41f8-87f1-b96c693bba15",</w:t>
-      </w:r>
-    </w:p>
-    <w:p>
-      <w:pPr>
-        <w:pBdr/>
-        <w:spacing w:after="0" w:lineRule="auto"/>
-        <w:contextualSpacing w:val="0"/>
-        <w:rPr/>
-      </w:pPr>
-      <w:r>
-        <w:rPr>
-          <w:rtl w:val="0"/>
-        </w:rPr>
-        <w:t xml:space="preserve">      "UserName": "admin",</w:t>
-      </w:r>
-    </w:p>
-    <w:p>
-      <w:pPr>
-        <w:pBdr/>
-        <w:spacing w:after="0" w:lineRule="auto"/>
-        <w:contextualSpacing w:val="0"/>
-        <w:rPr/>
-      </w:pPr>
-      <w:r>
-        <w:rPr>
-          <w:rtl w:val="0"/>
-        </w:rPr>
-        <w:t xml:space="preserve">      "Text": "Спасибо. Очень информативно.",</w:t>
-      </w:r>
-    </w:p>
-    <w:p>
-      <w:pPr>
-        <w:pBdr/>
-        <w:spacing w:after="0" w:lineRule="auto"/>
-        <w:contextualSpacing w:val="0"/>
-        <w:rPr/>
-      </w:pPr>
-      <w:r>
-        <w:rPr>
-          <w:rtl w:val="0"/>
-        </w:rPr>
-        <w:t xml:space="preserve">      "PublishTime": "2017-04-02T18:56:55.363"</w:t>
-      </w:r>
-    </w:p>
-    <w:p>
-      <w:pPr>
-        <w:pBdr/>
-        <w:spacing w:after="0" w:lineRule="auto"/>
-        <w:contextualSpacing w:val="0"/>
-        <w:rPr/>
-      </w:pPr>
-      <w:r>
-        <w:rPr>
-          <w:rtl w:val="0"/>
-        </w:rPr>
-        <w:t xml:space="preserve">    },...</w:t>
-      </w:r>
-    </w:p>
-    <w:p>
-      <w:pPr>
-        <w:pBdr/>
-        <w:spacing w:after="0" w:lineRule="auto"/>
-        <w:contextualSpacing w:val="0"/>
-        <w:rPr/>
-      </w:pPr>
-      <w:r>
-        <w:rPr>
-          <w:rtl w:val="0"/>
-        </w:rPr>
-        <w:t xml:space="preserve">  ],</w:t>
-      </w:r>
-    </w:p>
-    <w:p>
-      <w:pPr>
-        <w:pBdr/>
-        <w:spacing w:after="0" w:lineRule="auto"/>
-        <w:contextualSpacing w:val="0"/>
-        <w:rPr/>
-      </w:pPr>
-      <w:r>
-        <w:rPr>
-          <w:rtl w:val="0"/>
-        </w:rPr>
-        <w:t xml:space="preserve">  "TotalCount": 2,</w:t>
-      </w:r>
-    </w:p>
-    <w:p>
-      <w:pPr>
-        <w:pBdr/>
-        <w:spacing w:after="0" w:lineRule="auto"/>
-        <w:contextualSpacing w:val="0"/>
-        <w:rPr/>
-      </w:pPr>
-      <w:r>
-        <w:rPr>
-          <w:rtl w:val="0"/>
-        </w:rPr>
-        <w:t xml:space="preserve">  "Page": 1,</w:t>
-      </w:r>
-    </w:p>
-    <w:p>
-      <w:pPr>
-        <w:pBdr/>
-        <w:spacing w:after="0" w:lineRule="auto"/>
-        <w:contextualSpacing w:val="0"/>
-        <w:rPr/>
-      </w:pPr>
-      <w:r>
-        <w:rPr>
-          <w:rtl w:val="0"/>
-        </w:rPr>
-        <w:t xml:space="preserve">  "PageSize": 4,</w:t>
-      </w:r>
-    </w:p>
-    <w:p>
-      <w:pPr>
-        <w:pBdr/>
-        <w:spacing w:after="0" w:lineRule="auto"/>
-        <w:contextualSpacing w:val="0"/>
-        <w:rPr/>
-      </w:pPr>
-      <w:r>
-        <w:rPr>
-          <w:rtl w:val="0"/>
-        </w:rPr>
-        <w:t xml:space="preserve">  "TotalPages": 1</w:t>
-      </w:r>
-    </w:p>
-    <w:p>
-      <w:pPr>
-        <w:pBdr/>
-        <w:spacing w:after="0" w:lineRule="auto"/>
-        <w:contextualSpacing w:val="0"/>
-        <w:rPr/>
-      </w:pPr>
-      <w:r>
-        <w:rPr>
-          <w:rtl w:val="0"/>
-        </w:rPr>
+        <w:ind w:left="1440" w:firstLine="0"/>
+        <w:contextualSpacing w:val="0"/>
+        <w:rPr/>
+      </w:pPr>
+      <w:r>
+        <w:rPr>
+          <w:rtl w:val="0"/>
+        </w:rPr>
+        <w:t xml:space="preserve">    "Id": 2,</w:t>
+      </w:r>
+    </w:p>
+    <w:p>
+      <w:pPr>
+        <w:pBdr/>
+        <w:spacing w:after="0" w:lineRule="auto"/>
+        <w:ind w:left="1440" w:firstLine="0"/>
+        <w:contextualSpacing w:val="0"/>
+        <w:rPr/>
+      </w:pPr>
+      <w:r>
+        <w:rPr>
+          <w:rtl w:val="0"/>
+        </w:rPr>
+        <w:t xml:space="preserve">    "Image": "http://localhost:5000/Content/Images/Resort/",</w:t>
+      </w:r>
+    </w:p>
+    <w:p>
+      <w:pPr>
+        <w:pBdr/>
+        <w:spacing w:after="0" w:lineRule="auto"/>
+        <w:ind w:left="1440" w:firstLine="0"/>
+        <w:contextualSpacing w:val="0"/>
+        <w:rPr/>
+      </w:pPr>
+      <w:r>
+        <w:rPr>
+          <w:rtl w:val="0"/>
+        </w:rPr>
+        <w:t xml:space="preserve">    "Name": "Санаторий \"Надзея\"",</w:t>
+      </w:r>
+    </w:p>
+    <w:p>
+      <w:pPr>
+        <w:pBdr/>
+        <w:spacing w:after="0" w:lineRule="auto"/>
+        <w:ind w:left="1440" w:firstLine="0"/>
+        <w:contextualSpacing w:val="0"/>
+        <w:rPr/>
+      </w:pPr>
+      <w:r>
+        <w:rPr>
+          <w:rtl w:val="0"/>
+        </w:rPr>
+        <w:t xml:space="preserve">    "Email": "mtv@brest.gas.by, nadzeya@brest.gas.by, san@brest.gas.by",</w:t>
+      </w:r>
+    </w:p>
+    <w:p>
+      <w:pPr>
+        <w:pBdr/>
+        <w:spacing w:after="0" w:lineRule="auto"/>
+        <w:ind w:left="1440" w:firstLine="0"/>
+        <w:contextualSpacing w:val="0"/>
+        <w:rPr/>
+      </w:pPr>
+      <w:r>
+        <w:rPr>
+          <w:rtl w:val="0"/>
+        </w:rPr>
+        <w:t xml:space="preserve">    "Site": "http://www.nadzeya.com/",</w:t>
+      </w:r>
+    </w:p>
+    <w:p>
+      <w:pPr>
+        <w:pBdr/>
+        <w:spacing w:after="0" w:lineRule="auto"/>
+        <w:ind w:left="1440" w:firstLine="0"/>
+        <w:contextualSpacing w:val="0"/>
+        <w:rPr/>
+      </w:pPr>
+      <w:r>
+        <w:rPr>
+          <w:rtl w:val="0"/>
+        </w:rPr>
+        <w:t xml:space="preserve">    "Specialisations": "Водолечение, ЛФК Галотерапия, Электросветолечение, Теплолечение, Ручной массаж, Фиточай, Небулайзерная ингаляционная терапия, Галотерапия, Косметология, УЗИ",</w:t>
+      </w:r>
+    </w:p>
+    <w:p>
+      <w:pPr>
+        <w:pBdr/>
+        <w:spacing w:after="0" w:lineRule="auto"/>
+        <w:ind w:left="1440" w:firstLine="0"/>
+        <w:contextualSpacing w:val="0"/>
+        <w:rPr/>
+      </w:pPr>
+      <w:r>
+        <w:rPr>
+          <w:rtl w:val="0"/>
+        </w:rPr>
+        <w:t xml:space="preserve">    "RatePrice": 0,</w:t>
+      </w:r>
+    </w:p>
+    <w:p>
+      <w:pPr>
+        <w:pBdr/>
+        <w:spacing w:after="0" w:lineRule="auto"/>
+        <w:ind w:left="1440" w:firstLine="0"/>
+        <w:contextualSpacing w:val="0"/>
+        <w:rPr/>
+      </w:pPr>
+      <w:r>
+        <w:rPr>
+          <w:rtl w:val="0"/>
+        </w:rPr>
+        <w:t xml:space="preserve">    "RateQuality": 0,</w:t>
+      </w:r>
+    </w:p>
+    <w:p>
+      <w:pPr>
+        <w:pBdr/>
+        <w:spacing w:after="0" w:lineRule="auto"/>
+        <w:ind w:left="1440" w:firstLine="0"/>
+        <w:contextualSpacing w:val="0"/>
+        <w:rPr/>
+      </w:pPr>
+      <w:r>
+        <w:rPr>
+          <w:rtl w:val="0"/>
+        </w:rPr>
+        <w:t xml:space="preserve">    "RatePoliteness": 0,</w:t>
+      </w:r>
+    </w:p>
+    <w:p>
+      <w:pPr>
+        <w:pBdr/>
+        <w:spacing w:after="0" w:lineRule="auto"/>
+        <w:ind w:left="1440" w:firstLine="0"/>
+        <w:contextualSpacing w:val="0"/>
+        <w:rPr/>
+      </w:pPr>
+      <w:r>
+        <w:rPr>
+          <w:rtl w:val="0"/>
+        </w:rPr>
+        <w:t xml:space="preserve">    "RateAverage": 0,</w:t>
+      </w:r>
+    </w:p>
+    <w:p>
+      <w:pPr>
+        <w:pBdr/>
+        <w:spacing w:after="0" w:lineRule="auto"/>
+        <w:ind w:left="1440" w:firstLine="0"/>
+        <w:contextualSpacing w:val="0"/>
+        <w:rPr/>
+      </w:pPr>
+      <w:r>
+        <w:rPr>
+          <w:rtl w:val="0"/>
+        </w:rPr>
+        <w:t xml:space="preserve">    "ReviewCount": 0,</w:t>
+      </w:r>
+    </w:p>
+    <w:p>
+      <w:pPr>
+        <w:pBdr/>
+        <w:spacing w:after="0" w:lineRule="auto"/>
+        <w:ind w:left="1440" w:firstLine="0"/>
+        <w:contextualSpacing w:val="0"/>
+        <w:rPr/>
+      </w:pPr>
+      <w:r>
+        <w:rPr>
+          <w:rtl w:val="0"/>
+        </w:rPr>
+        <w:t xml:space="preserve">    "Favorite": false,</w:t>
+      </w:r>
+    </w:p>
+    <w:p>
+      <w:pPr>
+        <w:pBdr/>
+        <w:spacing w:after="0" w:lineRule="auto"/>
+        <w:ind w:left="1440" w:firstLine="0"/>
+        <w:contextualSpacing w:val="0"/>
+        <w:rPr/>
+      </w:pPr>
+      <w:r>
+        <w:rPr>
+          <w:rtl w:val="0"/>
+        </w:rPr>
+        <w:t xml:space="preserve">    "Address": {</w:t>
+      </w:r>
+    </w:p>
+    <w:p>
+      <w:pPr>
+        <w:pBdr/>
+        <w:spacing w:after="0" w:lineRule="auto"/>
+        <w:ind w:left="1440" w:firstLine="0"/>
+        <w:contextualSpacing w:val="0"/>
+        <w:rPr/>
+      </w:pPr>
+      <w:r>
+        <w:rPr>
+          <w:rtl w:val="0"/>
+        </w:rPr>
+        <w:t xml:space="preserve">      "Country": "Беларусь",</w:t>
+      </w:r>
+    </w:p>
+    <w:p>
+      <w:pPr>
+        <w:pBdr/>
+        <w:spacing w:after="0" w:lineRule="auto"/>
+        <w:ind w:left="1440" w:firstLine="0"/>
+        <w:contextualSpacing w:val="0"/>
+        <w:rPr/>
+      </w:pPr>
+      <w:r>
+        <w:rPr>
+          <w:rtl w:val="0"/>
+        </w:rPr>
+        <w:t xml:space="preserve">      "City": "Брестская область",</w:t>
+      </w:r>
+    </w:p>
+    <w:p>
+      <w:pPr>
+        <w:pBdr/>
+        <w:spacing w:after="0" w:lineRule="auto"/>
+        <w:ind w:left="1440" w:firstLine="0"/>
+        <w:contextualSpacing w:val="0"/>
+        <w:rPr/>
+      </w:pPr>
+      <w:r>
+        <w:rPr>
+          <w:rtl w:val="0"/>
+        </w:rPr>
+        <w:t xml:space="preserve">      "Street": "Жабинковский район, 1,6 км севернее д. Чижевщина",</w:t>
+      </w:r>
+    </w:p>
+    <w:p>
+      <w:pPr>
+        <w:pBdr/>
+        <w:spacing w:after="0" w:lineRule="auto"/>
+        <w:ind w:left="1440" w:firstLine="0"/>
+        <w:contextualSpacing w:val="0"/>
+        <w:rPr/>
+      </w:pPr>
+      <w:r>
+        <w:rPr>
+          <w:rtl w:val="0"/>
+        </w:rPr>
+        <w:t xml:space="preserve">      "ClinicPhones": [</w:t>
+      </w:r>
+    </w:p>
+    <w:p>
+      <w:pPr>
+        <w:pBdr/>
+        <w:spacing w:after="0" w:lineRule="auto"/>
+        <w:ind w:left="1440" w:firstLine="0"/>
+        <w:contextualSpacing w:val="0"/>
+        <w:rPr/>
+      </w:pPr>
+      <w:r>
+        <w:rPr>
+          <w:rtl w:val="0"/>
+        </w:rPr>
+        <w:t xml:space="preserve">        {</w:t>
+      </w:r>
+    </w:p>
+    <w:p>
+      <w:pPr>
+        <w:pBdr/>
+        <w:spacing w:after="0" w:lineRule="auto"/>
+        <w:ind w:left="1440" w:firstLine="0"/>
+        <w:contextualSpacing w:val="0"/>
+        <w:rPr/>
+      </w:pPr>
+      <w:r>
+        <w:rPr>
+          <w:rtl w:val="0"/>
+        </w:rPr>
+        <w:t xml:space="preserve">          "Desc": "для звонков из РБ",</w:t>
+      </w:r>
+    </w:p>
+    <w:p>
+      <w:pPr>
+        <w:pBdr/>
+        <w:spacing w:after="0" w:lineRule="auto"/>
+        <w:ind w:left="1440" w:firstLine="0"/>
+        <w:contextualSpacing w:val="0"/>
+        <w:rPr/>
+      </w:pPr>
+      <w:r>
+        <w:rPr>
+          <w:rtl w:val="0"/>
+        </w:rPr>
+        <w:t xml:space="preserve">          "Phone": "8 (01641) 68-222"</w:t>
+      </w:r>
+    </w:p>
+    <w:p>
+      <w:pPr>
+        <w:pBdr/>
+        <w:spacing w:after="0" w:lineRule="auto"/>
+        <w:ind w:left="1440" w:firstLine="0"/>
+        <w:contextualSpacing w:val="0"/>
+        <w:rPr/>
+      </w:pPr>
+      <w:r>
+        <w:rPr>
+          <w:rtl w:val="0"/>
+        </w:rPr>
+        <w:t xml:space="preserve">        },</w:t>
+      </w:r>
+    </w:p>
+    <w:p>
+      <w:pPr>
+        <w:pBdr/>
+        <w:spacing w:after="0" w:lineRule="auto"/>
+        <w:ind w:left="1440" w:firstLine="0"/>
+        <w:contextualSpacing w:val="0"/>
+        <w:rPr/>
+      </w:pPr>
+      <w:r>
+        <w:rPr>
+          <w:rtl w:val="0"/>
+        </w:rPr>
+        <w:t xml:space="preserve">        {</w:t>
+      </w:r>
+    </w:p>
+    <w:p>
+      <w:pPr>
+        <w:pBdr/>
+        <w:spacing w:after="0" w:lineRule="auto"/>
+        <w:ind w:left="1440" w:firstLine="0"/>
+        <w:contextualSpacing w:val="0"/>
+        <w:rPr/>
+      </w:pPr>
+      <w:r>
+        <w:rPr>
+          <w:rtl w:val="0"/>
+        </w:rPr>
+        <w:t xml:space="preserve">          "Desc": "для звонков из РБ",</w:t>
+      </w:r>
+    </w:p>
+    <w:p>
+      <w:pPr>
+        <w:pBdr/>
+        <w:spacing w:after="0" w:lineRule="auto"/>
+        <w:ind w:left="1440" w:firstLine="0"/>
+        <w:contextualSpacing w:val="0"/>
+        <w:rPr/>
+      </w:pPr>
+      <w:r>
+        <w:rPr>
+          <w:rtl w:val="0"/>
+        </w:rPr>
+        <w:t xml:space="preserve">          "Phone": "8 (01641) 68-333"</w:t>
+      </w:r>
+    </w:p>
+    <w:p>
+      <w:pPr>
+        <w:pBdr/>
+        <w:spacing w:after="0" w:lineRule="auto"/>
+        <w:ind w:left="1440" w:firstLine="0"/>
+        <w:contextualSpacing w:val="0"/>
+        <w:rPr/>
+      </w:pPr>
+      <w:r>
+        <w:rPr>
+          <w:rtl w:val="0"/>
+        </w:rPr>
+        <w:t xml:space="preserve">        },</w:t>
+      </w:r>
+    </w:p>
+    <w:p>
+      <w:pPr>
+        <w:pBdr/>
+        <w:spacing w:after="0" w:lineRule="auto"/>
+        <w:ind w:left="1440" w:firstLine="0"/>
+        <w:contextualSpacing w:val="0"/>
+        <w:rPr/>
+      </w:pPr>
+      <w:r>
+        <w:rPr>
+          <w:rtl w:val="0"/>
+        </w:rPr>
+        <w:t xml:space="preserve">        {</w:t>
+      </w:r>
+    </w:p>
+    <w:p>
+      <w:pPr>
+        <w:pBdr/>
+        <w:spacing w:after="0" w:lineRule="auto"/>
+        <w:ind w:left="1440" w:firstLine="0"/>
+        <w:contextualSpacing w:val="0"/>
+        <w:rPr/>
+      </w:pPr>
+      <w:r>
+        <w:rPr>
+          <w:rtl w:val="0"/>
+        </w:rPr>
+        <w:t xml:space="preserve">          "Desc": "для звонков из РФ",</w:t>
+      </w:r>
+    </w:p>
+    <w:p>
+      <w:pPr>
+        <w:pBdr/>
+        <w:spacing w:after="0" w:lineRule="auto"/>
+        <w:ind w:left="1440" w:firstLine="0"/>
+        <w:contextualSpacing w:val="0"/>
+        <w:rPr/>
+      </w:pPr>
+      <w:r>
+        <w:rPr>
+          <w:rtl w:val="0"/>
+        </w:rPr>
+        <w:t xml:space="preserve">          "Phone": "8 10 (375 1641) 68-222"</w:t>
+      </w:r>
+    </w:p>
+    <w:p>
+      <w:pPr>
+        <w:pBdr/>
+        <w:spacing w:after="0" w:lineRule="auto"/>
+        <w:ind w:left="1440" w:firstLine="0"/>
+        <w:contextualSpacing w:val="0"/>
+        <w:rPr/>
+      </w:pPr>
+      <w:r>
+        <w:rPr>
+          <w:rtl w:val="0"/>
+        </w:rPr>
+        <w:t xml:space="preserve">        },</w:t>
+      </w:r>
+    </w:p>
+    <w:p>
+      <w:pPr>
+        <w:pBdr/>
+        <w:spacing w:after="0" w:lineRule="auto"/>
+        <w:ind w:left="1440" w:firstLine="0"/>
+        <w:contextualSpacing w:val="0"/>
+        <w:rPr/>
+      </w:pPr>
+      <w:r>
+        <w:rPr>
+          <w:rtl w:val="0"/>
+        </w:rPr>
+        <w:t xml:space="preserve">        {</w:t>
+      </w:r>
+    </w:p>
+    <w:p>
+      <w:pPr>
+        <w:pBdr/>
+        <w:spacing w:after="0" w:lineRule="auto"/>
+        <w:ind w:left="1440" w:firstLine="0"/>
+        <w:contextualSpacing w:val="0"/>
+        <w:rPr/>
+      </w:pPr>
+      <w:r>
+        <w:rPr>
+          <w:rtl w:val="0"/>
+        </w:rPr>
+        <w:t xml:space="preserve">          "Desc": "для звонков из РФ",</w:t>
+      </w:r>
+    </w:p>
+    <w:p>
+      <w:pPr>
+        <w:pBdr/>
+        <w:spacing w:after="0" w:lineRule="auto"/>
+        <w:ind w:left="1440" w:firstLine="0"/>
+        <w:contextualSpacing w:val="0"/>
+        <w:rPr/>
+      </w:pPr>
+      <w:r>
+        <w:rPr>
+          <w:rtl w:val="0"/>
+        </w:rPr>
+        <w:t xml:space="preserve">          "Phone": "8 10 (375 1641) 68-333"</w:t>
+      </w:r>
+    </w:p>
+    <w:p>
+      <w:pPr>
+        <w:pBdr/>
+        <w:spacing w:after="0" w:lineRule="auto"/>
+        <w:ind w:left="1440" w:firstLine="0"/>
+        <w:contextualSpacing w:val="0"/>
+        <w:rPr/>
+      </w:pPr>
+      <w:r>
+        <w:rPr>
+          <w:rtl w:val="0"/>
+        </w:rPr>
+        <w:t xml:space="preserve">        }</w:t>
+      </w:r>
+    </w:p>
+    <w:p>
+      <w:pPr>
+        <w:pBdr/>
+        <w:spacing w:after="0" w:lineRule="auto"/>
+        <w:ind w:left="1440" w:firstLine="0"/>
+        <w:contextualSpacing w:val="0"/>
+        <w:rPr/>
+      </w:pPr>
+      <w:r>
+        <w:rPr>
+          <w:rtl w:val="0"/>
+        </w:rPr>
+        <w:t xml:space="preserve">      ]</w:t>
+      </w:r>
+    </w:p>
+    <w:p>
+      <w:pPr>
+        <w:pBdr/>
+        <w:spacing w:after="0" w:lineRule="auto"/>
+        <w:ind w:left="720" w:firstLine="0"/>
+        <w:contextualSpacing w:val="0"/>
+        <w:rPr/>
+      </w:pPr>
+      <w:r>
+        <w:rPr>
+          <w:rtl w:val="0"/>
+        </w:rPr>
+        <w:t xml:space="preserve">    </w:t>
+        <w:tab/>
         <w:t xml:space="preserve">}</w:t>
       </w:r>
     </w:p>
@@ -23365,6 +25013,48 @@
         <w:rPr>
           <w:rtl w:val="0"/>
         </w:rPr>
+        <w:t xml:space="preserve">  </w:t>
+        <w:tab/>
+        <w:t xml:space="preserve">}</w:t>
+      </w:r>
+    </w:p>
+    <w:p>
+      <w:pPr>
+        <w:pBdr/>
+        <w:spacing w:after="0" w:lineRule="auto"/>
+        <w:contextualSpacing w:val="0"/>
+        <w:rPr/>
+      </w:pPr>
+      <w:r>
+        <w:rPr>
+          <w:rtl w:val="0"/>
+        </w:rPr>
+      </w:r>
+    </w:p>
+    <w:p>
+      <w:pPr>
+        <w:pBdr/>
+        <w:spacing w:after="0" w:lineRule="auto"/>
+        <w:contextualSpacing w:val="0"/>
+        <w:rPr/>
+      </w:pPr>
+      <w:r>
+        <w:rPr>
+          <w:rtl w:val="0"/>
+        </w:rPr>
+      </w:r>
+    </w:p>
+    <w:p>
+      <w:pPr>
+        <w:pBdr/>
+        <w:spacing w:after="0" w:lineRule="auto"/>
+        <w:contextualSpacing w:val="0"/>
+        <w:rPr/>
+      </w:pPr>
+      <w:r>
+        <w:rPr>
+          <w:rtl w:val="0"/>
+        </w:rPr>
       </w:r>
     </w:p>
     <w:p>
@@ -23379,32 +25069,26 @@
           <w:u w:val="single"/>
           <w:rtl w:val="0"/>
         </w:rPr>
-        <w:t xml:space="preserve">Удаление существующей страны</w:t>
-      </w:r>
-      <w:r>
-        <w:rPr>
-          <w:rtl w:val="0"/>
-        </w:rPr>
-      </w:r>
-    </w:p>
-    <w:p>
-      <w:pPr>
-        <w:pBdr/>
-        <w:spacing w:after="0" w:lineRule="auto"/>
-        <w:contextualSpacing w:val="0"/>
-        <w:rPr/>
-      </w:pPr>
-      <w:r>
-        <w:rPr>
-          <w:rtl w:val="0"/>
-        </w:rPr>
-        <w:t xml:space="preserve">URL:</w:t>
-      </w:r>
-      <w:r>
-        <w:rPr>
-          <w:rtl w:val="0"/>
-        </w:rPr>
-        <w:t xml:space="preserve"> </w:t>
+        <w:t xml:space="preserve">Получение санаториев с пагинацией</w:t>
+      </w:r>
+      <w:r>
+        <w:rPr>
+          <w:rtl w:val="0"/>
+        </w:rPr>
+      </w:r>
+    </w:p>
+    <w:p>
+      <w:pPr>
+        <w:pBdr/>
+        <w:spacing w:after="0" w:lineRule="auto"/>
+        <w:contextualSpacing w:val="0"/>
+        <w:rPr/>
+      </w:pPr>
+      <w:r>
+        <w:rPr>
+          <w:rtl w:val="0"/>
+        </w:rPr>
+        <w:t xml:space="preserve">URL: </w:t>
       </w:r>
       <w:r>
         <w:rPr>
@@ -23413,69 +25097,7 @@
           <w:szCs w:val="18"/>
           <w:rtl w:val="0"/>
         </w:rPr>
-        <w:t xml:space="preserve">/api/ArticleComments</w:t>
-      </w:r>
-      <w:r>
-        <w:rPr>
-          <w:rtl w:val="0"/>
-        </w:rPr>
-        <w:t xml:space="preserve">,</w:t>
-      </w:r>
-    </w:p>
-    <w:p>
-      <w:pPr>
-        <w:pBdr/>
-        <w:spacing w:after="0" w:lineRule="auto"/>
-        <w:contextualSpacing w:val="0"/>
-        <w:rPr/>
-      </w:pPr>
-      <w:r>
-        <w:rPr>
-          <w:rtl w:val="0"/>
-        </w:rPr>
-        <w:t xml:space="preserve">METHOD: DELETE,</w:t>
-      </w:r>
-    </w:p>
-    <w:p>
-      <w:pPr>
-        <w:pBdr/>
-        <w:spacing w:after="0" w:lineRule="auto"/>
-        <w:contextualSpacing w:val="0"/>
-        <w:rPr/>
-      </w:pPr>
-      <w:r>
-        <w:rPr>
-          <w:rtl w:val="0"/>
-        </w:rPr>
-        <w:t xml:space="preserve">PARAM: id,</w:t>
-      </w:r>
-    </w:p>
-    <w:p>
-      <w:pPr>
-        <w:pBdr/>
-        <w:spacing w:after="0" w:lineRule="auto"/>
-        <w:contextualSpacing w:val="0"/>
-        <w:rPr/>
-      </w:pPr>
-      <w:r>
-        <w:rPr>
-          <w:rtl w:val="0"/>
-        </w:rPr>
-        <w:t xml:space="preserve">HEADER:</w:t>
-      </w:r>
-    </w:p>
-    <w:p>
-      <w:pPr>
-        <w:pBdr/>
-        <w:spacing w:after="0" w:lineRule="auto"/>
-        <w:contextualSpacing w:val="0"/>
-        <w:rPr/>
-      </w:pPr>
-      <w:r>
-        <w:rPr>
-          <w:rtl w:val="0"/>
-        </w:rPr>
-        <w:tab/>
+        <w:t xml:space="preserve">api/</w:t>
       </w:r>
       <w:r>
         <w:rPr>
@@ -23484,6 +25106,871 @@
           <w:szCs w:val="18"/>
           <w:rtl w:val="0"/>
         </w:rPr>
+        <w:t xml:space="preserve">resort</w:t>
+      </w:r>
+      <w:r>
+        <w:rPr>
+          <w:rFonts w:ascii="Arial" w:cs="Arial" w:eastAsia="Arial" w:hAnsi="Arial"/>
+          <w:sz w:val="18"/>
+          <w:szCs w:val="18"/>
+          <w:rtl w:val="0"/>
+        </w:rPr>
+        <w:t xml:space="preserve">/page/{perPage:int}/{numPage:int}</w:t>
+      </w:r>
+      <w:r>
+        <w:rPr>
+          <w:rtl w:val="0"/>
+        </w:rPr>
+        <w:t xml:space="preserve">,</w:t>
+      </w:r>
+    </w:p>
+    <w:p>
+      <w:pPr>
+        <w:pBdr/>
+        <w:spacing w:after="0" w:lineRule="auto"/>
+        <w:contextualSpacing w:val="0"/>
+        <w:rPr/>
+      </w:pPr>
+      <w:r>
+        <w:rPr>
+          <w:rtl w:val="0"/>
+        </w:rPr>
+        <w:t xml:space="preserve">METHOD: GET,</w:t>
+      </w:r>
+    </w:p>
+    <w:p>
+      <w:pPr>
+        <w:pBdr/>
+        <w:spacing w:after="0" w:lineRule="auto"/>
+        <w:contextualSpacing w:val="0"/>
+        <w:rPr/>
+      </w:pPr>
+      <w:r>
+        <w:rPr>
+          <w:rtl w:val="0"/>
+        </w:rPr>
+        <w:t xml:space="preserve">HEADER: none,</w:t>
+      </w:r>
+    </w:p>
+    <w:p>
+      <w:pPr>
+        <w:pBdr/>
+        <w:spacing w:after="0" w:lineRule="auto"/>
+        <w:contextualSpacing w:val="0"/>
+        <w:rPr/>
+      </w:pPr>
+      <w:r>
+        <w:rPr>
+          <w:rtl w:val="0"/>
+        </w:rPr>
+        <w:t xml:space="preserve">BODY: none,</w:t>
+      </w:r>
+    </w:p>
+    <w:p>
+      <w:pPr>
+        <w:pBdr/>
+        <w:spacing w:after="0" w:lineRule="auto"/>
+        <w:contextualSpacing w:val="0"/>
+        <w:rPr/>
+      </w:pPr>
+      <w:r>
+        <w:rPr>
+          <w:rtl w:val="0"/>
+        </w:rPr>
+        <w:t xml:space="preserve">Ответ: </w:t>
+      </w:r>
+    </w:p>
+    <w:p>
+      <w:pPr>
+        <w:pBdr/>
+        <w:spacing w:after="0" w:lineRule="auto"/>
+        <w:contextualSpacing w:val="0"/>
+        <w:rPr/>
+      </w:pPr>
+      <w:r>
+        <w:rPr>
+          <w:rtl w:val="0"/>
+        </w:rPr>
+        <w:t xml:space="preserve">{</w:t>
+      </w:r>
+    </w:p>
+    <w:p>
+      <w:pPr>
+        <w:pBdr/>
+        <w:spacing w:after="0" w:lineRule="auto"/>
+        <w:contextualSpacing w:val="0"/>
+        <w:rPr/>
+      </w:pPr>
+      <w:r>
+        <w:rPr>
+          <w:rtl w:val="0"/>
+        </w:rPr>
+        <w:t xml:space="preserve">  "Resorts": [</w:t>
+      </w:r>
+    </w:p>
+    <w:p>
+      <w:pPr>
+        <w:pBdr/>
+        <w:spacing w:after="0" w:lineRule="auto"/>
+        <w:contextualSpacing w:val="0"/>
+        <w:rPr/>
+      </w:pPr>
+      <w:r>
+        <w:rPr>
+          <w:rtl w:val="0"/>
+        </w:rPr>
+        <w:t xml:space="preserve">    {</w:t>
+      </w:r>
+    </w:p>
+    <w:p>
+      <w:pPr>
+        <w:pBdr/>
+        <w:spacing w:after="0" w:lineRule="auto"/>
+        <w:ind w:left="1440" w:firstLine="0"/>
+        <w:contextualSpacing w:val="0"/>
+        <w:rPr/>
+      </w:pPr>
+      <w:r>
+        <w:rPr>
+          <w:rtl w:val="0"/>
+        </w:rPr>
+        <w:t xml:space="preserve">    "Id": 2,</w:t>
+      </w:r>
+    </w:p>
+    <w:p>
+      <w:pPr>
+        <w:pBdr/>
+        <w:spacing w:after="0" w:lineRule="auto"/>
+        <w:ind w:left="1440" w:firstLine="0"/>
+        <w:contextualSpacing w:val="0"/>
+        <w:rPr/>
+      </w:pPr>
+      <w:r>
+        <w:rPr>
+          <w:rtl w:val="0"/>
+        </w:rPr>
+        <w:t xml:space="preserve">    "Image": "http://localhost:5000/Content/Images/Resort/",</w:t>
+      </w:r>
+    </w:p>
+    <w:p>
+      <w:pPr>
+        <w:pBdr/>
+        <w:spacing w:after="0" w:lineRule="auto"/>
+        <w:ind w:left="1440" w:firstLine="0"/>
+        <w:contextualSpacing w:val="0"/>
+        <w:rPr/>
+      </w:pPr>
+      <w:r>
+        <w:rPr>
+          <w:rtl w:val="0"/>
+        </w:rPr>
+        <w:t xml:space="preserve">    "Name": "Санаторий \"Надзея\"",</w:t>
+      </w:r>
+    </w:p>
+    <w:p>
+      <w:pPr>
+        <w:pBdr/>
+        <w:spacing w:after="0" w:lineRule="auto"/>
+        <w:ind w:left="1440" w:firstLine="0"/>
+        <w:contextualSpacing w:val="0"/>
+        <w:rPr/>
+      </w:pPr>
+      <w:r>
+        <w:rPr>
+          <w:rtl w:val="0"/>
+        </w:rPr>
+        <w:t xml:space="preserve">    "Email": "mtv@brest.gas.by, nadzeya@brest.gas.by, san@brest.gas.by",</w:t>
+      </w:r>
+    </w:p>
+    <w:p>
+      <w:pPr>
+        <w:pBdr/>
+        <w:spacing w:after="0" w:lineRule="auto"/>
+        <w:ind w:left="1440" w:firstLine="0"/>
+        <w:contextualSpacing w:val="0"/>
+        <w:rPr/>
+      </w:pPr>
+      <w:r>
+        <w:rPr>
+          <w:rtl w:val="0"/>
+        </w:rPr>
+        <w:t xml:space="preserve">    "Site": "http://www.nadzeya.com/",</w:t>
+      </w:r>
+    </w:p>
+    <w:p>
+      <w:pPr>
+        <w:pBdr/>
+        <w:spacing w:after="0" w:lineRule="auto"/>
+        <w:ind w:left="1440" w:firstLine="0"/>
+        <w:contextualSpacing w:val="0"/>
+        <w:rPr/>
+      </w:pPr>
+      <w:r>
+        <w:rPr>
+          <w:rtl w:val="0"/>
+        </w:rPr>
+        <w:t xml:space="preserve">    "Specialisations": "Водолечение, ЛФК Галотерапия, Электросветолечение, Теплолечение, Ручной массаж, Фиточай, Небулайзерная ингаляционная терапия, Галотерапия, Косметология, УЗИ",</w:t>
+      </w:r>
+    </w:p>
+    <w:p>
+      <w:pPr>
+        <w:pBdr/>
+        <w:spacing w:after="0" w:lineRule="auto"/>
+        <w:ind w:left="1440" w:firstLine="0"/>
+        <w:contextualSpacing w:val="0"/>
+        <w:rPr/>
+      </w:pPr>
+      <w:r>
+        <w:rPr>
+          <w:rtl w:val="0"/>
+        </w:rPr>
+        <w:t xml:space="preserve">    "RatePrice": 0,</w:t>
+      </w:r>
+    </w:p>
+    <w:p>
+      <w:pPr>
+        <w:pBdr/>
+        <w:spacing w:after="0" w:lineRule="auto"/>
+        <w:ind w:left="1440" w:firstLine="0"/>
+        <w:contextualSpacing w:val="0"/>
+        <w:rPr/>
+      </w:pPr>
+      <w:r>
+        <w:rPr>
+          <w:rtl w:val="0"/>
+        </w:rPr>
+        <w:t xml:space="preserve">    "RateQuality": 0,</w:t>
+      </w:r>
+    </w:p>
+    <w:p>
+      <w:pPr>
+        <w:pBdr/>
+        <w:spacing w:after="0" w:lineRule="auto"/>
+        <w:ind w:left="1440" w:firstLine="0"/>
+        <w:contextualSpacing w:val="0"/>
+        <w:rPr/>
+      </w:pPr>
+      <w:r>
+        <w:rPr>
+          <w:rtl w:val="0"/>
+        </w:rPr>
+        <w:t xml:space="preserve">    "RatePoliteness": 0,</w:t>
+      </w:r>
+    </w:p>
+    <w:p>
+      <w:pPr>
+        <w:pBdr/>
+        <w:spacing w:after="0" w:lineRule="auto"/>
+        <w:ind w:left="1440" w:firstLine="0"/>
+        <w:contextualSpacing w:val="0"/>
+        <w:rPr/>
+      </w:pPr>
+      <w:r>
+        <w:rPr>
+          <w:rtl w:val="0"/>
+        </w:rPr>
+        <w:t xml:space="preserve">    "RateAverage": 0,</w:t>
+      </w:r>
+    </w:p>
+    <w:p>
+      <w:pPr>
+        <w:pBdr/>
+        <w:spacing w:after="0" w:lineRule="auto"/>
+        <w:ind w:left="1440" w:firstLine="0"/>
+        <w:contextualSpacing w:val="0"/>
+        <w:rPr/>
+      </w:pPr>
+      <w:r>
+        <w:rPr>
+          <w:rtl w:val="0"/>
+        </w:rPr>
+        <w:t xml:space="preserve">    "ReviewCount": 0,</w:t>
+      </w:r>
+    </w:p>
+    <w:p>
+      <w:pPr>
+        <w:pBdr/>
+        <w:spacing w:after="0" w:lineRule="auto"/>
+        <w:ind w:left="1440" w:firstLine="0"/>
+        <w:contextualSpacing w:val="0"/>
+        <w:rPr/>
+      </w:pPr>
+      <w:r>
+        <w:rPr>
+          <w:rtl w:val="0"/>
+        </w:rPr>
+        <w:t xml:space="preserve">    "Favorite": false,</w:t>
+      </w:r>
+    </w:p>
+    <w:p>
+      <w:pPr>
+        <w:pBdr/>
+        <w:spacing w:after="0" w:lineRule="auto"/>
+        <w:ind w:left="1440" w:firstLine="0"/>
+        <w:contextualSpacing w:val="0"/>
+        <w:rPr/>
+      </w:pPr>
+      <w:r>
+        <w:rPr>
+          <w:rtl w:val="0"/>
+        </w:rPr>
+        <w:t xml:space="preserve">    "Address": {</w:t>
+      </w:r>
+    </w:p>
+    <w:p>
+      <w:pPr>
+        <w:pBdr/>
+        <w:spacing w:after="0" w:lineRule="auto"/>
+        <w:ind w:left="1440" w:firstLine="0"/>
+        <w:contextualSpacing w:val="0"/>
+        <w:rPr/>
+      </w:pPr>
+      <w:r>
+        <w:rPr>
+          <w:rtl w:val="0"/>
+        </w:rPr>
+        <w:t xml:space="preserve">      "Country": "Беларусь",</w:t>
+      </w:r>
+    </w:p>
+    <w:p>
+      <w:pPr>
+        <w:pBdr/>
+        <w:spacing w:after="0" w:lineRule="auto"/>
+        <w:ind w:left="1440" w:firstLine="0"/>
+        <w:contextualSpacing w:val="0"/>
+        <w:rPr/>
+      </w:pPr>
+      <w:r>
+        <w:rPr>
+          <w:rtl w:val="0"/>
+        </w:rPr>
+        <w:t xml:space="preserve">      "City": "Брестская область",</w:t>
+      </w:r>
+    </w:p>
+    <w:p>
+      <w:pPr>
+        <w:pBdr/>
+        <w:spacing w:after="0" w:lineRule="auto"/>
+        <w:ind w:left="1440" w:firstLine="0"/>
+        <w:contextualSpacing w:val="0"/>
+        <w:rPr/>
+      </w:pPr>
+      <w:r>
+        <w:rPr>
+          <w:rtl w:val="0"/>
+        </w:rPr>
+        <w:t xml:space="preserve">      "Street": "Жабинковский район, 1,6 км севернее д. Чижевщина",</w:t>
+      </w:r>
+    </w:p>
+    <w:p>
+      <w:pPr>
+        <w:pBdr/>
+        <w:spacing w:after="0" w:lineRule="auto"/>
+        <w:ind w:left="1440" w:firstLine="0"/>
+        <w:contextualSpacing w:val="0"/>
+        <w:rPr/>
+      </w:pPr>
+      <w:r>
+        <w:rPr>
+          <w:rtl w:val="0"/>
+        </w:rPr>
+        <w:t xml:space="preserve">      "ClinicPhones": [</w:t>
+      </w:r>
+    </w:p>
+    <w:p>
+      <w:pPr>
+        <w:pBdr/>
+        <w:spacing w:after="0" w:lineRule="auto"/>
+        <w:ind w:left="1440" w:firstLine="0"/>
+        <w:contextualSpacing w:val="0"/>
+        <w:rPr/>
+      </w:pPr>
+      <w:r>
+        <w:rPr>
+          <w:rtl w:val="0"/>
+        </w:rPr>
+        <w:t xml:space="preserve">        {</w:t>
+      </w:r>
+    </w:p>
+    <w:p>
+      <w:pPr>
+        <w:pBdr/>
+        <w:spacing w:after="0" w:lineRule="auto"/>
+        <w:ind w:left="1440" w:firstLine="0"/>
+        <w:contextualSpacing w:val="0"/>
+        <w:rPr/>
+      </w:pPr>
+      <w:r>
+        <w:rPr>
+          <w:rtl w:val="0"/>
+        </w:rPr>
+        <w:t xml:space="preserve">          "Desc": "для звонков из РБ",</w:t>
+      </w:r>
+    </w:p>
+    <w:p>
+      <w:pPr>
+        <w:pBdr/>
+        <w:spacing w:after="0" w:lineRule="auto"/>
+        <w:ind w:left="1440" w:firstLine="0"/>
+        <w:contextualSpacing w:val="0"/>
+        <w:rPr/>
+      </w:pPr>
+      <w:r>
+        <w:rPr>
+          <w:rtl w:val="0"/>
+        </w:rPr>
+        <w:t xml:space="preserve">          "Phone": "8 (01641) 68-222"</w:t>
+      </w:r>
+    </w:p>
+    <w:p>
+      <w:pPr>
+        <w:pBdr/>
+        <w:spacing w:after="0" w:lineRule="auto"/>
+        <w:ind w:left="1440" w:firstLine="0"/>
+        <w:contextualSpacing w:val="0"/>
+        <w:rPr/>
+      </w:pPr>
+      <w:r>
+        <w:rPr>
+          <w:rtl w:val="0"/>
+        </w:rPr>
+        <w:t xml:space="preserve">        },</w:t>
+      </w:r>
+    </w:p>
+    <w:p>
+      <w:pPr>
+        <w:pBdr/>
+        <w:spacing w:after="0" w:lineRule="auto"/>
+        <w:ind w:left="1440" w:firstLine="0"/>
+        <w:contextualSpacing w:val="0"/>
+        <w:rPr/>
+      </w:pPr>
+      <w:r>
+        <w:rPr>
+          <w:rtl w:val="0"/>
+        </w:rPr>
+        <w:t xml:space="preserve">        {</w:t>
+      </w:r>
+    </w:p>
+    <w:p>
+      <w:pPr>
+        <w:pBdr/>
+        <w:spacing w:after="0" w:lineRule="auto"/>
+        <w:ind w:left="1440" w:firstLine="0"/>
+        <w:contextualSpacing w:val="0"/>
+        <w:rPr/>
+      </w:pPr>
+      <w:r>
+        <w:rPr>
+          <w:rtl w:val="0"/>
+        </w:rPr>
+        <w:t xml:space="preserve">          "Desc": "для звонков из РБ",</w:t>
+      </w:r>
+    </w:p>
+    <w:p>
+      <w:pPr>
+        <w:pBdr/>
+        <w:spacing w:after="0" w:lineRule="auto"/>
+        <w:ind w:left="1440" w:firstLine="0"/>
+        <w:contextualSpacing w:val="0"/>
+        <w:rPr/>
+      </w:pPr>
+      <w:r>
+        <w:rPr>
+          <w:rtl w:val="0"/>
+        </w:rPr>
+        <w:t xml:space="preserve">          "Phone": "8 (01641) 68-333"</w:t>
+      </w:r>
+    </w:p>
+    <w:p>
+      <w:pPr>
+        <w:pBdr/>
+        <w:spacing w:after="0" w:lineRule="auto"/>
+        <w:ind w:left="1440" w:firstLine="0"/>
+        <w:contextualSpacing w:val="0"/>
+        <w:rPr/>
+      </w:pPr>
+      <w:r>
+        <w:rPr>
+          <w:rtl w:val="0"/>
+        </w:rPr>
+        <w:t xml:space="preserve">        },</w:t>
+      </w:r>
+    </w:p>
+    <w:p>
+      <w:pPr>
+        <w:pBdr/>
+        <w:spacing w:after="0" w:lineRule="auto"/>
+        <w:ind w:left="1440" w:firstLine="0"/>
+        <w:contextualSpacing w:val="0"/>
+        <w:rPr/>
+      </w:pPr>
+      <w:r>
+        <w:rPr>
+          <w:rtl w:val="0"/>
+        </w:rPr>
+        <w:t xml:space="preserve">        {</w:t>
+      </w:r>
+    </w:p>
+    <w:p>
+      <w:pPr>
+        <w:pBdr/>
+        <w:spacing w:after="0" w:lineRule="auto"/>
+        <w:ind w:left="1440" w:firstLine="0"/>
+        <w:contextualSpacing w:val="0"/>
+        <w:rPr/>
+      </w:pPr>
+      <w:r>
+        <w:rPr>
+          <w:rtl w:val="0"/>
+        </w:rPr>
+        <w:t xml:space="preserve">          "Desc": "для звонков из РФ",</w:t>
+      </w:r>
+    </w:p>
+    <w:p>
+      <w:pPr>
+        <w:pBdr/>
+        <w:spacing w:after="0" w:lineRule="auto"/>
+        <w:ind w:left="1440" w:firstLine="0"/>
+        <w:contextualSpacing w:val="0"/>
+        <w:rPr/>
+      </w:pPr>
+      <w:r>
+        <w:rPr>
+          <w:rtl w:val="0"/>
+        </w:rPr>
+        <w:t xml:space="preserve">          "Phone": "8 10 (375 1641) 68-222"</w:t>
+      </w:r>
+    </w:p>
+    <w:p>
+      <w:pPr>
+        <w:pBdr/>
+        <w:spacing w:after="0" w:lineRule="auto"/>
+        <w:ind w:left="1440" w:firstLine="0"/>
+        <w:contextualSpacing w:val="0"/>
+        <w:rPr/>
+      </w:pPr>
+      <w:r>
+        <w:rPr>
+          <w:rtl w:val="0"/>
+        </w:rPr>
+        <w:t xml:space="preserve">        },</w:t>
+      </w:r>
+    </w:p>
+    <w:p>
+      <w:pPr>
+        <w:pBdr/>
+        <w:spacing w:after="0" w:lineRule="auto"/>
+        <w:ind w:left="1440" w:firstLine="0"/>
+        <w:contextualSpacing w:val="0"/>
+        <w:rPr/>
+      </w:pPr>
+      <w:r>
+        <w:rPr>
+          <w:rtl w:val="0"/>
+        </w:rPr>
+        <w:t xml:space="preserve">        {</w:t>
+      </w:r>
+    </w:p>
+    <w:p>
+      <w:pPr>
+        <w:pBdr/>
+        <w:spacing w:after="0" w:lineRule="auto"/>
+        <w:ind w:left="1440" w:firstLine="0"/>
+        <w:contextualSpacing w:val="0"/>
+        <w:rPr/>
+      </w:pPr>
+      <w:r>
+        <w:rPr>
+          <w:rtl w:val="0"/>
+        </w:rPr>
+        <w:t xml:space="preserve">          "Desc": "для звонков из РФ",</w:t>
+      </w:r>
+    </w:p>
+    <w:p>
+      <w:pPr>
+        <w:pBdr/>
+        <w:spacing w:after="0" w:lineRule="auto"/>
+        <w:ind w:left="1440" w:firstLine="0"/>
+        <w:contextualSpacing w:val="0"/>
+        <w:rPr/>
+      </w:pPr>
+      <w:r>
+        <w:rPr>
+          <w:rtl w:val="0"/>
+        </w:rPr>
+        <w:t xml:space="preserve">          "Phone": "8 10 (375 1641) 68-333"</w:t>
+      </w:r>
+    </w:p>
+    <w:p>
+      <w:pPr>
+        <w:pBdr/>
+        <w:spacing w:after="0" w:lineRule="auto"/>
+        <w:ind w:left="1440" w:firstLine="0"/>
+        <w:contextualSpacing w:val="0"/>
+        <w:rPr/>
+      </w:pPr>
+      <w:r>
+        <w:rPr>
+          <w:rtl w:val="0"/>
+        </w:rPr>
+        <w:t xml:space="preserve">        }</w:t>
+      </w:r>
+    </w:p>
+    <w:p>
+      <w:pPr>
+        <w:pBdr/>
+        <w:spacing w:after="0" w:lineRule="auto"/>
+        <w:ind w:left="1440" w:firstLine="0"/>
+        <w:contextualSpacing w:val="0"/>
+        <w:rPr/>
+      </w:pPr>
+      <w:r>
+        <w:rPr>
+          <w:rtl w:val="0"/>
+        </w:rPr>
+        <w:t xml:space="preserve">      ]</w:t>
+      </w:r>
+    </w:p>
+    <w:p>
+      <w:pPr>
+        <w:pBdr/>
+        <w:spacing w:after="0" w:lineRule="auto"/>
+        <w:ind w:left="720" w:firstLine="0"/>
+        <w:contextualSpacing w:val="0"/>
+        <w:rPr/>
+      </w:pPr>
+      <w:r>
+        <w:rPr>
+          <w:rtl w:val="0"/>
+        </w:rPr>
+        <w:t xml:space="preserve">    </w:t>
+        <w:tab/>
+        <w:t xml:space="preserve">}</w:t>
+      </w:r>
+    </w:p>
+    <w:p>
+      <w:pPr>
+        <w:pBdr/>
+        <w:spacing w:after="0" w:lineRule="auto"/>
+        <w:contextualSpacing w:val="0"/>
+        <w:rPr/>
+      </w:pPr>
+      <w:r>
+        <w:rPr>
+          <w:rtl w:val="0"/>
+        </w:rPr>
+        <w:t xml:space="preserve">,...</w:t>
+      </w:r>
+    </w:p>
+    <w:p>
+      <w:pPr>
+        <w:pBdr/>
+        <w:spacing w:after="0" w:lineRule="auto"/>
+        <w:contextualSpacing w:val="0"/>
+        <w:rPr/>
+      </w:pPr>
+      <w:r>
+        <w:rPr>
+          <w:rtl w:val="0"/>
+        </w:rPr>
+        <w:t xml:space="preserve">  ],</w:t>
+      </w:r>
+    </w:p>
+    <w:p>
+      <w:pPr>
+        <w:pBdr/>
+        <w:spacing w:after="0" w:lineRule="auto"/>
+        <w:contextualSpacing w:val="0"/>
+        <w:rPr/>
+      </w:pPr>
+      <w:r>
+        <w:rPr>
+          <w:rtl w:val="0"/>
+        </w:rPr>
+        <w:t xml:space="preserve">  "TotalCount": 2,</w:t>
+      </w:r>
+    </w:p>
+    <w:p>
+      <w:pPr>
+        <w:pBdr/>
+        <w:spacing w:after="0" w:lineRule="auto"/>
+        <w:contextualSpacing w:val="0"/>
+        <w:rPr/>
+      </w:pPr>
+      <w:r>
+        <w:rPr>
+          <w:rtl w:val="0"/>
+        </w:rPr>
+        <w:t xml:space="preserve">  "Page": 1,</w:t>
+      </w:r>
+    </w:p>
+    <w:p>
+      <w:pPr>
+        <w:pBdr/>
+        <w:spacing w:after="0" w:lineRule="auto"/>
+        <w:contextualSpacing w:val="0"/>
+        <w:rPr/>
+      </w:pPr>
+      <w:r>
+        <w:rPr>
+          <w:rtl w:val="0"/>
+        </w:rPr>
+        <w:t xml:space="preserve">  "PageSize": 4,</w:t>
+      </w:r>
+    </w:p>
+    <w:p>
+      <w:pPr>
+        <w:pBdr/>
+        <w:spacing w:after="0" w:lineRule="auto"/>
+        <w:contextualSpacing w:val="0"/>
+        <w:rPr/>
+      </w:pPr>
+      <w:r>
+        <w:rPr>
+          <w:rtl w:val="0"/>
+        </w:rPr>
+        <w:t xml:space="preserve">  "TotalPages": 1</w:t>
+      </w:r>
+    </w:p>
+    <w:p>
+      <w:pPr>
+        <w:pBdr/>
+        <w:spacing w:after="0" w:lineRule="auto"/>
+        <w:contextualSpacing w:val="0"/>
+        <w:rPr/>
+      </w:pPr>
+      <w:r>
+        <w:rPr>
+          <w:rtl w:val="0"/>
+        </w:rPr>
+        <w:t xml:space="preserve">}</w:t>
+      </w:r>
+    </w:p>
+    <w:p>
+      <w:pPr>
+        <w:pBdr/>
+        <w:spacing w:after="0" w:lineRule="auto"/>
+        <w:contextualSpacing w:val="0"/>
+        <w:rPr/>
+      </w:pPr>
+      <w:r>
+        <w:rPr>
+          <w:rtl w:val="0"/>
+        </w:rPr>
+      </w:r>
+    </w:p>
+    <w:p>
+      <w:pPr>
+        <w:pBdr/>
+        <w:spacing w:after="0" w:lineRule="auto"/>
+        <w:contextualSpacing w:val="0"/>
+        <w:rPr/>
+      </w:pPr>
+      <w:r>
+        <w:rPr>
+          <w:u w:val="single"/>
+          <w:rtl w:val="0"/>
+        </w:rPr>
+        <w:t xml:space="preserve">Удаление санатория</w:t>
+      </w:r>
+      <w:r>
+        <w:rPr>
+          <w:rtl w:val="0"/>
+        </w:rPr>
+      </w:r>
+    </w:p>
+    <w:p>
+      <w:pPr>
+        <w:pBdr/>
+        <w:spacing w:after="0" w:lineRule="auto"/>
+        <w:contextualSpacing w:val="0"/>
+        <w:rPr/>
+      </w:pPr>
+      <w:r>
+        <w:rPr>
+          <w:rtl w:val="0"/>
+        </w:rPr>
+        <w:t xml:space="preserve">URL: </w:t>
+      </w:r>
+      <w:r>
+        <w:rPr>
+          <w:rFonts w:ascii="Arial" w:cs="Arial" w:eastAsia="Arial" w:hAnsi="Arial"/>
+          <w:sz w:val="18"/>
+          <w:szCs w:val="18"/>
+          <w:rtl w:val="0"/>
+        </w:rPr>
+        <w:t xml:space="preserve">/api/resort</w:t>
+      </w:r>
+      <w:r>
+        <w:rPr>
+          <w:rtl w:val="0"/>
+        </w:rPr>
+        <w:t xml:space="preserve">,</w:t>
+      </w:r>
+    </w:p>
+    <w:p>
+      <w:pPr>
+        <w:pBdr/>
+        <w:spacing w:after="0" w:lineRule="auto"/>
+        <w:contextualSpacing w:val="0"/>
+        <w:rPr/>
+      </w:pPr>
+      <w:r>
+        <w:rPr>
+          <w:rtl w:val="0"/>
+        </w:rPr>
+        <w:t xml:space="preserve">METHOD: DELETE,</w:t>
+      </w:r>
+    </w:p>
+    <w:p>
+      <w:pPr>
+        <w:pBdr/>
+        <w:spacing w:after="0" w:lineRule="auto"/>
+        <w:contextualSpacing w:val="0"/>
+        <w:rPr/>
+      </w:pPr>
+      <w:r>
+        <w:rPr>
+          <w:rtl w:val="0"/>
+        </w:rPr>
+        <w:t xml:space="preserve">PARAM: id,</w:t>
+      </w:r>
+    </w:p>
+    <w:p>
+      <w:pPr>
+        <w:pBdr/>
+        <w:spacing w:after="0" w:lineRule="auto"/>
+        <w:contextualSpacing w:val="0"/>
+        <w:rPr/>
+      </w:pPr>
+      <w:r>
+        <w:rPr>
+          <w:rtl w:val="0"/>
+        </w:rPr>
+        <w:t xml:space="preserve">HEADER:</w:t>
+      </w:r>
+    </w:p>
+    <w:p>
+      <w:pPr>
+        <w:pBdr/>
+        <w:spacing w:after="0" w:lineRule="auto"/>
+        <w:contextualSpacing w:val="0"/>
+        <w:rPr/>
+      </w:pPr>
+      <w:r>
+        <w:rPr>
+          <w:rtl w:val="0"/>
+        </w:rPr>
+        <w:tab/>
+      </w:r>
+      <w:r>
+        <w:rPr>
+          <w:rFonts w:ascii="Arial" w:cs="Arial" w:eastAsia="Arial" w:hAnsi="Arial"/>
+          <w:sz w:val="18"/>
+          <w:szCs w:val="18"/>
+          <w:rtl w:val="0"/>
+        </w:rPr>
         <w:t xml:space="preserve">Authorization: Bearer token</w:t>
       </w:r>
       <w:r>
@@ -23492,11 +25979,6 @@
         </w:rPr>
         <w:t xml:space="preserve">(admin/moder),</w:t>
       </w:r>
-      <w:r>
-        <w:rPr>
-          <w:rtl w:val="0"/>
-        </w:rPr>
-      </w:r>
     </w:p>
     <w:p>
       <w:pPr>
@@ -23524,6 +26006,1255 @@
           <w:rtl w:val="0"/>
         </w:rPr>
         <w:t xml:space="preserve">Ответ: none</w:t>
+      </w:r>
+    </w:p>
+    <w:p>
+      <w:pPr>
+        <w:pBdr/>
+        <w:spacing w:after="0" w:lineRule="auto"/>
+        <w:contextualSpacing w:val="0"/>
+        <w:rPr/>
+      </w:pPr>
+      <w:r>
+        <w:rPr>
+          <w:rtl w:val="0"/>
+        </w:rPr>
+      </w:r>
+    </w:p>
+    <w:p>
+      <w:r>
+        <w:br w:type="page"/>
+      </w:r>
+    </w:p>
+    <w:p>
+      <w:pPr>
+        <w:pBdr/>
+        <w:spacing w:after="0" w:lineRule="auto"/>
+        <w:contextualSpacing w:val="0"/>
+        <w:rPr/>
+      </w:pPr>
+      <w:r>
+        <w:rPr>
+          <w:rtl w:val="0"/>
+        </w:rPr>
+      </w:r>
+    </w:p>
+    <w:p>
+      <w:pPr>
+        <w:pStyle w:val="Heading1"/>
+        <w:pBdr/>
+        <w:spacing w:after="0" w:lineRule="auto"/>
+        <w:contextualSpacing w:val="0"/>
+        <w:rPr>
+          <w:sz w:val="24"/>
+          <w:szCs w:val="24"/>
+        </w:rPr>
+      </w:pPr>
+      <w:bookmarkStart w:colFirst="0" w:colLast="0" w:name="_buxv3qj782sb" w:id="17"/>
+      <w:bookmarkEnd w:id="17"/>
+      <w:r>
+        <w:rPr>
+          <w:sz w:val="24"/>
+          <w:szCs w:val="24"/>
+          <w:rtl w:val="0"/>
+        </w:rPr>
+        <w:t xml:space="preserve">Отзывы на санатории</w:t>
+      </w:r>
+    </w:p>
+    <w:p>
+      <w:pPr>
+        <w:pBdr/>
+        <w:contextualSpacing w:val="0"/>
+        <w:rPr/>
+      </w:pPr>
+      <w:r>
+        <w:rPr>
+          <w:rtl w:val="0"/>
+        </w:rPr>
+      </w:r>
+    </w:p>
+    <w:p>
+      <w:pPr>
+        <w:pBdr/>
+        <w:spacing w:after="0" w:lineRule="auto"/>
+        <w:contextualSpacing w:val="0"/>
+        <w:rPr>
+          <w:u w:val="single"/>
+        </w:rPr>
+      </w:pPr>
+      <w:r>
+        <w:rPr>
+          <w:u w:val="single"/>
+          <w:rtl w:val="0"/>
+        </w:rPr>
+        <w:t xml:space="preserve">Получение отзывов санаториев</w:t>
+      </w:r>
+    </w:p>
+    <w:p>
+      <w:pPr>
+        <w:pBdr/>
+        <w:spacing w:after="0" w:lineRule="auto"/>
+        <w:contextualSpacing w:val="0"/>
+        <w:rPr/>
+      </w:pPr>
+      <w:r>
+        <w:rPr>
+          <w:rtl w:val="0"/>
+        </w:rPr>
+        <w:t xml:space="preserve">URL: </w:t>
+      </w:r>
+      <w:r>
+        <w:rPr>
+          <w:rFonts w:ascii="Arial" w:cs="Arial" w:eastAsia="Arial" w:hAnsi="Arial"/>
+          <w:sz w:val="18"/>
+          <w:szCs w:val="18"/>
+          <w:rtl w:val="0"/>
+        </w:rPr>
+        <w:t xml:space="preserve">/api/resortreview/</w:t>
+      </w:r>
+      <w:r>
+        <w:rPr>
+          <w:rtl w:val="0"/>
+        </w:rPr>
+        <w:t xml:space="preserve">,</w:t>
+      </w:r>
+    </w:p>
+    <w:p>
+      <w:pPr>
+        <w:pBdr/>
+        <w:spacing w:after="0" w:lineRule="auto"/>
+        <w:contextualSpacing w:val="0"/>
+        <w:rPr/>
+      </w:pPr>
+      <w:r>
+        <w:rPr>
+          <w:rtl w:val="0"/>
+        </w:rPr>
+        <w:t xml:space="preserve">METHOD: GET,</w:t>
+      </w:r>
+    </w:p>
+    <w:p>
+      <w:pPr>
+        <w:pBdr/>
+        <w:spacing w:after="0" w:lineRule="auto"/>
+        <w:contextualSpacing w:val="0"/>
+        <w:rPr/>
+      </w:pPr>
+      <w:r>
+        <w:rPr>
+          <w:rtl w:val="0"/>
+        </w:rPr>
+        <w:t xml:space="preserve">HEADER: none,</w:t>
+      </w:r>
+    </w:p>
+    <w:p>
+      <w:pPr>
+        <w:pBdr/>
+        <w:spacing w:after="0" w:lineRule="auto"/>
+        <w:contextualSpacing w:val="0"/>
+        <w:rPr/>
+      </w:pPr>
+      <w:r>
+        <w:rPr>
+          <w:rtl w:val="0"/>
+        </w:rPr>
+        <w:t xml:space="preserve">BODY: none,</w:t>
+      </w:r>
+    </w:p>
+    <w:p>
+      <w:pPr>
+        <w:pBdr/>
+        <w:spacing w:after="0" w:lineRule="auto"/>
+        <w:contextualSpacing w:val="0"/>
+        <w:rPr/>
+      </w:pPr>
+      <w:r>
+        <w:rPr>
+          <w:rtl w:val="0"/>
+        </w:rPr>
+        <w:t xml:space="preserve">Ответ: </w:t>
+      </w:r>
+    </w:p>
+    <w:p>
+      <w:pPr>
+        <w:pBdr/>
+        <w:spacing w:after="0" w:lineRule="auto"/>
+        <w:contextualSpacing w:val="0"/>
+        <w:rPr/>
+      </w:pPr>
+      <w:r>
+        <w:rPr>
+          <w:rtl w:val="0"/>
+        </w:rPr>
+        <w:t xml:space="preserve">[</w:t>
+      </w:r>
+    </w:p>
+    <w:p>
+      <w:pPr>
+        <w:pBdr/>
+        <w:spacing w:after="0" w:lineRule="auto"/>
+        <w:contextualSpacing w:val="0"/>
+        <w:rPr/>
+      </w:pPr>
+      <w:r>
+        <w:rPr>
+          <w:rtl w:val="0"/>
+        </w:rPr>
+        <w:tab/>
+        <w:t xml:space="preserve">{</w:t>
+      </w:r>
+    </w:p>
+    <w:p>
+      <w:pPr>
+        <w:pBdr/>
+        <w:spacing w:after="0" w:lineRule="auto"/>
+        <w:ind w:left="1440" w:firstLine="0"/>
+        <w:contextualSpacing w:val="0"/>
+        <w:rPr/>
+      </w:pPr>
+      <w:r>
+        <w:rPr>
+          <w:rtl w:val="0"/>
+        </w:rPr>
+        <w:t xml:space="preserve"> "ResortId": 4,</w:t>
+      </w:r>
+    </w:p>
+    <w:p>
+      <w:pPr>
+        <w:pBdr/>
+        <w:spacing w:after="0" w:lineRule="auto"/>
+        <w:ind w:left="1440" w:firstLine="0"/>
+        <w:contextualSpacing w:val="0"/>
+        <w:rPr/>
+      </w:pPr>
+      <w:r>
+        <w:rPr>
+          <w:rtl w:val="0"/>
+        </w:rPr>
+        <w:t xml:space="preserve"> "RatePrice": 5,</w:t>
+      </w:r>
+    </w:p>
+    <w:p>
+      <w:pPr>
+        <w:pBdr/>
+        <w:spacing w:after="0" w:lineRule="auto"/>
+        <w:ind w:left="1440" w:firstLine="0"/>
+        <w:contextualSpacing w:val="0"/>
+        <w:rPr/>
+      </w:pPr>
+      <w:r>
+        <w:rPr>
+          <w:rtl w:val="0"/>
+        </w:rPr>
+        <w:t xml:space="preserve"> "RateQuality": 5,</w:t>
+      </w:r>
+    </w:p>
+    <w:p>
+      <w:pPr>
+        <w:pBdr/>
+        <w:spacing w:after="0" w:lineRule="auto"/>
+        <w:ind w:left="1440" w:firstLine="0"/>
+        <w:contextualSpacing w:val="0"/>
+        <w:rPr/>
+      </w:pPr>
+      <w:r>
+        <w:rPr>
+          <w:rtl w:val="0"/>
+        </w:rPr>
+        <w:t xml:space="preserve"> "RatePoliteness": 5,</w:t>
+      </w:r>
+    </w:p>
+    <w:p>
+      <w:pPr>
+        <w:pBdr/>
+        <w:spacing w:after="0" w:lineRule="auto"/>
+        <w:ind w:left="1440" w:firstLine="0"/>
+        <w:contextualSpacing w:val="0"/>
+        <w:rPr/>
+      </w:pPr>
+      <w:r>
+        <w:rPr>
+          <w:rtl w:val="0"/>
+        </w:rPr>
+        <w:t xml:space="preserve"> "Id": 2,</w:t>
+      </w:r>
+    </w:p>
+    <w:p>
+      <w:pPr>
+        <w:pBdr/>
+        <w:spacing w:after="0" w:lineRule="auto"/>
+        <w:ind w:left="1440" w:firstLine="0"/>
+        <w:contextualSpacing w:val="0"/>
+        <w:rPr/>
+      </w:pPr>
+      <w:r>
+        <w:rPr>
+          <w:rtl w:val="0"/>
+        </w:rPr>
+        <w:t xml:space="preserve"> "UserId": "7d374085-71e4-4819-8d09-91cfc8239463",</w:t>
+      </w:r>
+    </w:p>
+    <w:p>
+      <w:pPr>
+        <w:pBdr/>
+        <w:spacing w:after="0" w:lineRule="auto"/>
+        <w:ind w:left="1440" w:firstLine="0"/>
+        <w:contextualSpacing w:val="0"/>
+        <w:rPr/>
+      </w:pPr>
+      <w:r>
+        <w:rPr>
+          <w:rtl w:val="0"/>
+        </w:rPr>
+        <w:t xml:space="preserve"> "UserName": "user0",</w:t>
+      </w:r>
+    </w:p>
+    <w:p>
+      <w:pPr>
+        <w:pBdr/>
+        <w:spacing w:after="0" w:lineRule="auto"/>
+        <w:ind w:left="1440" w:firstLine="0"/>
+        <w:contextualSpacing w:val="0"/>
+        <w:rPr/>
+      </w:pPr>
+      <w:r>
+        <w:rPr>
+          <w:rtl w:val="0"/>
+        </w:rPr>
+        <w:t xml:space="preserve"> "Text": "Lorem Ipsum is simply dummy text of the printing and typesetting industry. Lorem Ipsum has been the industry's standard dummy text ever since the 1500s, when an unknown printer took a galley of type and scrambled it to make a type specimen book. It has survived not only five centuries, but also the leap into electronic typesetting, remaining essentially unchanged. It was popularised in the 1960s with the release of Letraset sheets containing Lorem Ipsum passages, and more recently with desktop publishing software like Aldus PageMaker including versions of Lorem Ipsum.",</w:t>
+      </w:r>
+    </w:p>
+    <w:p>
+      <w:pPr>
+        <w:pBdr/>
+        <w:spacing w:after="0" w:lineRule="auto"/>
+        <w:ind w:left="1440" w:firstLine="0"/>
+        <w:contextualSpacing w:val="0"/>
+        <w:rPr/>
+      </w:pPr>
+      <w:r>
+        <w:rPr>
+          <w:rtl w:val="0"/>
+        </w:rPr>
+        <w:t xml:space="preserve"> "PublishTime": "2017-01-16T01:38:17.433”</w:t>
+      </w:r>
+    </w:p>
+    <w:p>
+      <w:pPr>
+        <w:pBdr/>
+        <w:spacing w:after="0" w:lineRule="auto"/>
+        <w:ind w:left="0" w:firstLine="720"/>
+        <w:contextualSpacing w:val="0"/>
+        <w:rPr/>
+      </w:pPr>
+      <w:r>
+        <w:rPr>
+          <w:rtl w:val="0"/>
+        </w:rPr>
+        <w:t xml:space="preserve">},..</w:t>
+      </w:r>
+    </w:p>
+    <w:p>
+      <w:pPr>
+        <w:pBdr/>
+        <w:spacing w:after="0" w:lineRule="auto"/>
+        <w:contextualSpacing w:val="0"/>
+        <w:rPr/>
+      </w:pPr>
+      <w:r>
+        <w:rPr>
+          <w:rtl w:val="0"/>
+        </w:rPr>
+        <w:t xml:space="preserve">]</w:t>
+      </w:r>
+    </w:p>
+    <w:p>
+      <w:pPr>
+        <w:pBdr/>
+        <w:contextualSpacing w:val="0"/>
+        <w:rPr/>
+      </w:pPr>
+      <w:r>
+        <w:rPr>
+          <w:rtl w:val="0"/>
+        </w:rPr>
+      </w:r>
+    </w:p>
+    <w:p>
+      <w:pPr>
+        <w:pBdr/>
+        <w:spacing w:after="0" w:lineRule="auto"/>
+        <w:contextualSpacing w:val="0"/>
+        <w:rPr>
+          <w:u w:val="single"/>
+        </w:rPr>
+      </w:pPr>
+      <w:r>
+        <w:rPr>
+          <w:u w:val="single"/>
+          <w:rtl w:val="0"/>
+        </w:rPr>
+        <w:t xml:space="preserve">Получение отзыва по id</w:t>
+      </w:r>
+    </w:p>
+    <w:p>
+      <w:pPr>
+        <w:pBdr/>
+        <w:spacing w:after="0" w:lineRule="auto"/>
+        <w:contextualSpacing w:val="0"/>
+        <w:rPr/>
+      </w:pPr>
+      <w:r>
+        <w:rPr>
+          <w:rtl w:val="0"/>
+        </w:rPr>
+        <w:t xml:space="preserve">URL: </w:t>
+      </w:r>
+      <w:r>
+        <w:rPr>
+          <w:rFonts w:ascii="Arial" w:cs="Arial" w:eastAsia="Arial" w:hAnsi="Arial"/>
+          <w:sz w:val="18"/>
+          <w:szCs w:val="18"/>
+          <w:rtl w:val="0"/>
+        </w:rPr>
+        <w:t xml:space="preserve">/api/resortreview/</w:t>
+      </w:r>
+      <w:r>
+        <w:rPr>
+          <w:rtl w:val="0"/>
+        </w:rPr>
+        <w:t xml:space="preserve">,</w:t>
+      </w:r>
+    </w:p>
+    <w:p>
+      <w:pPr>
+        <w:pBdr/>
+        <w:spacing w:after="0" w:lineRule="auto"/>
+        <w:contextualSpacing w:val="0"/>
+        <w:rPr/>
+      </w:pPr>
+      <w:r>
+        <w:rPr>
+          <w:rtl w:val="0"/>
+        </w:rPr>
+        <w:t xml:space="preserve">METHOD: GET,</w:t>
+      </w:r>
+    </w:p>
+    <w:p>
+      <w:pPr>
+        <w:pBdr/>
+        <w:spacing w:after="0" w:lineRule="auto"/>
+        <w:contextualSpacing w:val="0"/>
+        <w:rPr/>
+      </w:pPr>
+      <w:r>
+        <w:rPr>
+          <w:rtl w:val="0"/>
+        </w:rPr>
+        <w:t xml:space="preserve">PARAMS: id</w:t>
+      </w:r>
+    </w:p>
+    <w:p>
+      <w:pPr>
+        <w:pBdr/>
+        <w:spacing w:after="0" w:lineRule="auto"/>
+        <w:contextualSpacing w:val="0"/>
+        <w:rPr/>
+      </w:pPr>
+      <w:r>
+        <w:rPr>
+          <w:rtl w:val="0"/>
+        </w:rPr>
+        <w:t xml:space="preserve">HEADER: none,</w:t>
+      </w:r>
+    </w:p>
+    <w:p>
+      <w:pPr>
+        <w:pBdr/>
+        <w:spacing w:after="0" w:lineRule="auto"/>
+        <w:contextualSpacing w:val="0"/>
+        <w:rPr/>
+      </w:pPr>
+      <w:r>
+        <w:rPr>
+          <w:rtl w:val="0"/>
+        </w:rPr>
+        <w:t xml:space="preserve">BODY: none,</w:t>
+      </w:r>
+    </w:p>
+    <w:p>
+      <w:pPr>
+        <w:pBdr/>
+        <w:spacing w:after="0" w:lineRule="auto"/>
+        <w:contextualSpacing w:val="0"/>
+        <w:rPr/>
+      </w:pPr>
+      <w:r>
+        <w:rPr>
+          <w:rtl w:val="0"/>
+        </w:rPr>
+        <w:t xml:space="preserve">Ответ: </w:t>
+      </w:r>
+    </w:p>
+    <w:p>
+      <w:pPr>
+        <w:pBdr/>
+        <w:spacing w:after="0" w:lineRule="auto"/>
+        <w:contextualSpacing w:val="0"/>
+        <w:rPr/>
+      </w:pPr>
+      <w:r>
+        <w:rPr>
+          <w:rtl w:val="0"/>
+        </w:rPr>
+        <w:tab/>
+        <w:t xml:space="preserve">{</w:t>
+      </w:r>
+    </w:p>
+    <w:p>
+      <w:pPr>
+        <w:pBdr/>
+        <w:spacing w:after="0" w:lineRule="auto"/>
+        <w:ind w:left="1440" w:firstLine="0"/>
+        <w:contextualSpacing w:val="0"/>
+        <w:rPr/>
+      </w:pPr>
+      <w:r>
+        <w:rPr>
+          <w:rtl w:val="0"/>
+        </w:rPr>
+        <w:t xml:space="preserve">"ResortId": 4,</w:t>
+      </w:r>
+    </w:p>
+    <w:p>
+      <w:pPr>
+        <w:pBdr/>
+        <w:spacing w:after="0" w:lineRule="auto"/>
+        <w:ind w:left="1440" w:firstLine="0"/>
+        <w:contextualSpacing w:val="0"/>
+        <w:rPr/>
+      </w:pPr>
+      <w:r>
+        <w:rPr>
+          <w:rtl w:val="0"/>
+        </w:rPr>
+        <w:t xml:space="preserve"> "RatePrice": 5,</w:t>
+      </w:r>
+    </w:p>
+    <w:p>
+      <w:pPr>
+        <w:pBdr/>
+        <w:spacing w:after="0" w:lineRule="auto"/>
+        <w:ind w:left="1440" w:firstLine="0"/>
+        <w:contextualSpacing w:val="0"/>
+        <w:rPr/>
+      </w:pPr>
+      <w:r>
+        <w:rPr>
+          <w:rtl w:val="0"/>
+        </w:rPr>
+        <w:t xml:space="preserve"> "RateQuality": 5,</w:t>
+      </w:r>
+    </w:p>
+    <w:p>
+      <w:pPr>
+        <w:pBdr/>
+        <w:spacing w:after="0" w:lineRule="auto"/>
+        <w:ind w:left="1440" w:firstLine="0"/>
+        <w:contextualSpacing w:val="0"/>
+        <w:rPr/>
+      </w:pPr>
+      <w:r>
+        <w:rPr>
+          <w:rtl w:val="0"/>
+        </w:rPr>
+        <w:t xml:space="preserve"> "RatePoliteness": 5,</w:t>
+      </w:r>
+    </w:p>
+    <w:p>
+      <w:pPr>
+        <w:pBdr/>
+        <w:spacing w:after="0" w:lineRule="auto"/>
+        <w:ind w:left="1440" w:firstLine="0"/>
+        <w:contextualSpacing w:val="0"/>
+        <w:rPr/>
+      </w:pPr>
+      <w:r>
+        <w:rPr>
+          <w:rtl w:val="0"/>
+        </w:rPr>
+        <w:t xml:space="preserve"> "Id": 2,</w:t>
+      </w:r>
+    </w:p>
+    <w:p>
+      <w:pPr>
+        <w:pBdr/>
+        <w:spacing w:after="0" w:lineRule="auto"/>
+        <w:ind w:left="1440" w:firstLine="0"/>
+        <w:contextualSpacing w:val="0"/>
+        <w:rPr/>
+      </w:pPr>
+      <w:r>
+        <w:rPr>
+          <w:rtl w:val="0"/>
+        </w:rPr>
+        <w:t xml:space="preserve"> "UserId": "7d374085-71e4-4819-8d09-91cfc8239463",</w:t>
+      </w:r>
+    </w:p>
+    <w:p>
+      <w:pPr>
+        <w:pBdr/>
+        <w:spacing w:after="0" w:lineRule="auto"/>
+        <w:ind w:left="1440" w:firstLine="0"/>
+        <w:contextualSpacing w:val="0"/>
+        <w:rPr/>
+      </w:pPr>
+      <w:r>
+        <w:rPr>
+          <w:rtl w:val="0"/>
+        </w:rPr>
+        <w:t xml:space="preserve"> "UserName": "user0",</w:t>
+      </w:r>
+    </w:p>
+    <w:p>
+      <w:pPr>
+        <w:pBdr/>
+        <w:spacing w:after="0" w:lineRule="auto"/>
+        <w:ind w:left="1440" w:firstLine="0"/>
+        <w:contextualSpacing w:val="0"/>
+        <w:rPr/>
+      </w:pPr>
+      <w:r>
+        <w:rPr>
+          <w:rtl w:val="0"/>
+        </w:rPr>
+        <w:t xml:space="preserve"> "Text": "Lorem Ipsum is simply dummy text of the printing and typesetting industry. Lorem Ipsum has been the industry's standard dummy text ever since the 1500s, when an unknown printer took a galley of type and scrambled it to make a type specimen book. It has survived not only five centuries, but also the leap into electronic typesetting, remaining essentially unchanged. It was popularised in the 1960s with the release of Letraset sheets containing Lorem Ipsum passages, and more recently with desktop publishing software like Aldus PageMaker including versions of Lorem Ipsum.",</w:t>
+      </w:r>
+    </w:p>
+    <w:p>
+      <w:pPr>
+        <w:pBdr/>
+        <w:spacing w:after="0" w:lineRule="auto"/>
+        <w:ind w:left="1440" w:firstLine="0"/>
+        <w:contextualSpacing w:val="0"/>
+        <w:rPr/>
+      </w:pPr>
+      <w:r>
+        <w:rPr>
+          <w:rtl w:val="0"/>
+        </w:rPr>
+        <w:t xml:space="preserve"> "PublishTime": "2017-01-16T01:38:17.433”</w:t>
+      </w:r>
+    </w:p>
+    <w:p>
+      <w:pPr>
+        <w:pBdr/>
+        <w:spacing w:after="0" w:lineRule="auto"/>
+        <w:ind w:firstLine="720"/>
+        <w:contextualSpacing w:val="0"/>
+        <w:rPr/>
+      </w:pPr>
+      <w:r>
+        <w:rPr>
+          <w:rtl w:val="0"/>
+        </w:rPr>
+        <w:t xml:space="preserve">}</w:t>
+      </w:r>
+    </w:p>
+    <w:p>
+      <w:pPr>
+        <w:pBdr/>
+        <w:spacing w:after="0" w:lineRule="auto"/>
+        <w:contextualSpacing w:val="0"/>
+        <w:rPr/>
+      </w:pPr>
+      <w:r>
+        <w:rPr>
+          <w:rtl w:val="0"/>
+        </w:rPr>
+      </w:r>
+    </w:p>
+    <w:p>
+      <w:pPr>
+        <w:pBdr/>
+        <w:spacing w:after="0" w:lineRule="auto"/>
+        <w:contextualSpacing w:val="0"/>
+        <w:rPr/>
+      </w:pPr>
+      <w:r>
+        <w:rPr>
+          <w:rtl w:val="0"/>
+        </w:rPr>
+      </w:r>
+    </w:p>
+    <w:p>
+      <w:pPr>
+        <w:pBdr/>
+        <w:spacing w:after="0" w:lineRule="auto"/>
+        <w:contextualSpacing w:val="0"/>
+        <w:rPr/>
+      </w:pPr>
+      <w:r>
+        <w:rPr>
+          <w:rtl w:val="0"/>
+        </w:rPr>
+      </w:r>
+    </w:p>
+    <w:p>
+      <w:pPr>
+        <w:pBdr/>
+        <w:spacing w:after="0" w:lineRule="auto"/>
+        <w:contextualSpacing w:val="0"/>
+        <w:rPr/>
+      </w:pPr>
+      <w:r>
+        <w:rPr>
+          <w:u w:val="single"/>
+          <w:rtl w:val="0"/>
+        </w:rPr>
+        <w:t xml:space="preserve">Получение отзывов с пагинацией</w:t>
+      </w:r>
+      <w:r>
+        <w:rPr>
+          <w:rtl w:val="0"/>
+        </w:rPr>
+      </w:r>
+    </w:p>
+    <w:p>
+      <w:pPr>
+        <w:pBdr/>
+        <w:spacing w:after="0" w:lineRule="auto"/>
+        <w:contextualSpacing w:val="0"/>
+        <w:rPr/>
+      </w:pPr>
+      <w:r>
+        <w:rPr>
+          <w:rtl w:val="0"/>
+        </w:rPr>
+        <w:t xml:space="preserve">URL: </w:t>
+      </w:r>
+      <w:r>
+        <w:rPr>
+          <w:rFonts w:ascii="Arial" w:cs="Arial" w:eastAsia="Arial" w:hAnsi="Arial"/>
+          <w:sz w:val="18"/>
+          <w:szCs w:val="18"/>
+          <w:rtl w:val="0"/>
+        </w:rPr>
+        <w:t xml:space="preserve">api/resortreview/page/{resortId:int}/{perPage:int}/{numPage:int}</w:t>
+      </w:r>
+      <w:r>
+        <w:rPr>
+          <w:rtl w:val="0"/>
+        </w:rPr>
+        <w:t xml:space="preserve">,</w:t>
+      </w:r>
+    </w:p>
+    <w:p>
+      <w:pPr>
+        <w:pBdr/>
+        <w:spacing w:after="0" w:lineRule="auto"/>
+        <w:contextualSpacing w:val="0"/>
+        <w:rPr/>
+      </w:pPr>
+      <w:r>
+        <w:rPr>
+          <w:rtl w:val="0"/>
+        </w:rPr>
+        <w:t xml:space="preserve">METHOD: GET,</w:t>
+      </w:r>
+    </w:p>
+    <w:p>
+      <w:pPr>
+        <w:pBdr/>
+        <w:spacing w:after="0" w:lineRule="auto"/>
+        <w:contextualSpacing w:val="0"/>
+        <w:rPr/>
+      </w:pPr>
+      <w:r>
+        <w:rPr>
+          <w:rtl w:val="0"/>
+        </w:rPr>
+        <w:t xml:space="preserve">HEADER: none,</w:t>
+      </w:r>
+    </w:p>
+    <w:p>
+      <w:pPr>
+        <w:pBdr/>
+        <w:spacing w:after="0" w:lineRule="auto"/>
+        <w:contextualSpacing w:val="0"/>
+        <w:rPr/>
+      </w:pPr>
+      <w:r>
+        <w:rPr>
+          <w:rtl w:val="0"/>
+        </w:rPr>
+        <w:t xml:space="preserve">BODY: none,</w:t>
+      </w:r>
+    </w:p>
+    <w:p>
+      <w:pPr>
+        <w:pBdr/>
+        <w:spacing w:after="0" w:lineRule="auto"/>
+        <w:contextualSpacing w:val="0"/>
+        <w:rPr/>
+      </w:pPr>
+      <w:r>
+        <w:rPr>
+          <w:rtl w:val="0"/>
+        </w:rPr>
+        <w:t xml:space="preserve">Ответ: </w:t>
+      </w:r>
+    </w:p>
+    <w:p>
+      <w:pPr>
+        <w:pBdr/>
+        <w:spacing w:after="0" w:lineRule="auto"/>
+        <w:contextualSpacing w:val="0"/>
+        <w:rPr/>
+      </w:pPr>
+      <w:r>
+        <w:rPr>
+          <w:rtl w:val="0"/>
+        </w:rPr>
+        <w:t xml:space="preserve">{</w:t>
+      </w:r>
+    </w:p>
+    <w:p>
+      <w:pPr>
+        <w:pBdr/>
+        <w:spacing w:after="0" w:lineRule="auto"/>
+        <w:contextualSpacing w:val="0"/>
+        <w:rPr/>
+      </w:pPr>
+      <w:r>
+        <w:rPr>
+          <w:rtl w:val="0"/>
+        </w:rPr>
+        <w:t xml:space="preserve">  "ResortReviews": [</w:t>
+      </w:r>
+    </w:p>
+    <w:p>
+      <w:pPr>
+        <w:pBdr/>
+        <w:spacing w:after="0" w:lineRule="auto"/>
+        <w:contextualSpacing w:val="0"/>
+        <w:rPr/>
+      </w:pPr>
+      <w:r>
+        <w:rPr>
+          <w:rtl w:val="0"/>
+        </w:rPr>
+        <w:t xml:space="preserve">    </w:t>
+        <w:tab/>
+        <w:t xml:space="preserve">{</w:t>
+      </w:r>
+    </w:p>
+    <w:p>
+      <w:pPr>
+        <w:pBdr/>
+        <w:spacing w:after="0" w:lineRule="auto"/>
+        <w:ind w:left="1440" w:firstLine="0"/>
+        <w:contextualSpacing w:val="0"/>
+        <w:rPr/>
+      </w:pPr>
+      <w:r>
+        <w:rPr>
+          <w:rtl w:val="0"/>
+        </w:rPr>
+        <w:t xml:space="preserve">"ResortId": 4,</w:t>
+      </w:r>
+    </w:p>
+    <w:p>
+      <w:pPr>
+        <w:pBdr/>
+        <w:spacing w:after="0" w:lineRule="auto"/>
+        <w:ind w:left="1440" w:firstLine="0"/>
+        <w:contextualSpacing w:val="0"/>
+        <w:rPr/>
+      </w:pPr>
+      <w:r>
+        <w:rPr>
+          <w:rtl w:val="0"/>
+        </w:rPr>
+        <w:t xml:space="preserve"> "RatePrice": 5,</w:t>
+      </w:r>
+    </w:p>
+    <w:p>
+      <w:pPr>
+        <w:pBdr/>
+        <w:spacing w:after="0" w:lineRule="auto"/>
+        <w:ind w:left="1440" w:firstLine="0"/>
+        <w:contextualSpacing w:val="0"/>
+        <w:rPr/>
+      </w:pPr>
+      <w:r>
+        <w:rPr>
+          <w:rtl w:val="0"/>
+        </w:rPr>
+        <w:t xml:space="preserve"> "RateQuality": 5,</w:t>
+      </w:r>
+    </w:p>
+    <w:p>
+      <w:pPr>
+        <w:pBdr/>
+        <w:spacing w:after="0" w:lineRule="auto"/>
+        <w:ind w:left="1440" w:firstLine="0"/>
+        <w:contextualSpacing w:val="0"/>
+        <w:rPr/>
+      </w:pPr>
+      <w:r>
+        <w:rPr>
+          <w:rtl w:val="0"/>
+        </w:rPr>
+        <w:t xml:space="preserve"> "RatePoliteness": 5,</w:t>
+      </w:r>
+    </w:p>
+    <w:p>
+      <w:pPr>
+        <w:pBdr/>
+        <w:spacing w:after="0" w:lineRule="auto"/>
+        <w:ind w:left="1440" w:firstLine="0"/>
+        <w:contextualSpacing w:val="0"/>
+        <w:rPr/>
+      </w:pPr>
+      <w:r>
+        <w:rPr>
+          <w:rtl w:val="0"/>
+        </w:rPr>
+        <w:t xml:space="preserve"> "Id": 2,</w:t>
+      </w:r>
+    </w:p>
+    <w:p>
+      <w:pPr>
+        <w:pBdr/>
+        <w:spacing w:after="0" w:lineRule="auto"/>
+        <w:ind w:left="1440" w:firstLine="0"/>
+        <w:contextualSpacing w:val="0"/>
+        <w:rPr/>
+      </w:pPr>
+      <w:r>
+        <w:rPr>
+          <w:rtl w:val="0"/>
+        </w:rPr>
+        <w:t xml:space="preserve"> "UserId": "7d374085-71e4-4819-8d09-91cfc8239463",</w:t>
+      </w:r>
+    </w:p>
+    <w:p>
+      <w:pPr>
+        <w:pBdr/>
+        <w:spacing w:after="0" w:lineRule="auto"/>
+        <w:ind w:left="1440" w:firstLine="0"/>
+        <w:contextualSpacing w:val="0"/>
+        <w:rPr/>
+      </w:pPr>
+      <w:r>
+        <w:rPr>
+          <w:rtl w:val="0"/>
+        </w:rPr>
+        <w:t xml:space="preserve"> "UserName": "user0",</w:t>
+      </w:r>
+    </w:p>
+    <w:p>
+      <w:pPr>
+        <w:pBdr/>
+        <w:spacing w:after="0" w:lineRule="auto"/>
+        <w:ind w:left="1440" w:firstLine="0"/>
+        <w:contextualSpacing w:val="0"/>
+        <w:rPr/>
+      </w:pPr>
+      <w:r>
+        <w:rPr>
+          <w:rtl w:val="0"/>
+        </w:rPr>
+        <w:t xml:space="preserve"> "Text": "Lorem Ipsum is simply dummy text of the printing and typesetting industry. Lorem Ipsum has been the industry's standard dummy text ever since the 1500s, when an unknown printer took a galley of type and scrambled it to make a type specimen book. It has survived not only five centuries, but also the leap into electronic typesetting, remaining essentially unchanged. It was popularised in the 1960s with the release of Letraset sheets containing Lorem Ipsum passages, and more recently with desktop publishing software like Aldus PageMaker including versions of Lorem Ipsum.",</w:t>
+      </w:r>
+    </w:p>
+    <w:p>
+      <w:pPr>
+        <w:pBdr/>
+        <w:spacing w:after="0" w:lineRule="auto"/>
+        <w:ind w:left="1440" w:firstLine="0"/>
+        <w:contextualSpacing w:val="0"/>
+        <w:rPr/>
+      </w:pPr>
+      <w:r>
+        <w:rPr>
+          <w:rtl w:val="0"/>
+        </w:rPr>
+        <w:t xml:space="preserve"> "PublishTime": "2017-01-16T01:38:17.433”</w:t>
+      </w:r>
+    </w:p>
+    <w:p>
+      <w:pPr>
+        <w:pBdr/>
+        <w:spacing w:after="0" w:lineRule="auto"/>
+        <w:ind w:left="0" w:firstLine="720"/>
+        <w:contextualSpacing w:val="0"/>
+        <w:rPr/>
+      </w:pPr>
+      <w:r>
+        <w:rPr>
+          <w:rtl w:val="0"/>
+        </w:rPr>
+        <w:t xml:space="preserve">},...</w:t>
+      </w:r>
+    </w:p>
+    <w:p>
+      <w:pPr>
+        <w:pBdr/>
+        <w:spacing w:after="0" w:lineRule="auto"/>
+        <w:contextualSpacing w:val="0"/>
+        <w:rPr/>
+      </w:pPr>
+      <w:r>
+        <w:rPr>
+          <w:rtl w:val="0"/>
+        </w:rPr>
+        <w:t xml:space="preserve">  ],</w:t>
+      </w:r>
+    </w:p>
+    <w:p>
+      <w:pPr>
+        <w:pBdr/>
+        <w:spacing w:after="0" w:lineRule="auto"/>
+        <w:contextualSpacing w:val="0"/>
+        <w:rPr/>
+      </w:pPr>
+      <w:r>
+        <w:rPr>
+          <w:rtl w:val="0"/>
+        </w:rPr>
+        <w:t xml:space="preserve">  "TotalCount": 2,</w:t>
+      </w:r>
+    </w:p>
+    <w:p>
+      <w:pPr>
+        <w:pBdr/>
+        <w:spacing w:after="0" w:lineRule="auto"/>
+        <w:contextualSpacing w:val="0"/>
+        <w:rPr/>
+      </w:pPr>
+      <w:r>
+        <w:rPr>
+          <w:rtl w:val="0"/>
+        </w:rPr>
+        <w:t xml:space="preserve">  "Page": 1,</w:t>
+      </w:r>
+    </w:p>
+    <w:p>
+      <w:pPr>
+        <w:pBdr/>
+        <w:spacing w:after="0" w:lineRule="auto"/>
+        <w:contextualSpacing w:val="0"/>
+        <w:rPr/>
+      </w:pPr>
+      <w:r>
+        <w:rPr>
+          <w:rtl w:val="0"/>
+        </w:rPr>
+        <w:t xml:space="preserve">  "PageSize": 4,</w:t>
+      </w:r>
+    </w:p>
+    <w:p>
+      <w:pPr>
+        <w:pBdr/>
+        <w:spacing w:after="0" w:lineRule="auto"/>
+        <w:contextualSpacing w:val="0"/>
+        <w:rPr/>
+      </w:pPr>
+      <w:r>
+        <w:rPr>
+          <w:rtl w:val="0"/>
+        </w:rPr>
+        <w:t xml:space="preserve">  "TotalPages": 1</w:t>
+      </w:r>
+    </w:p>
+    <w:p>
+      <w:pPr>
+        <w:pBdr/>
+        <w:spacing w:after="0" w:lineRule="auto"/>
+        <w:contextualSpacing w:val="0"/>
+        <w:rPr/>
+      </w:pPr>
+      <w:r>
+        <w:rPr>
+          <w:rtl w:val="0"/>
+        </w:rPr>
+        <w:t xml:space="preserve">}</w:t>
+      </w:r>
+    </w:p>
+    <w:p>
+      <w:pPr>
+        <w:pBdr/>
+        <w:spacing w:after="0" w:lineRule="auto"/>
+        <w:contextualSpacing w:val="0"/>
+        <w:rPr/>
+      </w:pPr>
+      <w:r>
+        <w:rPr>
+          <w:rtl w:val="0"/>
+        </w:rPr>
+      </w:r>
+    </w:p>
+    <w:p>
+      <w:pPr>
+        <w:pBdr/>
+        <w:spacing w:after="0" w:lineRule="auto"/>
+        <w:contextualSpacing w:val="0"/>
+        <w:rPr/>
+      </w:pPr>
+      <w:r>
+        <w:rPr>
+          <w:u w:val="single"/>
+          <w:rtl w:val="0"/>
+        </w:rPr>
+        <w:t xml:space="preserve">Удаление отзыва</w:t>
+      </w:r>
+      <w:r>
+        <w:rPr>
+          <w:rtl w:val="0"/>
+        </w:rPr>
+      </w:r>
+    </w:p>
+    <w:p>
+      <w:pPr>
+        <w:pBdr/>
+        <w:spacing w:after="0" w:lineRule="auto"/>
+        <w:contextualSpacing w:val="0"/>
+        <w:rPr/>
+      </w:pPr>
+      <w:r>
+        <w:rPr>
+          <w:rtl w:val="0"/>
+        </w:rPr>
+        <w:t xml:space="preserve">URL: </w:t>
+      </w:r>
+      <w:r>
+        <w:rPr>
+          <w:rFonts w:ascii="Arial" w:cs="Arial" w:eastAsia="Arial" w:hAnsi="Arial"/>
+          <w:sz w:val="18"/>
+          <w:szCs w:val="18"/>
+          <w:rtl w:val="0"/>
+        </w:rPr>
+        <w:t xml:space="preserve">/api/resortreview</w:t>
+      </w:r>
+      <w:r>
+        <w:rPr>
+          <w:rtl w:val="0"/>
+        </w:rPr>
+        <w:t xml:space="preserve">,</w:t>
+      </w:r>
+    </w:p>
+    <w:p>
+      <w:pPr>
+        <w:pBdr/>
+        <w:spacing w:after="0" w:lineRule="auto"/>
+        <w:contextualSpacing w:val="0"/>
+        <w:rPr/>
+      </w:pPr>
+      <w:r>
+        <w:rPr>
+          <w:rtl w:val="0"/>
+        </w:rPr>
+        <w:t xml:space="preserve">METHOD: DELETE,</w:t>
+      </w:r>
+    </w:p>
+    <w:p>
+      <w:pPr>
+        <w:pBdr/>
+        <w:spacing w:after="0" w:lineRule="auto"/>
+        <w:contextualSpacing w:val="0"/>
+        <w:rPr/>
+      </w:pPr>
+      <w:r>
+        <w:rPr>
+          <w:rtl w:val="0"/>
+        </w:rPr>
+        <w:t xml:space="preserve">PARAM: id,</w:t>
+      </w:r>
+    </w:p>
+    <w:p>
+      <w:pPr>
+        <w:pBdr/>
+        <w:spacing w:after="0" w:lineRule="auto"/>
+        <w:contextualSpacing w:val="0"/>
+        <w:rPr/>
+      </w:pPr>
+      <w:r>
+        <w:rPr>
+          <w:rtl w:val="0"/>
+        </w:rPr>
+        <w:t xml:space="preserve">HEADER:</w:t>
+      </w:r>
+    </w:p>
+    <w:p>
+      <w:pPr>
+        <w:pBdr/>
+        <w:spacing w:after="0" w:lineRule="auto"/>
+        <w:contextualSpacing w:val="0"/>
+        <w:rPr/>
+      </w:pPr>
+      <w:r>
+        <w:rPr>
+          <w:rtl w:val="0"/>
+        </w:rPr>
+        <w:tab/>
+      </w:r>
+      <w:r>
+        <w:rPr>
+          <w:rFonts w:ascii="Arial" w:cs="Arial" w:eastAsia="Arial" w:hAnsi="Arial"/>
+          <w:sz w:val="18"/>
+          <w:szCs w:val="18"/>
+          <w:rtl w:val="0"/>
+        </w:rPr>
+        <w:t xml:space="preserve">Authorization: Bearer token</w:t>
+      </w:r>
+      <w:r>
+        <w:rPr>
+          <w:rtl w:val="0"/>
+        </w:rPr>
+        <w:t xml:space="preserve">(admin/moder),</w:t>
+      </w:r>
+    </w:p>
+    <w:p>
+      <w:pPr>
+        <w:pBdr/>
+        <w:spacing w:after="0" w:lineRule="auto"/>
+        <w:contextualSpacing w:val="0"/>
+        <w:rPr/>
+      </w:pPr>
+      <w:r>
+        <w:rPr>
+          <w:rtl w:val="0"/>
+        </w:rPr>
+        <w:t xml:space="preserve">BODY:</w:t>
+      </w:r>
+    </w:p>
+    <w:p>
+      <w:pPr>
+        <w:pBdr/>
+        <w:spacing w:after="0" w:lineRule="auto"/>
+        <w:contextualSpacing w:val="0"/>
+        <w:rPr/>
+      </w:pPr>
+      <w:r>
+        <w:rPr>
+          <w:rtl w:val="0"/>
+        </w:rPr>
+        <w:t xml:space="preserve">Ответ: none</w:t>
+      </w:r>
+    </w:p>
+    <w:p>
+      <w:pPr>
+        <w:pBdr/>
+        <w:spacing w:after="0" w:lineRule="auto"/>
+        <w:contextualSpacing w:val="0"/>
+        <w:rPr/>
+      </w:pPr>
+      <w:r>
+        <w:rPr>
+          <w:rtl w:val="0"/>
+        </w:rPr>
       </w:r>
     </w:p>
     <w:p>

</xml_diff>

<commit_message>
add api doc for resort and resort review
</commit_message>
<xml_diff>
--- a/Infodoctor Web API specs.docx
+++ b/Infodoctor Web API specs.docx
@@ -505,14 +505,13 @@
         </w:p>
         <w:p>
           <w:pPr>
-            <w:keepNext w:val="0"/>
-            <w:keepLines w:val="0"/>
-            <w:widowControl w:val="0"/>
             <w:pBdr/>
-            <w:spacing w:after="0" w:before="0" w:line="276" w:lineRule="auto"/>
-            <w:ind w:left="0" w:right="0" w:firstLine="0"/>
+            <w:tabs>
+              <w:tab w:val="right" w:pos="10465.511811023624"/>
+            </w:tabs>
+            <w:spacing w:before="200" w:line="240" w:lineRule="auto"/>
+            <w:ind w:left="0" w:firstLine="0"/>
             <w:contextualSpacing w:val="0"/>
-            <w:jc w:val="left"/>
             <w:rPr>
               <w:b w:val="1"/>
             </w:rPr>
@@ -544,6 +543,156 @@
               <w:rtl w:val="0"/>
             </w:rPr>
             <w:t xml:space="preserve">23</w:t>
+          </w:r>
+          <w:r>
+            <w:fldChar w:fldCharType="end"/>
+          </w:r>
+          <w:r>
+            <w:rPr>
+              <w:rtl w:val="0"/>
+            </w:rPr>
+          </w:r>
+        </w:p>
+        <w:p>
+          <w:pPr>
+            <w:pBdr/>
+            <w:tabs>
+              <w:tab w:val="right" w:pos="10465.511811023624"/>
+            </w:tabs>
+            <w:spacing w:before="200" w:line="240" w:lineRule="auto"/>
+            <w:ind w:left="0" w:firstLine="0"/>
+            <w:contextualSpacing w:val="0"/>
+            <w:rPr>
+              <w:b w:val="1"/>
+            </w:rPr>
+          </w:pPr>
+          <w:hyperlink w:anchor="_1ksv4uv">
+            <w:r>
+              <w:rPr>
+                <w:b w:val="1"/>
+                <w:rtl w:val="0"/>
+              </w:rPr>
+              <w:t xml:space="preserve">Комментарии к статьям</w:t>
+            </w:r>
+          </w:hyperlink>
+          <w:r>
+            <w:rPr>
+              <w:b w:val="1"/>
+              <w:rtl w:val="0"/>
+            </w:rPr>
+            <w:tab/>
+          </w:r>
+          <w:r>
+            <w:fldChar w:fldCharType="begin"/>
+            <w:instrText xml:space="preserve"> PAGEREF _1ksv4uv \h </w:instrText>
+            <w:fldChar w:fldCharType="separate"/>
+          </w:r>
+          <w:r>
+            <w:rPr>
+              <w:b w:val="1"/>
+              <w:rtl w:val="0"/>
+            </w:rPr>
+            <w:t xml:space="preserve">25</w:t>
+          </w:r>
+          <w:r>
+            <w:fldChar w:fldCharType="end"/>
+          </w:r>
+          <w:r>
+            <w:rPr>
+              <w:rtl w:val="0"/>
+            </w:rPr>
+          </w:r>
+        </w:p>
+        <w:p>
+          <w:pPr>
+            <w:pBdr/>
+            <w:tabs>
+              <w:tab w:val="right" w:pos="10465.511811023624"/>
+            </w:tabs>
+            <w:spacing w:before="200" w:line="240" w:lineRule="auto"/>
+            <w:ind w:left="0" w:firstLine="0"/>
+            <w:contextualSpacing w:val="0"/>
+            <w:rPr>
+              <w:b w:val="1"/>
+            </w:rPr>
+          </w:pPr>
+          <w:hyperlink w:anchor="_zb8mafrsxaqd">
+            <w:r>
+              <w:rPr>
+                <w:b w:val="1"/>
+                <w:rtl w:val="0"/>
+              </w:rPr>
+              <w:t xml:space="preserve">Санатории</w:t>
+            </w:r>
+          </w:hyperlink>
+          <w:r>
+            <w:rPr>
+              <w:b w:val="1"/>
+              <w:rtl w:val="0"/>
+            </w:rPr>
+            <w:tab/>
+          </w:r>
+          <w:r>
+            <w:fldChar w:fldCharType="begin"/>
+            <w:instrText xml:space="preserve"> PAGEREF _zb8mafrsxaqd \h </w:instrText>
+            <w:fldChar w:fldCharType="separate"/>
+          </w:r>
+          <w:r>
+            <w:rPr>
+              <w:b w:val="1"/>
+              <w:rtl w:val="0"/>
+            </w:rPr>
+            <w:t xml:space="preserve">27</w:t>
+          </w:r>
+          <w:r>
+            <w:fldChar w:fldCharType="end"/>
+          </w:r>
+          <w:r>
+            <w:rPr>
+              <w:rtl w:val="0"/>
+            </w:rPr>
+          </w:r>
+        </w:p>
+        <w:p>
+          <w:pPr>
+            <w:pBdr/>
+            <w:tabs>
+              <w:tab w:val="right" w:pos="10465.511811023624"/>
+            </w:tabs>
+            <w:spacing w:after="80" w:before="200" w:line="240" w:lineRule="auto"/>
+            <w:ind w:left="0" w:firstLine="0"/>
+            <w:contextualSpacing w:val="0"/>
+            <w:rPr>
+              <w:b w:val="1"/>
+            </w:rPr>
+          </w:pPr>
+          <w:hyperlink w:anchor="_buxv3qj782sb">
+            <w:r>
+              <w:rPr>
+                <w:b w:val="1"/>
+                <w:rtl w:val="0"/>
+              </w:rPr>
+              <w:t xml:space="preserve">Отзывы на санатории</w:t>
+            </w:r>
+          </w:hyperlink>
+          <w:r>
+            <w:rPr>
+              <w:b w:val="1"/>
+              <w:rtl w:val="0"/>
+            </w:rPr>
+            <w:tab/>
+          </w:r>
+          <w:r>
+            <w:fldChar w:fldCharType="begin"/>
+            <w:instrText xml:space="preserve"> PAGEREF _buxv3qj782sb \h </w:instrText>
+            <w:fldChar w:fldCharType="separate"/>
+          </w:r>
+          <w:r>
+            <w:rPr>
+              <w:b w:val="1"/>
+              <w:rtl w:val="0"/>
+            </w:rPr>
+            <w:t xml:space="preserve">31</w:t>
           </w:r>
           <w:r>
             <w:fldChar w:fldCharType="end"/>
@@ -27081,6 +27230,293 @@
           <w:rtl w:val="0"/>
         </w:rPr>
         <w:t xml:space="preserve">}</w:t>
+      </w:r>
+    </w:p>
+    <w:p>
+      <w:pPr>
+        <w:pBdr/>
+        <w:spacing w:after="0" w:lineRule="auto"/>
+        <w:contextualSpacing w:val="0"/>
+        <w:rPr/>
+      </w:pPr>
+      <w:r>
+        <w:rPr>
+          <w:rtl w:val="0"/>
+        </w:rPr>
+      </w:r>
+    </w:p>
+    <w:p>
+      <w:pPr>
+        <w:pBdr/>
+        <w:spacing w:after="0" w:lineRule="auto"/>
+        <w:contextualSpacing w:val="0"/>
+        <w:rPr/>
+      </w:pPr>
+      <w:r>
+        <w:rPr>
+          <w:u w:val="single"/>
+          <w:rtl w:val="0"/>
+        </w:rPr>
+        <w:t xml:space="preserve">Добавление нового отзыва</w:t>
+      </w:r>
+      <w:r>
+        <w:rPr>
+          <w:rtl w:val="0"/>
+        </w:rPr>
+      </w:r>
+    </w:p>
+    <w:p>
+      <w:pPr>
+        <w:pBdr/>
+        <w:spacing w:after="0" w:lineRule="auto"/>
+        <w:contextualSpacing w:val="0"/>
+        <w:rPr/>
+      </w:pPr>
+      <w:r>
+        <w:rPr>
+          <w:rtl w:val="0"/>
+        </w:rPr>
+        <w:t xml:space="preserve">URL: </w:t>
+      </w:r>
+      <w:r>
+        <w:rPr>
+          <w:rFonts w:ascii="Arial" w:cs="Arial" w:eastAsia="Arial" w:hAnsi="Arial"/>
+          <w:sz w:val="18"/>
+          <w:szCs w:val="18"/>
+          <w:rtl w:val="0"/>
+        </w:rPr>
+        <w:t xml:space="preserve">/api/resortreview</w:t>
+      </w:r>
+      <w:r>
+        <w:rPr>
+          <w:rtl w:val="0"/>
+        </w:rPr>
+        <w:t xml:space="preserve">,</w:t>
+      </w:r>
+    </w:p>
+    <w:p>
+      <w:pPr>
+        <w:pBdr/>
+        <w:spacing w:after="0" w:lineRule="auto"/>
+        <w:contextualSpacing w:val="0"/>
+        <w:rPr/>
+      </w:pPr>
+      <w:r>
+        <w:rPr>
+          <w:rtl w:val="0"/>
+        </w:rPr>
+        <w:t xml:space="preserve">METHOD: POST,</w:t>
+      </w:r>
+    </w:p>
+    <w:p>
+      <w:pPr>
+        <w:pBdr/>
+        <w:spacing w:after="0" w:lineRule="auto"/>
+        <w:contextualSpacing w:val="0"/>
+        <w:rPr/>
+      </w:pPr>
+      <w:r>
+        <w:rPr>
+          <w:rtl w:val="0"/>
+        </w:rPr>
+        <w:t xml:space="preserve">HEADER:</w:t>
+      </w:r>
+    </w:p>
+    <w:p>
+      <w:pPr>
+        <w:pBdr/>
+        <w:spacing w:after="0" w:lineRule="auto"/>
+        <w:contextualSpacing w:val="0"/>
+        <w:rPr/>
+      </w:pPr>
+      <w:r>
+        <w:rPr>
+          <w:rtl w:val="0"/>
+        </w:rPr>
+        <w:tab/>
+      </w:r>
+      <w:r>
+        <w:rPr>
+          <w:rFonts w:ascii="Arial" w:cs="Arial" w:eastAsia="Arial" w:hAnsi="Arial"/>
+          <w:sz w:val="18"/>
+          <w:szCs w:val="18"/>
+          <w:rtl w:val="0"/>
+        </w:rPr>
+        <w:t xml:space="preserve">Authorization: Bearer token</w:t>
+      </w:r>
+      <w:r>
+        <w:rPr>
+          <w:rtl w:val="0"/>
+        </w:rPr>
+      </w:r>
+    </w:p>
+    <w:p>
+      <w:pPr>
+        <w:pBdr/>
+        <w:spacing w:after="0" w:lineRule="auto"/>
+        <w:contextualSpacing w:val="0"/>
+        <w:rPr/>
+      </w:pPr>
+      <w:r>
+        <w:rPr>
+          <w:rtl w:val="0"/>
+        </w:rPr>
+        <w:tab/>
+        <w:t xml:space="preserve">Content-Type : application/json; charset=utf-8,</w:t>
+      </w:r>
+    </w:p>
+    <w:p>
+      <w:pPr>
+        <w:pBdr/>
+        <w:spacing w:after="0" w:lineRule="auto"/>
+        <w:contextualSpacing w:val="0"/>
+        <w:rPr/>
+      </w:pPr>
+      <w:r>
+        <w:rPr>
+          <w:rtl w:val="0"/>
+        </w:rPr>
+        <w:t xml:space="preserve">BODY:</w:t>
+      </w:r>
+    </w:p>
+    <w:p>
+      <w:pPr>
+        <w:pBdr/>
+        <w:spacing w:after="0" w:lineRule="auto"/>
+        <w:contextualSpacing w:val="0"/>
+        <w:rPr/>
+      </w:pPr>
+      <w:r>
+        <w:rPr>
+          <w:rtl w:val="0"/>
+        </w:rPr>
+        <w:tab/>
+        <w:t xml:space="preserve">JSON</w:t>
+      </w:r>
+    </w:p>
+    <w:p>
+      <w:pPr>
+        <w:pBdr/>
+        <w:spacing w:after="0" w:lineRule="auto"/>
+        <w:contextualSpacing w:val="0"/>
+        <w:rPr/>
+      </w:pPr>
+      <w:r>
+        <w:rPr>
+          <w:rtl w:val="0"/>
+        </w:rPr>
+        <w:t xml:space="preserve">        </w:t>
+        <w:tab/>
+        <w:t xml:space="preserve">{</w:t>
+      </w:r>
+    </w:p>
+    <w:p>
+      <w:pPr>
+        <w:pBdr/>
+        <w:spacing w:after="0" w:lineRule="auto"/>
+        <w:ind w:left="720" w:firstLine="0"/>
+        <w:contextualSpacing w:val="0"/>
+        <w:rPr/>
+      </w:pPr>
+      <w:r>
+        <w:rPr>
+          <w:rtl w:val="0"/>
+        </w:rPr>
+        <w:tab/>
+        <w:t xml:space="preserve">"ResortId" :"1",</w:t>
+      </w:r>
+    </w:p>
+    <w:p>
+      <w:pPr>
+        <w:pBdr/>
+        <w:spacing w:after="0" w:lineRule="auto"/>
+        <w:ind w:left="720" w:firstLine="0"/>
+        <w:contextualSpacing w:val="0"/>
+        <w:rPr/>
+      </w:pPr>
+      <w:r>
+        <w:rPr>
+          <w:rtl w:val="0"/>
+        </w:rPr>
+        <w:tab/>
+        <w:t xml:space="preserve">"RatePrice" :"2",</w:t>
+      </w:r>
+    </w:p>
+    <w:p>
+      <w:pPr>
+        <w:pBdr/>
+        <w:spacing w:after="0" w:lineRule="auto"/>
+        <w:ind w:left="720" w:firstLine="0"/>
+        <w:contextualSpacing w:val="0"/>
+        <w:rPr/>
+      </w:pPr>
+      <w:r>
+        <w:rPr>
+          <w:rtl w:val="0"/>
+        </w:rPr>
+        <w:tab/>
+        <w:t xml:space="preserve">"RateQuality" :"3",</w:t>
+      </w:r>
+    </w:p>
+    <w:p>
+      <w:pPr>
+        <w:pBdr/>
+        <w:spacing w:after="0" w:lineRule="auto"/>
+        <w:ind w:left="720" w:firstLine="0"/>
+        <w:contextualSpacing w:val="0"/>
+        <w:rPr/>
+      </w:pPr>
+      <w:r>
+        <w:rPr>
+          <w:rtl w:val="0"/>
+        </w:rPr>
+        <w:tab/>
+        <w:t xml:space="preserve">"RatePoliteness" :"4",</w:t>
+      </w:r>
+    </w:p>
+    <w:p>
+      <w:pPr>
+        <w:pBdr/>
+        <w:spacing w:after="0" w:lineRule="auto"/>
+        <w:ind w:left="720" w:firstLine="0"/>
+        <w:contextualSpacing w:val="0"/>
+        <w:rPr/>
+      </w:pPr>
+      <w:r>
+        <w:rPr>
+          <w:rtl w:val="0"/>
+        </w:rPr>
+        <w:tab/>
+        <w:t xml:space="preserve">"Text" :"testtestestest"</w:t>
+      </w:r>
+    </w:p>
+    <w:p>
+      <w:pPr>
+        <w:pBdr/>
+        <w:spacing w:after="0" w:lineRule="auto"/>
+        <w:ind w:firstLine="720"/>
+        <w:contextualSpacing w:val="0"/>
+        <w:rPr/>
+      </w:pPr>
+      <w:r>
+        <w:rPr>
+          <w:rtl w:val="0"/>
+        </w:rPr>
+        <w:t xml:space="preserve">}</w:t>
+      </w:r>
+    </w:p>
+    <w:p>
+      <w:pPr>
+        <w:pBdr/>
+        <w:spacing w:after="0" w:lineRule="auto"/>
+        <w:contextualSpacing w:val="0"/>
+        <w:rPr/>
+      </w:pPr>
+      <w:r>
+        <w:rPr>
+          <w:rtl w:val="0"/>
+        </w:rPr>
+        <w:t xml:space="preserve">Ответ: none</w:t>
       </w:r>
     </w:p>
     <w:p>

</xml_diff>

<commit_message>
Unfinished work for update our DB woth data from old DB
</commit_message>
<xml_diff>
--- a/Infodoctor Web API specs.docx
+++ b/Infodoctor Web API specs.docx
@@ -31847,33 +31847,32 @@
           <w:sz w:val="18"/>
           <w:szCs w:val="18"/>
         </w:rPr>
-        <w:t xml:space="preserve"> или </w:t>
+        <w:t>,</w:t>
       </w:r>
       <w:r>
         <w:rPr>
           <w:rFonts w:ascii="Arial" w:eastAsia="Arial" w:hAnsi="Arial" w:cs="Arial"/>
           <w:sz w:val="18"/>
           <w:szCs w:val="18"/>
-          <w:lang w:val="en-US"/>
-        </w:rPr>
-        <w:t>en</w:t>
+        </w:rPr>
+        <w:t xml:space="preserve"> </w:t>
       </w:r>
       <w:r>
         <w:rPr>
           <w:rFonts w:ascii="Arial" w:eastAsia="Arial" w:hAnsi="Arial" w:cs="Arial"/>
           <w:sz w:val="18"/>
           <w:szCs w:val="18"/>
-        </w:rPr>
-        <w:t xml:space="preserve">, дефолтное значение </w:t>
+          <w:lang w:val="en-US"/>
+        </w:rPr>
+        <w:t>en</w:t>
       </w:r>
       <w:r>
         <w:rPr>
           <w:rFonts w:ascii="Arial" w:eastAsia="Arial" w:hAnsi="Arial" w:cs="Arial"/>
           <w:sz w:val="18"/>
           <w:szCs w:val="18"/>
-          <w:lang w:val="en-US"/>
-        </w:rPr>
-        <w:t>en</w:t>
+        </w:rPr>
+        <w:t xml:space="preserve"> или de</w:t>
       </w:r>
       <w:r>
         <w:rPr>
@@ -31881,6 +31880,23 @@
           <w:sz w:val="18"/>
           <w:szCs w:val="18"/>
         </w:rPr>
+        <w:t xml:space="preserve">, дефолтное значение </w:t>
+      </w:r>
+      <w:r>
+        <w:rPr>
+          <w:rFonts w:ascii="Arial" w:eastAsia="Arial" w:hAnsi="Arial" w:cs="Arial"/>
+          <w:sz w:val="18"/>
+          <w:szCs w:val="18"/>
+          <w:lang w:val="en-US"/>
+        </w:rPr>
+        <w:t>en</w:t>
+      </w:r>
+      <w:r>
+        <w:rPr>
+          <w:rFonts w:ascii="Arial" w:eastAsia="Arial" w:hAnsi="Arial" w:cs="Arial"/>
+          <w:sz w:val="18"/>
+          <w:szCs w:val="18"/>
+        </w:rPr>
         <w:t>)</w:t>
       </w:r>
     </w:p>
@@ -31888,47 +31904,56 @@
       <w:pPr>
         <w:pStyle w:val="normal"/>
         <w:spacing w:after="0"/>
-        <w:rPr>
-          <w:lang w:val="en-US"/>
-        </w:rPr>
-      </w:pPr>
-      <w:r>
-        <w:rPr>
-          <w:lang w:val="en-US"/>
-        </w:rPr>
-        <w:t>HEADER: none,</w:t>
-      </w:r>
-    </w:p>
-    <w:p>
-      <w:pPr>
-        <w:pStyle w:val="normal"/>
-        <w:spacing w:after="0"/>
-        <w:rPr>
-          <w:lang w:val="en-US"/>
-        </w:rPr>
-      </w:pPr>
-      <w:r>
-        <w:rPr>
-          <w:lang w:val="en-US"/>
-        </w:rPr>
-        <w:t>BODY: none</w:t>
-      </w:r>
-    </w:p>
-    <w:p>
-      <w:pPr>
-        <w:pStyle w:val="normal"/>
-        <w:spacing w:after="0"/>
-        <w:rPr>
-          <w:lang w:val="en-US"/>
-        </w:rPr>
+      </w:pPr>
+      <w:r>
+        <w:rPr>
+          <w:lang w:val="en-US"/>
+        </w:rPr>
+        <w:t>HEADER</w:t>
+      </w:r>
+      <w:r>
+        <w:t xml:space="preserve">: </w:t>
+      </w:r>
+      <w:r>
+        <w:rPr>
+          <w:lang w:val="en-US"/>
+        </w:rPr>
+        <w:t>none</w:t>
+      </w:r>
+      <w:r>
+        <w:t>,</w:t>
+      </w:r>
+    </w:p>
+    <w:p>
+      <w:pPr>
+        <w:pStyle w:val="normal"/>
+        <w:spacing w:after="0"/>
+      </w:pPr>
+      <w:r>
+        <w:rPr>
+          <w:lang w:val="en-US"/>
+        </w:rPr>
+        <w:t>BODY</w:t>
+      </w:r>
+      <w:r>
+        <w:t xml:space="preserve">: </w:t>
+      </w:r>
+      <w:r>
+        <w:rPr>
+          <w:lang w:val="en-US"/>
+        </w:rPr>
+        <w:t>none</w:t>
+      </w:r>
+    </w:p>
+    <w:p>
+      <w:pPr>
+        <w:pStyle w:val="normal"/>
+        <w:spacing w:after="0"/>
       </w:pPr>
       <w:r>
         <w:t>Пример</w:t>
       </w:r>
       <w:r>
-        <w:rPr>
-          <w:lang w:val="en-US"/>
-        </w:rPr>
         <w:t xml:space="preserve">: </w:t>
       </w:r>
       <w:r>
@@ -31938,9 +31963,6 @@
         <w:t>http</w:t>
       </w:r>
       <w:r>
-        <w:rPr>
-          <w:lang w:val="en-US"/>
-        </w:rPr>
         <w:t>://</w:t>
       </w:r>
       <w:r>
@@ -31950,9 +31972,6 @@
         <w:t>infodoctor</w:t>
       </w:r>
       <w:r>
-        <w:rPr>
-          <w:lang w:val="en-US"/>
-        </w:rPr>
         <w:t>2.</w:t>
       </w:r>
       <w:r>
@@ -31962,9 +31981,6 @@
         <w:t>somee</w:t>
       </w:r>
       <w:r>
-        <w:rPr>
-          <w:lang w:val="en-US"/>
-        </w:rPr>
         <w:t>.</w:t>
       </w:r>
       <w:r>
@@ -31974,9 +31990,6 @@
         <w:t>com</w:t>
       </w:r>
       <w:r>
-        <w:rPr>
-          <w:lang w:val="en-US"/>
-        </w:rPr>
         <w:t>/</w:t>
       </w:r>
       <w:r>
@@ -31986,9 +31999,6 @@
         <w:t>api</w:t>
       </w:r>
       <w:r>
-        <w:rPr>
-          <w:lang w:val="en-US"/>
-        </w:rPr>
         <w:t>/</w:t>
       </w:r>
       <w:r>
@@ -31998,9 +32008,6 @@
         <w:t>en</w:t>
       </w:r>
       <w:r>
-        <w:rPr>
-          <w:lang w:val="en-US"/>
-        </w:rPr>
         <w:t>/</w:t>
       </w:r>
       <w:r>
@@ -32215,9 +32222,6 @@
       <w:pPr>
         <w:pStyle w:val="normal"/>
         <w:spacing w:after="0"/>
-        <w:rPr>
-          <w:lang w:val="en-US"/>
-        </w:rPr>
       </w:pPr>
     </w:p>
     <w:p>
@@ -32226,6 +32230,7 @@
         <w:spacing w:after="0"/>
         <w:rPr>
           <w:u w:val="single"/>
+          <w:lang w:val="en-US"/>
         </w:rPr>
       </w:pPr>
       <w:r>
@@ -32252,6 +32257,129 @@
       <w:pPr>
         <w:pStyle w:val="normal"/>
         <w:spacing w:after="0"/>
+        <w:rPr>
+          <w:rFonts w:asciiTheme="minorHAnsi" w:hAnsiTheme="minorHAnsi"/>
+          <w:lang w:val="en-US"/>
+        </w:rPr>
+      </w:pPr>
+      <w:r>
+        <w:rPr>
+          <w:rFonts w:asciiTheme="minorHAnsi" w:hAnsiTheme="minorHAnsi"/>
+          <w:lang w:val="en-US"/>
+        </w:rPr>
+        <w:t xml:space="preserve">URL: </w:t>
+      </w:r>
+      <w:r>
+        <w:rPr>
+          <w:rFonts w:asciiTheme="minorHAnsi" w:eastAsia="Arial" w:hAnsiTheme="minorHAnsi" w:cs="Arial"/>
+          <w:lang w:val="en-US"/>
+        </w:rPr>
+        <w:t>/</w:t>
+      </w:r>
+      <w:r>
+        <w:rPr>
+          <w:rFonts w:asciiTheme="minorHAnsi" w:eastAsia="Times New Roman" w:hAnsiTheme="minorHAnsi" w:cs="Consolas"/>
+          <w:color w:val="222222"/>
+          <w:lang w:val="en-US"/>
+        </w:rPr>
+        <w:t>api/StaticStrings/post</w:t>
+      </w:r>
+    </w:p>
+    <w:p>
+      <w:pPr>
+        <w:pStyle w:val="normal"/>
+        <w:spacing w:after="0"/>
+        <w:rPr>
+          <w:lang w:val="en-US"/>
+        </w:rPr>
+      </w:pPr>
+      <w:r>
+        <w:rPr>
+          <w:lang w:val="en-US"/>
+        </w:rPr>
+        <w:t>METHOD</w:t>
+      </w:r>
+      <w:r>
+        <w:rPr>
+          <w:lang w:val="en-US"/>
+        </w:rPr>
+        <w:t>:</w:t>
+      </w:r>
+      <w:r>
+        <w:rPr>
+          <w:lang w:val="en-US"/>
+        </w:rPr>
+        <w:t xml:space="preserve"> POST</w:t>
+      </w:r>
+    </w:p>
+    <w:p>
+      <w:pPr>
+        <w:pStyle w:val="normal"/>
+        <w:spacing w:after="0"/>
+        <w:rPr>
+          <w:lang w:val="en-US"/>
+        </w:rPr>
+      </w:pPr>
+      <w:r>
+        <w:rPr>
+          <w:lang w:val="en-US"/>
+        </w:rPr>
+        <w:t>HEADER:</w:t>
+      </w:r>
+    </w:p>
+    <w:p>
+      <w:pPr>
+        <w:pStyle w:val="normal"/>
+        <w:spacing w:after="0"/>
+        <w:rPr>
+          <w:lang w:val="en-US"/>
+        </w:rPr>
+      </w:pPr>
+      <w:r>
+        <w:rPr>
+          <w:rFonts w:ascii="Arial" w:eastAsia="Arial" w:hAnsi="Arial" w:cs="Arial"/>
+          <w:sz w:val="18"/>
+          <w:szCs w:val="18"/>
+          <w:lang w:val="en-US"/>
+        </w:rPr>
+        <w:tab/>
+      </w:r>
+      <w:r>
+        <w:rPr>
+          <w:rFonts w:ascii="Arial" w:eastAsia="Arial" w:hAnsi="Arial" w:cs="Arial"/>
+          <w:sz w:val="18"/>
+          <w:szCs w:val="18"/>
+          <w:lang w:val="en-US"/>
+        </w:rPr>
+        <w:t>Authorization: Bearer token</w:t>
+      </w:r>
+      <w:r>
+        <w:rPr>
+          <w:lang w:val="en-US"/>
+        </w:rPr>
+        <w:t>(admin</w:t>
+      </w:r>
+      <w:r>
+        <w:rPr>
+          <w:lang w:val="en-US"/>
+        </w:rPr>
+        <w:t>),</w:t>
+      </w:r>
+    </w:p>
+    <w:p>
+      <w:pPr>
+        <w:pStyle w:val="normal"/>
+        <w:spacing w:after="0"/>
+        <w:rPr>
+          <w:u w:val="single"/>
+          <w:lang w:val="en-US"/>
+        </w:rPr>
+      </w:pPr>
+    </w:p>
+    <w:p>
+      <w:pPr>
+        <w:pStyle w:val="normal"/>
+        <w:spacing w:after="0"/>
       </w:pPr>
       <w:r>
         <w:t xml:space="preserve">Файл загружается с диска. Если он скачан на диск с </w:t>
@@ -32296,6 +32424,7 @@
         <w:rPr>
           <w:noProof/>
         </w:rPr>
+        <w:lastRenderedPageBreak/>
         <w:drawing>
           <wp:inline distT="0" distB="0" distL="0" distR="0">
             <wp:extent cx="5188777" cy="2748663"/>
@@ -32392,7 +32521,6 @@
           <w:szCs w:val="14"/>
           <w:lang w:val="en-US"/>
         </w:rPr>
-        <w:lastRenderedPageBreak/>
         <w:t xml:space="preserve">        $(</w:t>
       </w:r>
       <w:r>
@@ -34781,6 +34909,7 @@
           <w:sz w:val="14"/>
           <w:szCs w:val="14"/>
         </w:rPr>
+        <w:lastRenderedPageBreak/>
         <w:t>=?UTF-8?B?QzpcVXNlcnNcU2VyZ1xEb2N1bWVudHNcVmlzdWFsIFN0dWRpbyAyMDE3XFByb2plY3RzXEluZm9kb2N0b3JHaXRcSW5mb2RvY3Rvci5XZWJcYXBpXFN0YXRpY1N0cmluZ3NccG9zdA==?=</w:t>
       </w:r>
     </w:p>
@@ -35704,7 +35833,6 @@
           <w:sz w:val="14"/>
           <w:lang w:val="en-US"/>
         </w:rPr>
-        <w:lastRenderedPageBreak/>
         <w:t>------WebKitFormBoundaryZBDmSR9a0cE8Eh5E Content-Disposition: form-data; name="file0"; filename="StaticStrings.csv" Content-Type: application/vnd.ms-excel ------WebKitFormBoundaryZBDmSR9a0cE8Eh5E--</w:t>
       </w:r>
     </w:p>
@@ -35712,6 +35840,9 @@
       <w:pPr>
         <w:pStyle w:val="normal"/>
         <w:spacing w:after="0"/>
+        <w:rPr>
+          <w:lang w:val="en-US"/>
+        </w:rPr>
       </w:pPr>
     </w:p>
     <w:p>
@@ -35770,6 +35901,9 @@
       <w:pPr>
         <w:pStyle w:val="normal"/>
         <w:spacing w:after="0"/>
+        <w:rPr>
+          <w:lang w:val="en-US"/>
+        </w:rPr>
       </w:pPr>
       <w:r>
         <w:rPr>
@@ -35778,6 +35912,9 @@
         <w:t>URL</w:t>
       </w:r>
       <w:r>
+        <w:rPr>
+          <w:lang w:val="en-US"/>
+        </w:rPr>
         <w:t xml:space="preserve">: </w:t>
       </w:r>
       <w:r>
@@ -35785,6 +35922,7 @@
           <w:rFonts w:ascii="Arial" w:eastAsia="Arial" w:hAnsi="Arial" w:cs="Arial"/>
           <w:sz w:val="18"/>
           <w:szCs w:val="18"/>
+          <w:lang w:val="en-US"/>
         </w:rPr>
         <w:t>/</w:t>
       </w:r>
@@ -35811,6 +35949,7 @@
           <w:rFonts w:ascii="Arial" w:eastAsia="Arial" w:hAnsi="Arial" w:cs="Arial"/>
           <w:sz w:val="18"/>
           <w:szCs w:val="18"/>
+          <w:lang w:val="en-US"/>
         </w:rPr>
         <w:t>/</w:t>
       </w:r>
@@ -35828,6 +35967,9 @@
       <w:pPr>
         <w:pStyle w:val="normal"/>
         <w:spacing w:after="0"/>
+        <w:rPr>
+          <w:lang w:val="en-US"/>
+        </w:rPr>
       </w:pPr>
       <w:r>
         <w:rPr>
@@ -35836,6 +35978,9 @@
         <w:t>METHOD</w:t>
       </w:r>
       <w:r>
+        <w:rPr>
+          <w:lang w:val="en-US"/>
+        </w:rPr>
         <w:t xml:space="preserve">: </w:t>
       </w:r>
       <w:r>
@@ -35845,6 +35990,9 @@
         <w:t>GET</w:t>
       </w:r>
       <w:r>
+        <w:rPr>
+          <w:lang w:val="en-US"/>
+        </w:rPr>
         <w:t>,</w:t>
       </w:r>
     </w:p>
@@ -35863,6 +36011,9 @@
         <w:t>PARAMS</w:t>
       </w:r>
       <w:r>
+        <w:rPr>
+          <w:lang w:val="en-US"/>
+        </w:rPr>
         <w:t>:</w:t>
       </w:r>
       <w:r>

</xml_diff>